<commit_message>
Changed some stuff nothing major
</commit_message>
<xml_diff>
--- a/RelatorioEstagio.docx
+++ b/RelatorioEstagio.docx
@@ -635,6 +635,7 @@
           <w:lang w:val="pt-PT"/>
         </w:rPr>
       </w:pPr>
+      <w:bookmarkStart w:id="16" w:name="_GoBack"/>
       <w:r>
         <w:rPr>
           <w:lang w:val="pt-PT"/>
@@ -684,6 +685,7 @@
         <w:fldChar w:fldCharType="end"/>
       </w:r>
     </w:p>
+    <w:bookmarkEnd w:id="16"/>
     <w:p>
       <w:pPr>
         <w:pStyle w:val="TOC1"/>
@@ -3249,8 +3251,6 @@
       <w:r>
         <w:tab/>
       </w:r>
-      <w:bookmarkStart w:id="16" w:name="_GoBack"/>
-      <w:bookmarkEnd w:id="16"/>
       <w:r>
         <w:fldChar w:fldCharType="begin"/>
       </w:r>
@@ -3325,7 +3325,7 @@
         <w:fldChar w:fldCharType="separate"/>
       </w:r>
       <w:r>
-        <w:t>Figura 2.1 - Diagrama do satélite XMM-Newton</w:t>
+        <w:t>Figura 1</w:t>
       </w:r>
       <w:r>
         <w:tab/>
@@ -3341,9 +3341,12 @@
       </w:r>
       <w:r>
         <w:rPr>
-          <w:noProof/>
-        </w:rPr>
-        <w:t>4</w:t>
+          <w:b/>
+          <w:bCs/>
+          <w:noProof/>
+          <w:lang w:val="en-US"/>
+        </w:rPr>
+        <w:t>Error! Bookmark not defined.</w:t>
       </w:r>
       <w:r>
         <w:fldChar w:fldCharType="end"/>
@@ -3359,7 +3362,10 @@
         </w:rPr>
       </w:pPr>
       <w:r>
-        <w:t>Figura 2.2 - Satélite Integral.</w:t>
+        <w:t>Figura 2</w:t>
+      </w:r>
+      <w:r>
+        <w:t>.</w:t>
       </w:r>
       <w:r>
         <w:tab/>
@@ -3375,9 +3381,12 @@
       </w:r>
       <w:r>
         <w:rPr>
-          <w:noProof/>
-        </w:rPr>
-        <w:t>4</w:t>
+          <w:b/>
+          <w:bCs/>
+          <w:noProof/>
+          <w:lang w:val="en-US"/>
+        </w:rPr>
+        <w:t>Error! Bookmark not defined.</w:t>
       </w:r>
       <w:r>
         <w:fldChar w:fldCharType="end"/>
@@ -3428,107 +3437,44 @@
       </w:r>
     </w:p>
     <w:p>
-      <w:pPr>
-        <w:pStyle w:val="TableofFigures"/>
-        <w:rPr>
-          <w:rFonts w:ascii="Times" w:eastAsia="Times" w:hAnsi="Times"/>
-          <w:smallCaps w:val="0"/>
-          <w:sz w:val="24"/>
-        </w:rPr>
-      </w:pPr>
-      <w:r>
+      <w:r>
+        <w:rPr>
+          <w:smallCaps/>
+          <w:sz w:val="18"/>
+        </w:rPr>
         <w:fldChar w:fldCharType="begin"/>
       </w:r>
       <w:r>
         <w:instrText xml:space="preserve"> TOC \c "Tabela" </w:instrText>
       </w:r>
       <w:r>
+        <w:rPr>
+          <w:smallCaps/>
+          <w:sz w:val="18"/>
+        </w:rPr>
         <w:fldChar w:fldCharType="separate"/>
       </w:r>
       <w:r>
-        <w:t>Tabela 2.1 - Resumo da Sintaxe UML.</w:t>
-      </w:r>
-      <w:r>
-        <w:tab/>
-      </w:r>
-      <w:r>
-        <w:fldChar w:fldCharType="begin"/>
-      </w:r>
-      <w:r>
-        <w:instrText xml:space="preserve"> PAGEREF _Toc488818021 \h </w:instrText>
-      </w:r>
-      <w:r>
-        <w:fldChar w:fldCharType="separate"/>
-      </w:r>
-      <w:r>
-        <w:rPr>
-          <w:noProof/>
-        </w:rPr>
-        <w:t>4</w:t>
-      </w:r>
-      <w:r>
+        <w:rPr>
+          <w:b/>
+          <w:bCs/>
+          <w:smallCaps/>
+          <w:noProof/>
+          <w:sz w:val="18"/>
+          <w:lang w:val="en-US"/>
+        </w:rPr>
+        <w:t>No table of figures entries found.</w:t>
+      </w:r>
+      <w:r>
+        <w:rPr>
+          <w:lang w:val="pt-PT"/>
+        </w:rPr>
         <w:fldChar w:fldCharType="end"/>
       </w:r>
     </w:p>
-    <w:p>
-      <w:pPr>
-        <w:pStyle w:val="TableofFigures"/>
-        <w:rPr>
-          <w:rFonts w:ascii="Times" w:eastAsia="Times" w:hAnsi="Times"/>
-          <w:smallCaps w:val="0"/>
-          <w:sz w:val="24"/>
-        </w:rPr>
-      </w:pPr>
-      <w:r>
-        <w:t>Tabela 3.1 – Estrutura aconselhada do relatório</w:t>
-      </w:r>
-      <w:r>
-        <w:tab/>
-      </w:r>
-      <w:r>
-        <w:fldChar w:fldCharType="begin"/>
-      </w:r>
-      <w:r>
-        <w:instrText xml:space="preserve"> PAGEREF _Toc488818022 \h </w:instrText>
-      </w:r>
-      <w:r>
-        <w:fldChar w:fldCharType="separate"/>
-      </w:r>
-      <w:r>
-        <w:rPr>
-          <w:noProof/>
-        </w:rPr>
-        <w:t>4</w:t>
-      </w:r>
-      <w:r>
-        <w:fldChar w:fldCharType="end"/>
-      </w:r>
-    </w:p>
-    <w:p>
-      <w:pPr>
-        <w:rPr>
-          <w:lang w:val="pt-PT"/>
-        </w:rPr>
-      </w:pPr>
-      <w:r>
-        <w:rPr>
-          <w:lang w:val="pt-PT"/>
-        </w:rPr>
-        <w:fldChar w:fldCharType="end"/>
-      </w:r>
-    </w:p>
-    <w:p>
-      <w:pPr>
-        <w:rPr>
-          <w:lang w:val="pt-PT"/>
-        </w:rPr>
-      </w:pPr>
-    </w:p>
-    <w:p>
-      <w:pPr>
-        <w:rPr>
-          <w:lang w:val="pt-PT"/>
-        </w:rPr>
+    <w:p/>
+    <w:p>
+      <w:pPr>
         <w:sectPr>
           <w:type w:val="oddPage"/>
           <w:pgSz w:w="11906" w:h="16838" w:code="9"/>
@@ -3654,7 +3600,7 @@
         <w:rPr>
           <w:noProof/>
         </w:rPr>
-        <w:t>4</w:t>
+        <w:t>2</w:t>
       </w:r>
       <w:r>
         <w:fldChar w:fldCharType="end"/>
@@ -3695,7 +3641,7 @@
         <w:rPr>
           <w:noProof/>
         </w:rPr>
-        <w:t>4</w:t>
+        <w:t>2</w:t>
       </w:r>
       <w:r>
         <w:fldChar w:fldCharType="end"/>
@@ -3736,7 +3682,7 @@
         <w:rPr>
           <w:noProof/>
         </w:rPr>
-        <w:t>4</w:t>
+        <w:t>2</w:t>
       </w:r>
       <w:r>
         <w:fldChar w:fldCharType="end"/>
@@ -3777,7 +3723,7 @@
         <w:rPr>
           <w:noProof/>
         </w:rPr>
-        <w:t>4</w:t>
+        <w:t>2</w:t>
       </w:r>
       <w:r>
         <w:fldChar w:fldCharType="end"/>
@@ -3811,8 +3757,8 @@
       <w:bookmarkStart w:id="72" w:name="_Toc78080784"/>
       <w:bookmarkStart w:id="73" w:name="_Toc488818330"/>
       <w:bookmarkStart w:id="74" w:name="_Toc488818823"/>
-      <w:bookmarkStart w:id="75" w:name="CAP1"/>
-      <w:bookmarkStart w:id="76" w:name="_Toc397550382"/>
+      <w:bookmarkStart w:id="75" w:name="_Toc397550382"/>
+      <w:bookmarkStart w:id="76" w:name="CAP1"/>
       <w:bookmarkEnd w:id="34"/>
       <w:bookmarkEnd w:id="35"/>
       <w:bookmarkEnd w:id="36"/>
@@ -3858,7 +3804,7 @@
       <w:bookmarkEnd w:id="72"/>
       <w:bookmarkEnd w:id="73"/>
       <w:bookmarkEnd w:id="74"/>
-      <w:bookmarkEnd w:id="76"/>
+      <w:bookmarkEnd w:id="75"/>
     </w:p>
     <w:p>
       <w:pPr>
@@ -4028,7 +3974,7 @@
         <w:pStyle w:val="Heading1"/>
       </w:pPr>
       <w:bookmarkStart w:id="131" w:name="_Toc397550386"/>
-      <w:bookmarkEnd w:id="75"/>
+      <w:bookmarkEnd w:id="76"/>
       <w:bookmarkEnd w:id="113"/>
       <w:bookmarkEnd w:id="114"/>
       <w:bookmarkEnd w:id="115"/>
@@ -4107,61 +4053,61 @@
         <w:rPr>
           <w:noProof/>
         </w:rPr>
+        <w:t>2</w:t>
+      </w:r>
+      <w:r>
+        <w:fldChar w:fldCharType="end"/>
+      </w:r>
+    </w:p>
+    <w:p>
+      <w:pPr>
+        <w:pStyle w:val="TOC2-CAP"/>
+        <w:rPr>
+          <w:rFonts w:ascii="Times New Roman" w:hAnsi="Times New Roman"/>
+        </w:rPr>
+      </w:pPr>
+      <w:r>
+        <w:t xml:space="preserve">2.2 </w:t>
+      </w:r>
+      <w:r>
+        <w:tab/>
+        <w:t>Como surgiu</w:t>
+      </w:r>
+      <w:r>
+        <w:t xml:space="preserve"> a ideia</w:t>
+      </w:r>
+      <w:r>
+        <w:t>?</w:t>
+      </w:r>
+      <w:r>
+        <w:tab/>
         <w:t>4</w:t>
       </w:r>
-      <w:r>
-        <w:fldChar w:fldCharType="end"/>
-      </w:r>
     </w:p>
     <w:p>
       <w:pPr>
         <w:pStyle w:val="TOC2-CAP"/>
+      </w:pPr>
+      <w:r>
+        <w:t>2.3</w:t>
+      </w:r>
+      <w:r>
         <w:rPr>
           <w:rFonts w:ascii="Times New Roman" w:hAnsi="Times New Roman"/>
         </w:rPr>
-      </w:pPr>
-      <w:r>
-        <w:t xml:space="preserve">2.2 </w:t>
-      </w:r>
-      <w:r>
-        <w:tab/>
-        <w:t>Como surgiu</w:t>
-      </w:r>
-      <w:r>
-        <w:t xml:space="preserve"> a ideia</w:t>
+        <w:tab/>
+      </w:r>
+      <w:r>
+        <w:t>Quais os</w:t>
+      </w:r>
+      <w:r>
+        <w:t xml:space="preserve"> seus objectivos</w:t>
       </w:r>
       <w:r>
         <w:t>?</w:t>
       </w:r>
       <w:r>
         <w:tab/>
-        <w:t>4</w:t>
-      </w:r>
-    </w:p>
-    <w:p>
-      <w:pPr>
-        <w:pStyle w:val="TOC2-CAP"/>
-      </w:pPr>
-      <w:r>
-        <w:t>2.3</w:t>
-      </w:r>
-      <w:r>
-        <w:rPr>
-          <w:rFonts w:ascii="Times New Roman" w:hAnsi="Times New Roman"/>
-        </w:rPr>
-        <w:tab/>
-      </w:r>
-      <w:r>
-        <w:t>Quais os</w:t>
-      </w:r>
-      <w:r>
-        <w:t xml:space="preserve"> seus objectivos</w:t>
-      </w:r>
-      <w:r>
-        <w:t>?</w:t>
-      </w:r>
-      <w:r>
-        <w:tab/>
       </w:r>
       <w:r>
         <w:fldChar w:fldCharType="begin"/>
@@ -4176,7 +4122,7 @@
         <w:rPr>
           <w:noProof/>
         </w:rPr>
-        <w:t>4</w:t>
+        <w:t>2</w:t>
       </w:r>
       <w:r>
         <w:fldChar w:fldCharType="end"/>
@@ -4576,25 +4522,139 @@
         <w:rPr>
           <w:noProof/>
         </w:rPr>
-      </w:r>
-      <w:r>
-        <w:rPr>
-          <w:noProof/>
-        </w:rPr>
         <w:fldChar w:fldCharType="separate"/>
       </w:r>
       <w:r>
         <w:rPr>
-          <w:noProof/>
-        </w:rPr>
+          <w:b/>
+          <w:bCs/>
+          <w:noProof/>
+        </w:rPr>
+        <w:t>Error! Bookmark not defined.</w:t>
+      </w:r>
+      <w:r>
+        <w:rPr>
+          <w:noProof/>
+        </w:rPr>
+        <w:fldChar w:fldCharType="end"/>
+      </w:r>
+    </w:p>
+    <w:p>
+      <w:pPr>
+        <w:pStyle w:val="TOC2-CAP"/>
+        <w:rPr>
+          <w:noProof/>
+        </w:rPr>
+      </w:pPr>
+      <w:r>
+        <w:rPr>
+          <w:noProof/>
+        </w:rPr>
+        <w:t>3</w:t>
+      </w:r>
+      <w:r>
+        <w:rPr>
+          <w:noProof/>
+        </w:rPr>
+        <w:t>.</w:t>
+      </w:r>
+      <w:r>
+        <w:rPr>
+          <w:noProof/>
+        </w:rPr>
+        <w:t>6</w:t>
+      </w:r>
+      <w:r>
+        <w:rPr>
+          <w:rFonts w:ascii="Times New Roman" w:hAnsi="Times New Roman"/>
+          <w:noProof/>
+        </w:rPr>
+        <w:tab/>
+      </w:r>
+      <w:r>
+        <w:rPr>
+          <w:noProof/>
+        </w:rPr>
+        <w:t>Escolha das tecnologias a utilizar</w:t>
+      </w:r>
+      <w:r>
+        <w:rPr>
+          <w:noProof/>
+        </w:rPr>
+        <w:tab/>
+      </w:r>
+      <w:r>
+        <w:rPr>
+          <w:noProof/>
+        </w:rPr>
+        <w:fldChar w:fldCharType="begin"/>
+      </w:r>
+      <w:r>
+        <w:rPr>
+          <w:noProof/>
+        </w:rPr>
+        <w:instrText xml:space="preserve"> PAGEREF _Toc78080107 \h </w:instrText>
+      </w:r>
+      <w:r>
+        <w:rPr>
+          <w:noProof/>
+        </w:rPr>
+        <w:fldChar w:fldCharType="separate"/>
+      </w:r>
+      <w:r>
+        <w:rPr>
+          <w:b/>
+          <w:bCs/>
+          <w:noProof/>
+        </w:rPr>
+        <w:t>Error! Bookmark not defined.</w:t>
+      </w:r>
+      <w:r>
+        <w:rPr>
+          <w:noProof/>
+        </w:rPr>
+        <w:fldChar w:fldCharType="end"/>
+      </w:r>
+    </w:p>
+    <w:p>
+      <w:pPr>
+        <w:pStyle w:val="TOC2-CAP"/>
+        <w:rPr>
+          <w:noProof/>
+        </w:rPr>
+      </w:pPr>
+      <w:r>
+        <w:rPr>
+          <w:noProof/>
+        </w:rPr>
+        <w:t>3</w:t>
+      </w:r>
+      <w:r>
+        <w:rPr>
+          <w:noProof/>
+        </w:rPr>
+        <w:t>.</w:t>
+      </w:r>
+      <w:r>
+        <w:rPr>
+          <w:noProof/>
+        </w:rPr>
+        <w:t>7</w:t>
+      </w:r>
+      <w:r>
+        <w:rPr>
+          <w:noProof/>
+        </w:rPr>
+        <w:tab/>
+        <w:t>Análise Funcional</w:t>
+      </w:r>
+      <w:r>
+        <w:rPr>
+          <w:noProof/>
+        </w:rPr>
+        <w:tab/>
         <w:t>4</w:t>
       </w:r>
-      <w:r>
-        <w:rPr>
-          <w:noProof/>
-        </w:rPr>
-        <w:fldChar w:fldCharType="end"/>
-      </w:r>
     </w:p>
     <w:p>
       <w:pPr>
@@ -4607,6 +4667,149 @@
         <w:rPr>
           <w:noProof/>
         </w:rPr>
+        <w:t>3.</w:t>
+      </w:r>
+      <w:r>
+        <w:rPr>
+          <w:noProof/>
+        </w:rPr>
+        <w:t>8</w:t>
+      </w:r>
+      <w:r>
+        <w:rPr>
+          <w:noProof/>
+        </w:rPr>
+        <w:t xml:space="preserve"> </w:t>
+      </w:r>
+      <w:r>
+        <w:rPr>
+          <w:noProof/>
+        </w:rPr>
+        <w:tab/>
+        <w:t xml:space="preserve">Análise Não Funcional </w:t>
+      </w:r>
+      <w:r>
+        <w:rPr>
+          <w:noProof/>
+        </w:rPr>
+        <w:tab/>
+        <w:t>4</w:t>
+      </w:r>
+    </w:p>
+    <w:p>
+      <w:pPr>
+        <w:pStyle w:val="TOC2-CAP"/>
+        <w:rPr>
+          <w:noProof/>
+        </w:rPr>
+      </w:pPr>
+      <w:r>
+        <w:rPr>
+          <w:noProof/>
+        </w:rPr>
+        <w:t>3.</w:t>
+      </w:r>
+      <w:r>
+        <w:rPr>
+          <w:noProof/>
+        </w:rPr>
+        <w:t>9</w:t>
+      </w:r>
+      <w:r>
+        <w:rPr>
+          <w:noProof/>
+        </w:rPr>
+        <w:tab/>
+        <w:t>Diagramas de Caso de Uso</w:t>
+      </w:r>
+      <w:r>
+        <w:rPr>
+          <w:noProof/>
+        </w:rPr>
+        <w:tab/>
+        <w:t>4</w:t>
+      </w:r>
+    </w:p>
+    <w:p>
+      <w:pPr>
+        <w:pStyle w:val="TOC2-CAP"/>
+        <w:rPr>
+          <w:noProof/>
+        </w:rPr>
+      </w:pPr>
+      <w:r>
+        <w:rPr>
+          <w:noProof/>
+        </w:rPr>
+        <w:t>3.</w:t>
+      </w:r>
+      <w:r>
+        <w:rPr>
+          <w:noProof/>
+        </w:rPr>
+        <w:t>10</w:t>
+      </w:r>
+      <w:r>
+        <w:rPr>
+          <w:noProof/>
+        </w:rPr>
+        <w:tab/>
+        <w:t>Descrição dos casos de Uso</w:t>
+      </w:r>
+      <w:r>
+        <w:rPr>
+          <w:noProof/>
+        </w:rPr>
+        <w:tab/>
+        <w:t>4</w:t>
+      </w:r>
+    </w:p>
+    <w:p>
+      <w:pPr>
+        <w:pStyle w:val="TOC2-CAP"/>
+        <w:rPr>
+          <w:noProof/>
+        </w:rPr>
+      </w:pPr>
+      <w:r>
+        <w:rPr>
+          <w:noProof/>
+        </w:rPr>
+        <w:t>3.</w:t>
+      </w:r>
+      <w:r>
+        <w:rPr>
+          <w:noProof/>
+        </w:rPr>
+        <w:t>11</w:t>
+      </w:r>
+      <w:r>
+        <w:rPr>
+          <w:noProof/>
+        </w:rPr>
+        <w:tab/>
+        <w:t>Diagrama de actividades para os casos de uso</w:t>
+      </w:r>
+      <w:r>
+        <w:rPr>
+          <w:noProof/>
+        </w:rPr>
+        <w:tab/>
+        <w:t>4</w:t>
+      </w:r>
+    </w:p>
+    <w:p>
+      <w:pPr>
+        <w:pStyle w:val="TOC2-CAP"/>
+        <w:rPr>
+          <w:rFonts w:ascii="Times New Roman" w:hAnsi="Times New Roman"/>
+          <w:noProof/>
+        </w:rPr>
+      </w:pPr>
+      <w:r>
+        <w:rPr>
+          <w:noProof/>
+        </w:rPr>
         <w:t>3</w:t>
       </w:r>
       <w:r>
@@ -4619,7 +4822,7 @@
         <w:rPr>
           <w:noProof/>
         </w:rPr>
-        <w:t>6</w:t>
+        <w:t>12</w:t>
       </w:r>
       <w:r>
         <w:rPr>
@@ -4632,7 +4835,7 @@
         <w:rPr>
           <w:noProof/>
         </w:rPr>
-        <w:t>Escolha das tecnologias a utilizar</w:t>
+        <w:t>Implementação do projecto</w:t>
       </w:r>
       <w:r>
         <w:rPr>
@@ -4650,12 +4853,7 @@
         <w:rPr>
           <w:noProof/>
         </w:rPr>
-        <w:instrText xml:space="preserve"> PAGEREF _Toc78080107 \h </w:instrText>
-      </w:r>
-      <w:r>
-        <w:rPr>
-          <w:noProof/>
-        </w:rPr>
+        <w:instrText xml:space="preserve"> PAGEREF _Toc78080108 \h </w:instrText>
       </w:r>
       <w:r>
         <w:rPr>
@@ -4665,272 +4863,12 @@
       </w:r>
       <w:r>
         <w:rPr>
-          <w:noProof/>
-        </w:rPr>
-        <w:t>4</w:t>
-      </w:r>
-      <w:r>
-        <w:rPr>
-          <w:noProof/>
-        </w:rPr>
-        <w:fldChar w:fldCharType="end"/>
-      </w:r>
-    </w:p>
-    <w:p>
-      <w:pPr>
-        <w:pStyle w:val="TOC2-CAP"/>
-        <w:rPr>
-          <w:noProof/>
-        </w:rPr>
-      </w:pPr>
-      <w:r>
-        <w:rPr>
-          <w:noProof/>
-        </w:rPr>
-        <w:t>3</w:t>
-      </w:r>
-      <w:r>
-        <w:rPr>
-          <w:noProof/>
-        </w:rPr>
-        <w:t>.</w:t>
-      </w:r>
-      <w:r>
-        <w:rPr>
-          <w:noProof/>
-        </w:rPr>
-        <w:t>7</w:t>
-      </w:r>
-      <w:r>
-        <w:rPr>
-          <w:noProof/>
-        </w:rPr>
-        <w:tab/>
-        <w:t>Análise Funcional</w:t>
-      </w:r>
-      <w:r>
-        <w:rPr>
-          <w:noProof/>
-        </w:rPr>
-        <w:tab/>
-        <w:t>4</w:t>
-      </w:r>
-    </w:p>
-    <w:p>
-      <w:pPr>
-        <w:pStyle w:val="TOC2-CAP"/>
-        <w:rPr>
-          <w:noProof/>
-        </w:rPr>
-      </w:pPr>
-      <w:r>
-        <w:rPr>
-          <w:noProof/>
-        </w:rPr>
-        <w:t>3.</w:t>
-      </w:r>
-      <w:r>
-        <w:rPr>
-          <w:noProof/>
-        </w:rPr>
-        <w:t>8</w:t>
-      </w:r>
-      <w:r>
-        <w:rPr>
-          <w:noProof/>
-        </w:rPr>
-        <w:t xml:space="preserve"> </w:t>
-      </w:r>
-      <w:r>
-        <w:rPr>
-          <w:noProof/>
-        </w:rPr>
-        <w:tab/>
-        <w:t xml:space="preserve">Análise Não Funcional </w:t>
-      </w:r>
-      <w:r>
-        <w:rPr>
-          <w:noProof/>
-        </w:rPr>
-        <w:tab/>
-        <w:t>4</w:t>
-      </w:r>
-    </w:p>
-    <w:p>
-      <w:pPr>
-        <w:pStyle w:val="TOC2-CAP"/>
-        <w:rPr>
-          <w:noProof/>
-        </w:rPr>
-      </w:pPr>
-      <w:r>
-        <w:rPr>
-          <w:noProof/>
-        </w:rPr>
-        <w:t>3.</w:t>
-      </w:r>
-      <w:r>
-        <w:rPr>
-          <w:noProof/>
-        </w:rPr>
-        <w:t>9</w:t>
-      </w:r>
-      <w:r>
-        <w:rPr>
-          <w:noProof/>
-        </w:rPr>
-        <w:tab/>
-        <w:t>Diagramas de Caso de Uso</w:t>
-      </w:r>
-      <w:r>
-        <w:rPr>
-          <w:noProof/>
-        </w:rPr>
-        <w:tab/>
-        <w:t>4</w:t>
-      </w:r>
-    </w:p>
-    <w:p>
-      <w:pPr>
-        <w:pStyle w:val="TOC2-CAP"/>
-        <w:rPr>
-          <w:noProof/>
-        </w:rPr>
-      </w:pPr>
-      <w:r>
-        <w:rPr>
-          <w:noProof/>
-        </w:rPr>
-        <w:t>3.</w:t>
-      </w:r>
-      <w:r>
-        <w:rPr>
-          <w:noProof/>
-        </w:rPr>
-        <w:t>10</w:t>
-      </w:r>
-      <w:r>
-        <w:rPr>
-          <w:noProof/>
-        </w:rPr>
-        <w:tab/>
-        <w:t>Descrição dos casos de Uso</w:t>
-      </w:r>
-      <w:r>
-        <w:rPr>
-          <w:noProof/>
-        </w:rPr>
-        <w:tab/>
-        <w:t>4</w:t>
-      </w:r>
-    </w:p>
-    <w:p>
-      <w:pPr>
-        <w:pStyle w:val="TOC2-CAP"/>
-        <w:rPr>
-          <w:noProof/>
-        </w:rPr>
-      </w:pPr>
-      <w:r>
-        <w:rPr>
-          <w:noProof/>
-        </w:rPr>
-        <w:t>3.</w:t>
-      </w:r>
-      <w:r>
-        <w:rPr>
-          <w:noProof/>
-        </w:rPr>
-        <w:t>11</w:t>
-      </w:r>
-      <w:r>
-        <w:rPr>
-          <w:noProof/>
-        </w:rPr>
-        <w:tab/>
-        <w:t>Diagrama de actividades para os casos de uso</w:t>
-      </w:r>
-      <w:r>
-        <w:rPr>
-          <w:noProof/>
-        </w:rPr>
-        <w:tab/>
-        <w:t>4</w:t>
-      </w:r>
-    </w:p>
-    <w:p>
-      <w:pPr>
-        <w:pStyle w:val="TOC2-CAP"/>
-        <w:rPr>
-          <w:rFonts w:ascii="Times New Roman" w:hAnsi="Times New Roman"/>
-          <w:noProof/>
-        </w:rPr>
-      </w:pPr>
-      <w:r>
-        <w:rPr>
-          <w:noProof/>
-        </w:rPr>
-        <w:t>3</w:t>
-      </w:r>
-      <w:r>
-        <w:rPr>
-          <w:noProof/>
-        </w:rPr>
-        <w:t>.</w:t>
-      </w:r>
-      <w:r>
-        <w:rPr>
-          <w:noProof/>
-        </w:rPr>
-        <w:t>12</w:t>
-      </w:r>
-      <w:r>
-        <w:rPr>
-          <w:rFonts w:ascii="Times New Roman" w:hAnsi="Times New Roman"/>
-          <w:noProof/>
-        </w:rPr>
-        <w:tab/>
-      </w:r>
-      <w:r>
-        <w:rPr>
-          <w:noProof/>
-        </w:rPr>
-        <w:t>Implementação do projecto</w:t>
-      </w:r>
-      <w:r>
-        <w:rPr>
-          <w:noProof/>
-        </w:rPr>
-        <w:tab/>
-      </w:r>
-      <w:r>
-        <w:rPr>
-          <w:noProof/>
-        </w:rPr>
-        <w:fldChar w:fldCharType="begin"/>
-      </w:r>
-      <w:r>
-        <w:rPr>
-          <w:noProof/>
-        </w:rPr>
-        <w:instrText xml:space="preserve"> PAGEREF _Toc78080108 \h </w:instrText>
-      </w:r>
-      <w:r>
-        <w:rPr>
-          <w:noProof/>
-        </w:rPr>
-      </w:r>
-      <w:r>
-        <w:rPr>
-          <w:noProof/>
-        </w:rPr>
-        <w:fldChar w:fldCharType="separate"/>
-      </w:r>
-      <w:r>
-        <w:rPr>
-          <w:noProof/>
-        </w:rPr>
-        <w:t>4</w:t>
+          <w:b/>
+          <w:bCs/>
+          <w:noProof/>
+          <w:lang w:val="en-US"/>
+        </w:rPr>
+        <w:t>Error! Bookmark not defined.</w:t>
       </w:r>
       <w:r>
         <w:rPr>
@@ -5054,9 +4992,15 @@
     <w:p>
       <w:pPr>
         <w:pStyle w:val="Heading2"/>
+        <w:rPr>
+          <w:lang w:val="pt-PT"/>
+        </w:rPr>
       </w:pPr>
       <w:bookmarkStart w:id="140" w:name="_Toc397550393"/>
       <w:r>
+        <w:rPr>
+          <w:lang w:val="pt-PT"/>
+        </w:rPr>
         <w:t>Reunião com o orientador e com o coordenador</w:t>
       </w:r>
       <w:bookmarkEnd w:id="140"/>
@@ -5095,12 +5039,21 @@
     <w:p>
       <w:pPr>
         <w:pStyle w:val="Heading2"/>
+        <w:rPr>
+          <w:lang w:val="pt-PT"/>
+        </w:rPr>
       </w:pPr>
       <w:bookmarkStart w:id="141" w:name="_Toc397550394"/>
       <w:r>
+        <w:rPr>
+          <w:lang w:val="pt-PT"/>
+        </w:rPr>
         <w:t>Recolha de requisitos</w:t>
       </w:r>
       <w:r>
+        <w:rPr>
+          <w:lang w:val="pt-PT"/>
+        </w:rPr>
         <w:t xml:space="preserve"> e formação do problema</w:t>
       </w:r>
       <w:bookmarkEnd w:id="141"/>
@@ -5457,9 +5410,15 @@
     <w:p>
       <w:pPr>
         <w:pStyle w:val="Heading2"/>
+        <w:rPr>
+          <w:lang w:val="pt-PT"/>
+        </w:rPr>
       </w:pPr>
       <w:bookmarkStart w:id="151" w:name="_Toc397550404"/>
       <w:r>
+        <w:rPr>
+          <w:lang w:val="pt-PT"/>
+        </w:rPr>
         <w:t>Diagrama de actividades para os casos de uso</w:t>
       </w:r>
       <w:bookmarkEnd w:id="151"/>
@@ -5992,7 +5951,7 @@
         <w:rPr>
           <w:noProof/>
         </w:rPr>
-        <w:t>4</w:t>
+        <w:t>13</w:t>
       </w:r>
       <w:r>
         <w:rPr>
@@ -6061,7 +6020,7 @@
         <w:rPr>
           <w:noProof/>
         </w:rPr>
-        <w:t>4</w:t>
+        <w:t>13</w:t>
       </w:r>
       <w:r>
         <w:rPr>
@@ -6130,7 +6089,7 @@
         <w:rPr>
           <w:noProof/>
         </w:rPr>
-        <w:t>4</w:t>
+        <w:t>13</w:t>
       </w:r>
       <w:r>
         <w:rPr>
@@ -6171,6 +6130,9 @@
         <w:pStyle w:val="Heading2"/>
       </w:pPr>
       <w:r>
+        <w:rPr>
+          <w:lang w:val="pt-PT"/>
+        </w:rPr>
         <w:br w:type="page"/>
       </w:r>
       <w:bookmarkStart w:id="216" w:name="_Toc397550420"/>
@@ -6551,18 +6513,16 @@
         <w:rPr>
           <w:noProof/>
         </w:rPr>
-      </w:r>
-      <w:r>
-        <w:rPr>
-          <w:noProof/>
-        </w:rPr>
         <w:fldChar w:fldCharType="separate"/>
       </w:r>
       <w:r>
         <w:rPr>
-          <w:noProof/>
-        </w:rPr>
-        <w:t>4</w:t>
+          <w:b/>
+          <w:bCs/>
+          <w:noProof/>
+          <w:lang w:val="en-US"/>
+        </w:rPr>
+        <w:t>Error! Bookmark not defined.</w:t>
       </w:r>
       <w:r>
         <w:rPr>
@@ -6619,18 +6579,16 @@
         <w:rPr>
           <w:noProof/>
         </w:rPr>
-      </w:r>
-      <w:r>
-        <w:rPr>
-          <w:noProof/>
-        </w:rPr>
         <w:fldChar w:fldCharType="separate"/>
       </w:r>
       <w:r>
         <w:rPr>
-          <w:noProof/>
-        </w:rPr>
-        <w:t>4</w:t>
+          <w:b/>
+          <w:bCs/>
+          <w:noProof/>
+          <w:lang w:val="en-US"/>
+        </w:rPr>
+        <w:t>Error! Bookmark not defined.</w:t>
       </w:r>
       <w:r>
         <w:rPr>
@@ -6727,8 +6685,14 @@
     <w:p>
       <w:pPr>
         <w:pStyle w:val="Heading2"/>
-      </w:pPr>
-      <w:r>
+        <w:rPr>
+          <w:lang w:val="pt-PT"/>
+        </w:rPr>
+      </w:pPr>
+      <w:r>
+        <w:rPr>
+          <w:lang w:val="pt-PT"/>
+        </w:rPr>
         <w:br w:type="page"/>
       </w:r>
       <w:bookmarkStart w:id="341" w:name="_Toc397550425"/>
@@ -6773,6 +6737,9 @@
       <w:bookmarkEnd w:id="339"/>
       <w:bookmarkEnd w:id="340"/>
       <w:r>
+        <w:rPr>
+          <w:lang w:val="pt-PT"/>
+        </w:rPr>
         <w:lastRenderedPageBreak/>
         <w:t>Guia de instalação do servidor de suporte à aplicação</w:t>
       </w:r>
@@ -6979,7 +6946,7 @@
       <w:rPr>
         <w:noProof/>
       </w:rPr>
-      <w:t>IX</w:t>
+      <w:t>V</w:t>
     </w:r>
     <w:r>
       <w:fldChar w:fldCharType="end"/>
@@ -7150,7 +7117,7 @@
       <w:rPr>
         <w:noProof/>
       </w:rPr>
-      <w:t>12</w:t>
+      <w:t>13</w:t>
     </w:r>
     <w:r>
       <w:fldChar w:fldCharType="end"/>
@@ -7295,14 +7262,27 @@
     <w:pPr>
       <w:pStyle w:val="Header-Even"/>
     </w:pPr>
-    <w:fldSimple w:instr=" STYLEREF  &quot;Heading 1&quot;  \* MERGEFORMAT ">
-      <w:r>
-        <w:rPr>
-          <w:noProof/>
-        </w:rPr>
-        <w:t>Descrição do Projecto</w:t>
-      </w:r>
-    </w:fldSimple>
+    <w:r>
+      <w:fldChar w:fldCharType="begin"/>
+    </w:r>
+    <w:r>
+      <w:instrText xml:space="preserve"> STYLEREF  "Heading 1"  \* MERGEFORMAT </w:instrText>
+    </w:r>
+    <w:r>
+      <w:fldChar w:fldCharType="separate"/>
+    </w:r>
+    <w:r>
+      <w:rPr>
+        <w:noProof/>
+      </w:rPr>
+      <w:t>Introdução</w:t>
+    </w:r>
+    <w:r>
+      <w:rPr>
+        <w:noProof/>
+      </w:rPr>
+      <w:fldChar w:fldCharType="end"/>
+    </w:r>
   </w:p>
 </w:hdr>
 </file>
@@ -7346,7 +7326,7 @@
         <w:noProof/>
         <w:lang w:val="pt-PT"/>
       </w:rPr>
-      <w:t>Recomendações para a escrita do relatório</w:t>
+      <w:t>Descrição do Projecto</w:t>
     </w:r>
     <w:r>
       <w:fldChar w:fldCharType="end"/>
@@ -10206,7 +10186,7 @@
 </file>
 
 <file path=customXml/itemProps1.xml><?xml version="1.0" encoding="utf-8"?>
-<ds:datastoreItem xmlns:ds="http://schemas.openxmlformats.org/officeDocument/2006/customXml" ds:itemID="{AE0E6C14-E334-4514-86A3-2724DAC1093E}">
+<ds:datastoreItem xmlns:ds="http://schemas.openxmlformats.org/officeDocument/2006/customXml" ds:itemID="{40F9AC45-6BCF-4AAA-BC57-0C19DD901710}">
   <ds:schemaRefs>
     <ds:schemaRef ds:uri="http://schemas.openxmlformats.org/officeDocument/2006/bibliography"/>
   </ds:schemaRefs>

</xml_diff>

<commit_message>
Finished Fights API Model
</commit_message>
<xml_diff>
--- a/RelatorioEstagio.docx
+++ b/RelatorioEstagio.docx
@@ -26922,6 +26922,12 @@
               <w:rPr>
                 <w:lang w:val="pt-PT"/>
               </w:rPr>
+              <w:t>/</w:t>
+            </w:r>
+            <w:r>
+              <w:rPr>
+                <w:lang w:val="pt-PT"/>
+              </w:rPr>
               <w:t>fights/:userId/stats/between</w:t>
             </w:r>
           </w:p>
@@ -26988,7 +26994,7 @@
               <w:rPr>
                 <w:lang w:val="pt-PT"/>
               </w:rPr>
-              <w:t>/fights/:userId/versus/friends</w:t>
+              <w:t>/fights/remove/:fightId</w:t>
             </w:r>
           </w:p>
         </w:tc>
@@ -27008,7 +27014,7 @@
               <w:rPr>
                 <w:lang w:val="pt-PT"/>
               </w:rPr>
-              <w:t>statsVersusFriends</w:t>
+              <w:t>removeFight</w:t>
             </w:r>
           </w:p>
         </w:tc>
@@ -27033,7 +27039,7 @@
               <w:rPr>
                 <w:lang w:val="pt-PT"/>
               </w:rPr>
-              <w:t>GET</w:t>
+              <w:t>POST</w:t>
             </w:r>
           </w:p>
         </w:tc>
@@ -27053,7 +27059,7 @@
               <w:rPr>
                 <w:lang w:val="pt-PT"/>
               </w:rPr>
-              <w:t>/fights/remove/:fightId</w:t>
+              <w:t>/fights</w:t>
             </w:r>
           </w:p>
         </w:tc>
@@ -27073,7 +27079,7 @@
               <w:rPr>
                 <w:lang w:val="pt-PT"/>
               </w:rPr>
-              <w:t>removeFight</w:t>
+              <w:t>createFight</w:t>
             </w:r>
           </w:p>
         </w:tc>
@@ -27119,7 +27125,7 @@
               <w:rPr>
                 <w:lang w:val="pt-PT"/>
               </w:rPr>
-              <w:t>/fights</w:t>
+              <w:t>/fights/update/:fightId</w:t>
             </w:r>
           </w:p>
         </w:tc>
@@ -27131,71 +27137,6 @@
             <w:pPr>
               <w:ind w:left="0"/>
               <w:cnfStyle w:val="000000100000" w:firstRow="0" w:lastRow="0" w:firstColumn="0" w:lastColumn="0" w:oddVBand="0" w:evenVBand="0" w:oddHBand="1" w:evenHBand="0" w:firstRowFirstColumn="0" w:firstRowLastColumn="0" w:lastRowFirstColumn="0" w:lastRowLastColumn="0"/>
-              <w:rPr>
-                <w:lang w:val="pt-PT"/>
-              </w:rPr>
-            </w:pPr>
-            <w:r>
-              <w:rPr>
-                <w:lang w:val="pt-PT"/>
-              </w:rPr>
-              <w:t>createFight</w:t>
-            </w:r>
-          </w:p>
-        </w:tc>
-      </w:tr>
-      <w:tr>
-        <w:trPr>
-          <w:jc w:val="center"/>
-        </w:trPr>
-        <w:tc>
-          <w:tcPr>
-            <w:cnfStyle w:val="001000000000" w:firstRow="0" w:lastRow="0" w:firstColumn="1" w:lastColumn="0" w:oddVBand="0" w:evenVBand="0" w:oddHBand="0" w:evenHBand="0" w:firstRowFirstColumn="0" w:firstRowLastColumn="0" w:lastRowFirstColumn="0" w:lastRowLastColumn="0"/>
-            <w:tcW w:w="851" w:type="dxa"/>
-          </w:tcPr>
-          <w:p>
-            <w:pPr>
-              <w:ind w:left="0"/>
-              <w:rPr>
-                <w:lang w:val="pt-PT"/>
-              </w:rPr>
-            </w:pPr>
-            <w:r>
-              <w:rPr>
-                <w:lang w:val="pt-PT"/>
-              </w:rPr>
-              <w:t>POST</w:t>
-            </w:r>
-          </w:p>
-        </w:tc>
-        <w:tc>
-          <w:tcPr>
-            <w:tcW w:w="3546" w:type="dxa"/>
-          </w:tcPr>
-          <w:p>
-            <w:pPr>
-              <w:ind w:left="0"/>
-              <w:cnfStyle w:val="000000000000" w:firstRow="0" w:lastRow="0" w:firstColumn="0" w:lastColumn="0" w:oddVBand="0" w:evenVBand="0" w:oddHBand="0" w:evenHBand="0" w:firstRowFirstColumn="0" w:firstRowLastColumn="0" w:lastRowFirstColumn="0" w:lastRowLastColumn="0"/>
-              <w:rPr>
-                <w:lang w:val="pt-PT"/>
-              </w:rPr>
-            </w:pPr>
-            <w:r>
-              <w:rPr>
-                <w:lang w:val="pt-PT"/>
-              </w:rPr>
-              <w:t>/fights/update/:fightId</w:t>
-            </w:r>
-          </w:p>
-        </w:tc>
-        <w:tc>
-          <w:tcPr>
-            <w:tcW w:w="2407" w:type="dxa"/>
-          </w:tcPr>
-          <w:p>
-            <w:pPr>
-              <w:ind w:left="0"/>
-              <w:cnfStyle w:val="000000000000" w:firstRow="0" w:lastRow="0" w:firstColumn="0" w:lastColumn="0" w:oddVBand="0" w:evenVBand="0" w:oddHBand="0" w:evenHBand="0" w:firstRowFirstColumn="0" w:firstRowLastColumn="0" w:lastRowFirstColumn="0" w:lastRowLastColumn="0"/>
               <w:rPr>
                 <w:lang w:val="pt-PT"/>
               </w:rPr>
@@ -27403,13 +27344,11 @@
               <w:jc w:val="center"/>
               <w:cnfStyle w:val="000000100000" w:firstRow="0" w:lastRow="0" w:firstColumn="0" w:lastColumn="0" w:oddVBand="0" w:evenVBand="0" w:oddHBand="1" w:evenHBand="0" w:firstRowFirstColumn="0" w:firstRowLastColumn="0" w:lastRowFirstColumn="0" w:lastRowLastColumn="0"/>
               <w:rPr>
-                <w:b/>
-                <w:lang w:val="pt-PT"/>
-              </w:rPr>
-            </w:pPr>
-            <w:r>
-              <w:rPr>
-                <w:b/>
+                <w:lang w:val="pt-PT"/>
+              </w:rPr>
+            </w:pPr>
+            <w:r>
+              <w:rPr>
                 <w:lang w:val="pt-PT"/>
               </w:rPr>
               <w:t>:userId – Identificador de um utilizador</w:t>
@@ -28303,8 +28242,12 @@
               </w:rPr>
               <w:t xml:space="preserve">:userId – Identificador </w:t>
             </w:r>
-            <w:bookmarkStart w:id="357" w:name="_GoBack"/>
-            <w:bookmarkEnd w:id="357"/>
+            <w:r>
+              <w:rPr>
+                <w:lang w:val="pt-PT"/>
+              </w:rPr>
+              <w:t>de um utilizador</w:t>
+            </w:r>
           </w:p>
         </w:tc>
       </w:tr>
@@ -28352,13 +28295,7 @@
               <w:rPr>
                 <w:lang w:val="pt-PT"/>
               </w:rPr>
-              <w:t>Obtém todos os combates na base de dados</w:t>
-            </w:r>
-            <w:r>
-              <w:rPr>
-                <w:lang w:val="pt-PT"/>
-              </w:rPr>
-              <w:t xml:space="preserve"> em que um determinado utilizador participa.</w:t>
+              <w:t>Obtém todos os combates na base de dados em que um determinado utilizador participa.</w:t>
             </w:r>
           </w:p>
         </w:tc>
@@ -28576,6 +28513,3973 @@
           <w:lang w:val="pt-PT"/>
         </w:rPr>
       </w:pPr>
+    </w:p>
+    <w:tbl>
+      <w:tblPr>
+        <w:tblStyle w:val="GridTable4"/>
+        <w:tblW w:w="0" w:type="auto"/>
+        <w:jc w:val="center"/>
+        <w:tblLook w:val="04A0" w:firstRow="1" w:lastRow="0" w:firstColumn="1" w:lastColumn="0" w:noHBand="0" w:noVBand="1"/>
+      </w:tblPr>
+      <w:tblGrid>
+        <w:gridCol w:w="1696"/>
+        <w:gridCol w:w="5245"/>
+      </w:tblGrid>
+      <w:tr>
+        <w:trPr>
+          <w:cnfStyle w:val="100000000000" w:firstRow="1" w:lastRow="0" w:firstColumn="0" w:lastColumn="0" w:oddVBand="0" w:evenVBand="0" w:oddHBand="0" w:evenHBand="0" w:firstRowFirstColumn="0" w:firstRowLastColumn="0" w:lastRowFirstColumn="0" w:lastRowLastColumn="0"/>
+          <w:jc w:val="center"/>
+        </w:trPr>
+        <w:tc>
+          <w:tcPr>
+            <w:cnfStyle w:val="001000000000" w:firstRow="0" w:lastRow="0" w:firstColumn="1" w:lastColumn="0" w:oddVBand="0" w:evenVBand="0" w:oddHBand="0" w:evenHBand="0" w:firstRowFirstColumn="0" w:firstRowLastColumn="0" w:lastRowFirstColumn="0" w:lastRowLastColumn="0"/>
+            <w:tcW w:w="1696" w:type="dxa"/>
+          </w:tcPr>
+          <w:p>
+            <w:pPr>
+              <w:spacing w:line="240" w:lineRule="auto"/>
+              <w:ind w:left="0"/>
+              <w:jc w:val="center"/>
+              <w:rPr>
+                <w:lang w:val="pt-PT"/>
+              </w:rPr>
+            </w:pPr>
+          </w:p>
+        </w:tc>
+        <w:tc>
+          <w:tcPr>
+            <w:tcW w:w="5245" w:type="dxa"/>
+          </w:tcPr>
+          <w:p>
+            <w:pPr>
+              <w:tabs>
+                <w:tab w:val="center" w:pos="2514"/>
+                <w:tab w:val="left" w:pos="3564"/>
+                <w:tab w:val="left" w:pos="4032"/>
+              </w:tabs>
+              <w:spacing w:line="240" w:lineRule="auto"/>
+              <w:ind w:left="0"/>
+              <w:jc w:val="left"/>
+              <w:cnfStyle w:val="100000000000" w:firstRow="1" w:lastRow="0" w:firstColumn="0" w:lastColumn="0" w:oddVBand="0" w:evenVBand="0" w:oddHBand="0" w:evenHBand="0" w:firstRowFirstColumn="0" w:firstRowLastColumn="0" w:lastRowFirstColumn="0" w:lastRowLastColumn="0"/>
+              <w:rPr>
+                <w:b w:val="0"/>
+              </w:rPr>
+            </w:pPr>
+            <w:r>
+              <w:rPr>
+                <w:lang w:val="pt-PT"/>
+              </w:rPr>
+              <w:tab/>
+            </w:r>
+            <w:r>
+              <w:rPr>
+                <w:b w:val="0"/>
+                <w:lang w:val="pt-PT"/>
+              </w:rPr>
+              <w:t>retrieveStatistics</w:t>
+            </w:r>
+          </w:p>
+        </w:tc>
+      </w:tr>
+      <w:tr>
+        <w:trPr>
+          <w:cnfStyle w:val="000000100000" w:firstRow="0" w:lastRow="0" w:firstColumn="0" w:lastColumn="0" w:oddVBand="0" w:evenVBand="0" w:oddHBand="1" w:evenHBand="0" w:firstRowFirstColumn="0" w:firstRowLastColumn="0" w:lastRowFirstColumn="0" w:lastRowLastColumn="0"/>
+          <w:jc w:val="center"/>
+        </w:trPr>
+        <w:tc>
+          <w:tcPr>
+            <w:cnfStyle w:val="001000000000" w:firstRow="0" w:lastRow="0" w:firstColumn="1" w:lastColumn="0" w:oddVBand="0" w:evenVBand="0" w:oddHBand="0" w:evenHBand="0" w:firstRowFirstColumn="0" w:firstRowLastColumn="0" w:lastRowFirstColumn="0" w:lastRowLastColumn="0"/>
+            <w:tcW w:w="1696" w:type="dxa"/>
+          </w:tcPr>
+          <w:p>
+            <w:pPr>
+              <w:spacing w:line="240" w:lineRule="auto"/>
+              <w:ind w:left="0"/>
+              <w:jc w:val="center"/>
+            </w:pPr>
+            <w:r>
+              <w:t>HTTP Request</w:t>
+            </w:r>
+          </w:p>
+        </w:tc>
+        <w:tc>
+          <w:tcPr>
+            <w:tcW w:w="5245" w:type="dxa"/>
+          </w:tcPr>
+          <w:p>
+            <w:pPr>
+              <w:spacing w:line="240" w:lineRule="auto"/>
+              <w:ind w:left="0"/>
+              <w:jc w:val="center"/>
+              <w:cnfStyle w:val="000000100000" w:firstRow="0" w:lastRow="0" w:firstColumn="0" w:lastColumn="0" w:oddVBand="0" w:evenVBand="0" w:oddHBand="1" w:evenHBand="0" w:firstRowFirstColumn="0" w:firstRowLastColumn="0" w:lastRowFirstColumn="0" w:lastRowLastColumn="0"/>
+              <w:rPr>
+                <w:sz w:val="28"/>
+                <w:szCs w:val="28"/>
+              </w:rPr>
+            </w:pPr>
+            <w:r>
+              <w:rPr>
+                <w:sz w:val="28"/>
+                <w:szCs w:val="28"/>
+              </w:rPr>
+              <w:t>GET</w:t>
+            </w:r>
+          </w:p>
+        </w:tc>
+      </w:tr>
+      <w:tr>
+        <w:trPr>
+          <w:jc w:val="center"/>
+        </w:trPr>
+        <w:tc>
+          <w:tcPr>
+            <w:cnfStyle w:val="001000000000" w:firstRow="0" w:lastRow="0" w:firstColumn="1" w:lastColumn="0" w:oddVBand="0" w:evenVBand="0" w:oddHBand="0" w:evenHBand="0" w:firstRowFirstColumn="0" w:firstRowLastColumn="0" w:lastRowFirstColumn="0" w:lastRowLastColumn="0"/>
+            <w:tcW w:w="1696" w:type="dxa"/>
+          </w:tcPr>
+          <w:p>
+            <w:pPr>
+              <w:spacing w:line="240" w:lineRule="auto"/>
+              <w:ind w:left="0"/>
+              <w:jc w:val="center"/>
+            </w:pPr>
+            <w:r>
+              <w:t>URL</w:t>
+            </w:r>
+          </w:p>
+        </w:tc>
+        <w:tc>
+          <w:tcPr>
+            <w:tcW w:w="5245" w:type="dxa"/>
+          </w:tcPr>
+          <w:p>
+            <w:pPr>
+              <w:spacing w:line="240" w:lineRule="auto"/>
+              <w:ind w:left="0"/>
+              <w:jc w:val="center"/>
+              <w:cnfStyle w:val="000000000000" w:firstRow="0" w:lastRow="0" w:firstColumn="0" w:lastColumn="0" w:oddVBand="0" w:evenVBand="0" w:oddHBand="0" w:evenHBand="0" w:firstRowFirstColumn="0" w:firstRowLastColumn="0" w:lastRowFirstColumn="0" w:lastRowLastColumn="0"/>
+              <w:rPr>
+                <w:lang w:val="pt-PT"/>
+              </w:rPr>
+            </w:pPr>
+            <w:r>
+              <w:rPr>
+                <w:lang w:val="pt-PT"/>
+              </w:rPr>
+              <w:t>/fights/:userId/statistics</w:t>
+            </w:r>
+          </w:p>
+        </w:tc>
+      </w:tr>
+      <w:tr>
+        <w:trPr>
+          <w:cnfStyle w:val="000000100000" w:firstRow="0" w:lastRow="0" w:firstColumn="0" w:lastColumn="0" w:oddVBand="0" w:evenVBand="0" w:oddHBand="1" w:evenHBand="0" w:firstRowFirstColumn="0" w:firstRowLastColumn="0" w:lastRowFirstColumn="0" w:lastRowLastColumn="0"/>
+          <w:jc w:val="center"/>
+        </w:trPr>
+        <w:tc>
+          <w:tcPr>
+            <w:cnfStyle w:val="001000000000" w:firstRow="0" w:lastRow="0" w:firstColumn="1" w:lastColumn="0" w:oddVBand="0" w:evenVBand="0" w:oddHBand="0" w:evenHBand="0" w:firstRowFirstColumn="0" w:firstRowLastColumn="0" w:lastRowFirstColumn="0" w:lastRowLastColumn="0"/>
+            <w:tcW w:w="1696" w:type="dxa"/>
+          </w:tcPr>
+          <w:p>
+            <w:pPr>
+              <w:spacing w:line="240" w:lineRule="auto"/>
+              <w:ind w:left="0"/>
+              <w:jc w:val="center"/>
+            </w:pPr>
+            <w:r>
+              <w:t>Parâmetros</w:t>
+            </w:r>
+          </w:p>
+        </w:tc>
+        <w:tc>
+          <w:tcPr>
+            <w:tcW w:w="5245" w:type="dxa"/>
+          </w:tcPr>
+          <w:p>
+            <w:pPr>
+              <w:spacing w:line="240" w:lineRule="auto"/>
+              <w:ind w:left="0"/>
+              <w:jc w:val="center"/>
+              <w:cnfStyle w:val="000000100000" w:firstRow="0" w:lastRow="0" w:firstColumn="0" w:lastColumn="0" w:oddVBand="0" w:evenVBand="0" w:oddHBand="1" w:evenHBand="0" w:firstRowFirstColumn="0" w:firstRowLastColumn="0" w:lastRowFirstColumn="0" w:lastRowLastColumn="0"/>
+              <w:rPr>
+                <w:lang w:val="pt-PT"/>
+              </w:rPr>
+            </w:pPr>
+            <w:r>
+              <w:rPr>
+                <w:lang w:val="pt-PT"/>
+              </w:rPr>
+              <w:t xml:space="preserve">:userId – Identificador </w:t>
+            </w:r>
+            <w:r>
+              <w:rPr>
+                <w:lang w:val="pt-PT"/>
+              </w:rPr>
+              <w:t>de um utilizador</w:t>
+            </w:r>
+          </w:p>
+        </w:tc>
+      </w:tr>
+      <w:tr>
+        <w:trPr>
+          <w:jc w:val="center"/>
+        </w:trPr>
+        <w:tc>
+          <w:tcPr>
+            <w:cnfStyle w:val="001000000000" w:firstRow="0" w:lastRow="0" w:firstColumn="1" w:lastColumn="0" w:oddVBand="0" w:evenVBand="0" w:oddHBand="0" w:evenHBand="0" w:firstRowFirstColumn="0" w:firstRowLastColumn="0" w:lastRowFirstColumn="0" w:lastRowLastColumn="0"/>
+            <w:tcW w:w="1696" w:type="dxa"/>
+          </w:tcPr>
+          <w:p>
+            <w:pPr>
+              <w:spacing w:line="240" w:lineRule="auto"/>
+              <w:ind w:left="0"/>
+              <w:jc w:val="center"/>
+              <w:rPr>
+                <w:lang w:val="pt-PT"/>
+              </w:rPr>
+            </w:pPr>
+            <w:r>
+              <w:rPr>
+                <w:lang w:val="pt-PT"/>
+              </w:rPr>
+              <w:t>Descrição</w:t>
+            </w:r>
+          </w:p>
+        </w:tc>
+        <w:tc>
+          <w:tcPr>
+            <w:tcW w:w="5245" w:type="dxa"/>
+          </w:tcPr>
+          <w:p>
+            <w:pPr>
+              <w:spacing w:line="240" w:lineRule="auto"/>
+              <w:ind w:left="0"/>
+              <w:jc w:val="center"/>
+              <w:cnfStyle w:val="000000000000" w:firstRow="0" w:lastRow="0" w:firstColumn="0" w:lastColumn="0" w:oddVBand="0" w:evenVBand="0" w:oddHBand="0" w:evenHBand="0" w:firstRowFirstColumn="0" w:firstRowLastColumn="0" w:lastRowFirstColumn="0" w:lastRowLastColumn="0"/>
+              <w:rPr>
+                <w:lang w:val="pt-PT"/>
+              </w:rPr>
+            </w:pPr>
+            <w:r>
+              <w:rPr>
+                <w:lang w:val="pt-PT"/>
+              </w:rPr>
+              <w:t xml:space="preserve">Obtém </w:t>
+            </w:r>
+            <w:r>
+              <w:rPr>
+                <w:lang w:val="pt-PT"/>
+              </w:rPr>
+              <w:t>as estatísticas de um utilizador. Calcula-as através de todos os combates que o utilizador participa.</w:t>
+            </w:r>
+          </w:p>
+        </w:tc>
+      </w:tr>
+      <w:tr>
+        <w:trPr>
+          <w:cnfStyle w:val="000000100000" w:firstRow="0" w:lastRow="0" w:firstColumn="0" w:lastColumn="0" w:oddVBand="0" w:evenVBand="0" w:oddHBand="1" w:evenHBand="0" w:firstRowFirstColumn="0" w:firstRowLastColumn="0" w:lastRowFirstColumn="0" w:lastRowLastColumn="0"/>
+          <w:jc w:val="center"/>
+        </w:trPr>
+        <w:tc>
+          <w:tcPr>
+            <w:cnfStyle w:val="001000000000" w:firstRow="0" w:lastRow="0" w:firstColumn="1" w:lastColumn="0" w:oddVBand="0" w:evenVBand="0" w:oddHBand="0" w:evenHBand="0" w:firstRowFirstColumn="0" w:firstRowLastColumn="0" w:lastRowFirstColumn="0" w:lastRowLastColumn="0"/>
+            <w:tcW w:w="1696" w:type="dxa"/>
+          </w:tcPr>
+          <w:p>
+            <w:pPr>
+              <w:spacing w:before="720" w:line="240" w:lineRule="auto"/>
+              <w:ind w:left="0"/>
+              <w:jc w:val="center"/>
+              <w:rPr>
+                <w:lang w:val="pt-PT"/>
+              </w:rPr>
+            </w:pPr>
+            <w:r>
+              <w:rPr>
+                <w:lang w:val="pt-PT"/>
+              </w:rPr>
+              <w:t>Responses</w:t>
+            </w:r>
+          </w:p>
+        </w:tc>
+        <w:tc>
+          <w:tcPr>
+            <w:tcW w:w="5245" w:type="dxa"/>
+          </w:tcPr>
+          <w:tbl>
+            <w:tblPr>
+              <w:tblStyle w:val="PlainTable2"/>
+              <w:tblW w:w="0" w:type="auto"/>
+              <w:tblLook w:val="04A0" w:firstRow="1" w:lastRow="0" w:firstColumn="1" w:lastColumn="0" w:noHBand="0" w:noVBand="1"/>
+            </w:tblPr>
+            <w:tblGrid>
+              <w:gridCol w:w="2494"/>
+              <w:gridCol w:w="2525"/>
+            </w:tblGrid>
+            <w:tr>
+              <w:trPr>
+                <w:cnfStyle w:val="100000000000" w:firstRow="1" w:lastRow="0" w:firstColumn="0" w:lastColumn="0" w:oddVBand="0" w:evenVBand="0" w:oddHBand="0" w:evenHBand="0" w:firstRowFirstColumn="0" w:firstRowLastColumn="0" w:lastRowFirstColumn="0" w:lastRowLastColumn="0"/>
+              </w:trPr>
+              <w:tc>
+                <w:tcPr>
+                  <w:cnfStyle w:val="001000000000" w:firstRow="0" w:lastRow="0" w:firstColumn="1" w:lastColumn="0" w:oddVBand="0" w:evenVBand="0" w:oddHBand="0" w:evenHBand="0" w:firstRowFirstColumn="0" w:firstRowLastColumn="0" w:lastRowFirstColumn="0" w:lastRowLastColumn="0"/>
+                  <w:tcW w:w="2494" w:type="dxa"/>
+                </w:tcPr>
+                <w:p>
+                  <w:pPr>
+                    <w:spacing w:line="240" w:lineRule="auto"/>
+                    <w:ind w:left="0"/>
+                    <w:jc w:val="center"/>
+                    <w:rPr>
+                      <w:lang w:val="pt-PT"/>
+                    </w:rPr>
+                  </w:pPr>
+                  <w:r>
+                    <w:rPr>
+                      <w:lang w:val="pt-PT"/>
+                    </w:rPr>
+                    <w:t>Código</w:t>
+                  </w:r>
+                </w:p>
+              </w:tc>
+              <w:tc>
+                <w:tcPr>
+                  <w:tcW w:w="2525" w:type="dxa"/>
+                </w:tcPr>
+                <w:p>
+                  <w:pPr>
+                    <w:spacing w:line="240" w:lineRule="auto"/>
+                    <w:ind w:left="0"/>
+                    <w:jc w:val="center"/>
+                    <w:cnfStyle w:val="100000000000" w:firstRow="1" w:lastRow="0" w:firstColumn="0" w:lastColumn="0" w:oddVBand="0" w:evenVBand="0" w:oddHBand="0" w:evenHBand="0" w:firstRowFirstColumn="0" w:firstRowLastColumn="0" w:lastRowFirstColumn="0" w:lastRowLastColumn="0"/>
+                    <w:rPr>
+                      <w:lang w:val="pt-PT"/>
+                    </w:rPr>
+                  </w:pPr>
+                  <w:r>
+                    <w:rPr>
+                      <w:lang w:val="pt-PT"/>
+                    </w:rPr>
+                    <w:t>200</w:t>
+                  </w:r>
+                </w:p>
+              </w:tc>
+            </w:tr>
+            <w:tr>
+              <w:trPr>
+                <w:cnfStyle w:val="000000100000" w:firstRow="0" w:lastRow="0" w:firstColumn="0" w:lastColumn="0" w:oddVBand="0" w:evenVBand="0" w:oddHBand="1" w:evenHBand="0" w:firstRowFirstColumn="0" w:firstRowLastColumn="0" w:lastRowFirstColumn="0" w:lastRowLastColumn="0"/>
+              </w:trPr>
+              <w:tc>
+                <w:tcPr>
+                  <w:cnfStyle w:val="001000000000" w:firstRow="0" w:lastRow="0" w:firstColumn="1" w:lastColumn="0" w:oddVBand="0" w:evenVBand="0" w:oddHBand="0" w:evenHBand="0" w:firstRowFirstColumn="0" w:firstRowLastColumn="0" w:lastRowFirstColumn="0" w:lastRowLastColumn="0"/>
+                  <w:tcW w:w="2494" w:type="dxa"/>
+                </w:tcPr>
+                <w:p>
+                  <w:pPr>
+                    <w:spacing w:before="360" w:line="240" w:lineRule="auto"/>
+                    <w:ind w:left="0"/>
+                    <w:jc w:val="center"/>
+                    <w:rPr>
+                      <w:lang w:val="pt-PT"/>
+                    </w:rPr>
+                  </w:pPr>
+                  <w:r>
+                    <w:rPr>
+                      <w:lang w:val="pt-PT"/>
+                    </w:rPr>
+                    <w:t>Condição</w:t>
+                  </w:r>
+                </w:p>
+              </w:tc>
+              <w:tc>
+                <w:tcPr>
+                  <w:tcW w:w="2525" w:type="dxa"/>
+                </w:tcPr>
+                <w:p>
+                  <w:pPr>
+                    <w:spacing w:line="240" w:lineRule="auto"/>
+                    <w:ind w:left="0"/>
+                    <w:jc w:val="center"/>
+                    <w:cnfStyle w:val="000000100000" w:firstRow="0" w:lastRow="0" w:firstColumn="0" w:lastColumn="0" w:oddVBand="0" w:evenVBand="0" w:oddHBand="1" w:evenHBand="0" w:firstRowFirstColumn="0" w:firstRowLastColumn="0" w:lastRowFirstColumn="0" w:lastRowLastColumn="0"/>
+                    <w:rPr>
+                      <w:lang w:val="pt-PT"/>
+                    </w:rPr>
+                  </w:pPr>
+                  <w:r>
+                    <w:rPr>
+                      <w:lang w:val="pt-PT"/>
+                    </w:rPr>
+                    <w:t>Caso a obtenção dos dados ocorra com sucesso</w:t>
+                  </w:r>
+                </w:p>
+              </w:tc>
+            </w:tr>
+            <w:tr>
+              <w:tc>
+                <w:tcPr>
+                  <w:cnfStyle w:val="001000000000" w:firstRow="0" w:lastRow="0" w:firstColumn="1" w:lastColumn="0" w:oddVBand="0" w:evenVBand="0" w:oddHBand="0" w:evenHBand="0" w:firstRowFirstColumn="0" w:firstRowLastColumn="0" w:lastRowFirstColumn="0" w:lastRowLastColumn="0"/>
+                  <w:tcW w:w="2494" w:type="dxa"/>
+                </w:tcPr>
+                <w:p>
+                  <w:pPr>
+                    <w:spacing w:after="120" w:line="240" w:lineRule="auto"/>
+                    <w:ind w:left="0"/>
+                    <w:jc w:val="center"/>
+                    <w:rPr>
+                      <w:lang w:val="pt-PT"/>
+                    </w:rPr>
+                  </w:pPr>
+                  <w:r>
+                    <w:rPr>
+                      <w:lang w:val="pt-PT"/>
+                    </w:rPr>
+                    <w:t>Resposta</w:t>
+                  </w:r>
+                </w:p>
+              </w:tc>
+              <w:tc>
+                <w:tcPr>
+                  <w:tcW w:w="2525" w:type="dxa"/>
+                </w:tcPr>
+                <w:p>
+                  <w:pPr>
+                    <w:spacing w:line="240" w:lineRule="auto"/>
+                    <w:ind w:left="0"/>
+                    <w:jc w:val="center"/>
+                    <w:cnfStyle w:val="000000000000" w:firstRow="0" w:lastRow="0" w:firstColumn="0" w:lastColumn="0" w:oddVBand="0" w:evenVBand="0" w:oddHBand="0" w:evenHBand="0" w:firstRowFirstColumn="0" w:firstRowLastColumn="0" w:lastRowFirstColumn="0" w:lastRowLastColumn="0"/>
+                    <w:rPr>
+                      <w:lang w:val="pt-PT"/>
+                    </w:rPr>
+                  </w:pPr>
+                  <w:r>
+                    <w:rPr>
+                      <w:lang w:val="pt-PT"/>
+                    </w:rPr>
+                    <w:t xml:space="preserve">JSON </w:t>
+                  </w:r>
+                  <w:r>
+                    <w:rPr>
+                      <w:lang w:val="pt-PT"/>
+                    </w:rPr>
+                    <w:t>com as estatísticas</w:t>
+                  </w:r>
+                </w:p>
+              </w:tc>
+            </w:tr>
+          </w:tbl>
+          <w:p>
+            <w:pPr>
+              <w:spacing w:line="240" w:lineRule="auto"/>
+              <w:ind w:left="0"/>
+              <w:jc w:val="center"/>
+              <w:cnfStyle w:val="000000100000" w:firstRow="0" w:lastRow="0" w:firstColumn="0" w:lastColumn="0" w:oddVBand="0" w:evenVBand="0" w:oddHBand="1" w:evenHBand="0" w:firstRowFirstColumn="0" w:firstRowLastColumn="0" w:lastRowFirstColumn="0" w:lastRowLastColumn="0"/>
+              <w:rPr>
+                <w:lang w:val="pt-PT"/>
+              </w:rPr>
+            </w:pPr>
+          </w:p>
+        </w:tc>
+      </w:tr>
+    </w:tbl>
+    <w:p>
+      <w:pPr>
+        <w:ind w:left="720"/>
+        <w:rPr>
+          <w:lang w:val="pt-PT"/>
+        </w:rPr>
+      </w:pPr>
+    </w:p>
+    <w:tbl>
+      <w:tblPr>
+        <w:tblStyle w:val="GridTable4"/>
+        <w:tblW w:w="0" w:type="auto"/>
+        <w:jc w:val="center"/>
+        <w:tblLook w:val="04A0" w:firstRow="1" w:lastRow="0" w:firstColumn="1" w:lastColumn="0" w:noHBand="0" w:noVBand="1"/>
+      </w:tblPr>
+      <w:tblGrid>
+        <w:gridCol w:w="1696"/>
+        <w:gridCol w:w="5245"/>
+      </w:tblGrid>
+      <w:tr>
+        <w:trPr>
+          <w:cnfStyle w:val="100000000000" w:firstRow="1" w:lastRow="0" w:firstColumn="0" w:lastColumn="0" w:oddVBand="0" w:evenVBand="0" w:oddHBand="0" w:evenHBand="0" w:firstRowFirstColumn="0" w:firstRowLastColumn="0" w:lastRowFirstColumn="0" w:lastRowLastColumn="0"/>
+          <w:jc w:val="center"/>
+        </w:trPr>
+        <w:tc>
+          <w:tcPr>
+            <w:cnfStyle w:val="001000000000" w:firstRow="0" w:lastRow="0" w:firstColumn="1" w:lastColumn="0" w:oddVBand="0" w:evenVBand="0" w:oddHBand="0" w:evenHBand="0" w:firstRowFirstColumn="0" w:firstRowLastColumn="0" w:lastRowFirstColumn="0" w:lastRowLastColumn="0"/>
+            <w:tcW w:w="1696" w:type="dxa"/>
+          </w:tcPr>
+          <w:p>
+            <w:pPr>
+              <w:spacing w:line="240" w:lineRule="auto"/>
+              <w:ind w:left="0"/>
+              <w:jc w:val="center"/>
+              <w:rPr>
+                <w:lang w:val="pt-PT"/>
+              </w:rPr>
+            </w:pPr>
+          </w:p>
+        </w:tc>
+        <w:tc>
+          <w:tcPr>
+            <w:tcW w:w="5245" w:type="dxa"/>
+          </w:tcPr>
+          <w:p>
+            <w:pPr>
+              <w:tabs>
+                <w:tab w:val="center" w:pos="2514"/>
+                <w:tab w:val="left" w:pos="3564"/>
+                <w:tab w:val="left" w:pos="4032"/>
+              </w:tabs>
+              <w:spacing w:line="240" w:lineRule="auto"/>
+              <w:ind w:left="0"/>
+              <w:jc w:val="left"/>
+              <w:cnfStyle w:val="100000000000" w:firstRow="1" w:lastRow="0" w:firstColumn="0" w:lastColumn="0" w:oddVBand="0" w:evenVBand="0" w:oddHBand="0" w:evenHBand="0" w:firstRowFirstColumn="0" w:firstRowLastColumn="0" w:lastRowFirstColumn="0" w:lastRowLastColumn="0"/>
+              <w:rPr>
+                <w:b w:val="0"/>
+              </w:rPr>
+            </w:pPr>
+            <w:r>
+              <w:rPr>
+                <w:b w:val="0"/>
+                <w:lang w:val="pt-PT"/>
+              </w:rPr>
+              <w:tab/>
+              <w:t>listOpponents</w:t>
+            </w:r>
+          </w:p>
+        </w:tc>
+      </w:tr>
+      <w:tr>
+        <w:trPr>
+          <w:cnfStyle w:val="000000100000" w:firstRow="0" w:lastRow="0" w:firstColumn="0" w:lastColumn="0" w:oddVBand="0" w:evenVBand="0" w:oddHBand="1" w:evenHBand="0" w:firstRowFirstColumn="0" w:firstRowLastColumn="0" w:lastRowFirstColumn="0" w:lastRowLastColumn="0"/>
+          <w:jc w:val="center"/>
+        </w:trPr>
+        <w:tc>
+          <w:tcPr>
+            <w:cnfStyle w:val="001000000000" w:firstRow="0" w:lastRow="0" w:firstColumn="1" w:lastColumn="0" w:oddVBand="0" w:evenVBand="0" w:oddHBand="0" w:evenHBand="0" w:firstRowFirstColumn="0" w:firstRowLastColumn="0" w:lastRowFirstColumn="0" w:lastRowLastColumn="0"/>
+            <w:tcW w:w="1696" w:type="dxa"/>
+          </w:tcPr>
+          <w:p>
+            <w:pPr>
+              <w:spacing w:line="240" w:lineRule="auto"/>
+              <w:ind w:left="0"/>
+              <w:jc w:val="center"/>
+            </w:pPr>
+            <w:r>
+              <w:t>HTTP Request</w:t>
+            </w:r>
+          </w:p>
+        </w:tc>
+        <w:tc>
+          <w:tcPr>
+            <w:tcW w:w="5245" w:type="dxa"/>
+          </w:tcPr>
+          <w:p>
+            <w:pPr>
+              <w:spacing w:line="240" w:lineRule="auto"/>
+              <w:ind w:left="0"/>
+              <w:jc w:val="center"/>
+              <w:cnfStyle w:val="000000100000" w:firstRow="0" w:lastRow="0" w:firstColumn="0" w:lastColumn="0" w:oddVBand="0" w:evenVBand="0" w:oddHBand="1" w:evenHBand="0" w:firstRowFirstColumn="0" w:firstRowLastColumn="0" w:lastRowFirstColumn="0" w:lastRowLastColumn="0"/>
+              <w:rPr>
+                <w:sz w:val="28"/>
+                <w:szCs w:val="28"/>
+              </w:rPr>
+            </w:pPr>
+            <w:r>
+              <w:rPr>
+                <w:sz w:val="28"/>
+                <w:szCs w:val="28"/>
+              </w:rPr>
+              <w:t>GET</w:t>
+            </w:r>
+          </w:p>
+        </w:tc>
+      </w:tr>
+      <w:tr>
+        <w:trPr>
+          <w:jc w:val="center"/>
+        </w:trPr>
+        <w:tc>
+          <w:tcPr>
+            <w:cnfStyle w:val="001000000000" w:firstRow="0" w:lastRow="0" w:firstColumn="1" w:lastColumn="0" w:oddVBand="0" w:evenVBand="0" w:oddHBand="0" w:evenHBand="0" w:firstRowFirstColumn="0" w:firstRowLastColumn="0" w:lastRowFirstColumn="0" w:lastRowLastColumn="0"/>
+            <w:tcW w:w="1696" w:type="dxa"/>
+          </w:tcPr>
+          <w:p>
+            <w:pPr>
+              <w:spacing w:line="240" w:lineRule="auto"/>
+              <w:ind w:left="0"/>
+              <w:jc w:val="center"/>
+            </w:pPr>
+            <w:r>
+              <w:t>URL</w:t>
+            </w:r>
+          </w:p>
+        </w:tc>
+        <w:tc>
+          <w:tcPr>
+            <w:tcW w:w="5245" w:type="dxa"/>
+          </w:tcPr>
+          <w:p>
+            <w:pPr>
+              <w:spacing w:line="240" w:lineRule="auto"/>
+              <w:ind w:left="0"/>
+              <w:jc w:val="center"/>
+              <w:cnfStyle w:val="000000000000" w:firstRow="0" w:lastRow="0" w:firstColumn="0" w:lastColumn="0" w:oddVBand="0" w:evenVBand="0" w:oddHBand="0" w:evenHBand="0" w:firstRowFirstColumn="0" w:firstRowLastColumn="0" w:lastRowFirstColumn="0" w:lastRowLastColumn="0"/>
+              <w:rPr>
+                <w:lang w:val="pt-PT"/>
+              </w:rPr>
+            </w:pPr>
+            <w:r>
+              <w:rPr>
+                <w:lang w:val="pt-PT"/>
+              </w:rPr>
+              <w:t>/fights/:userId/</w:t>
+            </w:r>
+            <w:r>
+              <w:rPr>
+                <w:lang w:val="pt-PT"/>
+              </w:rPr>
+              <w:t>opponents</w:t>
+            </w:r>
+          </w:p>
+        </w:tc>
+      </w:tr>
+      <w:tr>
+        <w:trPr>
+          <w:cnfStyle w:val="000000100000" w:firstRow="0" w:lastRow="0" w:firstColumn="0" w:lastColumn="0" w:oddVBand="0" w:evenVBand="0" w:oddHBand="1" w:evenHBand="0" w:firstRowFirstColumn="0" w:firstRowLastColumn="0" w:lastRowFirstColumn="0" w:lastRowLastColumn="0"/>
+          <w:jc w:val="center"/>
+        </w:trPr>
+        <w:tc>
+          <w:tcPr>
+            <w:cnfStyle w:val="001000000000" w:firstRow="0" w:lastRow="0" w:firstColumn="1" w:lastColumn="0" w:oddVBand="0" w:evenVBand="0" w:oddHBand="0" w:evenHBand="0" w:firstRowFirstColumn="0" w:firstRowLastColumn="0" w:lastRowFirstColumn="0" w:lastRowLastColumn="0"/>
+            <w:tcW w:w="1696" w:type="dxa"/>
+          </w:tcPr>
+          <w:p>
+            <w:pPr>
+              <w:spacing w:line="240" w:lineRule="auto"/>
+              <w:ind w:left="0"/>
+              <w:jc w:val="center"/>
+            </w:pPr>
+            <w:r>
+              <w:t>Parâmetros</w:t>
+            </w:r>
+          </w:p>
+        </w:tc>
+        <w:tc>
+          <w:tcPr>
+            <w:tcW w:w="5245" w:type="dxa"/>
+          </w:tcPr>
+          <w:p>
+            <w:pPr>
+              <w:spacing w:line="240" w:lineRule="auto"/>
+              <w:ind w:left="0"/>
+              <w:jc w:val="center"/>
+              <w:cnfStyle w:val="000000100000" w:firstRow="0" w:lastRow="0" w:firstColumn="0" w:lastColumn="0" w:oddVBand="0" w:evenVBand="0" w:oddHBand="1" w:evenHBand="0" w:firstRowFirstColumn="0" w:firstRowLastColumn="0" w:lastRowFirstColumn="0" w:lastRowLastColumn="0"/>
+              <w:rPr>
+                <w:lang w:val="pt-PT"/>
+              </w:rPr>
+            </w:pPr>
+            <w:r>
+              <w:rPr>
+                <w:lang w:val="pt-PT"/>
+              </w:rPr>
+              <w:t xml:space="preserve">:userId – Identificador </w:t>
+            </w:r>
+            <w:r>
+              <w:rPr>
+                <w:lang w:val="pt-PT"/>
+              </w:rPr>
+              <w:t>de um utilizador</w:t>
+            </w:r>
+          </w:p>
+        </w:tc>
+      </w:tr>
+      <w:tr>
+        <w:trPr>
+          <w:jc w:val="center"/>
+        </w:trPr>
+        <w:tc>
+          <w:tcPr>
+            <w:cnfStyle w:val="001000000000" w:firstRow="0" w:lastRow="0" w:firstColumn="1" w:lastColumn="0" w:oddVBand="0" w:evenVBand="0" w:oddHBand="0" w:evenHBand="0" w:firstRowFirstColumn="0" w:firstRowLastColumn="0" w:lastRowFirstColumn="0" w:lastRowLastColumn="0"/>
+            <w:tcW w:w="1696" w:type="dxa"/>
+          </w:tcPr>
+          <w:p>
+            <w:pPr>
+              <w:spacing w:line="240" w:lineRule="auto"/>
+              <w:ind w:left="0"/>
+              <w:jc w:val="center"/>
+              <w:rPr>
+                <w:lang w:val="pt-PT"/>
+              </w:rPr>
+            </w:pPr>
+            <w:r>
+              <w:rPr>
+                <w:lang w:val="pt-PT"/>
+              </w:rPr>
+              <w:t>Descrição</w:t>
+            </w:r>
+          </w:p>
+        </w:tc>
+        <w:tc>
+          <w:tcPr>
+            <w:tcW w:w="5245" w:type="dxa"/>
+          </w:tcPr>
+          <w:p>
+            <w:pPr>
+              <w:spacing w:line="240" w:lineRule="auto"/>
+              <w:ind w:left="0"/>
+              <w:jc w:val="center"/>
+              <w:cnfStyle w:val="000000000000" w:firstRow="0" w:lastRow="0" w:firstColumn="0" w:lastColumn="0" w:oddVBand="0" w:evenVBand="0" w:oddHBand="0" w:evenHBand="0" w:firstRowFirstColumn="0" w:firstRowLastColumn="0" w:lastRowFirstColumn="0" w:lastRowLastColumn="0"/>
+              <w:rPr>
+                <w:lang w:val="pt-PT"/>
+              </w:rPr>
+            </w:pPr>
+            <w:r>
+              <w:rPr>
+                <w:lang w:val="pt-PT"/>
+              </w:rPr>
+              <w:t>Devolve todos os oponentes de um determinado utilizador.</w:t>
+            </w:r>
+          </w:p>
+        </w:tc>
+      </w:tr>
+      <w:tr>
+        <w:trPr>
+          <w:cnfStyle w:val="000000100000" w:firstRow="0" w:lastRow="0" w:firstColumn="0" w:lastColumn="0" w:oddVBand="0" w:evenVBand="0" w:oddHBand="1" w:evenHBand="0" w:firstRowFirstColumn="0" w:firstRowLastColumn="0" w:lastRowFirstColumn="0" w:lastRowLastColumn="0"/>
+          <w:jc w:val="center"/>
+        </w:trPr>
+        <w:tc>
+          <w:tcPr>
+            <w:cnfStyle w:val="001000000000" w:firstRow="0" w:lastRow="0" w:firstColumn="1" w:lastColumn="0" w:oddVBand="0" w:evenVBand="0" w:oddHBand="0" w:evenHBand="0" w:firstRowFirstColumn="0" w:firstRowLastColumn="0" w:lastRowFirstColumn="0" w:lastRowLastColumn="0"/>
+            <w:tcW w:w="1696" w:type="dxa"/>
+          </w:tcPr>
+          <w:p>
+            <w:pPr>
+              <w:spacing w:before="720" w:line="240" w:lineRule="auto"/>
+              <w:ind w:left="0"/>
+              <w:jc w:val="center"/>
+              <w:rPr>
+                <w:lang w:val="pt-PT"/>
+              </w:rPr>
+            </w:pPr>
+            <w:r>
+              <w:rPr>
+                <w:lang w:val="pt-PT"/>
+              </w:rPr>
+              <w:t>Responses</w:t>
+            </w:r>
+          </w:p>
+        </w:tc>
+        <w:tc>
+          <w:tcPr>
+            <w:tcW w:w="5245" w:type="dxa"/>
+          </w:tcPr>
+          <w:tbl>
+            <w:tblPr>
+              <w:tblStyle w:val="PlainTable2"/>
+              <w:tblW w:w="0" w:type="auto"/>
+              <w:tblLook w:val="04A0" w:firstRow="1" w:lastRow="0" w:firstColumn="1" w:lastColumn="0" w:noHBand="0" w:noVBand="1"/>
+            </w:tblPr>
+            <w:tblGrid>
+              <w:gridCol w:w="2494"/>
+              <w:gridCol w:w="2525"/>
+            </w:tblGrid>
+            <w:tr>
+              <w:trPr>
+                <w:cnfStyle w:val="100000000000" w:firstRow="1" w:lastRow="0" w:firstColumn="0" w:lastColumn="0" w:oddVBand="0" w:evenVBand="0" w:oddHBand="0" w:evenHBand="0" w:firstRowFirstColumn="0" w:firstRowLastColumn="0" w:lastRowFirstColumn="0" w:lastRowLastColumn="0"/>
+              </w:trPr>
+              <w:tc>
+                <w:tcPr>
+                  <w:cnfStyle w:val="001000000000" w:firstRow="0" w:lastRow="0" w:firstColumn="1" w:lastColumn="0" w:oddVBand="0" w:evenVBand="0" w:oddHBand="0" w:evenHBand="0" w:firstRowFirstColumn="0" w:firstRowLastColumn="0" w:lastRowFirstColumn="0" w:lastRowLastColumn="0"/>
+                  <w:tcW w:w="2494" w:type="dxa"/>
+                </w:tcPr>
+                <w:p>
+                  <w:pPr>
+                    <w:spacing w:line="240" w:lineRule="auto"/>
+                    <w:ind w:left="0"/>
+                    <w:jc w:val="center"/>
+                    <w:rPr>
+                      <w:lang w:val="pt-PT"/>
+                    </w:rPr>
+                  </w:pPr>
+                  <w:r>
+                    <w:rPr>
+                      <w:lang w:val="pt-PT"/>
+                    </w:rPr>
+                    <w:t>Código</w:t>
+                  </w:r>
+                </w:p>
+              </w:tc>
+              <w:tc>
+                <w:tcPr>
+                  <w:tcW w:w="2525" w:type="dxa"/>
+                </w:tcPr>
+                <w:p>
+                  <w:pPr>
+                    <w:spacing w:line="240" w:lineRule="auto"/>
+                    <w:ind w:left="0"/>
+                    <w:jc w:val="center"/>
+                    <w:cnfStyle w:val="100000000000" w:firstRow="1" w:lastRow="0" w:firstColumn="0" w:lastColumn="0" w:oddVBand="0" w:evenVBand="0" w:oddHBand="0" w:evenHBand="0" w:firstRowFirstColumn="0" w:firstRowLastColumn="0" w:lastRowFirstColumn="0" w:lastRowLastColumn="0"/>
+                    <w:rPr>
+                      <w:lang w:val="pt-PT"/>
+                    </w:rPr>
+                  </w:pPr>
+                  <w:r>
+                    <w:rPr>
+                      <w:lang w:val="pt-PT"/>
+                    </w:rPr>
+                    <w:t>200</w:t>
+                  </w:r>
+                </w:p>
+              </w:tc>
+            </w:tr>
+            <w:tr>
+              <w:trPr>
+                <w:cnfStyle w:val="000000100000" w:firstRow="0" w:lastRow="0" w:firstColumn="0" w:lastColumn="0" w:oddVBand="0" w:evenVBand="0" w:oddHBand="1" w:evenHBand="0" w:firstRowFirstColumn="0" w:firstRowLastColumn="0" w:lastRowFirstColumn="0" w:lastRowLastColumn="0"/>
+              </w:trPr>
+              <w:tc>
+                <w:tcPr>
+                  <w:cnfStyle w:val="001000000000" w:firstRow="0" w:lastRow="0" w:firstColumn="1" w:lastColumn="0" w:oddVBand="0" w:evenVBand="0" w:oddHBand="0" w:evenHBand="0" w:firstRowFirstColumn="0" w:firstRowLastColumn="0" w:lastRowFirstColumn="0" w:lastRowLastColumn="0"/>
+                  <w:tcW w:w="2494" w:type="dxa"/>
+                </w:tcPr>
+                <w:p>
+                  <w:pPr>
+                    <w:spacing w:before="360" w:line="240" w:lineRule="auto"/>
+                    <w:ind w:left="0"/>
+                    <w:jc w:val="center"/>
+                    <w:rPr>
+                      <w:lang w:val="pt-PT"/>
+                    </w:rPr>
+                  </w:pPr>
+                  <w:r>
+                    <w:rPr>
+                      <w:lang w:val="pt-PT"/>
+                    </w:rPr>
+                    <w:t>Condição</w:t>
+                  </w:r>
+                </w:p>
+              </w:tc>
+              <w:tc>
+                <w:tcPr>
+                  <w:tcW w:w="2525" w:type="dxa"/>
+                </w:tcPr>
+                <w:p>
+                  <w:pPr>
+                    <w:spacing w:line="240" w:lineRule="auto"/>
+                    <w:ind w:left="0"/>
+                    <w:jc w:val="center"/>
+                    <w:cnfStyle w:val="000000100000" w:firstRow="0" w:lastRow="0" w:firstColumn="0" w:lastColumn="0" w:oddVBand="0" w:evenVBand="0" w:oddHBand="1" w:evenHBand="0" w:firstRowFirstColumn="0" w:firstRowLastColumn="0" w:lastRowFirstColumn="0" w:lastRowLastColumn="0"/>
+                    <w:rPr>
+                      <w:lang w:val="pt-PT"/>
+                    </w:rPr>
+                  </w:pPr>
+                  <w:r>
+                    <w:rPr>
+                      <w:lang w:val="pt-PT"/>
+                    </w:rPr>
+                    <w:t>Caso a obtenção dos dados ocorra com sucesso</w:t>
+                  </w:r>
+                </w:p>
+              </w:tc>
+            </w:tr>
+            <w:tr>
+              <w:tc>
+                <w:tcPr>
+                  <w:cnfStyle w:val="001000000000" w:firstRow="0" w:lastRow="0" w:firstColumn="1" w:lastColumn="0" w:oddVBand="0" w:evenVBand="0" w:oddHBand="0" w:evenHBand="0" w:firstRowFirstColumn="0" w:firstRowLastColumn="0" w:lastRowFirstColumn="0" w:lastRowLastColumn="0"/>
+                  <w:tcW w:w="2494" w:type="dxa"/>
+                </w:tcPr>
+                <w:p>
+                  <w:pPr>
+                    <w:spacing w:after="120" w:line="240" w:lineRule="auto"/>
+                    <w:ind w:left="0"/>
+                    <w:jc w:val="center"/>
+                    <w:rPr>
+                      <w:lang w:val="pt-PT"/>
+                    </w:rPr>
+                  </w:pPr>
+                  <w:r>
+                    <w:rPr>
+                      <w:lang w:val="pt-PT"/>
+                    </w:rPr>
+                    <w:t>Resposta</w:t>
+                  </w:r>
+                </w:p>
+              </w:tc>
+              <w:tc>
+                <w:tcPr>
+                  <w:tcW w:w="2525" w:type="dxa"/>
+                </w:tcPr>
+                <w:p>
+                  <w:pPr>
+                    <w:spacing w:line="240" w:lineRule="auto"/>
+                    <w:ind w:left="0"/>
+                    <w:jc w:val="center"/>
+                    <w:cnfStyle w:val="000000000000" w:firstRow="0" w:lastRow="0" w:firstColumn="0" w:lastColumn="0" w:oddVBand="0" w:evenVBand="0" w:oddHBand="0" w:evenHBand="0" w:firstRowFirstColumn="0" w:firstRowLastColumn="0" w:lastRowFirstColumn="0" w:lastRowLastColumn="0"/>
+                    <w:rPr>
+                      <w:lang w:val="pt-PT"/>
+                    </w:rPr>
+                  </w:pPr>
+                  <w:r>
+                    <w:rPr>
+                      <w:lang w:val="pt-PT"/>
+                    </w:rPr>
+                    <w:t xml:space="preserve">JSON </w:t>
+                  </w:r>
+                  <w:r>
+                    <w:rPr>
+                      <w:lang w:val="pt-PT"/>
+                    </w:rPr>
+                    <w:t>com todos os oponentes.</w:t>
+                  </w:r>
+                </w:p>
+              </w:tc>
+            </w:tr>
+          </w:tbl>
+          <w:p>
+            <w:pPr>
+              <w:spacing w:line="240" w:lineRule="auto"/>
+              <w:ind w:left="0"/>
+              <w:jc w:val="center"/>
+              <w:cnfStyle w:val="000000100000" w:firstRow="0" w:lastRow="0" w:firstColumn="0" w:lastColumn="0" w:oddVBand="0" w:evenVBand="0" w:oddHBand="1" w:evenHBand="0" w:firstRowFirstColumn="0" w:firstRowLastColumn="0" w:lastRowFirstColumn="0" w:lastRowLastColumn="0"/>
+              <w:rPr>
+                <w:lang w:val="pt-PT"/>
+              </w:rPr>
+            </w:pPr>
+          </w:p>
+        </w:tc>
+      </w:tr>
+    </w:tbl>
+    <w:p>
+      <w:pPr>
+        <w:ind w:left="720"/>
+        <w:rPr>
+          <w:lang w:val="pt-PT"/>
+        </w:rPr>
+      </w:pPr>
+    </w:p>
+    <w:tbl>
+      <w:tblPr>
+        <w:tblStyle w:val="GridTable4"/>
+        <w:tblW w:w="0" w:type="auto"/>
+        <w:jc w:val="center"/>
+        <w:tblLook w:val="04A0" w:firstRow="1" w:lastRow="0" w:firstColumn="1" w:lastColumn="0" w:noHBand="0" w:noVBand="1"/>
+      </w:tblPr>
+      <w:tblGrid>
+        <w:gridCol w:w="1696"/>
+        <w:gridCol w:w="5245"/>
+      </w:tblGrid>
+      <w:tr>
+        <w:trPr>
+          <w:cnfStyle w:val="100000000000" w:firstRow="1" w:lastRow="0" w:firstColumn="0" w:lastColumn="0" w:oddVBand="0" w:evenVBand="0" w:oddHBand="0" w:evenHBand="0" w:firstRowFirstColumn="0" w:firstRowLastColumn="0" w:lastRowFirstColumn="0" w:lastRowLastColumn="0"/>
+          <w:jc w:val="center"/>
+        </w:trPr>
+        <w:tc>
+          <w:tcPr>
+            <w:cnfStyle w:val="001000000000" w:firstRow="0" w:lastRow="0" w:firstColumn="1" w:lastColumn="0" w:oddVBand="0" w:evenVBand="0" w:oddHBand="0" w:evenHBand="0" w:firstRowFirstColumn="0" w:firstRowLastColumn="0" w:lastRowFirstColumn="0" w:lastRowLastColumn="0"/>
+            <w:tcW w:w="1696" w:type="dxa"/>
+          </w:tcPr>
+          <w:p>
+            <w:pPr>
+              <w:spacing w:line="240" w:lineRule="auto"/>
+              <w:ind w:left="0"/>
+              <w:jc w:val="center"/>
+              <w:rPr>
+                <w:lang w:val="pt-PT"/>
+              </w:rPr>
+            </w:pPr>
+          </w:p>
+        </w:tc>
+        <w:tc>
+          <w:tcPr>
+            <w:tcW w:w="5245" w:type="dxa"/>
+          </w:tcPr>
+          <w:p>
+            <w:pPr>
+              <w:tabs>
+                <w:tab w:val="center" w:pos="2514"/>
+                <w:tab w:val="left" w:pos="3564"/>
+                <w:tab w:val="left" w:pos="4032"/>
+              </w:tabs>
+              <w:spacing w:line="240" w:lineRule="auto"/>
+              <w:ind w:left="0"/>
+              <w:jc w:val="left"/>
+              <w:cnfStyle w:val="100000000000" w:firstRow="1" w:lastRow="0" w:firstColumn="0" w:lastColumn="0" w:oddVBand="0" w:evenVBand="0" w:oddHBand="0" w:evenHBand="0" w:firstRowFirstColumn="0" w:firstRowLastColumn="0" w:lastRowFirstColumn="0" w:lastRowLastColumn="0"/>
+              <w:rPr>
+                <w:b w:val="0"/>
+              </w:rPr>
+            </w:pPr>
+            <w:r>
+              <w:rPr>
+                <w:b w:val="0"/>
+                <w:lang w:val="pt-PT"/>
+              </w:rPr>
+              <w:tab/>
+            </w:r>
+            <w:r>
+              <w:rPr>
+                <w:b w:val="0"/>
+                <w:lang w:val="pt-PT"/>
+              </w:rPr>
+              <w:t>statsVersusOpponent</w:t>
+            </w:r>
+          </w:p>
+        </w:tc>
+      </w:tr>
+      <w:tr>
+        <w:trPr>
+          <w:cnfStyle w:val="000000100000" w:firstRow="0" w:lastRow="0" w:firstColumn="0" w:lastColumn="0" w:oddVBand="0" w:evenVBand="0" w:oddHBand="1" w:evenHBand="0" w:firstRowFirstColumn="0" w:firstRowLastColumn="0" w:lastRowFirstColumn="0" w:lastRowLastColumn="0"/>
+          <w:jc w:val="center"/>
+        </w:trPr>
+        <w:tc>
+          <w:tcPr>
+            <w:cnfStyle w:val="001000000000" w:firstRow="0" w:lastRow="0" w:firstColumn="1" w:lastColumn="0" w:oddVBand="0" w:evenVBand="0" w:oddHBand="0" w:evenHBand="0" w:firstRowFirstColumn="0" w:firstRowLastColumn="0" w:lastRowFirstColumn="0" w:lastRowLastColumn="0"/>
+            <w:tcW w:w="1696" w:type="dxa"/>
+          </w:tcPr>
+          <w:p>
+            <w:pPr>
+              <w:spacing w:line="240" w:lineRule="auto"/>
+              <w:ind w:left="0"/>
+              <w:jc w:val="center"/>
+            </w:pPr>
+            <w:r>
+              <w:t>HTTP Request</w:t>
+            </w:r>
+          </w:p>
+        </w:tc>
+        <w:tc>
+          <w:tcPr>
+            <w:tcW w:w="5245" w:type="dxa"/>
+          </w:tcPr>
+          <w:p>
+            <w:pPr>
+              <w:spacing w:line="240" w:lineRule="auto"/>
+              <w:ind w:left="0"/>
+              <w:jc w:val="center"/>
+              <w:cnfStyle w:val="000000100000" w:firstRow="0" w:lastRow="0" w:firstColumn="0" w:lastColumn="0" w:oddVBand="0" w:evenVBand="0" w:oddHBand="1" w:evenHBand="0" w:firstRowFirstColumn="0" w:firstRowLastColumn="0" w:lastRowFirstColumn="0" w:lastRowLastColumn="0"/>
+              <w:rPr>
+                <w:sz w:val="28"/>
+                <w:szCs w:val="28"/>
+              </w:rPr>
+            </w:pPr>
+            <w:r>
+              <w:rPr>
+                <w:sz w:val="28"/>
+                <w:szCs w:val="28"/>
+              </w:rPr>
+              <w:t>GET</w:t>
+            </w:r>
+          </w:p>
+        </w:tc>
+      </w:tr>
+      <w:tr>
+        <w:trPr>
+          <w:jc w:val="center"/>
+        </w:trPr>
+        <w:tc>
+          <w:tcPr>
+            <w:cnfStyle w:val="001000000000" w:firstRow="0" w:lastRow="0" w:firstColumn="1" w:lastColumn="0" w:oddVBand="0" w:evenVBand="0" w:oddHBand="0" w:evenHBand="0" w:firstRowFirstColumn="0" w:firstRowLastColumn="0" w:lastRowFirstColumn="0" w:lastRowLastColumn="0"/>
+            <w:tcW w:w="1696" w:type="dxa"/>
+          </w:tcPr>
+          <w:p>
+            <w:pPr>
+              <w:spacing w:line="240" w:lineRule="auto"/>
+              <w:ind w:left="0"/>
+              <w:jc w:val="center"/>
+            </w:pPr>
+            <w:r>
+              <w:t>URL</w:t>
+            </w:r>
+          </w:p>
+        </w:tc>
+        <w:tc>
+          <w:tcPr>
+            <w:tcW w:w="5245" w:type="dxa"/>
+          </w:tcPr>
+          <w:p>
+            <w:pPr>
+              <w:spacing w:line="240" w:lineRule="auto"/>
+              <w:ind w:left="0"/>
+              <w:jc w:val="center"/>
+              <w:cnfStyle w:val="000000000000" w:firstRow="0" w:lastRow="0" w:firstColumn="0" w:lastColumn="0" w:oddVBand="0" w:evenVBand="0" w:oddHBand="0" w:evenHBand="0" w:firstRowFirstColumn="0" w:firstRowLastColumn="0" w:lastRowFirstColumn="0" w:lastRowLastColumn="0"/>
+              <w:rPr>
+                <w:lang w:val="pt-PT"/>
+              </w:rPr>
+            </w:pPr>
+            <w:r>
+              <w:rPr>
+                <w:lang w:val="pt-PT"/>
+              </w:rPr>
+              <w:t>/fights/:userId/stats/byopponent</w:t>
+            </w:r>
+          </w:p>
+        </w:tc>
+      </w:tr>
+      <w:tr>
+        <w:trPr>
+          <w:cnfStyle w:val="000000100000" w:firstRow="0" w:lastRow="0" w:firstColumn="0" w:lastColumn="0" w:oddVBand="0" w:evenVBand="0" w:oddHBand="1" w:evenHBand="0" w:firstRowFirstColumn="0" w:firstRowLastColumn="0" w:lastRowFirstColumn="0" w:lastRowLastColumn="0"/>
+          <w:jc w:val="center"/>
+        </w:trPr>
+        <w:tc>
+          <w:tcPr>
+            <w:cnfStyle w:val="001000000000" w:firstRow="0" w:lastRow="0" w:firstColumn="1" w:lastColumn="0" w:oddVBand="0" w:evenVBand="0" w:oddHBand="0" w:evenHBand="0" w:firstRowFirstColumn="0" w:firstRowLastColumn="0" w:lastRowFirstColumn="0" w:lastRowLastColumn="0"/>
+            <w:tcW w:w="1696" w:type="dxa"/>
+          </w:tcPr>
+          <w:p>
+            <w:pPr>
+              <w:spacing w:line="240" w:lineRule="auto"/>
+              <w:ind w:left="0"/>
+              <w:jc w:val="center"/>
+            </w:pPr>
+            <w:r>
+              <w:t>Parâmetros</w:t>
+            </w:r>
+          </w:p>
+        </w:tc>
+        <w:tc>
+          <w:tcPr>
+            <w:tcW w:w="5245" w:type="dxa"/>
+          </w:tcPr>
+          <w:p>
+            <w:pPr>
+              <w:spacing w:line="240" w:lineRule="auto"/>
+              <w:ind w:left="0"/>
+              <w:jc w:val="center"/>
+              <w:cnfStyle w:val="000000100000" w:firstRow="0" w:lastRow="0" w:firstColumn="0" w:lastColumn="0" w:oddVBand="0" w:evenVBand="0" w:oddHBand="1" w:evenHBand="0" w:firstRowFirstColumn="0" w:firstRowLastColumn="0" w:lastRowFirstColumn="0" w:lastRowLastColumn="0"/>
+              <w:rPr>
+                <w:lang w:val="pt-PT"/>
+              </w:rPr>
+            </w:pPr>
+            <w:r>
+              <w:rPr>
+                <w:lang w:val="pt-PT"/>
+              </w:rPr>
+              <w:t>:userId – Identificador</w:t>
+            </w:r>
+            <w:r>
+              <w:rPr>
+                <w:lang w:val="pt-PT"/>
+              </w:rPr>
+              <w:t xml:space="preserve"> de um utilizador</w:t>
+            </w:r>
+          </w:p>
+          <w:p>
+            <w:pPr>
+              <w:spacing w:line="240" w:lineRule="auto"/>
+              <w:ind w:left="0"/>
+              <w:jc w:val="center"/>
+              <w:cnfStyle w:val="000000100000" w:firstRow="0" w:lastRow="0" w:firstColumn="0" w:lastColumn="0" w:oddVBand="0" w:evenVBand="0" w:oddHBand="1" w:evenHBand="0" w:firstRowFirstColumn="0" w:firstRowLastColumn="0" w:lastRowFirstColumn="0" w:lastRowLastColumn="0"/>
+              <w:rPr>
+                <w:lang w:val="pt-PT"/>
+              </w:rPr>
+            </w:pPr>
+            <w:r>
+              <w:rPr>
+                <w:lang w:val="pt-PT"/>
+              </w:rPr>
+              <w:t>query – oponente – nome do oponente.</w:t>
+            </w:r>
+          </w:p>
+        </w:tc>
+      </w:tr>
+      <w:tr>
+        <w:trPr>
+          <w:jc w:val="center"/>
+        </w:trPr>
+        <w:tc>
+          <w:tcPr>
+            <w:cnfStyle w:val="001000000000" w:firstRow="0" w:lastRow="0" w:firstColumn="1" w:lastColumn="0" w:oddVBand="0" w:evenVBand="0" w:oddHBand="0" w:evenHBand="0" w:firstRowFirstColumn="0" w:firstRowLastColumn="0" w:lastRowFirstColumn="0" w:lastRowLastColumn="0"/>
+            <w:tcW w:w="1696" w:type="dxa"/>
+          </w:tcPr>
+          <w:p>
+            <w:pPr>
+              <w:spacing w:line="240" w:lineRule="auto"/>
+              <w:ind w:left="0"/>
+              <w:jc w:val="center"/>
+              <w:rPr>
+                <w:lang w:val="pt-PT"/>
+              </w:rPr>
+            </w:pPr>
+            <w:r>
+              <w:rPr>
+                <w:lang w:val="pt-PT"/>
+              </w:rPr>
+              <w:t>Descrição</w:t>
+            </w:r>
+          </w:p>
+        </w:tc>
+        <w:tc>
+          <w:tcPr>
+            <w:tcW w:w="5245" w:type="dxa"/>
+          </w:tcPr>
+          <w:p>
+            <w:pPr>
+              <w:spacing w:line="240" w:lineRule="auto"/>
+              <w:ind w:left="0"/>
+              <w:jc w:val="center"/>
+              <w:cnfStyle w:val="000000000000" w:firstRow="0" w:lastRow="0" w:firstColumn="0" w:lastColumn="0" w:oddVBand="0" w:evenVBand="0" w:oddHBand="0" w:evenHBand="0" w:firstRowFirstColumn="0" w:firstRowLastColumn="0" w:lastRowFirstColumn="0" w:lastRowLastColumn="0"/>
+              <w:rPr>
+                <w:lang w:val="pt-PT"/>
+              </w:rPr>
+            </w:pPr>
+            <w:r>
+              <w:rPr>
+                <w:lang w:val="pt-PT"/>
+              </w:rPr>
+              <w:t>Devolve as estatísticas de um utilizador contra um determinado oponente.</w:t>
+            </w:r>
+          </w:p>
+        </w:tc>
+      </w:tr>
+      <w:tr>
+        <w:trPr>
+          <w:cnfStyle w:val="000000100000" w:firstRow="0" w:lastRow="0" w:firstColumn="0" w:lastColumn="0" w:oddVBand="0" w:evenVBand="0" w:oddHBand="1" w:evenHBand="0" w:firstRowFirstColumn="0" w:firstRowLastColumn="0" w:lastRowFirstColumn="0" w:lastRowLastColumn="0"/>
+          <w:jc w:val="center"/>
+        </w:trPr>
+        <w:tc>
+          <w:tcPr>
+            <w:cnfStyle w:val="001000000000" w:firstRow="0" w:lastRow="0" w:firstColumn="1" w:lastColumn="0" w:oddVBand="0" w:evenVBand="0" w:oddHBand="0" w:evenHBand="0" w:firstRowFirstColumn="0" w:firstRowLastColumn="0" w:lastRowFirstColumn="0" w:lastRowLastColumn="0"/>
+            <w:tcW w:w="1696" w:type="dxa"/>
+          </w:tcPr>
+          <w:p>
+            <w:pPr>
+              <w:spacing w:before="720" w:line="240" w:lineRule="auto"/>
+              <w:ind w:left="0"/>
+              <w:jc w:val="center"/>
+              <w:rPr>
+                <w:lang w:val="pt-PT"/>
+              </w:rPr>
+            </w:pPr>
+            <w:r>
+              <w:rPr>
+                <w:lang w:val="pt-PT"/>
+              </w:rPr>
+              <w:t>Responses</w:t>
+            </w:r>
+          </w:p>
+        </w:tc>
+        <w:tc>
+          <w:tcPr>
+            <w:tcW w:w="5245" w:type="dxa"/>
+          </w:tcPr>
+          <w:tbl>
+            <w:tblPr>
+              <w:tblStyle w:val="PlainTable2"/>
+              <w:tblW w:w="0" w:type="auto"/>
+              <w:tblLook w:val="04A0" w:firstRow="1" w:lastRow="0" w:firstColumn="1" w:lastColumn="0" w:noHBand="0" w:noVBand="1"/>
+            </w:tblPr>
+            <w:tblGrid>
+              <w:gridCol w:w="2494"/>
+              <w:gridCol w:w="2525"/>
+            </w:tblGrid>
+            <w:tr>
+              <w:trPr>
+                <w:cnfStyle w:val="100000000000" w:firstRow="1" w:lastRow="0" w:firstColumn="0" w:lastColumn="0" w:oddVBand="0" w:evenVBand="0" w:oddHBand="0" w:evenHBand="0" w:firstRowFirstColumn="0" w:firstRowLastColumn="0" w:lastRowFirstColumn="0" w:lastRowLastColumn="0"/>
+              </w:trPr>
+              <w:tc>
+                <w:tcPr>
+                  <w:cnfStyle w:val="001000000000" w:firstRow="0" w:lastRow="0" w:firstColumn="1" w:lastColumn="0" w:oddVBand="0" w:evenVBand="0" w:oddHBand="0" w:evenHBand="0" w:firstRowFirstColumn="0" w:firstRowLastColumn="0" w:lastRowFirstColumn="0" w:lastRowLastColumn="0"/>
+                  <w:tcW w:w="2494" w:type="dxa"/>
+                </w:tcPr>
+                <w:p>
+                  <w:pPr>
+                    <w:spacing w:line="240" w:lineRule="auto"/>
+                    <w:ind w:left="0"/>
+                    <w:jc w:val="center"/>
+                    <w:rPr>
+                      <w:lang w:val="pt-PT"/>
+                    </w:rPr>
+                  </w:pPr>
+                  <w:r>
+                    <w:rPr>
+                      <w:lang w:val="pt-PT"/>
+                    </w:rPr>
+                    <w:t>Código</w:t>
+                  </w:r>
+                </w:p>
+              </w:tc>
+              <w:tc>
+                <w:tcPr>
+                  <w:tcW w:w="2525" w:type="dxa"/>
+                </w:tcPr>
+                <w:p>
+                  <w:pPr>
+                    <w:spacing w:line="240" w:lineRule="auto"/>
+                    <w:ind w:left="0"/>
+                    <w:jc w:val="center"/>
+                    <w:cnfStyle w:val="100000000000" w:firstRow="1" w:lastRow="0" w:firstColumn="0" w:lastColumn="0" w:oddVBand="0" w:evenVBand="0" w:oddHBand="0" w:evenHBand="0" w:firstRowFirstColumn="0" w:firstRowLastColumn="0" w:lastRowFirstColumn="0" w:lastRowLastColumn="0"/>
+                    <w:rPr>
+                      <w:lang w:val="pt-PT"/>
+                    </w:rPr>
+                  </w:pPr>
+                  <w:r>
+                    <w:rPr>
+                      <w:lang w:val="pt-PT"/>
+                    </w:rPr>
+                    <w:t>200</w:t>
+                  </w:r>
+                </w:p>
+              </w:tc>
+            </w:tr>
+            <w:tr>
+              <w:trPr>
+                <w:cnfStyle w:val="000000100000" w:firstRow="0" w:lastRow="0" w:firstColumn="0" w:lastColumn="0" w:oddVBand="0" w:evenVBand="0" w:oddHBand="1" w:evenHBand="0" w:firstRowFirstColumn="0" w:firstRowLastColumn="0" w:lastRowFirstColumn="0" w:lastRowLastColumn="0"/>
+              </w:trPr>
+              <w:tc>
+                <w:tcPr>
+                  <w:cnfStyle w:val="001000000000" w:firstRow="0" w:lastRow="0" w:firstColumn="1" w:lastColumn="0" w:oddVBand="0" w:evenVBand="0" w:oddHBand="0" w:evenHBand="0" w:firstRowFirstColumn="0" w:firstRowLastColumn="0" w:lastRowFirstColumn="0" w:lastRowLastColumn="0"/>
+                  <w:tcW w:w="2494" w:type="dxa"/>
+                </w:tcPr>
+                <w:p>
+                  <w:pPr>
+                    <w:spacing w:before="360" w:line="240" w:lineRule="auto"/>
+                    <w:ind w:left="0"/>
+                    <w:jc w:val="center"/>
+                    <w:rPr>
+                      <w:lang w:val="pt-PT"/>
+                    </w:rPr>
+                  </w:pPr>
+                  <w:r>
+                    <w:rPr>
+                      <w:lang w:val="pt-PT"/>
+                    </w:rPr>
+                    <w:t>Condição</w:t>
+                  </w:r>
+                </w:p>
+              </w:tc>
+              <w:tc>
+                <w:tcPr>
+                  <w:tcW w:w="2525" w:type="dxa"/>
+                </w:tcPr>
+                <w:p>
+                  <w:pPr>
+                    <w:spacing w:line="240" w:lineRule="auto"/>
+                    <w:ind w:left="0"/>
+                    <w:jc w:val="center"/>
+                    <w:cnfStyle w:val="000000100000" w:firstRow="0" w:lastRow="0" w:firstColumn="0" w:lastColumn="0" w:oddVBand="0" w:evenVBand="0" w:oddHBand="1" w:evenHBand="0" w:firstRowFirstColumn="0" w:firstRowLastColumn="0" w:lastRowFirstColumn="0" w:lastRowLastColumn="0"/>
+                    <w:rPr>
+                      <w:lang w:val="pt-PT"/>
+                    </w:rPr>
+                  </w:pPr>
+                  <w:r>
+                    <w:rPr>
+                      <w:lang w:val="pt-PT"/>
+                    </w:rPr>
+                    <w:t>Caso a obtenção dos dados ocorra com sucesso</w:t>
+                  </w:r>
+                </w:p>
+              </w:tc>
+            </w:tr>
+            <w:tr>
+              <w:tc>
+                <w:tcPr>
+                  <w:cnfStyle w:val="001000000000" w:firstRow="0" w:lastRow="0" w:firstColumn="1" w:lastColumn="0" w:oddVBand="0" w:evenVBand="0" w:oddHBand="0" w:evenHBand="0" w:firstRowFirstColumn="0" w:firstRowLastColumn="0" w:lastRowFirstColumn="0" w:lastRowLastColumn="0"/>
+                  <w:tcW w:w="2494" w:type="dxa"/>
+                </w:tcPr>
+                <w:p>
+                  <w:pPr>
+                    <w:spacing w:after="120" w:line="240" w:lineRule="auto"/>
+                    <w:ind w:left="0"/>
+                    <w:jc w:val="center"/>
+                    <w:rPr>
+                      <w:lang w:val="pt-PT"/>
+                    </w:rPr>
+                  </w:pPr>
+                  <w:r>
+                    <w:rPr>
+                      <w:lang w:val="pt-PT"/>
+                    </w:rPr>
+                    <w:t>Resposta</w:t>
+                  </w:r>
+                </w:p>
+              </w:tc>
+              <w:tc>
+                <w:tcPr>
+                  <w:tcW w:w="2525" w:type="dxa"/>
+                </w:tcPr>
+                <w:p>
+                  <w:pPr>
+                    <w:spacing w:line="240" w:lineRule="auto"/>
+                    <w:ind w:left="0"/>
+                    <w:jc w:val="center"/>
+                    <w:cnfStyle w:val="000000000000" w:firstRow="0" w:lastRow="0" w:firstColumn="0" w:lastColumn="0" w:oddVBand="0" w:evenVBand="0" w:oddHBand="0" w:evenHBand="0" w:firstRowFirstColumn="0" w:firstRowLastColumn="0" w:lastRowFirstColumn="0" w:lastRowLastColumn="0"/>
+                    <w:rPr>
+                      <w:lang w:val="pt-PT"/>
+                    </w:rPr>
+                  </w:pPr>
+                  <w:r>
+                    <w:rPr>
+                      <w:lang w:val="pt-PT"/>
+                    </w:rPr>
+                    <w:t xml:space="preserve">JSON </w:t>
+                  </w:r>
+                  <w:r>
+                    <w:rPr>
+                      <w:lang w:val="pt-PT"/>
+                    </w:rPr>
+                    <w:t>com as estatísticas contra um determinado oponente</w:t>
+                  </w:r>
+                  <w:r>
+                    <w:rPr>
+                      <w:lang w:val="pt-PT"/>
+                    </w:rPr>
+                    <w:t>.</w:t>
+                  </w:r>
+                </w:p>
+              </w:tc>
+            </w:tr>
+          </w:tbl>
+          <w:p>
+            <w:pPr>
+              <w:spacing w:line="240" w:lineRule="auto"/>
+              <w:ind w:left="0"/>
+              <w:jc w:val="center"/>
+              <w:cnfStyle w:val="000000100000" w:firstRow="0" w:lastRow="0" w:firstColumn="0" w:lastColumn="0" w:oddVBand="0" w:evenVBand="0" w:oddHBand="1" w:evenHBand="0" w:firstRowFirstColumn="0" w:firstRowLastColumn="0" w:lastRowFirstColumn="0" w:lastRowLastColumn="0"/>
+              <w:rPr>
+                <w:lang w:val="pt-PT"/>
+              </w:rPr>
+            </w:pPr>
+          </w:p>
+        </w:tc>
+      </w:tr>
+    </w:tbl>
+    <w:p>
+      <w:pPr>
+        <w:ind w:left="0"/>
+        <w:rPr>
+          <w:lang w:val="pt-PT"/>
+        </w:rPr>
+      </w:pPr>
+    </w:p>
+    <w:p>
+      <w:pPr>
+        <w:spacing w:before="0" w:line="240" w:lineRule="auto"/>
+        <w:ind w:left="0"/>
+        <w:jc w:val="left"/>
+        <w:rPr>
+          <w:lang w:val="pt-PT"/>
+        </w:rPr>
+      </w:pPr>
+      <w:r>
+        <w:rPr>
+          <w:lang w:val="pt-PT"/>
+        </w:rPr>
+        <w:br w:type="page"/>
+      </w:r>
+    </w:p>
+    <w:tbl>
+      <w:tblPr>
+        <w:tblStyle w:val="GridTable4"/>
+        <w:tblW w:w="0" w:type="auto"/>
+        <w:jc w:val="center"/>
+        <w:tblLook w:val="04A0" w:firstRow="1" w:lastRow="0" w:firstColumn="1" w:lastColumn="0" w:noHBand="0" w:noVBand="1"/>
+      </w:tblPr>
+      <w:tblGrid>
+        <w:gridCol w:w="1696"/>
+        <w:gridCol w:w="5245"/>
+      </w:tblGrid>
+      <w:tr>
+        <w:trPr>
+          <w:cnfStyle w:val="100000000000" w:firstRow="1" w:lastRow="0" w:firstColumn="0" w:lastColumn="0" w:oddVBand="0" w:evenVBand="0" w:oddHBand="0" w:evenHBand="0" w:firstRowFirstColumn="0" w:firstRowLastColumn="0" w:lastRowFirstColumn="0" w:lastRowLastColumn="0"/>
+          <w:jc w:val="center"/>
+        </w:trPr>
+        <w:tc>
+          <w:tcPr>
+            <w:cnfStyle w:val="001000000000" w:firstRow="0" w:lastRow="0" w:firstColumn="1" w:lastColumn="0" w:oddVBand="0" w:evenVBand="0" w:oddHBand="0" w:evenHBand="0" w:firstRowFirstColumn="0" w:firstRowLastColumn="0" w:lastRowFirstColumn="0" w:lastRowLastColumn="0"/>
+            <w:tcW w:w="1696" w:type="dxa"/>
+          </w:tcPr>
+          <w:p>
+            <w:pPr>
+              <w:spacing w:line="240" w:lineRule="auto"/>
+              <w:ind w:left="0"/>
+              <w:jc w:val="center"/>
+              <w:rPr>
+                <w:lang w:val="pt-PT"/>
+              </w:rPr>
+            </w:pPr>
+          </w:p>
+        </w:tc>
+        <w:tc>
+          <w:tcPr>
+            <w:tcW w:w="5245" w:type="dxa"/>
+          </w:tcPr>
+          <w:p>
+            <w:pPr>
+              <w:tabs>
+                <w:tab w:val="center" w:pos="2514"/>
+                <w:tab w:val="left" w:pos="3564"/>
+                <w:tab w:val="left" w:pos="4032"/>
+              </w:tabs>
+              <w:spacing w:line="240" w:lineRule="auto"/>
+              <w:ind w:left="0"/>
+              <w:jc w:val="left"/>
+              <w:cnfStyle w:val="100000000000" w:firstRow="1" w:lastRow="0" w:firstColumn="0" w:lastColumn="0" w:oddVBand="0" w:evenVBand="0" w:oddHBand="0" w:evenHBand="0" w:firstRowFirstColumn="0" w:firstRowLastColumn="0" w:lastRowFirstColumn="0" w:lastRowLastColumn="0"/>
+              <w:rPr>
+                <w:b w:val="0"/>
+              </w:rPr>
+            </w:pPr>
+            <w:r>
+              <w:rPr>
+                <w:b w:val="0"/>
+                <w:lang w:val="pt-PT"/>
+              </w:rPr>
+              <w:tab/>
+            </w:r>
+            <w:r>
+              <w:rPr>
+                <w:b w:val="0"/>
+                <w:lang w:val="pt-PT"/>
+              </w:rPr>
+              <w:t>stats</w:t>
+            </w:r>
+            <w:r>
+              <w:rPr>
+                <w:b w:val="0"/>
+                <w:lang w:val="pt-PT"/>
+              </w:rPr>
+              <w:t>OnEvent</w:t>
+            </w:r>
+          </w:p>
+        </w:tc>
+      </w:tr>
+      <w:tr>
+        <w:trPr>
+          <w:cnfStyle w:val="000000100000" w:firstRow="0" w:lastRow="0" w:firstColumn="0" w:lastColumn="0" w:oddVBand="0" w:evenVBand="0" w:oddHBand="1" w:evenHBand="0" w:firstRowFirstColumn="0" w:firstRowLastColumn="0" w:lastRowFirstColumn="0" w:lastRowLastColumn="0"/>
+          <w:jc w:val="center"/>
+        </w:trPr>
+        <w:tc>
+          <w:tcPr>
+            <w:cnfStyle w:val="001000000000" w:firstRow="0" w:lastRow="0" w:firstColumn="1" w:lastColumn="0" w:oddVBand="0" w:evenVBand="0" w:oddHBand="0" w:evenHBand="0" w:firstRowFirstColumn="0" w:firstRowLastColumn="0" w:lastRowFirstColumn="0" w:lastRowLastColumn="0"/>
+            <w:tcW w:w="1696" w:type="dxa"/>
+          </w:tcPr>
+          <w:p>
+            <w:pPr>
+              <w:spacing w:line="240" w:lineRule="auto"/>
+              <w:ind w:left="0"/>
+              <w:jc w:val="center"/>
+            </w:pPr>
+            <w:r>
+              <w:t>HTTP Request</w:t>
+            </w:r>
+          </w:p>
+        </w:tc>
+        <w:tc>
+          <w:tcPr>
+            <w:tcW w:w="5245" w:type="dxa"/>
+          </w:tcPr>
+          <w:p>
+            <w:pPr>
+              <w:spacing w:line="240" w:lineRule="auto"/>
+              <w:ind w:left="0"/>
+              <w:jc w:val="center"/>
+              <w:cnfStyle w:val="000000100000" w:firstRow="0" w:lastRow="0" w:firstColumn="0" w:lastColumn="0" w:oddVBand="0" w:evenVBand="0" w:oddHBand="1" w:evenHBand="0" w:firstRowFirstColumn="0" w:firstRowLastColumn="0" w:lastRowFirstColumn="0" w:lastRowLastColumn="0"/>
+              <w:rPr>
+                <w:sz w:val="28"/>
+                <w:szCs w:val="28"/>
+              </w:rPr>
+            </w:pPr>
+            <w:r>
+              <w:rPr>
+                <w:sz w:val="28"/>
+                <w:szCs w:val="28"/>
+              </w:rPr>
+              <w:t>GET</w:t>
+            </w:r>
+          </w:p>
+        </w:tc>
+      </w:tr>
+      <w:tr>
+        <w:trPr>
+          <w:jc w:val="center"/>
+        </w:trPr>
+        <w:tc>
+          <w:tcPr>
+            <w:cnfStyle w:val="001000000000" w:firstRow="0" w:lastRow="0" w:firstColumn="1" w:lastColumn="0" w:oddVBand="0" w:evenVBand="0" w:oddHBand="0" w:evenHBand="0" w:firstRowFirstColumn="0" w:firstRowLastColumn="0" w:lastRowFirstColumn="0" w:lastRowLastColumn="0"/>
+            <w:tcW w:w="1696" w:type="dxa"/>
+          </w:tcPr>
+          <w:p>
+            <w:pPr>
+              <w:spacing w:line="240" w:lineRule="auto"/>
+              <w:ind w:left="0"/>
+              <w:jc w:val="center"/>
+            </w:pPr>
+            <w:r>
+              <w:t>URL</w:t>
+            </w:r>
+          </w:p>
+        </w:tc>
+        <w:tc>
+          <w:tcPr>
+            <w:tcW w:w="5245" w:type="dxa"/>
+          </w:tcPr>
+          <w:p>
+            <w:pPr>
+              <w:spacing w:line="240" w:lineRule="auto"/>
+              <w:ind w:left="0"/>
+              <w:jc w:val="center"/>
+              <w:cnfStyle w:val="000000000000" w:firstRow="0" w:lastRow="0" w:firstColumn="0" w:lastColumn="0" w:oddVBand="0" w:evenVBand="0" w:oddHBand="0" w:evenHBand="0" w:firstRowFirstColumn="0" w:firstRowLastColumn="0" w:lastRowFirstColumn="0" w:lastRowLastColumn="0"/>
+              <w:rPr>
+                <w:lang w:val="pt-PT"/>
+              </w:rPr>
+            </w:pPr>
+            <w:r>
+              <w:rPr>
+                <w:lang w:val="pt-PT"/>
+              </w:rPr>
+              <w:t>/fights/:userId/stats/byevent</w:t>
+            </w:r>
+          </w:p>
+        </w:tc>
+      </w:tr>
+      <w:tr>
+        <w:trPr>
+          <w:cnfStyle w:val="000000100000" w:firstRow="0" w:lastRow="0" w:firstColumn="0" w:lastColumn="0" w:oddVBand="0" w:evenVBand="0" w:oddHBand="1" w:evenHBand="0" w:firstRowFirstColumn="0" w:firstRowLastColumn="0" w:lastRowFirstColumn="0" w:lastRowLastColumn="0"/>
+          <w:jc w:val="center"/>
+        </w:trPr>
+        <w:tc>
+          <w:tcPr>
+            <w:cnfStyle w:val="001000000000" w:firstRow="0" w:lastRow="0" w:firstColumn="1" w:lastColumn="0" w:oddVBand="0" w:evenVBand="0" w:oddHBand="0" w:evenHBand="0" w:firstRowFirstColumn="0" w:firstRowLastColumn="0" w:lastRowFirstColumn="0" w:lastRowLastColumn="0"/>
+            <w:tcW w:w="1696" w:type="dxa"/>
+          </w:tcPr>
+          <w:p>
+            <w:pPr>
+              <w:spacing w:line="240" w:lineRule="auto"/>
+              <w:ind w:left="0"/>
+              <w:jc w:val="center"/>
+            </w:pPr>
+            <w:r>
+              <w:t>Parâmetros</w:t>
+            </w:r>
+          </w:p>
+        </w:tc>
+        <w:tc>
+          <w:tcPr>
+            <w:tcW w:w="5245" w:type="dxa"/>
+          </w:tcPr>
+          <w:p>
+            <w:pPr>
+              <w:spacing w:line="240" w:lineRule="auto"/>
+              <w:ind w:left="0"/>
+              <w:jc w:val="center"/>
+              <w:cnfStyle w:val="000000100000" w:firstRow="0" w:lastRow="0" w:firstColumn="0" w:lastColumn="0" w:oddVBand="0" w:evenVBand="0" w:oddHBand="1" w:evenHBand="0" w:firstRowFirstColumn="0" w:firstRowLastColumn="0" w:lastRowFirstColumn="0" w:lastRowLastColumn="0"/>
+              <w:rPr>
+                <w:lang w:val="pt-PT"/>
+              </w:rPr>
+            </w:pPr>
+            <w:r>
+              <w:rPr>
+                <w:lang w:val="pt-PT"/>
+              </w:rPr>
+              <w:t>:userId – Identificador</w:t>
+            </w:r>
+            <w:r>
+              <w:rPr>
+                <w:lang w:val="pt-PT"/>
+              </w:rPr>
+              <w:t xml:space="preserve"> de um utilizador</w:t>
+            </w:r>
+          </w:p>
+          <w:p>
+            <w:pPr>
+              <w:spacing w:line="240" w:lineRule="auto"/>
+              <w:ind w:left="0"/>
+              <w:jc w:val="center"/>
+              <w:cnfStyle w:val="000000100000" w:firstRow="0" w:lastRow="0" w:firstColumn="0" w:lastColumn="0" w:oddVBand="0" w:evenVBand="0" w:oddHBand="1" w:evenHBand="0" w:firstRowFirstColumn="0" w:firstRowLastColumn="0" w:lastRowFirstColumn="0" w:lastRowLastColumn="0"/>
+              <w:rPr>
+                <w:lang w:val="pt-PT"/>
+              </w:rPr>
+            </w:pPr>
+            <w:r>
+              <w:rPr>
+                <w:lang w:val="pt-PT"/>
+              </w:rPr>
+              <w:t xml:space="preserve">query – </w:t>
+            </w:r>
+            <w:r>
+              <w:rPr>
+                <w:lang w:val="pt-PT"/>
+              </w:rPr>
+              <w:t>event</w:t>
+            </w:r>
+            <w:r>
+              <w:rPr>
+                <w:lang w:val="pt-PT"/>
+              </w:rPr>
+              <w:t xml:space="preserve"> – </w:t>
+            </w:r>
+            <w:r>
+              <w:rPr>
+                <w:lang w:val="pt-PT"/>
+              </w:rPr>
+              <w:t>identificador</w:t>
+            </w:r>
+            <w:r>
+              <w:rPr>
+                <w:lang w:val="pt-PT"/>
+              </w:rPr>
+              <w:t xml:space="preserve"> do </w:t>
+            </w:r>
+            <w:r>
+              <w:rPr>
+                <w:lang w:val="pt-PT"/>
+              </w:rPr>
+              <w:t>evento</w:t>
+            </w:r>
+            <w:r>
+              <w:rPr>
+                <w:lang w:val="pt-PT"/>
+              </w:rPr>
+              <w:t>.</w:t>
+            </w:r>
+          </w:p>
+        </w:tc>
+      </w:tr>
+      <w:tr>
+        <w:trPr>
+          <w:jc w:val="center"/>
+        </w:trPr>
+        <w:tc>
+          <w:tcPr>
+            <w:cnfStyle w:val="001000000000" w:firstRow="0" w:lastRow="0" w:firstColumn="1" w:lastColumn="0" w:oddVBand="0" w:evenVBand="0" w:oddHBand="0" w:evenHBand="0" w:firstRowFirstColumn="0" w:firstRowLastColumn="0" w:lastRowFirstColumn="0" w:lastRowLastColumn="0"/>
+            <w:tcW w:w="1696" w:type="dxa"/>
+          </w:tcPr>
+          <w:p>
+            <w:pPr>
+              <w:spacing w:line="240" w:lineRule="auto"/>
+              <w:ind w:left="0"/>
+              <w:jc w:val="center"/>
+              <w:rPr>
+                <w:lang w:val="pt-PT"/>
+              </w:rPr>
+            </w:pPr>
+            <w:r>
+              <w:rPr>
+                <w:lang w:val="pt-PT"/>
+              </w:rPr>
+              <w:t>Descrição</w:t>
+            </w:r>
+          </w:p>
+        </w:tc>
+        <w:tc>
+          <w:tcPr>
+            <w:tcW w:w="5245" w:type="dxa"/>
+          </w:tcPr>
+          <w:p>
+            <w:pPr>
+              <w:spacing w:line="240" w:lineRule="auto"/>
+              <w:ind w:left="0"/>
+              <w:jc w:val="center"/>
+              <w:cnfStyle w:val="000000000000" w:firstRow="0" w:lastRow="0" w:firstColumn="0" w:lastColumn="0" w:oddVBand="0" w:evenVBand="0" w:oddHBand="0" w:evenHBand="0" w:firstRowFirstColumn="0" w:firstRowLastColumn="0" w:lastRowFirstColumn="0" w:lastRowLastColumn="0"/>
+              <w:rPr>
+                <w:lang w:val="pt-PT"/>
+              </w:rPr>
+            </w:pPr>
+            <w:r>
+              <w:rPr>
+                <w:lang w:val="pt-PT"/>
+              </w:rPr>
+              <w:t>Devolve as estatísticas de um utilizador contra um determinado oponente.</w:t>
+            </w:r>
+          </w:p>
+        </w:tc>
+      </w:tr>
+      <w:tr>
+        <w:trPr>
+          <w:cnfStyle w:val="000000100000" w:firstRow="0" w:lastRow="0" w:firstColumn="0" w:lastColumn="0" w:oddVBand="0" w:evenVBand="0" w:oddHBand="1" w:evenHBand="0" w:firstRowFirstColumn="0" w:firstRowLastColumn="0" w:lastRowFirstColumn="0" w:lastRowLastColumn="0"/>
+          <w:jc w:val="center"/>
+        </w:trPr>
+        <w:tc>
+          <w:tcPr>
+            <w:cnfStyle w:val="001000000000" w:firstRow="0" w:lastRow="0" w:firstColumn="1" w:lastColumn="0" w:oddVBand="0" w:evenVBand="0" w:oddHBand="0" w:evenHBand="0" w:firstRowFirstColumn="0" w:firstRowLastColumn="0" w:lastRowFirstColumn="0" w:lastRowLastColumn="0"/>
+            <w:tcW w:w="1696" w:type="dxa"/>
+          </w:tcPr>
+          <w:p>
+            <w:pPr>
+              <w:spacing w:before="720" w:line="240" w:lineRule="auto"/>
+              <w:ind w:left="0"/>
+              <w:jc w:val="center"/>
+              <w:rPr>
+                <w:lang w:val="pt-PT"/>
+              </w:rPr>
+            </w:pPr>
+            <w:r>
+              <w:rPr>
+                <w:lang w:val="pt-PT"/>
+              </w:rPr>
+              <w:t>Responses</w:t>
+            </w:r>
+          </w:p>
+        </w:tc>
+        <w:tc>
+          <w:tcPr>
+            <w:tcW w:w="5245" w:type="dxa"/>
+          </w:tcPr>
+          <w:tbl>
+            <w:tblPr>
+              <w:tblStyle w:val="PlainTable2"/>
+              <w:tblW w:w="0" w:type="auto"/>
+              <w:tblLook w:val="04A0" w:firstRow="1" w:lastRow="0" w:firstColumn="1" w:lastColumn="0" w:noHBand="0" w:noVBand="1"/>
+            </w:tblPr>
+            <w:tblGrid>
+              <w:gridCol w:w="2494"/>
+              <w:gridCol w:w="2525"/>
+            </w:tblGrid>
+            <w:tr>
+              <w:trPr>
+                <w:cnfStyle w:val="100000000000" w:firstRow="1" w:lastRow="0" w:firstColumn="0" w:lastColumn="0" w:oddVBand="0" w:evenVBand="0" w:oddHBand="0" w:evenHBand="0" w:firstRowFirstColumn="0" w:firstRowLastColumn="0" w:lastRowFirstColumn="0" w:lastRowLastColumn="0"/>
+              </w:trPr>
+              <w:tc>
+                <w:tcPr>
+                  <w:cnfStyle w:val="001000000000" w:firstRow="0" w:lastRow="0" w:firstColumn="1" w:lastColumn="0" w:oddVBand="0" w:evenVBand="0" w:oddHBand="0" w:evenHBand="0" w:firstRowFirstColumn="0" w:firstRowLastColumn="0" w:lastRowFirstColumn="0" w:lastRowLastColumn="0"/>
+                  <w:tcW w:w="2494" w:type="dxa"/>
+                </w:tcPr>
+                <w:p>
+                  <w:pPr>
+                    <w:spacing w:line="240" w:lineRule="auto"/>
+                    <w:ind w:left="0"/>
+                    <w:jc w:val="center"/>
+                    <w:rPr>
+                      <w:lang w:val="pt-PT"/>
+                    </w:rPr>
+                  </w:pPr>
+                  <w:r>
+                    <w:rPr>
+                      <w:lang w:val="pt-PT"/>
+                    </w:rPr>
+                    <w:t>Código</w:t>
+                  </w:r>
+                </w:p>
+              </w:tc>
+              <w:tc>
+                <w:tcPr>
+                  <w:tcW w:w="2525" w:type="dxa"/>
+                </w:tcPr>
+                <w:p>
+                  <w:pPr>
+                    <w:spacing w:line="240" w:lineRule="auto"/>
+                    <w:ind w:left="0"/>
+                    <w:jc w:val="center"/>
+                    <w:cnfStyle w:val="100000000000" w:firstRow="1" w:lastRow="0" w:firstColumn="0" w:lastColumn="0" w:oddVBand="0" w:evenVBand="0" w:oddHBand="0" w:evenHBand="0" w:firstRowFirstColumn="0" w:firstRowLastColumn="0" w:lastRowFirstColumn="0" w:lastRowLastColumn="0"/>
+                    <w:rPr>
+                      <w:lang w:val="pt-PT"/>
+                    </w:rPr>
+                  </w:pPr>
+                  <w:r>
+                    <w:rPr>
+                      <w:lang w:val="pt-PT"/>
+                    </w:rPr>
+                    <w:t>200</w:t>
+                  </w:r>
+                </w:p>
+              </w:tc>
+            </w:tr>
+            <w:tr>
+              <w:trPr>
+                <w:cnfStyle w:val="000000100000" w:firstRow="0" w:lastRow="0" w:firstColumn="0" w:lastColumn="0" w:oddVBand="0" w:evenVBand="0" w:oddHBand="1" w:evenHBand="0" w:firstRowFirstColumn="0" w:firstRowLastColumn="0" w:lastRowFirstColumn="0" w:lastRowLastColumn="0"/>
+              </w:trPr>
+              <w:tc>
+                <w:tcPr>
+                  <w:cnfStyle w:val="001000000000" w:firstRow="0" w:lastRow="0" w:firstColumn="1" w:lastColumn="0" w:oddVBand="0" w:evenVBand="0" w:oddHBand="0" w:evenHBand="0" w:firstRowFirstColumn="0" w:firstRowLastColumn="0" w:lastRowFirstColumn="0" w:lastRowLastColumn="0"/>
+                  <w:tcW w:w="2494" w:type="dxa"/>
+                </w:tcPr>
+                <w:p>
+                  <w:pPr>
+                    <w:spacing w:before="360" w:line="240" w:lineRule="auto"/>
+                    <w:ind w:left="0"/>
+                    <w:jc w:val="center"/>
+                    <w:rPr>
+                      <w:lang w:val="pt-PT"/>
+                    </w:rPr>
+                  </w:pPr>
+                  <w:r>
+                    <w:rPr>
+                      <w:lang w:val="pt-PT"/>
+                    </w:rPr>
+                    <w:t>Condição</w:t>
+                  </w:r>
+                </w:p>
+              </w:tc>
+              <w:tc>
+                <w:tcPr>
+                  <w:tcW w:w="2525" w:type="dxa"/>
+                </w:tcPr>
+                <w:p>
+                  <w:pPr>
+                    <w:spacing w:line="240" w:lineRule="auto"/>
+                    <w:ind w:left="0"/>
+                    <w:jc w:val="center"/>
+                    <w:cnfStyle w:val="000000100000" w:firstRow="0" w:lastRow="0" w:firstColumn="0" w:lastColumn="0" w:oddVBand="0" w:evenVBand="0" w:oddHBand="1" w:evenHBand="0" w:firstRowFirstColumn="0" w:firstRowLastColumn="0" w:lastRowFirstColumn="0" w:lastRowLastColumn="0"/>
+                    <w:rPr>
+                      <w:lang w:val="pt-PT"/>
+                    </w:rPr>
+                  </w:pPr>
+                  <w:r>
+                    <w:rPr>
+                      <w:lang w:val="pt-PT"/>
+                    </w:rPr>
+                    <w:t>Caso a obtenção dos dados ocorra com sucesso</w:t>
+                  </w:r>
+                </w:p>
+              </w:tc>
+            </w:tr>
+            <w:tr>
+              <w:tc>
+                <w:tcPr>
+                  <w:cnfStyle w:val="001000000000" w:firstRow="0" w:lastRow="0" w:firstColumn="1" w:lastColumn="0" w:oddVBand="0" w:evenVBand="0" w:oddHBand="0" w:evenHBand="0" w:firstRowFirstColumn="0" w:firstRowLastColumn="0" w:lastRowFirstColumn="0" w:lastRowLastColumn="0"/>
+                  <w:tcW w:w="2494" w:type="dxa"/>
+                </w:tcPr>
+                <w:p>
+                  <w:pPr>
+                    <w:spacing w:after="120" w:line="240" w:lineRule="auto"/>
+                    <w:ind w:left="0"/>
+                    <w:jc w:val="center"/>
+                    <w:rPr>
+                      <w:lang w:val="pt-PT"/>
+                    </w:rPr>
+                  </w:pPr>
+                  <w:r>
+                    <w:rPr>
+                      <w:lang w:val="pt-PT"/>
+                    </w:rPr>
+                    <w:t>Resposta</w:t>
+                  </w:r>
+                </w:p>
+              </w:tc>
+              <w:tc>
+                <w:tcPr>
+                  <w:tcW w:w="2525" w:type="dxa"/>
+                </w:tcPr>
+                <w:p>
+                  <w:pPr>
+                    <w:spacing w:line="240" w:lineRule="auto"/>
+                    <w:ind w:left="0"/>
+                    <w:jc w:val="center"/>
+                    <w:cnfStyle w:val="000000000000" w:firstRow="0" w:lastRow="0" w:firstColumn="0" w:lastColumn="0" w:oddVBand="0" w:evenVBand="0" w:oddHBand="0" w:evenHBand="0" w:firstRowFirstColumn="0" w:firstRowLastColumn="0" w:lastRowFirstColumn="0" w:lastRowLastColumn="0"/>
+                    <w:rPr>
+                      <w:lang w:val="pt-PT"/>
+                    </w:rPr>
+                  </w:pPr>
+                  <w:r>
+                    <w:rPr>
+                      <w:lang w:val="pt-PT"/>
+                    </w:rPr>
+                    <w:t xml:space="preserve">JSON com as estatísticas </w:t>
+                  </w:r>
+                  <w:r>
+                    <w:rPr>
+                      <w:lang w:val="pt-PT"/>
+                    </w:rPr>
+                    <w:t>num determinado evento</w:t>
+                  </w:r>
+                  <w:r>
+                    <w:rPr>
+                      <w:lang w:val="pt-PT"/>
+                    </w:rPr>
+                    <w:t>.</w:t>
+                  </w:r>
+                </w:p>
+              </w:tc>
+            </w:tr>
+          </w:tbl>
+          <w:p>
+            <w:pPr>
+              <w:spacing w:line="240" w:lineRule="auto"/>
+              <w:ind w:left="0"/>
+              <w:jc w:val="center"/>
+              <w:cnfStyle w:val="000000100000" w:firstRow="0" w:lastRow="0" w:firstColumn="0" w:lastColumn="0" w:oddVBand="0" w:evenVBand="0" w:oddHBand="1" w:evenHBand="0" w:firstRowFirstColumn="0" w:firstRowLastColumn="0" w:lastRowFirstColumn="0" w:lastRowLastColumn="0"/>
+              <w:rPr>
+                <w:lang w:val="pt-PT"/>
+              </w:rPr>
+            </w:pPr>
+          </w:p>
+        </w:tc>
+      </w:tr>
+    </w:tbl>
+    <w:p>
+      <w:pPr>
+        <w:ind w:left="0"/>
+        <w:rPr>
+          <w:lang w:val="pt-PT"/>
+        </w:rPr>
+      </w:pPr>
+    </w:p>
+    <w:tbl>
+      <w:tblPr>
+        <w:tblStyle w:val="GridTable4"/>
+        <w:tblW w:w="0" w:type="auto"/>
+        <w:jc w:val="center"/>
+        <w:tblLook w:val="04A0" w:firstRow="1" w:lastRow="0" w:firstColumn="1" w:lastColumn="0" w:noHBand="0" w:noVBand="1"/>
+      </w:tblPr>
+      <w:tblGrid>
+        <w:gridCol w:w="1696"/>
+        <w:gridCol w:w="5245"/>
+      </w:tblGrid>
+      <w:tr>
+        <w:trPr>
+          <w:cnfStyle w:val="100000000000" w:firstRow="1" w:lastRow="0" w:firstColumn="0" w:lastColumn="0" w:oddVBand="0" w:evenVBand="0" w:oddHBand="0" w:evenHBand="0" w:firstRowFirstColumn="0" w:firstRowLastColumn="0" w:lastRowFirstColumn="0" w:lastRowLastColumn="0"/>
+          <w:jc w:val="center"/>
+        </w:trPr>
+        <w:tc>
+          <w:tcPr>
+            <w:cnfStyle w:val="001000000000" w:firstRow="0" w:lastRow="0" w:firstColumn="1" w:lastColumn="0" w:oddVBand="0" w:evenVBand="0" w:oddHBand="0" w:evenHBand="0" w:firstRowFirstColumn="0" w:firstRowLastColumn="0" w:lastRowFirstColumn="0" w:lastRowLastColumn="0"/>
+            <w:tcW w:w="1696" w:type="dxa"/>
+          </w:tcPr>
+          <w:p>
+            <w:pPr>
+              <w:spacing w:line="240" w:lineRule="auto"/>
+              <w:ind w:left="0"/>
+              <w:jc w:val="center"/>
+              <w:rPr>
+                <w:lang w:val="pt-PT"/>
+              </w:rPr>
+            </w:pPr>
+          </w:p>
+        </w:tc>
+        <w:tc>
+          <w:tcPr>
+            <w:tcW w:w="5245" w:type="dxa"/>
+          </w:tcPr>
+          <w:p>
+            <w:pPr>
+              <w:tabs>
+                <w:tab w:val="center" w:pos="2514"/>
+                <w:tab w:val="left" w:pos="3564"/>
+                <w:tab w:val="left" w:pos="4032"/>
+              </w:tabs>
+              <w:spacing w:line="240" w:lineRule="auto"/>
+              <w:ind w:left="0"/>
+              <w:jc w:val="left"/>
+              <w:cnfStyle w:val="100000000000" w:firstRow="1" w:lastRow="0" w:firstColumn="0" w:lastColumn="0" w:oddVBand="0" w:evenVBand="0" w:oddHBand="0" w:evenHBand="0" w:firstRowFirstColumn="0" w:firstRowLastColumn="0" w:lastRowFirstColumn="0" w:lastRowLastColumn="0"/>
+              <w:rPr>
+                <w:b w:val="0"/>
+              </w:rPr>
+            </w:pPr>
+            <w:r>
+              <w:rPr>
+                <w:b w:val="0"/>
+                <w:lang w:val="pt-PT"/>
+              </w:rPr>
+              <w:tab/>
+            </w:r>
+            <w:r>
+              <w:rPr>
+                <w:b w:val="0"/>
+                <w:lang w:val="pt-PT"/>
+              </w:rPr>
+              <w:t>stats</w:t>
+            </w:r>
+            <w:r>
+              <w:rPr>
+                <w:b w:val="0"/>
+                <w:lang w:val="pt-PT"/>
+              </w:rPr>
+              <w:t>Between</w:t>
+            </w:r>
+          </w:p>
+        </w:tc>
+      </w:tr>
+      <w:tr>
+        <w:trPr>
+          <w:cnfStyle w:val="000000100000" w:firstRow="0" w:lastRow="0" w:firstColumn="0" w:lastColumn="0" w:oddVBand="0" w:evenVBand="0" w:oddHBand="1" w:evenHBand="0" w:firstRowFirstColumn="0" w:firstRowLastColumn="0" w:lastRowFirstColumn="0" w:lastRowLastColumn="0"/>
+          <w:jc w:val="center"/>
+        </w:trPr>
+        <w:tc>
+          <w:tcPr>
+            <w:cnfStyle w:val="001000000000" w:firstRow="0" w:lastRow="0" w:firstColumn="1" w:lastColumn="0" w:oddVBand="0" w:evenVBand="0" w:oddHBand="0" w:evenHBand="0" w:firstRowFirstColumn="0" w:firstRowLastColumn="0" w:lastRowFirstColumn="0" w:lastRowLastColumn="0"/>
+            <w:tcW w:w="1696" w:type="dxa"/>
+          </w:tcPr>
+          <w:p>
+            <w:pPr>
+              <w:spacing w:line="240" w:lineRule="auto"/>
+              <w:ind w:left="0"/>
+              <w:jc w:val="center"/>
+            </w:pPr>
+            <w:r>
+              <w:t>HTTP Request</w:t>
+            </w:r>
+          </w:p>
+        </w:tc>
+        <w:tc>
+          <w:tcPr>
+            <w:tcW w:w="5245" w:type="dxa"/>
+          </w:tcPr>
+          <w:p>
+            <w:pPr>
+              <w:spacing w:line="240" w:lineRule="auto"/>
+              <w:ind w:left="0"/>
+              <w:jc w:val="center"/>
+              <w:cnfStyle w:val="000000100000" w:firstRow="0" w:lastRow="0" w:firstColumn="0" w:lastColumn="0" w:oddVBand="0" w:evenVBand="0" w:oddHBand="1" w:evenHBand="0" w:firstRowFirstColumn="0" w:firstRowLastColumn="0" w:lastRowFirstColumn="0" w:lastRowLastColumn="0"/>
+              <w:rPr>
+                <w:sz w:val="28"/>
+                <w:szCs w:val="28"/>
+              </w:rPr>
+            </w:pPr>
+            <w:r>
+              <w:rPr>
+                <w:sz w:val="28"/>
+                <w:szCs w:val="28"/>
+              </w:rPr>
+              <w:t>GET</w:t>
+            </w:r>
+          </w:p>
+        </w:tc>
+      </w:tr>
+      <w:tr>
+        <w:trPr>
+          <w:jc w:val="center"/>
+        </w:trPr>
+        <w:tc>
+          <w:tcPr>
+            <w:cnfStyle w:val="001000000000" w:firstRow="0" w:lastRow="0" w:firstColumn="1" w:lastColumn="0" w:oddVBand="0" w:evenVBand="0" w:oddHBand="0" w:evenHBand="0" w:firstRowFirstColumn="0" w:firstRowLastColumn="0" w:lastRowFirstColumn="0" w:lastRowLastColumn="0"/>
+            <w:tcW w:w="1696" w:type="dxa"/>
+          </w:tcPr>
+          <w:p>
+            <w:pPr>
+              <w:spacing w:line="240" w:lineRule="auto"/>
+              <w:ind w:left="0"/>
+              <w:jc w:val="center"/>
+            </w:pPr>
+            <w:r>
+              <w:t>URL</w:t>
+            </w:r>
+          </w:p>
+        </w:tc>
+        <w:tc>
+          <w:tcPr>
+            <w:tcW w:w="5245" w:type="dxa"/>
+          </w:tcPr>
+          <w:p>
+            <w:pPr>
+              <w:spacing w:line="240" w:lineRule="auto"/>
+              <w:ind w:left="0"/>
+              <w:jc w:val="center"/>
+              <w:cnfStyle w:val="000000000000" w:firstRow="0" w:lastRow="0" w:firstColumn="0" w:lastColumn="0" w:oddVBand="0" w:evenVBand="0" w:oddHBand="0" w:evenHBand="0" w:firstRowFirstColumn="0" w:firstRowLastColumn="0" w:lastRowFirstColumn="0" w:lastRowLastColumn="0"/>
+              <w:rPr>
+                <w:lang w:val="pt-PT"/>
+              </w:rPr>
+            </w:pPr>
+            <w:r>
+              <w:rPr>
+                <w:lang w:val="pt-PT"/>
+              </w:rPr>
+              <w:t>/</w:t>
+            </w:r>
+            <w:r>
+              <w:rPr>
+                <w:lang w:val="pt-PT"/>
+              </w:rPr>
+              <w:t>fights/:userId/stats/between</w:t>
+            </w:r>
+          </w:p>
+        </w:tc>
+      </w:tr>
+      <w:tr>
+        <w:trPr>
+          <w:cnfStyle w:val="000000100000" w:firstRow="0" w:lastRow="0" w:firstColumn="0" w:lastColumn="0" w:oddVBand="0" w:evenVBand="0" w:oddHBand="1" w:evenHBand="0" w:firstRowFirstColumn="0" w:firstRowLastColumn="0" w:lastRowFirstColumn="0" w:lastRowLastColumn="0"/>
+          <w:jc w:val="center"/>
+        </w:trPr>
+        <w:tc>
+          <w:tcPr>
+            <w:cnfStyle w:val="001000000000" w:firstRow="0" w:lastRow="0" w:firstColumn="1" w:lastColumn="0" w:oddVBand="0" w:evenVBand="0" w:oddHBand="0" w:evenHBand="0" w:firstRowFirstColumn="0" w:firstRowLastColumn="0" w:lastRowFirstColumn="0" w:lastRowLastColumn="0"/>
+            <w:tcW w:w="1696" w:type="dxa"/>
+          </w:tcPr>
+          <w:p>
+            <w:pPr>
+              <w:spacing w:line="240" w:lineRule="auto"/>
+              <w:ind w:left="0"/>
+              <w:jc w:val="center"/>
+            </w:pPr>
+            <w:r>
+              <w:t>Parâmetros</w:t>
+            </w:r>
+          </w:p>
+        </w:tc>
+        <w:tc>
+          <w:tcPr>
+            <w:tcW w:w="5245" w:type="dxa"/>
+          </w:tcPr>
+          <w:p>
+            <w:pPr>
+              <w:spacing w:line="240" w:lineRule="auto"/>
+              <w:ind w:left="0"/>
+              <w:jc w:val="center"/>
+              <w:cnfStyle w:val="000000100000" w:firstRow="0" w:lastRow="0" w:firstColumn="0" w:lastColumn="0" w:oddVBand="0" w:evenVBand="0" w:oddHBand="1" w:evenHBand="0" w:firstRowFirstColumn="0" w:firstRowLastColumn="0" w:lastRowFirstColumn="0" w:lastRowLastColumn="0"/>
+              <w:rPr>
+                <w:lang w:val="pt-PT"/>
+              </w:rPr>
+            </w:pPr>
+            <w:r>
+              <w:rPr>
+                <w:lang w:val="pt-PT"/>
+              </w:rPr>
+              <w:t>:userId – Identificador</w:t>
+            </w:r>
+            <w:r>
+              <w:rPr>
+                <w:lang w:val="pt-PT"/>
+              </w:rPr>
+              <w:t xml:space="preserve"> de um utilizador</w:t>
+            </w:r>
+          </w:p>
+          <w:p>
+            <w:pPr>
+              <w:spacing w:line="240" w:lineRule="auto"/>
+              <w:ind w:left="0"/>
+              <w:jc w:val="center"/>
+              <w:cnfStyle w:val="000000100000" w:firstRow="0" w:lastRow="0" w:firstColumn="0" w:lastColumn="0" w:oddVBand="0" w:evenVBand="0" w:oddHBand="1" w:evenHBand="0" w:firstRowFirstColumn="0" w:firstRowLastColumn="0" w:lastRowFirstColumn="0" w:lastRowLastColumn="0"/>
+              <w:rPr>
+                <w:lang w:val="pt-PT"/>
+              </w:rPr>
+            </w:pPr>
+            <w:r>
+              <w:rPr>
+                <w:lang w:val="pt-PT"/>
+              </w:rPr>
+              <w:t xml:space="preserve">query – </w:t>
+            </w:r>
+            <w:r>
+              <w:rPr>
+                <w:lang w:val="pt-PT"/>
+              </w:rPr>
+              <w:t>begin</w:t>
+            </w:r>
+            <w:r>
+              <w:rPr>
+                <w:lang w:val="pt-PT"/>
+              </w:rPr>
+              <w:t xml:space="preserve"> – </w:t>
+            </w:r>
+            <w:r>
+              <w:rPr>
+                <w:lang w:val="pt-PT"/>
+              </w:rPr>
+              <w:t>data de início</w:t>
+            </w:r>
+            <w:r>
+              <w:rPr>
+                <w:lang w:val="pt-PT"/>
+              </w:rPr>
+              <w:br/>
+              <w:t>query - end – data de fim</w:t>
+            </w:r>
+          </w:p>
+        </w:tc>
+      </w:tr>
+      <w:tr>
+        <w:trPr>
+          <w:jc w:val="center"/>
+        </w:trPr>
+        <w:tc>
+          <w:tcPr>
+            <w:cnfStyle w:val="001000000000" w:firstRow="0" w:lastRow="0" w:firstColumn="1" w:lastColumn="0" w:oddVBand="0" w:evenVBand="0" w:oddHBand="0" w:evenHBand="0" w:firstRowFirstColumn="0" w:firstRowLastColumn="0" w:lastRowFirstColumn="0" w:lastRowLastColumn="0"/>
+            <w:tcW w:w="1696" w:type="dxa"/>
+          </w:tcPr>
+          <w:p>
+            <w:pPr>
+              <w:spacing w:line="240" w:lineRule="auto"/>
+              <w:ind w:left="0"/>
+              <w:jc w:val="center"/>
+              <w:rPr>
+                <w:lang w:val="pt-PT"/>
+              </w:rPr>
+            </w:pPr>
+            <w:r>
+              <w:rPr>
+                <w:lang w:val="pt-PT"/>
+              </w:rPr>
+              <w:t>Descrição</w:t>
+            </w:r>
+          </w:p>
+        </w:tc>
+        <w:tc>
+          <w:tcPr>
+            <w:tcW w:w="5245" w:type="dxa"/>
+          </w:tcPr>
+          <w:p>
+            <w:pPr>
+              <w:spacing w:line="240" w:lineRule="auto"/>
+              <w:ind w:left="0"/>
+              <w:jc w:val="center"/>
+              <w:cnfStyle w:val="000000000000" w:firstRow="0" w:lastRow="0" w:firstColumn="0" w:lastColumn="0" w:oddVBand="0" w:evenVBand="0" w:oddHBand="0" w:evenHBand="0" w:firstRowFirstColumn="0" w:firstRowLastColumn="0" w:lastRowFirstColumn="0" w:lastRowLastColumn="0"/>
+              <w:rPr>
+                <w:lang w:val="pt-PT"/>
+              </w:rPr>
+            </w:pPr>
+            <w:r>
+              <w:rPr>
+                <w:lang w:val="pt-PT"/>
+              </w:rPr>
+              <w:t xml:space="preserve">Devolve as estatísticas de um utilizador </w:t>
+            </w:r>
+            <w:r>
+              <w:rPr>
+                <w:lang w:val="pt-PT"/>
+              </w:rPr>
+              <w:t>entre duas datas</w:t>
+            </w:r>
+            <w:r>
+              <w:rPr>
+                <w:lang w:val="pt-PT"/>
+              </w:rPr>
+              <w:t>.</w:t>
+            </w:r>
+          </w:p>
+        </w:tc>
+      </w:tr>
+      <w:tr>
+        <w:trPr>
+          <w:cnfStyle w:val="000000100000" w:firstRow="0" w:lastRow="0" w:firstColumn="0" w:lastColumn="0" w:oddVBand="0" w:evenVBand="0" w:oddHBand="1" w:evenHBand="0" w:firstRowFirstColumn="0" w:firstRowLastColumn="0" w:lastRowFirstColumn="0" w:lastRowLastColumn="0"/>
+          <w:jc w:val="center"/>
+        </w:trPr>
+        <w:tc>
+          <w:tcPr>
+            <w:cnfStyle w:val="001000000000" w:firstRow="0" w:lastRow="0" w:firstColumn="1" w:lastColumn="0" w:oddVBand="0" w:evenVBand="0" w:oddHBand="0" w:evenHBand="0" w:firstRowFirstColumn="0" w:firstRowLastColumn="0" w:lastRowFirstColumn="0" w:lastRowLastColumn="0"/>
+            <w:tcW w:w="1696" w:type="dxa"/>
+          </w:tcPr>
+          <w:p>
+            <w:pPr>
+              <w:spacing w:before="720" w:line="240" w:lineRule="auto"/>
+              <w:ind w:left="0"/>
+              <w:jc w:val="center"/>
+              <w:rPr>
+                <w:lang w:val="pt-PT"/>
+              </w:rPr>
+            </w:pPr>
+            <w:r>
+              <w:rPr>
+                <w:lang w:val="pt-PT"/>
+              </w:rPr>
+              <w:t>Responses</w:t>
+            </w:r>
+          </w:p>
+        </w:tc>
+        <w:tc>
+          <w:tcPr>
+            <w:tcW w:w="5245" w:type="dxa"/>
+          </w:tcPr>
+          <w:tbl>
+            <w:tblPr>
+              <w:tblStyle w:val="PlainTable2"/>
+              <w:tblW w:w="0" w:type="auto"/>
+              <w:tblLook w:val="04A0" w:firstRow="1" w:lastRow="0" w:firstColumn="1" w:lastColumn="0" w:noHBand="0" w:noVBand="1"/>
+            </w:tblPr>
+            <w:tblGrid>
+              <w:gridCol w:w="2494"/>
+              <w:gridCol w:w="2525"/>
+            </w:tblGrid>
+            <w:tr>
+              <w:trPr>
+                <w:cnfStyle w:val="100000000000" w:firstRow="1" w:lastRow="0" w:firstColumn="0" w:lastColumn="0" w:oddVBand="0" w:evenVBand="0" w:oddHBand="0" w:evenHBand="0" w:firstRowFirstColumn="0" w:firstRowLastColumn="0" w:lastRowFirstColumn="0" w:lastRowLastColumn="0"/>
+              </w:trPr>
+              <w:tc>
+                <w:tcPr>
+                  <w:cnfStyle w:val="001000000000" w:firstRow="0" w:lastRow="0" w:firstColumn="1" w:lastColumn="0" w:oddVBand="0" w:evenVBand="0" w:oddHBand="0" w:evenHBand="0" w:firstRowFirstColumn="0" w:firstRowLastColumn="0" w:lastRowFirstColumn="0" w:lastRowLastColumn="0"/>
+                  <w:tcW w:w="2494" w:type="dxa"/>
+                </w:tcPr>
+                <w:p>
+                  <w:pPr>
+                    <w:spacing w:line="240" w:lineRule="auto"/>
+                    <w:ind w:left="0"/>
+                    <w:jc w:val="center"/>
+                    <w:rPr>
+                      <w:lang w:val="pt-PT"/>
+                    </w:rPr>
+                  </w:pPr>
+                  <w:r>
+                    <w:rPr>
+                      <w:lang w:val="pt-PT"/>
+                    </w:rPr>
+                    <w:t>Código</w:t>
+                  </w:r>
+                </w:p>
+              </w:tc>
+              <w:tc>
+                <w:tcPr>
+                  <w:tcW w:w="2525" w:type="dxa"/>
+                </w:tcPr>
+                <w:p>
+                  <w:pPr>
+                    <w:spacing w:line="240" w:lineRule="auto"/>
+                    <w:ind w:left="0"/>
+                    <w:jc w:val="center"/>
+                    <w:cnfStyle w:val="100000000000" w:firstRow="1" w:lastRow="0" w:firstColumn="0" w:lastColumn="0" w:oddVBand="0" w:evenVBand="0" w:oddHBand="0" w:evenHBand="0" w:firstRowFirstColumn="0" w:firstRowLastColumn="0" w:lastRowFirstColumn="0" w:lastRowLastColumn="0"/>
+                    <w:rPr>
+                      <w:lang w:val="pt-PT"/>
+                    </w:rPr>
+                  </w:pPr>
+                  <w:r>
+                    <w:rPr>
+                      <w:lang w:val="pt-PT"/>
+                    </w:rPr>
+                    <w:t>200</w:t>
+                  </w:r>
+                </w:p>
+              </w:tc>
+            </w:tr>
+            <w:tr>
+              <w:trPr>
+                <w:cnfStyle w:val="000000100000" w:firstRow="0" w:lastRow="0" w:firstColumn="0" w:lastColumn="0" w:oddVBand="0" w:evenVBand="0" w:oddHBand="1" w:evenHBand="0" w:firstRowFirstColumn="0" w:firstRowLastColumn="0" w:lastRowFirstColumn="0" w:lastRowLastColumn="0"/>
+              </w:trPr>
+              <w:tc>
+                <w:tcPr>
+                  <w:cnfStyle w:val="001000000000" w:firstRow="0" w:lastRow="0" w:firstColumn="1" w:lastColumn="0" w:oddVBand="0" w:evenVBand="0" w:oddHBand="0" w:evenHBand="0" w:firstRowFirstColumn="0" w:firstRowLastColumn="0" w:lastRowFirstColumn="0" w:lastRowLastColumn="0"/>
+                  <w:tcW w:w="2494" w:type="dxa"/>
+                </w:tcPr>
+                <w:p>
+                  <w:pPr>
+                    <w:spacing w:before="360" w:line="240" w:lineRule="auto"/>
+                    <w:ind w:left="0"/>
+                    <w:jc w:val="center"/>
+                    <w:rPr>
+                      <w:lang w:val="pt-PT"/>
+                    </w:rPr>
+                  </w:pPr>
+                  <w:r>
+                    <w:rPr>
+                      <w:lang w:val="pt-PT"/>
+                    </w:rPr>
+                    <w:t>Condição</w:t>
+                  </w:r>
+                </w:p>
+              </w:tc>
+              <w:tc>
+                <w:tcPr>
+                  <w:tcW w:w="2525" w:type="dxa"/>
+                </w:tcPr>
+                <w:p>
+                  <w:pPr>
+                    <w:spacing w:line="240" w:lineRule="auto"/>
+                    <w:ind w:left="0"/>
+                    <w:jc w:val="center"/>
+                    <w:cnfStyle w:val="000000100000" w:firstRow="0" w:lastRow="0" w:firstColumn="0" w:lastColumn="0" w:oddVBand="0" w:evenVBand="0" w:oddHBand="1" w:evenHBand="0" w:firstRowFirstColumn="0" w:firstRowLastColumn="0" w:lastRowFirstColumn="0" w:lastRowLastColumn="0"/>
+                    <w:rPr>
+                      <w:lang w:val="pt-PT"/>
+                    </w:rPr>
+                  </w:pPr>
+                  <w:r>
+                    <w:rPr>
+                      <w:lang w:val="pt-PT"/>
+                    </w:rPr>
+                    <w:t>Caso a obtenção dos dados ocorra com sucesso</w:t>
+                  </w:r>
+                </w:p>
+              </w:tc>
+            </w:tr>
+            <w:tr>
+              <w:tc>
+                <w:tcPr>
+                  <w:cnfStyle w:val="001000000000" w:firstRow="0" w:lastRow="0" w:firstColumn="1" w:lastColumn="0" w:oddVBand="0" w:evenVBand="0" w:oddHBand="0" w:evenHBand="0" w:firstRowFirstColumn="0" w:firstRowLastColumn="0" w:lastRowFirstColumn="0" w:lastRowLastColumn="0"/>
+                  <w:tcW w:w="2494" w:type="dxa"/>
+                </w:tcPr>
+                <w:p>
+                  <w:pPr>
+                    <w:spacing w:after="120" w:line="240" w:lineRule="auto"/>
+                    <w:ind w:left="0"/>
+                    <w:jc w:val="center"/>
+                    <w:rPr>
+                      <w:lang w:val="pt-PT"/>
+                    </w:rPr>
+                  </w:pPr>
+                  <w:r>
+                    <w:rPr>
+                      <w:lang w:val="pt-PT"/>
+                    </w:rPr>
+                    <w:t>Resposta</w:t>
+                  </w:r>
+                </w:p>
+              </w:tc>
+              <w:tc>
+                <w:tcPr>
+                  <w:tcW w:w="2525" w:type="dxa"/>
+                </w:tcPr>
+                <w:p>
+                  <w:pPr>
+                    <w:spacing w:line="240" w:lineRule="auto"/>
+                    <w:ind w:left="0"/>
+                    <w:jc w:val="center"/>
+                    <w:cnfStyle w:val="000000000000" w:firstRow="0" w:lastRow="0" w:firstColumn="0" w:lastColumn="0" w:oddVBand="0" w:evenVBand="0" w:oddHBand="0" w:evenHBand="0" w:firstRowFirstColumn="0" w:firstRowLastColumn="0" w:lastRowFirstColumn="0" w:lastRowLastColumn="0"/>
+                    <w:rPr>
+                      <w:lang w:val="pt-PT"/>
+                    </w:rPr>
+                  </w:pPr>
+                  <w:r>
+                    <w:rPr>
+                      <w:lang w:val="pt-PT"/>
+                    </w:rPr>
+                    <w:t xml:space="preserve">JSON com as estatísticas </w:t>
+                  </w:r>
+                  <w:r>
+                    <w:rPr>
+                      <w:lang w:val="pt-PT"/>
+                    </w:rPr>
+                    <w:t>entre duas datas</w:t>
+                  </w:r>
+                  <w:r>
+                    <w:rPr>
+                      <w:lang w:val="pt-PT"/>
+                    </w:rPr>
+                    <w:t>.</w:t>
+                  </w:r>
+                </w:p>
+              </w:tc>
+            </w:tr>
+          </w:tbl>
+          <w:p>
+            <w:pPr>
+              <w:spacing w:line="240" w:lineRule="auto"/>
+              <w:ind w:left="0"/>
+              <w:jc w:val="center"/>
+              <w:cnfStyle w:val="000000100000" w:firstRow="0" w:lastRow="0" w:firstColumn="0" w:lastColumn="0" w:oddVBand="0" w:evenVBand="0" w:oddHBand="1" w:evenHBand="0" w:firstRowFirstColumn="0" w:firstRowLastColumn="0" w:lastRowFirstColumn="0" w:lastRowLastColumn="0"/>
+              <w:rPr>
+                <w:lang w:val="pt-PT"/>
+              </w:rPr>
+            </w:pPr>
+          </w:p>
+        </w:tc>
+      </w:tr>
+    </w:tbl>
+    <w:p>
+      <w:pPr>
+        <w:ind w:left="0"/>
+        <w:rPr>
+          <w:lang w:val="pt-PT"/>
+        </w:rPr>
+      </w:pPr>
+    </w:p>
+    <w:p>
+      <w:pPr>
+        <w:ind w:left="0"/>
+        <w:rPr>
+          <w:lang w:val="pt-PT"/>
+        </w:rPr>
+      </w:pPr>
+      <w:r>
+        <w:rPr>
+          <w:lang w:val="pt-PT"/>
+        </w:rPr>
+        <w:tab/>
+      </w:r>
+    </w:p>
+    <w:p>
+      <w:pPr>
+        <w:spacing w:before="0" w:line="240" w:lineRule="auto"/>
+        <w:ind w:left="0"/>
+        <w:jc w:val="left"/>
+        <w:rPr>
+          <w:lang w:val="pt-PT"/>
+        </w:rPr>
+      </w:pPr>
+      <w:r>
+        <w:rPr>
+          <w:lang w:val="pt-PT"/>
+        </w:rPr>
+        <w:br w:type="page"/>
+      </w:r>
+    </w:p>
+    <w:tbl>
+      <w:tblPr>
+        <w:tblStyle w:val="GridTable4"/>
+        <w:tblW w:w="0" w:type="auto"/>
+        <w:jc w:val="center"/>
+        <w:tblLook w:val="04A0" w:firstRow="1" w:lastRow="0" w:firstColumn="1" w:lastColumn="0" w:noHBand="0" w:noVBand="1"/>
+      </w:tblPr>
+      <w:tblGrid>
+        <w:gridCol w:w="1696"/>
+        <w:gridCol w:w="5245"/>
+      </w:tblGrid>
+      <w:tr>
+        <w:trPr>
+          <w:cnfStyle w:val="100000000000" w:firstRow="1" w:lastRow="0" w:firstColumn="0" w:lastColumn="0" w:oddVBand="0" w:evenVBand="0" w:oddHBand="0" w:evenHBand="0" w:firstRowFirstColumn="0" w:firstRowLastColumn="0" w:lastRowFirstColumn="0" w:lastRowLastColumn="0"/>
+          <w:jc w:val="center"/>
+        </w:trPr>
+        <w:tc>
+          <w:tcPr>
+            <w:cnfStyle w:val="001000000000" w:firstRow="0" w:lastRow="0" w:firstColumn="1" w:lastColumn="0" w:oddVBand="0" w:evenVBand="0" w:oddHBand="0" w:evenHBand="0" w:firstRowFirstColumn="0" w:firstRowLastColumn="0" w:lastRowFirstColumn="0" w:lastRowLastColumn="0"/>
+            <w:tcW w:w="1696" w:type="dxa"/>
+          </w:tcPr>
+          <w:p>
+            <w:pPr>
+              <w:spacing w:line="240" w:lineRule="auto"/>
+              <w:ind w:left="0"/>
+              <w:jc w:val="center"/>
+              <w:rPr>
+                <w:lang w:val="pt-PT"/>
+              </w:rPr>
+            </w:pPr>
+          </w:p>
+        </w:tc>
+        <w:tc>
+          <w:tcPr>
+            <w:tcW w:w="5245" w:type="dxa"/>
+          </w:tcPr>
+          <w:p>
+            <w:pPr>
+              <w:tabs>
+                <w:tab w:val="center" w:pos="2514"/>
+                <w:tab w:val="left" w:pos="3564"/>
+                <w:tab w:val="left" w:pos="4032"/>
+              </w:tabs>
+              <w:spacing w:line="240" w:lineRule="auto"/>
+              <w:ind w:left="0"/>
+              <w:jc w:val="left"/>
+              <w:cnfStyle w:val="100000000000" w:firstRow="1" w:lastRow="0" w:firstColumn="0" w:lastColumn="0" w:oddVBand="0" w:evenVBand="0" w:oddHBand="0" w:evenHBand="0" w:firstRowFirstColumn="0" w:firstRowLastColumn="0" w:lastRowFirstColumn="0" w:lastRowLastColumn="0"/>
+              <w:rPr>
+                <w:b w:val="0"/>
+              </w:rPr>
+            </w:pPr>
+            <w:r>
+              <w:rPr>
+                <w:b w:val="0"/>
+                <w:lang w:val="pt-PT"/>
+              </w:rPr>
+              <w:tab/>
+            </w:r>
+            <w:r>
+              <w:rPr>
+                <w:b w:val="0"/>
+                <w:lang w:val="pt-PT"/>
+              </w:rPr>
+              <w:t>removeFight</w:t>
+            </w:r>
+          </w:p>
+        </w:tc>
+      </w:tr>
+      <w:tr>
+        <w:trPr>
+          <w:cnfStyle w:val="000000100000" w:firstRow="0" w:lastRow="0" w:firstColumn="0" w:lastColumn="0" w:oddVBand="0" w:evenVBand="0" w:oddHBand="1" w:evenHBand="0" w:firstRowFirstColumn="0" w:firstRowLastColumn="0" w:lastRowFirstColumn="0" w:lastRowLastColumn="0"/>
+          <w:jc w:val="center"/>
+        </w:trPr>
+        <w:tc>
+          <w:tcPr>
+            <w:cnfStyle w:val="001000000000" w:firstRow="0" w:lastRow="0" w:firstColumn="1" w:lastColumn="0" w:oddVBand="0" w:evenVBand="0" w:oddHBand="0" w:evenHBand="0" w:firstRowFirstColumn="0" w:firstRowLastColumn="0" w:lastRowFirstColumn="0" w:lastRowLastColumn="0"/>
+            <w:tcW w:w="1696" w:type="dxa"/>
+          </w:tcPr>
+          <w:p>
+            <w:pPr>
+              <w:spacing w:line="240" w:lineRule="auto"/>
+              <w:ind w:left="0"/>
+              <w:jc w:val="center"/>
+            </w:pPr>
+            <w:r>
+              <w:t>HTTP Request</w:t>
+            </w:r>
+          </w:p>
+        </w:tc>
+        <w:tc>
+          <w:tcPr>
+            <w:tcW w:w="5245" w:type="dxa"/>
+          </w:tcPr>
+          <w:p>
+            <w:pPr>
+              <w:spacing w:line="240" w:lineRule="auto"/>
+              <w:ind w:left="0"/>
+              <w:jc w:val="center"/>
+              <w:cnfStyle w:val="000000100000" w:firstRow="0" w:lastRow="0" w:firstColumn="0" w:lastColumn="0" w:oddVBand="0" w:evenVBand="0" w:oddHBand="1" w:evenHBand="0" w:firstRowFirstColumn="0" w:firstRowLastColumn="0" w:lastRowFirstColumn="0" w:lastRowLastColumn="0"/>
+              <w:rPr>
+                <w:sz w:val="28"/>
+                <w:szCs w:val="28"/>
+              </w:rPr>
+            </w:pPr>
+            <w:r>
+              <w:rPr>
+                <w:sz w:val="28"/>
+                <w:szCs w:val="28"/>
+              </w:rPr>
+              <w:t>GET</w:t>
+            </w:r>
+          </w:p>
+        </w:tc>
+      </w:tr>
+      <w:tr>
+        <w:trPr>
+          <w:jc w:val="center"/>
+        </w:trPr>
+        <w:tc>
+          <w:tcPr>
+            <w:cnfStyle w:val="001000000000" w:firstRow="0" w:lastRow="0" w:firstColumn="1" w:lastColumn="0" w:oddVBand="0" w:evenVBand="0" w:oddHBand="0" w:evenHBand="0" w:firstRowFirstColumn="0" w:firstRowLastColumn="0" w:lastRowFirstColumn="0" w:lastRowLastColumn="0"/>
+            <w:tcW w:w="1696" w:type="dxa"/>
+          </w:tcPr>
+          <w:p>
+            <w:pPr>
+              <w:spacing w:line="240" w:lineRule="auto"/>
+              <w:ind w:left="0"/>
+              <w:jc w:val="center"/>
+            </w:pPr>
+            <w:r>
+              <w:t>URL</w:t>
+            </w:r>
+          </w:p>
+        </w:tc>
+        <w:tc>
+          <w:tcPr>
+            <w:tcW w:w="5245" w:type="dxa"/>
+          </w:tcPr>
+          <w:p>
+            <w:pPr>
+              <w:spacing w:line="240" w:lineRule="auto"/>
+              <w:ind w:left="0"/>
+              <w:jc w:val="center"/>
+              <w:cnfStyle w:val="000000000000" w:firstRow="0" w:lastRow="0" w:firstColumn="0" w:lastColumn="0" w:oddVBand="0" w:evenVBand="0" w:oddHBand="0" w:evenHBand="0" w:firstRowFirstColumn="0" w:firstRowLastColumn="0" w:lastRowFirstColumn="0" w:lastRowLastColumn="0"/>
+              <w:rPr>
+                <w:lang w:val="pt-PT"/>
+              </w:rPr>
+            </w:pPr>
+            <w:r>
+              <w:rPr>
+                <w:lang w:val="pt-PT"/>
+              </w:rPr>
+              <w:t>/fights/remove/:fightId</w:t>
+            </w:r>
+          </w:p>
+        </w:tc>
+      </w:tr>
+      <w:tr>
+        <w:trPr>
+          <w:cnfStyle w:val="000000100000" w:firstRow="0" w:lastRow="0" w:firstColumn="0" w:lastColumn="0" w:oddVBand="0" w:evenVBand="0" w:oddHBand="1" w:evenHBand="0" w:firstRowFirstColumn="0" w:firstRowLastColumn="0" w:lastRowFirstColumn="0" w:lastRowLastColumn="0"/>
+          <w:jc w:val="center"/>
+        </w:trPr>
+        <w:tc>
+          <w:tcPr>
+            <w:cnfStyle w:val="001000000000" w:firstRow="0" w:lastRow="0" w:firstColumn="1" w:lastColumn="0" w:oddVBand="0" w:evenVBand="0" w:oddHBand="0" w:evenHBand="0" w:firstRowFirstColumn="0" w:firstRowLastColumn="0" w:lastRowFirstColumn="0" w:lastRowLastColumn="0"/>
+            <w:tcW w:w="1696" w:type="dxa"/>
+          </w:tcPr>
+          <w:p>
+            <w:pPr>
+              <w:spacing w:line="240" w:lineRule="auto"/>
+              <w:ind w:left="0"/>
+              <w:jc w:val="center"/>
+            </w:pPr>
+            <w:r>
+              <w:t>Parâmetros</w:t>
+            </w:r>
+          </w:p>
+        </w:tc>
+        <w:tc>
+          <w:tcPr>
+            <w:tcW w:w="5245" w:type="dxa"/>
+          </w:tcPr>
+          <w:p>
+            <w:pPr>
+              <w:spacing w:line="240" w:lineRule="auto"/>
+              <w:ind w:left="0"/>
+              <w:jc w:val="center"/>
+              <w:cnfStyle w:val="000000100000" w:firstRow="0" w:lastRow="0" w:firstColumn="0" w:lastColumn="0" w:oddVBand="0" w:evenVBand="0" w:oddHBand="1" w:evenHBand="0" w:firstRowFirstColumn="0" w:firstRowLastColumn="0" w:lastRowFirstColumn="0" w:lastRowLastColumn="0"/>
+              <w:rPr>
+                <w:lang w:val="pt-PT"/>
+              </w:rPr>
+            </w:pPr>
+            <w:r>
+              <w:rPr>
+                <w:lang w:val="pt-PT"/>
+              </w:rPr>
+              <w:t>:fightId – Identificador de um combate</w:t>
+            </w:r>
+          </w:p>
+        </w:tc>
+      </w:tr>
+      <w:tr>
+        <w:trPr>
+          <w:jc w:val="center"/>
+        </w:trPr>
+        <w:tc>
+          <w:tcPr>
+            <w:cnfStyle w:val="001000000000" w:firstRow="0" w:lastRow="0" w:firstColumn="1" w:lastColumn="0" w:oddVBand="0" w:evenVBand="0" w:oddHBand="0" w:evenHBand="0" w:firstRowFirstColumn="0" w:firstRowLastColumn="0" w:lastRowFirstColumn="0" w:lastRowLastColumn="0"/>
+            <w:tcW w:w="1696" w:type="dxa"/>
+          </w:tcPr>
+          <w:p>
+            <w:pPr>
+              <w:spacing w:line="240" w:lineRule="auto"/>
+              <w:ind w:left="0"/>
+              <w:jc w:val="center"/>
+              <w:rPr>
+                <w:lang w:val="pt-PT"/>
+              </w:rPr>
+            </w:pPr>
+            <w:r>
+              <w:rPr>
+                <w:lang w:val="pt-PT"/>
+              </w:rPr>
+              <w:t>Descrição</w:t>
+            </w:r>
+          </w:p>
+        </w:tc>
+        <w:tc>
+          <w:tcPr>
+            <w:tcW w:w="5245" w:type="dxa"/>
+          </w:tcPr>
+          <w:p>
+            <w:pPr>
+              <w:spacing w:line="240" w:lineRule="auto"/>
+              <w:ind w:left="0"/>
+              <w:jc w:val="center"/>
+              <w:cnfStyle w:val="000000000000" w:firstRow="0" w:lastRow="0" w:firstColumn="0" w:lastColumn="0" w:oddVBand="0" w:evenVBand="0" w:oddHBand="0" w:evenHBand="0" w:firstRowFirstColumn="0" w:firstRowLastColumn="0" w:lastRowFirstColumn="0" w:lastRowLastColumn="0"/>
+              <w:rPr>
+                <w:lang w:val="pt-PT"/>
+              </w:rPr>
+            </w:pPr>
+            <w:r>
+              <w:rPr>
+                <w:lang w:val="pt-PT"/>
+              </w:rPr>
+              <w:t>Remove um combate</w:t>
+            </w:r>
+          </w:p>
+        </w:tc>
+      </w:tr>
+      <w:tr>
+        <w:trPr>
+          <w:cnfStyle w:val="000000100000" w:firstRow="0" w:lastRow="0" w:firstColumn="0" w:lastColumn="0" w:oddVBand="0" w:evenVBand="0" w:oddHBand="1" w:evenHBand="0" w:firstRowFirstColumn="0" w:firstRowLastColumn="0" w:lastRowFirstColumn="0" w:lastRowLastColumn="0"/>
+          <w:jc w:val="center"/>
+        </w:trPr>
+        <w:tc>
+          <w:tcPr>
+            <w:cnfStyle w:val="001000000000" w:firstRow="0" w:lastRow="0" w:firstColumn="1" w:lastColumn="0" w:oddVBand="0" w:evenVBand="0" w:oddHBand="0" w:evenHBand="0" w:firstRowFirstColumn="0" w:firstRowLastColumn="0" w:lastRowFirstColumn="0" w:lastRowLastColumn="0"/>
+            <w:tcW w:w="1696" w:type="dxa"/>
+          </w:tcPr>
+          <w:p>
+            <w:pPr>
+              <w:spacing w:before="720" w:line="240" w:lineRule="auto"/>
+              <w:ind w:left="0"/>
+              <w:jc w:val="center"/>
+              <w:rPr>
+                <w:lang w:val="pt-PT"/>
+              </w:rPr>
+            </w:pPr>
+            <w:r>
+              <w:rPr>
+                <w:lang w:val="pt-PT"/>
+              </w:rPr>
+              <w:t>Responses</w:t>
+            </w:r>
+          </w:p>
+        </w:tc>
+        <w:tc>
+          <w:tcPr>
+            <w:tcW w:w="5245" w:type="dxa"/>
+          </w:tcPr>
+          <w:tbl>
+            <w:tblPr>
+              <w:tblStyle w:val="PlainTable2"/>
+              <w:tblW w:w="0" w:type="auto"/>
+              <w:tblLook w:val="04A0" w:firstRow="1" w:lastRow="0" w:firstColumn="1" w:lastColumn="0" w:noHBand="0" w:noVBand="1"/>
+            </w:tblPr>
+            <w:tblGrid>
+              <w:gridCol w:w="2494"/>
+              <w:gridCol w:w="2525"/>
+            </w:tblGrid>
+            <w:tr>
+              <w:trPr>
+                <w:cnfStyle w:val="100000000000" w:firstRow="1" w:lastRow="0" w:firstColumn="0" w:lastColumn="0" w:oddVBand="0" w:evenVBand="0" w:oddHBand="0" w:evenHBand="0" w:firstRowFirstColumn="0" w:firstRowLastColumn="0" w:lastRowFirstColumn="0" w:lastRowLastColumn="0"/>
+              </w:trPr>
+              <w:tc>
+                <w:tcPr>
+                  <w:cnfStyle w:val="001000000000" w:firstRow="0" w:lastRow="0" w:firstColumn="1" w:lastColumn="0" w:oddVBand="0" w:evenVBand="0" w:oddHBand="0" w:evenHBand="0" w:firstRowFirstColumn="0" w:firstRowLastColumn="0" w:lastRowFirstColumn="0" w:lastRowLastColumn="0"/>
+                  <w:tcW w:w="2494" w:type="dxa"/>
+                </w:tcPr>
+                <w:p>
+                  <w:pPr>
+                    <w:spacing w:line="240" w:lineRule="auto"/>
+                    <w:ind w:left="0"/>
+                    <w:jc w:val="center"/>
+                    <w:rPr>
+                      <w:lang w:val="pt-PT"/>
+                    </w:rPr>
+                  </w:pPr>
+                  <w:r>
+                    <w:rPr>
+                      <w:lang w:val="pt-PT"/>
+                    </w:rPr>
+                    <w:t>Código</w:t>
+                  </w:r>
+                </w:p>
+              </w:tc>
+              <w:tc>
+                <w:tcPr>
+                  <w:tcW w:w="2525" w:type="dxa"/>
+                </w:tcPr>
+                <w:p>
+                  <w:pPr>
+                    <w:spacing w:line="240" w:lineRule="auto"/>
+                    <w:ind w:left="0"/>
+                    <w:jc w:val="center"/>
+                    <w:cnfStyle w:val="100000000000" w:firstRow="1" w:lastRow="0" w:firstColumn="0" w:lastColumn="0" w:oddVBand="0" w:evenVBand="0" w:oddHBand="0" w:evenHBand="0" w:firstRowFirstColumn="0" w:firstRowLastColumn="0" w:lastRowFirstColumn="0" w:lastRowLastColumn="0"/>
+                    <w:rPr>
+                      <w:lang w:val="pt-PT"/>
+                    </w:rPr>
+                  </w:pPr>
+                  <w:r>
+                    <w:rPr>
+                      <w:lang w:val="pt-PT"/>
+                    </w:rPr>
+                    <w:t>200</w:t>
+                  </w:r>
+                </w:p>
+              </w:tc>
+            </w:tr>
+            <w:tr>
+              <w:trPr>
+                <w:cnfStyle w:val="000000100000" w:firstRow="0" w:lastRow="0" w:firstColumn="0" w:lastColumn="0" w:oddVBand="0" w:evenVBand="0" w:oddHBand="1" w:evenHBand="0" w:firstRowFirstColumn="0" w:firstRowLastColumn="0" w:lastRowFirstColumn="0" w:lastRowLastColumn="0"/>
+              </w:trPr>
+              <w:tc>
+                <w:tcPr>
+                  <w:cnfStyle w:val="001000000000" w:firstRow="0" w:lastRow="0" w:firstColumn="1" w:lastColumn="0" w:oddVBand="0" w:evenVBand="0" w:oddHBand="0" w:evenHBand="0" w:firstRowFirstColumn="0" w:firstRowLastColumn="0" w:lastRowFirstColumn="0" w:lastRowLastColumn="0"/>
+                  <w:tcW w:w="2494" w:type="dxa"/>
+                </w:tcPr>
+                <w:p>
+                  <w:pPr>
+                    <w:spacing w:before="360" w:line="240" w:lineRule="auto"/>
+                    <w:ind w:left="0"/>
+                    <w:jc w:val="center"/>
+                    <w:rPr>
+                      <w:lang w:val="pt-PT"/>
+                    </w:rPr>
+                  </w:pPr>
+                  <w:r>
+                    <w:rPr>
+                      <w:lang w:val="pt-PT"/>
+                    </w:rPr>
+                    <w:t>Condição</w:t>
+                  </w:r>
+                </w:p>
+              </w:tc>
+              <w:tc>
+                <w:tcPr>
+                  <w:tcW w:w="2525" w:type="dxa"/>
+                </w:tcPr>
+                <w:p>
+                  <w:pPr>
+                    <w:spacing w:line="240" w:lineRule="auto"/>
+                    <w:ind w:left="0"/>
+                    <w:jc w:val="center"/>
+                    <w:cnfStyle w:val="000000100000" w:firstRow="0" w:lastRow="0" w:firstColumn="0" w:lastColumn="0" w:oddVBand="0" w:evenVBand="0" w:oddHBand="1" w:evenHBand="0" w:firstRowFirstColumn="0" w:firstRowLastColumn="0" w:lastRowFirstColumn="0" w:lastRowLastColumn="0"/>
+                    <w:rPr>
+                      <w:lang w:val="pt-PT"/>
+                    </w:rPr>
+                  </w:pPr>
+                  <w:r>
+                    <w:rPr>
+                      <w:lang w:val="pt-PT"/>
+                    </w:rPr>
+                    <w:t xml:space="preserve">Caso a </w:t>
+                  </w:r>
+                  <w:r>
+                    <w:rPr>
+                      <w:lang w:val="pt-PT"/>
+                    </w:rPr>
+                    <w:t>remoção ocorra com sucesso</w:t>
+                  </w:r>
+                </w:p>
+              </w:tc>
+            </w:tr>
+            <w:tr>
+              <w:tc>
+                <w:tcPr>
+                  <w:cnfStyle w:val="001000000000" w:firstRow="0" w:lastRow="0" w:firstColumn="1" w:lastColumn="0" w:oddVBand="0" w:evenVBand="0" w:oddHBand="0" w:evenHBand="0" w:firstRowFirstColumn="0" w:firstRowLastColumn="0" w:lastRowFirstColumn="0" w:lastRowLastColumn="0"/>
+                  <w:tcW w:w="2494" w:type="dxa"/>
+                </w:tcPr>
+                <w:p>
+                  <w:pPr>
+                    <w:spacing w:after="120" w:line="240" w:lineRule="auto"/>
+                    <w:ind w:left="0"/>
+                    <w:jc w:val="center"/>
+                    <w:rPr>
+                      <w:lang w:val="pt-PT"/>
+                    </w:rPr>
+                  </w:pPr>
+                  <w:r>
+                    <w:rPr>
+                      <w:lang w:val="pt-PT"/>
+                    </w:rPr>
+                    <w:t>Resposta</w:t>
+                  </w:r>
+                </w:p>
+              </w:tc>
+              <w:tc>
+                <w:tcPr>
+                  <w:tcW w:w="2525" w:type="dxa"/>
+                </w:tcPr>
+                <w:p>
+                  <w:pPr>
+                    <w:spacing w:line="240" w:lineRule="auto"/>
+                    <w:ind w:left="0"/>
+                    <w:jc w:val="center"/>
+                    <w:cnfStyle w:val="000000000000" w:firstRow="0" w:lastRow="0" w:firstColumn="0" w:lastColumn="0" w:oddVBand="0" w:evenVBand="0" w:oddHBand="0" w:evenHBand="0" w:firstRowFirstColumn="0" w:firstRowLastColumn="0" w:lastRowFirstColumn="0" w:lastRowLastColumn="0"/>
+                    <w:rPr>
+                      <w:lang w:val="pt-PT"/>
+                    </w:rPr>
+                  </w:pPr>
+                  <w:r>
+                    <w:rPr>
+                      <w:lang w:val="pt-PT"/>
+                    </w:rPr>
+                    <w:t>N/A</w:t>
+                  </w:r>
+                </w:p>
+              </w:tc>
+            </w:tr>
+          </w:tbl>
+          <w:p>
+            <w:pPr>
+              <w:spacing w:line="240" w:lineRule="auto"/>
+              <w:ind w:left="0"/>
+              <w:jc w:val="center"/>
+              <w:cnfStyle w:val="000000100000" w:firstRow="0" w:lastRow="0" w:firstColumn="0" w:lastColumn="0" w:oddVBand="0" w:evenVBand="0" w:oddHBand="1" w:evenHBand="0" w:firstRowFirstColumn="0" w:firstRowLastColumn="0" w:lastRowFirstColumn="0" w:lastRowLastColumn="0"/>
+              <w:rPr>
+                <w:lang w:val="pt-PT"/>
+              </w:rPr>
+            </w:pPr>
+          </w:p>
+        </w:tc>
+      </w:tr>
+    </w:tbl>
+    <w:p>
+      <w:pPr>
+        <w:ind w:left="0"/>
+        <w:rPr>
+          <w:lang w:val="pt-PT"/>
+        </w:rPr>
+      </w:pPr>
+    </w:p>
+    <w:tbl>
+      <w:tblPr>
+        <w:tblStyle w:val="GridTable4"/>
+        <w:tblW w:w="0" w:type="auto"/>
+        <w:jc w:val="center"/>
+        <w:tblLook w:val="04A0" w:firstRow="1" w:lastRow="0" w:firstColumn="1" w:lastColumn="0" w:noHBand="0" w:noVBand="1"/>
+      </w:tblPr>
+      <w:tblGrid>
+        <w:gridCol w:w="1696"/>
+        <w:gridCol w:w="5245"/>
+      </w:tblGrid>
+      <w:tr>
+        <w:trPr>
+          <w:cnfStyle w:val="100000000000" w:firstRow="1" w:lastRow="0" w:firstColumn="0" w:lastColumn="0" w:oddVBand="0" w:evenVBand="0" w:oddHBand="0" w:evenHBand="0" w:firstRowFirstColumn="0" w:firstRowLastColumn="0" w:lastRowFirstColumn="0" w:lastRowLastColumn="0"/>
+          <w:jc w:val="center"/>
+        </w:trPr>
+        <w:tc>
+          <w:tcPr>
+            <w:cnfStyle w:val="001000000000" w:firstRow="0" w:lastRow="0" w:firstColumn="1" w:lastColumn="0" w:oddVBand="0" w:evenVBand="0" w:oddHBand="0" w:evenHBand="0" w:firstRowFirstColumn="0" w:firstRowLastColumn="0" w:lastRowFirstColumn="0" w:lastRowLastColumn="0"/>
+            <w:tcW w:w="1696" w:type="dxa"/>
+          </w:tcPr>
+          <w:p>
+            <w:pPr>
+              <w:spacing w:line="240" w:lineRule="auto"/>
+              <w:ind w:left="0"/>
+              <w:jc w:val="center"/>
+              <w:rPr>
+                <w:lang w:val="pt-PT"/>
+              </w:rPr>
+            </w:pPr>
+          </w:p>
+        </w:tc>
+        <w:tc>
+          <w:tcPr>
+            <w:tcW w:w="5245" w:type="dxa"/>
+          </w:tcPr>
+          <w:p>
+            <w:pPr>
+              <w:tabs>
+                <w:tab w:val="center" w:pos="2514"/>
+                <w:tab w:val="left" w:pos="3564"/>
+                <w:tab w:val="left" w:pos="4032"/>
+              </w:tabs>
+              <w:spacing w:line="240" w:lineRule="auto"/>
+              <w:ind w:left="0"/>
+              <w:jc w:val="left"/>
+              <w:cnfStyle w:val="100000000000" w:firstRow="1" w:lastRow="0" w:firstColumn="0" w:lastColumn="0" w:oddVBand="0" w:evenVBand="0" w:oddHBand="0" w:evenHBand="0" w:firstRowFirstColumn="0" w:firstRowLastColumn="0" w:lastRowFirstColumn="0" w:lastRowLastColumn="0"/>
+              <w:rPr>
+                <w:b w:val="0"/>
+              </w:rPr>
+            </w:pPr>
+            <w:r>
+              <w:rPr>
+                <w:b w:val="0"/>
+                <w:lang w:val="pt-PT"/>
+              </w:rPr>
+              <w:tab/>
+            </w:r>
+            <w:r>
+              <w:rPr>
+                <w:b w:val="0"/>
+                <w:lang w:val="pt-PT"/>
+              </w:rPr>
+              <w:t>create</w:t>
+            </w:r>
+            <w:r>
+              <w:rPr>
+                <w:b w:val="0"/>
+                <w:lang w:val="pt-PT"/>
+              </w:rPr>
+              <w:t>Fight</w:t>
+            </w:r>
+          </w:p>
+        </w:tc>
+      </w:tr>
+      <w:tr>
+        <w:trPr>
+          <w:cnfStyle w:val="000000100000" w:firstRow="0" w:lastRow="0" w:firstColumn="0" w:lastColumn="0" w:oddVBand="0" w:evenVBand="0" w:oddHBand="1" w:evenHBand="0" w:firstRowFirstColumn="0" w:firstRowLastColumn="0" w:lastRowFirstColumn="0" w:lastRowLastColumn="0"/>
+          <w:jc w:val="center"/>
+        </w:trPr>
+        <w:tc>
+          <w:tcPr>
+            <w:cnfStyle w:val="001000000000" w:firstRow="0" w:lastRow="0" w:firstColumn="1" w:lastColumn="0" w:oddVBand="0" w:evenVBand="0" w:oddHBand="0" w:evenHBand="0" w:firstRowFirstColumn="0" w:firstRowLastColumn="0" w:lastRowFirstColumn="0" w:lastRowLastColumn="0"/>
+            <w:tcW w:w="1696" w:type="dxa"/>
+          </w:tcPr>
+          <w:p>
+            <w:pPr>
+              <w:spacing w:line="240" w:lineRule="auto"/>
+              <w:ind w:left="0"/>
+              <w:jc w:val="center"/>
+            </w:pPr>
+            <w:r>
+              <w:t>HTTP Request</w:t>
+            </w:r>
+          </w:p>
+        </w:tc>
+        <w:tc>
+          <w:tcPr>
+            <w:tcW w:w="5245" w:type="dxa"/>
+          </w:tcPr>
+          <w:p>
+            <w:pPr>
+              <w:spacing w:line="240" w:lineRule="auto"/>
+              <w:ind w:left="0"/>
+              <w:jc w:val="center"/>
+              <w:cnfStyle w:val="000000100000" w:firstRow="0" w:lastRow="0" w:firstColumn="0" w:lastColumn="0" w:oddVBand="0" w:evenVBand="0" w:oddHBand="1" w:evenHBand="0" w:firstRowFirstColumn="0" w:firstRowLastColumn="0" w:lastRowFirstColumn="0" w:lastRowLastColumn="0"/>
+              <w:rPr>
+                <w:sz w:val="28"/>
+                <w:szCs w:val="28"/>
+              </w:rPr>
+            </w:pPr>
+            <w:r>
+              <w:rPr>
+                <w:sz w:val="28"/>
+                <w:szCs w:val="28"/>
+              </w:rPr>
+              <w:t>POST</w:t>
+            </w:r>
+          </w:p>
+        </w:tc>
+      </w:tr>
+      <w:tr>
+        <w:trPr>
+          <w:jc w:val="center"/>
+        </w:trPr>
+        <w:tc>
+          <w:tcPr>
+            <w:cnfStyle w:val="001000000000" w:firstRow="0" w:lastRow="0" w:firstColumn="1" w:lastColumn="0" w:oddVBand="0" w:evenVBand="0" w:oddHBand="0" w:evenHBand="0" w:firstRowFirstColumn="0" w:firstRowLastColumn="0" w:lastRowFirstColumn="0" w:lastRowLastColumn="0"/>
+            <w:tcW w:w="1696" w:type="dxa"/>
+          </w:tcPr>
+          <w:p>
+            <w:pPr>
+              <w:spacing w:line="240" w:lineRule="auto"/>
+              <w:ind w:left="0"/>
+              <w:jc w:val="center"/>
+            </w:pPr>
+            <w:r>
+              <w:t>URL</w:t>
+            </w:r>
+          </w:p>
+        </w:tc>
+        <w:tc>
+          <w:tcPr>
+            <w:tcW w:w="5245" w:type="dxa"/>
+          </w:tcPr>
+          <w:p>
+            <w:pPr>
+              <w:spacing w:line="240" w:lineRule="auto"/>
+              <w:ind w:left="0"/>
+              <w:jc w:val="center"/>
+              <w:cnfStyle w:val="000000000000" w:firstRow="0" w:lastRow="0" w:firstColumn="0" w:lastColumn="0" w:oddVBand="0" w:evenVBand="0" w:oddHBand="0" w:evenHBand="0" w:firstRowFirstColumn="0" w:firstRowLastColumn="0" w:lastRowFirstColumn="0" w:lastRowLastColumn="0"/>
+              <w:rPr>
+                <w:lang w:val="pt-PT"/>
+              </w:rPr>
+            </w:pPr>
+            <w:r>
+              <w:rPr>
+                <w:lang w:val="pt-PT"/>
+              </w:rPr>
+              <w:t>/fights</w:t>
+            </w:r>
+          </w:p>
+        </w:tc>
+      </w:tr>
+      <w:tr>
+        <w:trPr>
+          <w:cnfStyle w:val="000000100000" w:firstRow="0" w:lastRow="0" w:firstColumn="0" w:lastColumn="0" w:oddVBand="0" w:evenVBand="0" w:oddHBand="1" w:evenHBand="0" w:firstRowFirstColumn="0" w:firstRowLastColumn="0" w:lastRowFirstColumn="0" w:lastRowLastColumn="0"/>
+          <w:jc w:val="center"/>
+        </w:trPr>
+        <w:tc>
+          <w:tcPr>
+            <w:cnfStyle w:val="001000000000" w:firstRow="0" w:lastRow="0" w:firstColumn="1" w:lastColumn="0" w:oddVBand="0" w:evenVBand="0" w:oddHBand="0" w:evenHBand="0" w:firstRowFirstColumn="0" w:firstRowLastColumn="0" w:lastRowFirstColumn="0" w:lastRowLastColumn="0"/>
+            <w:tcW w:w="1696" w:type="dxa"/>
+          </w:tcPr>
+          <w:p>
+            <w:pPr>
+              <w:spacing w:line="240" w:lineRule="auto"/>
+              <w:ind w:left="0"/>
+              <w:jc w:val="center"/>
+              <w:rPr>
+                <w:lang w:val="pt-PT"/>
+              </w:rPr>
+            </w:pPr>
+            <w:bookmarkStart w:id="357" w:name="_GoBack"/>
+            <w:bookmarkEnd w:id="357"/>
+            <w:r>
+              <w:rPr>
+                <w:lang w:val="pt-PT"/>
+              </w:rPr>
+              <w:t>Descrição</w:t>
+            </w:r>
+          </w:p>
+        </w:tc>
+        <w:tc>
+          <w:tcPr>
+            <w:tcW w:w="5245" w:type="dxa"/>
+          </w:tcPr>
+          <w:p>
+            <w:pPr>
+              <w:spacing w:line="240" w:lineRule="auto"/>
+              <w:ind w:left="0"/>
+              <w:jc w:val="center"/>
+              <w:cnfStyle w:val="000000100000" w:firstRow="0" w:lastRow="0" w:firstColumn="0" w:lastColumn="0" w:oddVBand="0" w:evenVBand="0" w:oddHBand="1" w:evenHBand="0" w:firstRowFirstColumn="0" w:firstRowLastColumn="0" w:lastRowFirstColumn="0" w:lastRowLastColumn="0"/>
+              <w:rPr>
+                <w:lang w:val="pt-PT"/>
+              </w:rPr>
+            </w:pPr>
+            <w:r>
+              <w:rPr>
+                <w:lang w:val="pt-PT"/>
+              </w:rPr>
+              <w:t>Cria um combate</w:t>
+            </w:r>
+          </w:p>
+        </w:tc>
+      </w:tr>
+      <w:tr>
+        <w:trPr>
+          <w:jc w:val="center"/>
+        </w:trPr>
+        <w:tc>
+          <w:tcPr>
+            <w:cnfStyle w:val="001000000000" w:firstRow="0" w:lastRow="0" w:firstColumn="1" w:lastColumn="0" w:oddVBand="0" w:evenVBand="0" w:oddHBand="0" w:evenHBand="0" w:firstRowFirstColumn="0" w:firstRowLastColumn="0" w:lastRowFirstColumn="0" w:lastRowLastColumn="0"/>
+            <w:tcW w:w="1696" w:type="dxa"/>
+          </w:tcPr>
+          <w:p>
+            <w:pPr>
+              <w:spacing w:before="720" w:line="240" w:lineRule="auto"/>
+              <w:ind w:left="0"/>
+              <w:jc w:val="center"/>
+              <w:rPr>
+                <w:lang w:val="pt-PT"/>
+              </w:rPr>
+            </w:pPr>
+            <w:r>
+              <w:rPr>
+                <w:lang w:val="pt-PT"/>
+              </w:rPr>
+              <w:t>Responses</w:t>
+            </w:r>
+          </w:p>
+        </w:tc>
+        <w:tc>
+          <w:tcPr>
+            <w:tcW w:w="5245" w:type="dxa"/>
+          </w:tcPr>
+          <w:tbl>
+            <w:tblPr>
+              <w:tblStyle w:val="PlainTable2"/>
+              <w:tblW w:w="0" w:type="auto"/>
+              <w:tblLook w:val="04A0" w:firstRow="1" w:lastRow="0" w:firstColumn="1" w:lastColumn="0" w:noHBand="0" w:noVBand="1"/>
+            </w:tblPr>
+            <w:tblGrid>
+              <w:gridCol w:w="2494"/>
+              <w:gridCol w:w="2525"/>
+            </w:tblGrid>
+            <w:tr>
+              <w:trPr>
+                <w:cnfStyle w:val="100000000000" w:firstRow="1" w:lastRow="0" w:firstColumn="0" w:lastColumn="0" w:oddVBand="0" w:evenVBand="0" w:oddHBand="0" w:evenHBand="0" w:firstRowFirstColumn="0" w:firstRowLastColumn="0" w:lastRowFirstColumn="0" w:lastRowLastColumn="0"/>
+              </w:trPr>
+              <w:tc>
+                <w:tcPr>
+                  <w:cnfStyle w:val="001000000000" w:firstRow="0" w:lastRow="0" w:firstColumn="1" w:lastColumn="0" w:oddVBand="0" w:evenVBand="0" w:oddHBand="0" w:evenHBand="0" w:firstRowFirstColumn="0" w:firstRowLastColumn="0" w:lastRowFirstColumn="0" w:lastRowLastColumn="0"/>
+                  <w:tcW w:w="2494" w:type="dxa"/>
+                </w:tcPr>
+                <w:p>
+                  <w:pPr>
+                    <w:spacing w:line="240" w:lineRule="auto"/>
+                    <w:ind w:left="0"/>
+                    <w:jc w:val="center"/>
+                    <w:rPr>
+                      <w:lang w:val="pt-PT"/>
+                    </w:rPr>
+                  </w:pPr>
+                  <w:r>
+                    <w:rPr>
+                      <w:lang w:val="pt-PT"/>
+                    </w:rPr>
+                    <w:t>Código</w:t>
+                  </w:r>
+                </w:p>
+              </w:tc>
+              <w:tc>
+                <w:tcPr>
+                  <w:tcW w:w="2525" w:type="dxa"/>
+                </w:tcPr>
+                <w:p>
+                  <w:pPr>
+                    <w:spacing w:line="240" w:lineRule="auto"/>
+                    <w:ind w:left="0"/>
+                    <w:jc w:val="center"/>
+                    <w:cnfStyle w:val="100000000000" w:firstRow="1" w:lastRow="0" w:firstColumn="0" w:lastColumn="0" w:oddVBand="0" w:evenVBand="0" w:oddHBand="0" w:evenHBand="0" w:firstRowFirstColumn="0" w:firstRowLastColumn="0" w:lastRowFirstColumn="0" w:lastRowLastColumn="0"/>
+                    <w:rPr>
+                      <w:lang w:val="pt-PT"/>
+                    </w:rPr>
+                  </w:pPr>
+                  <w:r>
+                    <w:rPr>
+                      <w:lang w:val="pt-PT"/>
+                    </w:rPr>
+                    <w:t>200</w:t>
+                  </w:r>
+                </w:p>
+              </w:tc>
+            </w:tr>
+            <w:tr>
+              <w:trPr>
+                <w:cnfStyle w:val="000000100000" w:firstRow="0" w:lastRow="0" w:firstColumn="0" w:lastColumn="0" w:oddVBand="0" w:evenVBand="0" w:oddHBand="1" w:evenHBand="0" w:firstRowFirstColumn="0" w:firstRowLastColumn="0" w:lastRowFirstColumn="0" w:lastRowLastColumn="0"/>
+              </w:trPr>
+              <w:tc>
+                <w:tcPr>
+                  <w:cnfStyle w:val="001000000000" w:firstRow="0" w:lastRow="0" w:firstColumn="1" w:lastColumn="0" w:oddVBand="0" w:evenVBand="0" w:oddHBand="0" w:evenHBand="0" w:firstRowFirstColumn="0" w:firstRowLastColumn="0" w:lastRowFirstColumn="0" w:lastRowLastColumn="0"/>
+                  <w:tcW w:w="2494" w:type="dxa"/>
+                </w:tcPr>
+                <w:p>
+                  <w:pPr>
+                    <w:spacing w:before="360" w:line="240" w:lineRule="auto"/>
+                    <w:ind w:left="0"/>
+                    <w:jc w:val="center"/>
+                    <w:rPr>
+                      <w:lang w:val="pt-PT"/>
+                    </w:rPr>
+                  </w:pPr>
+                  <w:r>
+                    <w:rPr>
+                      <w:lang w:val="pt-PT"/>
+                    </w:rPr>
+                    <w:t>Condição</w:t>
+                  </w:r>
+                </w:p>
+              </w:tc>
+              <w:tc>
+                <w:tcPr>
+                  <w:tcW w:w="2525" w:type="dxa"/>
+                </w:tcPr>
+                <w:p>
+                  <w:pPr>
+                    <w:spacing w:line="240" w:lineRule="auto"/>
+                    <w:ind w:left="0"/>
+                    <w:jc w:val="center"/>
+                    <w:cnfStyle w:val="000000100000" w:firstRow="0" w:lastRow="0" w:firstColumn="0" w:lastColumn="0" w:oddVBand="0" w:evenVBand="0" w:oddHBand="1" w:evenHBand="0" w:firstRowFirstColumn="0" w:firstRowLastColumn="0" w:lastRowFirstColumn="0" w:lastRowLastColumn="0"/>
+                    <w:rPr>
+                      <w:lang w:val="pt-PT"/>
+                    </w:rPr>
+                  </w:pPr>
+                  <w:r>
+                    <w:rPr>
+                      <w:lang w:val="pt-PT"/>
+                    </w:rPr>
+                    <w:t xml:space="preserve">Caso a </w:t>
+                  </w:r>
+                  <w:r>
+                    <w:rPr>
+                      <w:lang w:val="pt-PT"/>
+                    </w:rPr>
+                    <w:t>criação</w:t>
+                  </w:r>
+                  <w:r>
+                    <w:rPr>
+                      <w:lang w:val="pt-PT"/>
+                    </w:rPr>
+                    <w:t xml:space="preserve"> ocorra com sucesso</w:t>
+                  </w:r>
+                </w:p>
+              </w:tc>
+            </w:tr>
+            <w:tr>
+              <w:tc>
+                <w:tcPr>
+                  <w:cnfStyle w:val="001000000000" w:firstRow="0" w:lastRow="0" w:firstColumn="1" w:lastColumn="0" w:oddVBand="0" w:evenVBand="0" w:oddHBand="0" w:evenHBand="0" w:firstRowFirstColumn="0" w:firstRowLastColumn="0" w:lastRowFirstColumn="0" w:lastRowLastColumn="0"/>
+                  <w:tcW w:w="2494" w:type="dxa"/>
+                </w:tcPr>
+                <w:p>
+                  <w:pPr>
+                    <w:spacing w:after="120" w:line="240" w:lineRule="auto"/>
+                    <w:ind w:left="0"/>
+                    <w:jc w:val="center"/>
+                    <w:rPr>
+                      <w:lang w:val="pt-PT"/>
+                    </w:rPr>
+                  </w:pPr>
+                  <w:r>
+                    <w:rPr>
+                      <w:lang w:val="pt-PT"/>
+                    </w:rPr>
+                    <w:t>Resposta</w:t>
+                  </w:r>
+                </w:p>
+              </w:tc>
+              <w:tc>
+                <w:tcPr>
+                  <w:tcW w:w="2525" w:type="dxa"/>
+                </w:tcPr>
+                <w:p>
+                  <w:pPr>
+                    <w:spacing w:line="240" w:lineRule="auto"/>
+                    <w:ind w:left="0"/>
+                    <w:jc w:val="center"/>
+                    <w:cnfStyle w:val="000000000000" w:firstRow="0" w:lastRow="0" w:firstColumn="0" w:lastColumn="0" w:oddVBand="0" w:evenVBand="0" w:oddHBand="0" w:evenHBand="0" w:firstRowFirstColumn="0" w:firstRowLastColumn="0" w:lastRowFirstColumn="0" w:lastRowLastColumn="0"/>
+                    <w:rPr>
+                      <w:lang w:val="pt-PT"/>
+                    </w:rPr>
+                  </w:pPr>
+                  <w:r>
+                    <w:rPr>
+                      <w:lang w:val="pt-PT"/>
+                    </w:rPr>
+                    <w:t>N/A</w:t>
+                  </w:r>
+                </w:p>
+              </w:tc>
+            </w:tr>
+          </w:tbl>
+          <w:p>
+            <w:pPr>
+              <w:spacing w:line="240" w:lineRule="auto"/>
+              <w:ind w:left="0"/>
+              <w:jc w:val="center"/>
+              <w:cnfStyle w:val="000000000000" w:firstRow="0" w:lastRow="0" w:firstColumn="0" w:lastColumn="0" w:oddVBand="0" w:evenVBand="0" w:oddHBand="0" w:evenHBand="0" w:firstRowFirstColumn="0" w:firstRowLastColumn="0" w:lastRowFirstColumn="0" w:lastRowLastColumn="0"/>
+              <w:rPr>
+                <w:lang w:val="pt-PT"/>
+              </w:rPr>
+            </w:pPr>
+          </w:p>
+        </w:tc>
+      </w:tr>
+    </w:tbl>
+    <w:p>
+      <w:pPr>
+        <w:ind w:left="0"/>
+        <w:rPr>
+          <w:lang w:val="pt-PT"/>
+        </w:rPr>
+      </w:pPr>
+    </w:p>
+    <w:tbl>
+      <w:tblPr>
+        <w:tblStyle w:val="GridTable4"/>
+        <w:tblW w:w="0" w:type="auto"/>
+        <w:jc w:val="center"/>
+        <w:tblLook w:val="04A0" w:firstRow="1" w:lastRow="0" w:firstColumn="1" w:lastColumn="0" w:noHBand="0" w:noVBand="1"/>
+      </w:tblPr>
+      <w:tblGrid>
+        <w:gridCol w:w="1696"/>
+        <w:gridCol w:w="5245"/>
+      </w:tblGrid>
+      <w:tr>
+        <w:trPr>
+          <w:cnfStyle w:val="100000000000" w:firstRow="1" w:lastRow="0" w:firstColumn="0" w:lastColumn="0" w:oddVBand="0" w:evenVBand="0" w:oddHBand="0" w:evenHBand="0" w:firstRowFirstColumn="0" w:firstRowLastColumn="0" w:lastRowFirstColumn="0" w:lastRowLastColumn="0"/>
+          <w:jc w:val="center"/>
+        </w:trPr>
+        <w:tc>
+          <w:tcPr>
+            <w:cnfStyle w:val="001000000000" w:firstRow="0" w:lastRow="0" w:firstColumn="1" w:lastColumn="0" w:oddVBand="0" w:evenVBand="0" w:oddHBand="0" w:evenHBand="0" w:firstRowFirstColumn="0" w:firstRowLastColumn="0" w:lastRowFirstColumn="0" w:lastRowLastColumn="0"/>
+            <w:tcW w:w="1696" w:type="dxa"/>
+          </w:tcPr>
+          <w:p>
+            <w:pPr>
+              <w:spacing w:line="240" w:lineRule="auto"/>
+              <w:ind w:left="0"/>
+              <w:jc w:val="center"/>
+              <w:rPr>
+                <w:lang w:val="pt-PT"/>
+              </w:rPr>
+            </w:pPr>
+          </w:p>
+        </w:tc>
+        <w:tc>
+          <w:tcPr>
+            <w:tcW w:w="5245" w:type="dxa"/>
+          </w:tcPr>
+          <w:p>
+            <w:pPr>
+              <w:tabs>
+                <w:tab w:val="center" w:pos="2514"/>
+                <w:tab w:val="left" w:pos="3564"/>
+                <w:tab w:val="left" w:pos="4032"/>
+              </w:tabs>
+              <w:spacing w:line="240" w:lineRule="auto"/>
+              <w:ind w:left="0"/>
+              <w:jc w:val="left"/>
+              <w:cnfStyle w:val="100000000000" w:firstRow="1" w:lastRow="0" w:firstColumn="0" w:lastColumn="0" w:oddVBand="0" w:evenVBand="0" w:oddHBand="0" w:evenHBand="0" w:firstRowFirstColumn="0" w:firstRowLastColumn="0" w:lastRowFirstColumn="0" w:lastRowLastColumn="0"/>
+              <w:rPr>
+                <w:b w:val="0"/>
+              </w:rPr>
+            </w:pPr>
+            <w:r>
+              <w:rPr>
+                <w:b w:val="0"/>
+                <w:lang w:val="pt-PT"/>
+              </w:rPr>
+              <w:tab/>
+            </w:r>
+            <w:r>
+              <w:rPr>
+                <w:b w:val="0"/>
+                <w:lang w:val="pt-PT"/>
+              </w:rPr>
+              <w:t>update</w:t>
+            </w:r>
+            <w:r>
+              <w:rPr>
+                <w:b w:val="0"/>
+                <w:lang w:val="pt-PT"/>
+              </w:rPr>
+              <w:t>Fight</w:t>
+            </w:r>
+          </w:p>
+        </w:tc>
+      </w:tr>
+      <w:tr>
+        <w:trPr>
+          <w:cnfStyle w:val="000000100000" w:firstRow="0" w:lastRow="0" w:firstColumn="0" w:lastColumn="0" w:oddVBand="0" w:evenVBand="0" w:oddHBand="1" w:evenHBand="0" w:firstRowFirstColumn="0" w:firstRowLastColumn="0" w:lastRowFirstColumn="0" w:lastRowLastColumn="0"/>
+          <w:jc w:val="center"/>
+        </w:trPr>
+        <w:tc>
+          <w:tcPr>
+            <w:cnfStyle w:val="001000000000" w:firstRow="0" w:lastRow="0" w:firstColumn="1" w:lastColumn="0" w:oddVBand="0" w:evenVBand="0" w:oddHBand="0" w:evenHBand="0" w:firstRowFirstColumn="0" w:firstRowLastColumn="0" w:lastRowFirstColumn="0" w:lastRowLastColumn="0"/>
+            <w:tcW w:w="1696" w:type="dxa"/>
+          </w:tcPr>
+          <w:p>
+            <w:pPr>
+              <w:spacing w:line="240" w:lineRule="auto"/>
+              <w:ind w:left="0"/>
+              <w:jc w:val="center"/>
+            </w:pPr>
+            <w:r>
+              <w:t>HTTP Request</w:t>
+            </w:r>
+          </w:p>
+        </w:tc>
+        <w:tc>
+          <w:tcPr>
+            <w:tcW w:w="5245" w:type="dxa"/>
+          </w:tcPr>
+          <w:p>
+            <w:pPr>
+              <w:spacing w:line="240" w:lineRule="auto"/>
+              <w:ind w:left="0"/>
+              <w:jc w:val="center"/>
+              <w:cnfStyle w:val="000000100000" w:firstRow="0" w:lastRow="0" w:firstColumn="0" w:lastColumn="0" w:oddVBand="0" w:evenVBand="0" w:oddHBand="1" w:evenHBand="0" w:firstRowFirstColumn="0" w:firstRowLastColumn="0" w:lastRowFirstColumn="0" w:lastRowLastColumn="0"/>
+              <w:rPr>
+                <w:sz w:val="28"/>
+                <w:szCs w:val="28"/>
+              </w:rPr>
+            </w:pPr>
+            <w:r>
+              <w:rPr>
+                <w:sz w:val="28"/>
+                <w:szCs w:val="28"/>
+              </w:rPr>
+              <w:t>POST</w:t>
+            </w:r>
+          </w:p>
+        </w:tc>
+      </w:tr>
+      <w:tr>
+        <w:trPr>
+          <w:jc w:val="center"/>
+        </w:trPr>
+        <w:tc>
+          <w:tcPr>
+            <w:cnfStyle w:val="001000000000" w:firstRow="0" w:lastRow="0" w:firstColumn="1" w:lastColumn="0" w:oddVBand="0" w:evenVBand="0" w:oddHBand="0" w:evenHBand="0" w:firstRowFirstColumn="0" w:firstRowLastColumn="0" w:lastRowFirstColumn="0" w:lastRowLastColumn="0"/>
+            <w:tcW w:w="1696" w:type="dxa"/>
+          </w:tcPr>
+          <w:p>
+            <w:pPr>
+              <w:spacing w:line="240" w:lineRule="auto"/>
+              <w:ind w:left="0"/>
+              <w:jc w:val="center"/>
+            </w:pPr>
+            <w:r>
+              <w:t>URL</w:t>
+            </w:r>
+          </w:p>
+        </w:tc>
+        <w:tc>
+          <w:tcPr>
+            <w:tcW w:w="5245" w:type="dxa"/>
+          </w:tcPr>
+          <w:p>
+            <w:pPr>
+              <w:spacing w:line="240" w:lineRule="auto"/>
+              <w:ind w:left="0"/>
+              <w:jc w:val="center"/>
+              <w:cnfStyle w:val="000000000000" w:firstRow="0" w:lastRow="0" w:firstColumn="0" w:lastColumn="0" w:oddVBand="0" w:evenVBand="0" w:oddHBand="0" w:evenHBand="0" w:firstRowFirstColumn="0" w:firstRowLastColumn="0" w:lastRowFirstColumn="0" w:lastRowLastColumn="0"/>
+              <w:rPr>
+                <w:lang w:val="pt-PT"/>
+              </w:rPr>
+            </w:pPr>
+            <w:r>
+              <w:rPr>
+                <w:lang w:val="pt-PT"/>
+              </w:rPr>
+              <w:t>/fights/update/:fightId</w:t>
+            </w:r>
+          </w:p>
+        </w:tc>
+      </w:tr>
+      <w:tr>
+        <w:trPr>
+          <w:cnfStyle w:val="000000100000" w:firstRow="0" w:lastRow="0" w:firstColumn="0" w:lastColumn="0" w:oddVBand="0" w:evenVBand="0" w:oddHBand="1" w:evenHBand="0" w:firstRowFirstColumn="0" w:firstRowLastColumn="0" w:lastRowFirstColumn="0" w:lastRowLastColumn="0"/>
+          <w:jc w:val="center"/>
+        </w:trPr>
+        <w:tc>
+          <w:tcPr>
+            <w:cnfStyle w:val="001000000000" w:firstRow="0" w:lastRow="0" w:firstColumn="1" w:lastColumn="0" w:oddVBand="0" w:evenVBand="0" w:oddHBand="0" w:evenHBand="0" w:firstRowFirstColumn="0" w:firstRowLastColumn="0" w:lastRowFirstColumn="0" w:lastRowLastColumn="0"/>
+            <w:tcW w:w="1696" w:type="dxa"/>
+          </w:tcPr>
+          <w:p>
+            <w:pPr>
+              <w:spacing w:line="240" w:lineRule="auto"/>
+              <w:ind w:left="0"/>
+              <w:jc w:val="center"/>
+            </w:pPr>
+            <w:r>
+              <w:t>Parâmetros</w:t>
+            </w:r>
+          </w:p>
+        </w:tc>
+        <w:tc>
+          <w:tcPr>
+            <w:tcW w:w="5245" w:type="dxa"/>
+          </w:tcPr>
+          <w:p>
+            <w:pPr>
+              <w:spacing w:line="240" w:lineRule="auto"/>
+              <w:ind w:left="0"/>
+              <w:jc w:val="center"/>
+              <w:cnfStyle w:val="000000100000" w:firstRow="0" w:lastRow="0" w:firstColumn="0" w:lastColumn="0" w:oddVBand="0" w:evenVBand="0" w:oddHBand="1" w:evenHBand="0" w:firstRowFirstColumn="0" w:firstRowLastColumn="0" w:lastRowFirstColumn="0" w:lastRowLastColumn="0"/>
+              <w:rPr>
+                <w:lang w:val="pt-PT"/>
+              </w:rPr>
+            </w:pPr>
+            <w:r>
+              <w:rPr>
+                <w:lang w:val="pt-PT"/>
+              </w:rPr>
+              <w:t>:fightId – Identificador de um combate</w:t>
+            </w:r>
+          </w:p>
+        </w:tc>
+      </w:tr>
+      <w:tr>
+        <w:trPr>
+          <w:jc w:val="center"/>
+        </w:trPr>
+        <w:tc>
+          <w:tcPr>
+            <w:cnfStyle w:val="001000000000" w:firstRow="0" w:lastRow="0" w:firstColumn="1" w:lastColumn="0" w:oddVBand="0" w:evenVBand="0" w:oddHBand="0" w:evenHBand="0" w:firstRowFirstColumn="0" w:firstRowLastColumn="0" w:lastRowFirstColumn="0" w:lastRowLastColumn="0"/>
+            <w:tcW w:w="1696" w:type="dxa"/>
+          </w:tcPr>
+          <w:p>
+            <w:pPr>
+              <w:spacing w:line="240" w:lineRule="auto"/>
+              <w:ind w:left="0"/>
+              <w:jc w:val="center"/>
+              <w:rPr>
+                <w:lang w:val="pt-PT"/>
+              </w:rPr>
+            </w:pPr>
+            <w:r>
+              <w:rPr>
+                <w:lang w:val="pt-PT"/>
+              </w:rPr>
+              <w:t>Descrição</w:t>
+            </w:r>
+          </w:p>
+        </w:tc>
+        <w:tc>
+          <w:tcPr>
+            <w:tcW w:w="5245" w:type="dxa"/>
+          </w:tcPr>
+          <w:p>
+            <w:pPr>
+              <w:spacing w:line="240" w:lineRule="auto"/>
+              <w:ind w:left="0"/>
+              <w:jc w:val="center"/>
+              <w:cnfStyle w:val="000000000000" w:firstRow="0" w:lastRow="0" w:firstColumn="0" w:lastColumn="0" w:oddVBand="0" w:evenVBand="0" w:oddHBand="0" w:evenHBand="0" w:firstRowFirstColumn="0" w:firstRowLastColumn="0" w:lastRowFirstColumn="0" w:lastRowLastColumn="0"/>
+              <w:rPr>
+                <w:lang w:val="pt-PT"/>
+              </w:rPr>
+            </w:pPr>
+            <w:r>
+              <w:rPr>
+                <w:lang w:val="pt-PT"/>
+              </w:rPr>
+              <w:t>Actualiza</w:t>
+            </w:r>
+            <w:r>
+              <w:rPr>
+                <w:lang w:val="pt-PT"/>
+              </w:rPr>
+              <w:t xml:space="preserve"> um combate</w:t>
+            </w:r>
+          </w:p>
+        </w:tc>
+      </w:tr>
+      <w:tr>
+        <w:trPr>
+          <w:cnfStyle w:val="000000100000" w:firstRow="0" w:lastRow="0" w:firstColumn="0" w:lastColumn="0" w:oddVBand="0" w:evenVBand="0" w:oddHBand="1" w:evenHBand="0" w:firstRowFirstColumn="0" w:firstRowLastColumn="0" w:lastRowFirstColumn="0" w:lastRowLastColumn="0"/>
+          <w:jc w:val="center"/>
+        </w:trPr>
+        <w:tc>
+          <w:tcPr>
+            <w:cnfStyle w:val="001000000000" w:firstRow="0" w:lastRow="0" w:firstColumn="1" w:lastColumn="0" w:oddVBand="0" w:evenVBand="0" w:oddHBand="0" w:evenHBand="0" w:firstRowFirstColumn="0" w:firstRowLastColumn="0" w:lastRowFirstColumn="0" w:lastRowLastColumn="0"/>
+            <w:tcW w:w="1696" w:type="dxa"/>
+          </w:tcPr>
+          <w:p>
+            <w:pPr>
+              <w:spacing w:before="720" w:line="240" w:lineRule="auto"/>
+              <w:ind w:left="0"/>
+              <w:jc w:val="center"/>
+              <w:rPr>
+                <w:lang w:val="pt-PT"/>
+              </w:rPr>
+            </w:pPr>
+            <w:r>
+              <w:rPr>
+                <w:lang w:val="pt-PT"/>
+              </w:rPr>
+              <w:t>Responses</w:t>
+            </w:r>
+          </w:p>
+        </w:tc>
+        <w:tc>
+          <w:tcPr>
+            <w:tcW w:w="5245" w:type="dxa"/>
+          </w:tcPr>
+          <w:tbl>
+            <w:tblPr>
+              <w:tblStyle w:val="PlainTable2"/>
+              <w:tblW w:w="0" w:type="auto"/>
+              <w:tblLook w:val="04A0" w:firstRow="1" w:lastRow="0" w:firstColumn="1" w:lastColumn="0" w:noHBand="0" w:noVBand="1"/>
+            </w:tblPr>
+            <w:tblGrid>
+              <w:gridCol w:w="2494"/>
+              <w:gridCol w:w="2525"/>
+            </w:tblGrid>
+            <w:tr>
+              <w:trPr>
+                <w:cnfStyle w:val="100000000000" w:firstRow="1" w:lastRow="0" w:firstColumn="0" w:lastColumn="0" w:oddVBand="0" w:evenVBand="0" w:oddHBand="0" w:evenHBand="0" w:firstRowFirstColumn="0" w:firstRowLastColumn="0" w:lastRowFirstColumn="0" w:lastRowLastColumn="0"/>
+              </w:trPr>
+              <w:tc>
+                <w:tcPr>
+                  <w:cnfStyle w:val="001000000000" w:firstRow="0" w:lastRow="0" w:firstColumn="1" w:lastColumn="0" w:oddVBand="0" w:evenVBand="0" w:oddHBand="0" w:evenHBand="0" w:firstRowFirstColumn="0" w:firstRowLastColumn="0" w:lastRowFirstColumn="0" w:lastRowLastColumn="0"/>
+                  <w:tcW w:w="2494" w:type="dxa"/>
+                </w:tcPr>
+                <w:p>
+                  <w:pPr>
+                    <w:spacing w:line="240" w:lineRule="auto"/>
+                    <w:ind w:left="0"/>
+                    <w:jc w:val="center"/>
+                    <w:rPr>
+                      <w:lang w:val="pt-PT"/>
+                    </w:rPr>
+                  </w:pPr>
+                  <w:r>
+                    <w:rPr>
+                      <w:lang w:val="pt-PT"/>
+                    </w:rPr>
+                    <w:t>Código</w:t>
+                  </w:r>
+                </w:p>
+              </w:tc>
+              <w:tc>
+                <w:tcPr>
+                  <w:tcW w:w="2525" w:type="dxa"/>
+                </w:tcPr>
+                <w:p>
+                  <w:pPr>
+                    <w:spacing w:line="240" w:lineRule="auto"/>
+                    <w:ind w:left="0"/>
+                    <w:jc w:val="center"/>
+                    <w:cnfStyle w:val="100000000000" w:firstRow="1" w:lastRow="0" w:firstColumn="0" w:lastColumn="0" w:oddVBand="0" w:evenVBand="0" w:oddHBand="0" w:evenHBand="0" w:firstRowFirstColumn="0" w:firstRowLastColumn="0" w:lastRowFirstColumn="0" w:lastRowLastColumn="0"/>
+                    <w:rPr>
+                      <w:lang w:val="pt-PT"/>
+                    </w:rPr>
+                  </w:pPr>
+                  <w:r>
+                    <w:rPr>
+                      <w:lang w:val="pt-PT"/>
+                    </w:rPr>
+                    <w:t>200</w:t>
+                  </w:r>
+                </w:p>
+              </w:tc>
+            </w:tr>
+            <w:tr>
+              <w:trPr>
+                <w:cnfStyle w:val="000000100000" w:firstRow="0" w:lastRow="0" w:firstColumn="0" w:lastColumn="0" w:oddVBand="0" w:evenVBand="0" w:oddHBand="1" w:evenHBand="0" w:firstRowFirstColumn="0" w:firstRowLastColumn="0" w:lastRowFirstColumn="0" w:lastRowLastColumn="0"/>
+              </w:trPr>
+              <w:tc>
+                <w:tcPr>
+                  <w:cnfStyle w:val="001000000000" w:firstRow="0" w:lastRow="0" w:firstColumn="1" w:lastColumn="0" w:oddVBand="0" w:evenVBand="0" w:oddHBand="0" w:evenHBand="0" w:firstRowFirstColumn="0" w:firstRowLastColumn="0" w:lastRowFirstColumn="0" w:lastRowLastColumn="0"/>
+                  <w:tcW w:w="2494" w:type="dxa"/>
+                </w:tcPr>
+                <w:p>
+                  <w:pPr>
+                    <w:spacing w:before="360" w:line="240" w:lineRule="auto"/>
+                    <w:ind w:left="0"/>
+                    <w:jc w:val="center"/>
+                    <w:rPr>
+                      <w:lang w:val="pt-PT"/>
+                    </w:rPr>
+                  </w:pPr>
+                  <w:r>
+                    <w:rPr>
+                      <w:lang w:val="pt-PT"/>
+                    </w:rPr>
+                    <w:t>Condição</w:t>
+                  </w:r>
+                </w:p>
+              </w:tc>
+              <w:tc>
+                <w:tcPr>
+                  <w:tcW w:w="2525" w:type="dxa"/>
+                </w:tcPr>
+                <w:p>
+                  <w:pPr>
+                    <w:spacing w:line="240" w:lineRule="auto"/>
+                    <w:ind w:left="0"/>
+                    <w:jc w:val="center"/>
+                    <w:cnfStyle w:val="000000100000" w:firstRow="0" w:lastRow="0" w:firstColumn="0" w:lastColumn="0" w:oddVBand="0" w:evenVBand="0" w:oddHBand="1" w:evenHBand="0" w:firstRowFirstColumn="0" w:firstRowLastColumn="0" w:lastRowFirstColumn="0" w:lastRowLastColumn="0"/>
+                    <w:rPr>
+                      <w:lang w:val="pt-PT"/>
+                    </w:rPr>
+                  </w:pPr>
+                  <w:r>
+                    <w:rPr>
+                      <w:lang w:val="pt-PT"/>
+                    </w:rPr>
+                    <w:t xml:space="preserve">Caso a </w:t>
+                  </w:r>
+                  <w:r>
+                    <w:rPr>
+                      <w:lang w:val="pt-PT"/>
+                    </w:rPr>
+                    <w:t>actualização</w:t>
+                  </w:r>
+                  <w:r>
+                    <w:rPr>
+                      <w:lang w:val="pt-PT"/>
+                    </w:rPr>
+                    <w:t xml:space="preserve"> ocorra com sucesso</w:t>
+                  </w:r>
+                </w:p>
+              </w:tc>
+            </w:tr>
+            <w:tr>
+              <w:tc>
+                <w:tcPr>
+                  <w:cnfStyle w:val="001000000000" w:firstRow="0" w:lastRow="0" w:firstColumn="1" w:lastColumn="0" w:oddVBand="0" w:evenVBand="0" w:oddHBand="0" w:evenHBand="0" w:firstRowFirstColumn="0" w:firstRowLastColumn="0" w:lastRowFirstColumn="0" w:lastRowLastColumn="0"/>
+                  <w:tcW w:w="2494" w:type="dxa"/>
+                </w:tcPr>
+                <w:p>
+                  <w:pPr>
+                    <w:spacing w:after="120" w:line="240" w:lineRule="auto"/>
+                    <w:ind w:left="0"/>
+                    <w:jc w:val="center"/>
+                    <w:rPr>
+                      <w:lang w:val="pt-PT"/>
+                    </w:rPr>
+                  </w:pPr>
+                  <w:r>
+                    <w:rPr>
+                      <w:lang w:val="pt-PT"/>
+                    </w:rPr>
+                    <w:t>Resposta</w:t>
+                  </w:r>
+                </w:p>
+              </w:tc>
+              <w:tc>
+                <w:tcPr>
+                  <w:tcW w:w="2525" w:type="dxa"/>
+                </w:tcPr>
+                <w:p>
+                  <w:pPr>
+                    <w:spacing w:line="240" w:lineRule="auto"/>
+                    <w:ind w:left="0"/>
+                    <w:jc w:val="center"/>
+                    <w:cnfStyle w:val="000000000000" w:firstRow="0" w:lastRow="0" w:firstColumn="0" w:lastColumn="0" w:oddVBand="0" w:evenVBand="0" w:oddHBand="0" w:evenHBand="0" w:firstRowFirstColumn="0" w:firstRowLastColumn="0" w:lastRowFirstColumn="0" w:lastRowLastColumn="0"/>
+                    <w:rPr>
+                      <w:lang w:val="pt-PT"/>
+                    </w:rPr>
+                  </w:pPr>
+                  <w:r>
+                    <w:rPr>
+                      <w:lang w:val="pt-PT"/>
+                    </w:rPr>
+                    <w:t>N/A</w:t>
+                  </w:r>
+                </w:p>
+              </w:tc>
+            </w:tr>
+          </w:tbl>
+          <w:p>
+            <w:pPr>
+              <w:spacing w:line="240" w:lineRule="auto"/>
+              <w:ind w:left="0"/>
+              <w:jc w:val="center"/>
+              <w:cnfStyle w:val="000000100000" w:firstRow="0" w:lastRow="0" w:firstColumn="0" w:lastColumn="0" w:oddVBand="0" w:evenVBand="0" w:oddHBand="1" w:evenHBand="0" w:firstRowFirstColumn="0" w:firstRowLastColumn="0" w:lastRowFirstColumn="0" w:lastRowLastColumn="0"/>
+              <w:rPr>
+                <w:lang w:val="pt-PT"/>
+              </w:rPr>
+            </w:pPr>
+          </w:p>
+        </w:tc>
+      </w:tr>
+    </w:tbl>
+    <w:p>
+      <w:pPr>
+        <w:ind w:left="0"/>
+        <w:rPr>
+          <w:lang w:val="pt-PT"/>
+        </w:rPr>
+      </w:pPr>
+    </w:p>
+    <w:p>
+      <w:pPr>
+        <w:ind w:left="0"/>
+        <w:rPr>
+          <w:lang w:val="pt-PT"/>
+        </w:rPr>
+      </w:pPr>
+    </w:p>
+    <w:p>
+      <w:pPr>
+        <w:ind w:left="720"/>
+        <w:rPr>
+          <w:lang w:val="pt-PT"/>
+        </w:rPr>
+      </w:pPr>
+      <w:r>
+        <w:rPr>
+          <w:lang w:val="pt-PT"/>
+        </w:rPr>
+        <w:tab/>
+      </w:r>
     </w:p>
     <w:p>
       <w:pPr>
@@ -28886,7 +32790,7 @@
       <w:rPr>
         <w:noProof/>
       </w:rPr>
-      <w:t>35</w:t>
+      <w:t>39</w:t>
     </w:r>
     <w:r>
       <w:fldChar w:fldCharType="end"/>
@@ -29031,14 +32935,27 @@
     <w:pPr>
       <w:pStyle w:val="Header-Even"/>
     </w:pPr>
-    <w:fldSimple w:instr=" STYLEREF  &quot;Heading 1&quot;  \* MERGEFORMAT ">
-      <w:r>
-        <w:rPr>
-          <w:noProof/>
-        </w:rPr>
-        <w:t>Introdução</w:t>
-      </w:r>
-    </w:fldSimple>
+    <w:r>
+      <w:fldChar w:fldCharType="begin"/>
+    </w:r>
+    <w:r>
+      <w:instrText xml:space="preserve"> STYLEREF  "Heading 1"  \* MERGEFORMAT </w:instrText>
+    </w:r>
+    <w:r>
+      <w:fldChar w:fldCharType="separate"/>
+    </w:r>
+    <w:r>
+      <w:rPr>
+        <w:noProof/>
+      </w:rPr>
+      <w:t>Introdução</w:t>
+    </w:r>
+    <w:r>
+      <w:rPr>
+        <w:noProof/>
+      </w:rPr>
+      <w:fldChar w:fldCharType="end"/>
+    </w:r>
   </w:p>
 </w:hdr>
 </file>
@@ -32712,7 +36629,7 @@
 </file>
 
 <file path=customXml/itemProps1.xml><?xml version="1.0" encoding="utf-8"?>
-<ds:datastoreItem xmlns:ds="http://schemas.openxmlformats.org/officeDocument/2006/customXml" ds:itemID="{871BD428-6E12-4EE2-A005-761F0CCE3AC5}">
+<ds:datastoreItem xmlns:ds="http://schemas.openxmlformats.org/officeDocument/2006/customXml" ds:itemID="{8F195CD6-373E-459C-B77F-6BF0E47A54ED}">
   <ds:schemaRefs>
     <ds:schemaRef ds:uri="http://schemas.openxmlformats.org/officeDocument/2006/bibliography"/>
   </ds:schemaRefs>

</xml_diff>

<commit_message>
Finished the chosen tecnologies section. Started the functional analysis section
</commit_message>
<xml_diff>
--- a/RelatorioEstagio.docx
+++ b/RelatorioEstagio.docx
@@ -3296,8 +3296,8 @@
       <w:bookmarkStart w:id="73" w:name="_Toc488818330"/>
       <w:bookmarkStart w:id="74" w:name="_Toc488818823"/>
       <w:bookmarkStart w:id="75" w:name="_Toc398052187"/>
-      <w:bookmarkStart w:id="76" w:name="CAP1"/>
-      <w:bookmarkStart w:id="77" w:name="_Toc399778085"/>
+      <w:bookmarkStart w:id="76" w:name="_Toc399778085"/>
+      <w:bookmarkStart w:id="77" w:name="CAP1"/>
       <w:bookmarkEnd w:id="34"/>
       <w:bookmarkEnd w:id="35"/>
       <w:bookmarkEnd w:id="36"/>
@@ -3344,7 +3344,7 @@
       <w:bookmarkEnd w:id="73"/>
       <w:bookmarkEnd w:id="74"/>
       <w:bookmarkEnd w:id="75"/>
-      <w:bookmarkEnd w:id="77"/>
+      <w:bookmarkEnd w:id="76"/>
     </w:p>
     <w:p>
       <w:pPr>
@@ -3445,7 +3445,7 @@
       <w:r>
         <w:t>Estrutura do documento</w:t>
       </w:r>
-      <w:bookmarkEnd w:id="76"/>
+      <w:bookmarkEnd w:id="77"/>
       <w:bookmarkEnd w:id="105"/>
       <w:bookmarkEnd w:id="106"/>
       <w:bookmarkEnd w:id="107"/>
@@ -6998,22 +6998,280 @@
         <w:rPr>
           <w:lang w:val="pt-PT"/>
         </w:rPr>
-        <w:t>A escolha desta tecnologia veio pelo facto de ter, também, um novo desafio e um paradigma diferente daquele que é incutido durante a licenciatura. Pensar em bases de dados onde o conceito de relação e de tabela é inexistente a princípio pode gerar alguma confusão mas por fim já se torna natural o facto desses dois conceitos não existirem no universo do MongoDB.</w:t>
-      </w:r>
-      <w:bookmarkStart w:id="138" w:name="_GoBack"/>
-      <w:bookmarkEnd w:id="138"/>
+        <w:t>A escolha desta</w:t>
+      </w:r>
+      <w:r>
+        <w:rPr>
+          <w:lang w:val="pt-PT"/>
+        </w:rPr>
+        <w:t xml:space="preserve"> tecnologia veio pelo facto de s</w:t>
+      </w:r>
+      <w:r>
+        <w:rPr>
+          <w:lang w:val="pt-PT"/>
+        </w:rPr>
+        <w:t>er</w:t>
+      </w:r>
+      <w:r>
+        <w:rPr>
+          <w:lang w:val="pt-PT"/>
+        </w:rPr>
+        <w:t xml:space="preserve"> </w:t>
+      </w:r>
+      <w:r>
+        <w:rPr>
+          <w:lang w:val="pt-PT"/>
+        </w:rPr>
+        <w:t>um novo desafio e um paradigma diferente daquele que é incutido durante a licenciatura. Pensar em bases de dados onde o conceito de relação e de tabela é inexistente a princípio pode gerar alguma confusão mas por fim já se torna natural o facto desses dois conceitos não existirem no universo do MongoDB.</w:t>
+      </w:r>
     </w:p>
     <w:p>
       <w:pPr>
         <w:pStyle w:val="Heading3"/>
       </w:pPr>
-      <w:bookmarkStart w:id="139" w:name="_Toc398052201"/>
-      <w:bookmarkStart w:id="140" w:name="_Toc399778099"/>
+      <w:bookmarkStart w:id="138" w:name="_Toc398052201"/>
+      <w:bookmarkStart w:id="139" w:name="_Toc399778099"/>
       <w:r>
         <w:t>Phonegap</w:t>
       </w:r>
+      <w:bookmarkEnd w:id="138"/>
       <w:bookmarkEnd w:id="139"/>
-      <w:bookmarkEnd w:id="140"/>
+    </w:p>
+    <w:p>
+      <w:pPr>
+        <w:ind w:left="720" w:firstLine="698"/>
+        <w:rPr>
+          <w:lang w:val="pt-PT"/>
+        </w:rPr>
+      </w:pPr>
+      <w:r>
+        <w:rPr>
+          <w:lang w:val="pt-PT"/>
+        </w:rPr>
+        <w:t xml:space="preserve">O Phonegap é uma </w:t>
+      </w:r>
+      <w:r>
+        <w:rPr>
+          <w:i/>
+          <w:lang w:val="pt-PT"/>
+        </w:rPr>
+        <w:t>framework</w:t>
+      </w:r>
+      <w:r>
+        <w:rPr>
+          <w:lang w:val="pt-PT"/>
+        </w:rPr>
+        <w:t xml:space="preserve"> de desenvolvimento para dispositivos móv</w:t>
+      </w:r>
+      <w:r>
+        <w:rPr>
+          <w:lang w:val="pt-PT"/>
+        </w:rPr>
+        <w:t xml:space="preserve">eis que permite a utilização de tecnologias </w:t>
+      </w:r>
+      <w:r>
+        <w:rPr>
+          <w:i/>
+          <w:lang w:val="pt-PT"/>
+        </w:rPr>
+        <w:t>standard</w:t>
+      </w:r>
+      <w:r>
+        <w:rPr>
+          <w:lang w:val="pt-PT"/>
+        </w:rPr>
+        <w:t xml:space="preserve"> para a </w:t>
+      </w:r>
+      <w:r>
+        <w:rPr>
+          <w:i/>
+          <w:lang w:val="pt-PT"/>
+        </w:rPr>
+        <w:t>web</w:t>
+      </w:r>
+      <w:r>
+        <w:rPr>
+          <w:lang w:val="pt-PT"/>
+        </w:rPr>
+        <w:t xml:space="preserve"> tais como </w:t>
+      </w:r>
+      <w:r>
+        <w:rPr>
+          <w:i/>
+          <w:lang w:val="pt-PT"/>
+        </w:rPr>
+        <w:t>HTML</w:t>
+      </w:r>
+      <w:r>
+        <w:rPr>
+          <w:lang w:val="pt-PT"/>
+        </w:rPr>
+        <w:t xml:space="preserve">, </w:t>
+      </w:r>
+      <w:r>
+        <w:rPr>
+          <w:i/>
+          <w:lang w:val="pt-PT"/>
+        </w:rPr>
+        <w:t>CSS</w:t>
+      </w:r>
+      <w:r>
+        <w:rPr>
+          <w:lang w:val="pt-PT"/>
+        </w:rPr>
+        <w:t xml:space="preserve"> e </w:t>
+      </w:r>
+      <w:r>
+        <w:rPr>
+          <w:i/>
+          <w:lang w:val="pt-PT"/>
+        </w:rPr>
+        <w:t>JavaScript</w:t>
+      </w:r>
+      <w:r>
+        <w:rPr>
+          <w:lang w:val="pt-PT"/>
+        </w:rPr>
+        <w:t>.</w:t>
+      </w:r>
+    </w:p>
+    <w:p>
+      <w:pPr>
+        <w:ind w:left="720" w:firstLine="698"/>
+        <w:rPr>
+          <w:lang w:val="pt-PT"/>
+        </w:rPr>
+      </w:pPr>
+      <w:r>
+        <w:rPr>
+          <w:lang w:val="pt-PT"/>
+        </w:rPr>
+        <w:t>As aplicaç</w:t>
+      </w:r>
+      <w:r>
+        <w:rPr>
+          <w:lang w:val="pt-PT"/>
+        </w:rPr>
+        <w:t>ões criadas com o P</w:t>
+      </w:r>
+      <w:r>
+        <w:rPr>
+          <w:lang w:val="pt-PT"/>
+        </w:rPr>
+        <w:t xml:space="preserve">honegap são multiplataforma, isto é, funcionam para Android, iOS, Windows Phone, entre outros sistemas operativos para dispositivos móveis. As aplicações são também consideradas de aplicações híbridas pois não são totalmente aplicações móveis nativas </w:t>
+      </w:r>
+      <w:r>
+        <w:rPr>
+          <w:lang w:val="pt-PT"/>
+        </w:rPr>
+        <w:t>nem</w:t>
+      </w:r>
+      <w:r>
+        <w:rPr>
+          <w:lang w:val="pt-PT"/>
+        </w:rPr>
+        <w:t xml:space="preserve"> aplicações para a </w:t>
+      </w:r>
+      <w:r>
+        <w:rPr>
+          <w:i/>
+          <w:lang w:val="pt-PT"/>
+        </w:rPr>
+        <w:t>web</w:t>
+      </w:r>
+      <w:r>
+        <w:rPr>
+          <w:i/>
+          <w:lang w:val="pt-PT"/>
+        </w:rPr>
+        <w:t>-based</w:t>
+      </w:r>
+      <w:r>
+        <w:rPr>
+          <w:lang w:val="pt-PT"/>
+        </w:rPr>
+        <w:t>.</w:t>
+      </w:r>
+    </w:p>
+    <w:p>
+      <w:pPr>
+        <w:ind w:left="720" w:firstLine="698"/>
+        <w:rPr>
+          <w:lang w:val="pt-PT"/>
+        </w:rPr>
+      </w:pPr>
+      <w:r>
+        <w:rPr>
+          <w:lang w:val="pt-PT"/>
+        </w:rPr>
+        <w:t>Esta tecnologia mostrou ser a indicada para a aplicação que queríamos implementar pois</w:t>
+      </w:r>
+      <w:r>
+        <w:rPr>
+          <w:lang w:val="pt-PT"/>
+        </w:rPr>
+        <w:t xml:space="preserve"> </w:t>
+      </w:r>
+      <w:r>
+        <w:rPr>
+          <w:lang w:val="pt-PT"/>
+        </w:rPr>
+        <w:t>possibilita a utilização do JavaScript</w:t>
+      </w:r>
+      <w:r>
+        <w:rPr>
+          <w:lang w:val="pt-PT"/>
+        </w:rPr>
+        <w:t>.</w:t>
+      </w:r>
+      <w:r>
+        <w:rPr>
+          <w:lang w:val="pt-PT"/>
+        </w:rPr>
+        <w:t xml:space="preserve"> </w:t>
+      </w:r>
+      <w:r>
+        <w:rPr>
+          <w:lang w:val="pt-PT"/>
+        </w:rPr>
+        <w:t>O acesso ao  JavaScript</w:t>
+      </w:r>
+      <w:r>
+        <w:rPr>
+          <w:lang w:val="pt-PT"/>
+        </w:rPr>
+        <w:t xml:space="preserve"> permite utilizar a biblioteca jQuery que </w:t>
+      </w:r>
+      <w:r>
+        <w:rPr>
+          <w:lang w:val="pt-PT"/>
+        </w:rPr>
+        <w:t>dispõe de um conjunto de métodos que permitem efectuar pedidos de AJAX (Asyncrhonous JavaScript and XML)</w:t>
+      </w:r>
+      <w:r>
+        <w:rPr>
+          <w:lang w:val="pt-PT"/>
+        </w:rPr>
+        <w:t xml:space="preserve">. </w:t>
+      </w:r>
+      <w:r>
+        <w:rPr>
+          <w:lang w:val="pt-PT"/>
+        </w:rPr>
+        <w:t>Para além disso evitou que tivesse que obter mais formação em relação ao desenvolvimento de aplicações móveis nativas pois já tinha tido contacto com as tecnologias de HTML, CSS e JavaScript na faculdade e este último também na aprendizagem de Node.js</w:t>
+      </w:r>
+      <w:r>
+        <w:rPr>
+          <w:lang w:val="pt-PT"/>
+        </w:rPr>
+        <w:t>.</w:t>
+      </w:r>
+      <w:r>
+        <w:rPr>
+          <w:lang w:val="pt-PT"/>
+        </w:rPr>
+        <w:t xml:space="preserve"> </w:t>
+      </w:r>
     </w:p>
     <w:p>
       <w:pPr>
@@ -7026,12 +7284,47 @@
       <w:pPr>
         <w:pStyle w:val="Heading2"/>
       </w:pPr>
-      <w:bookmarkStart w:id="141" w:name="_Toc398052202"/>
-      <w:bookmarkStart w:id="142" w:name="_Toc399778100"/>
+      <w:bookmarkStart w:id="140" w:name="_Toc398052202"/>
+      <w:bookmarkStart w:id="141" w:name="_Toc399778100"/>
       <w:r>
         <w:t>Análise Funcional</w:t>
       </w:r>
+      <w:bookmarkEnd w:id="140"/>
       <w:bookmarkEnd w:id="141"/>
+    </w:p>
+    <w:p>
+      <w:pPr>
+        <w:ind w:left="720"/>
+        <w:rPr>
+          <w:lang w:val="pt-PT"/>
+        </w:rPr>
+      </w:pPr>
+      <w:r>
+        <w:rPr>
+          <w:lang w:val="pt-PT"/>
+        </w:rPr>
+        <w:t>Exitem duas principais entidades que v</w:t>
+      </w:r>
+      <w:r>
+        <w:rPr>
+          <w:lang w:val="pt-PT"/>
+        </w:rPr>
+        <w:t xml:space="preserve">ão interagir com o sistema. São elas o utilizador e o sistema de </w:t>
+      </w:r>
+      <w:r>
+        <w:rPr>
+          <w:i/>
+          <w:lang w:val="pt-PT"/>
+        </w:rPr>
+        <w:t>backend</w:t>
+      </w:r>
+      <w:r>
+        <w:rPr>
+          <w:lang w:val="pt-PT"/>
+        </w:rPr>
+        <w:t xml:space="preserve"> que dá suporte à aplicação.</w:t>
+      </w:r>
+      <w:bookmarkStart w:id="142" w:name="_GoBack"/>
       <w:bookmarkEnd w:id="142"/>
     </w:p>
     <w:p>
@@ -7107,6 +7400,7 @@
       <w:bookmarkStart w:id="153" w:name="_Toc398052208"/>
       <w:bookmarkStart w:id="154" w:name="_Toc399778106"/>
       <w:r>
+        <w:lastRenderedPageBreak/>
         <w:t>Ambiente de desenvolvimento</w:t>
       </w:r>
       <w:bookmarkEnd w:id="153"/>
@@ -42529,7 +42823,7 @@
       <w:rPr>
         <w:noProof/>
       </w:rPr>
-      <w:t>10</w:t>
+      <w:t>21</w:t>
     </w:r>
     <w:r>
       <w:fldChar w:fldCharType="end"/>
@@ -46360,7 +46654,7 @@
 </file>
 
 <file path=customXml/itemProps1.xml><?xml version="1.0" encoding="utf-8"?>
-<ds:datastoreItem xmlns:ds="http://schemas.openxmlformats.org/officeDocument/2006/customXml" ds:itemID="{DCF5DAD3-0824-497F-8D9E-BA42726089B8}">
+<ds:datastoreItem xmlns:ds="http://schemas.openxmlformats.org/officeDocument/2006/customXml" ds:itemID="{6035F172-CB3C-444F-A49D-F7FBAD5A444E}">
   <ds:schemaRefs>
     <ds:schemaRef ds:uri="http://schemas.openxmlformats.org/officeDocument/2006/bibliography"/>
   </ds:schemaRefs>

</xml_diff>

<commit_message>
Started the use cases
</commit_message>
<xml_diff>
--- a/RelatorioEstagio.docx
+++ b/RelatorioEstagio.docx
@@ -3243,8 +3243,8 @@
       <w:bookmarkStart w:id="73" w:name="_Toc488818330"/>
       <w:bookmarkStart w:id="74" w:name="_Toc488818823"/>
       <w:bookmarkStart w:id="75" w:name="_Toc398052187"/>
-      <w:bookmarkStart w:id="76" w:name="CAP1"/>
-      <w:bookmarkStart w:id="77" w:name="_Toc400374061"/>
+      <w:bookmarkStart w:id="76" w:name="_Toc400374061"/>
+      <w:bookmarkStart w:id="77" w:name="CAP1"/>
       <w:bookmarkEnd w:id="34"/>
       <w:bookmarkEnd w:id="35"/>
       <w:bookmarkEnd w:id="36"/>
@@ -3291,7 +3291,7 @@
       <w:bookmarkEnd w:id="73"/>
       <w:bookmarkEnd w:id="74"/>
       <w:bookmarkEnd w:id="75"/>
-      <w:bookmarkEnd w:id="77"/>
+      <w:bookmarkEnd w:id="76"/>
     </w:p>
     <w:p>
       <w:pPr>
@@ -3392,7 +3392,7 @@
       <w:r>
         <w:t>Estrutura do documento</w:t>
       </w:r>
-      <w:bookmarkEnd w:id="76"/>
+      <w:bookmarkEnd w:id="77"/>
       <w:bookmarkEnd w:id="105"/>
       <w:bookmarkEnd w:id="106"/>
       <w:bookmarkEnd w:id="107"/>
@@ -3517,10 +3517,7 @@
         <w:fldChar w:fldCharType="separate"/>
       </w:r>
       <w:r>
-        <w:t>2</w:t>
-      </w:r>
-      <w:r>
-        <w:t>.1</w:t>
+        <w:t>2.1</w:t>
       </w:r>
       <w:r>
         <w:rPr>
@@ -3561,10 +3558,7 @@
         </w:rPr>
       </w:pPr>
       <w:r>
-        <w:t>2</w:t>
-      </w:r>
-      <w:r>
-        <w:t>.2</w:t>
+        <w:t>2.2</w:t>
       </w:r>
       <w:r>
         <w:rPr>
@@ -3602,10 +3596,7 @@
         <w:pStyle w:val="TOC2-CAP"/>
       </w:pPr>
       <w:r>
-        <w:t>2</w:t>
-      </w:r>
-      <w:r>
-        <w:t>.3</w:t>
+        <w:t>2.3</w:t>
       </w:r>
       <w:r>
         <w:rPr>
@@ -3646,15 +3637,10 @@
         </w:rPr>
       </w:pPr>
       <w:r>
-        <w:t>2</w:t>
-      </w:r>
-      <w:r>
-        <w:t>.4</w:t>
+        <w:t>2.4</w:t>
       </w:r>
       <w:r>
         <w:tab/>
-      </w:r>
-      <w:r>
         <w:t>Recolha de requisitos e formação do problema</w:t>
       </w:r>
       <w:r>
@@ -3667,10 +3653,7 @@
         <w:pStyle w:val="TOC2-CAP"/>
       </w:pPr>
       <w:r>
-        <w:t>2</w:t>
-      </w:r>
-      <w:r>
-        <w:t>.5</w:t>
+        <w:t>2.5</w:t>
       </w:r>
       <w:r>
         <w:rPr>
@@ -5838,7 +5821,25 @@
         <w:rPr>
           <w:lang w:val="pt-PT"/>
         </w:rPr>
-        <w:t>Editar perfil, editar password, editar email)</w:t>
+        <w:t>Editar perfil, E</w:t>
+      </w:r>
+      <w:r>
+        <w:rPr>
+          <w:lang w:val="pt-PT"/>
+        </w:rPr>
+        <w:t xml:space="preserve">ditar password, </w:t>
+      </w:r>
+      <w:r>
+        <w:rPr>
+          <w:lang w:val="pt-PT"/>
+        </w:rPr>
+        <w:t>E</w:t>
+      </w:r>
+      <w:r>
+        <w:rPr>
+          <w:lang w:val="pt-PT"/>
+        </w:rPr>
+        <w:t>ditar email)</w:t>
       </w:r>
       <w:r>
         <w:rPr>
@@ -6004,6 +6005,7 @@
           <w:lang w:val="pt-PT"/>
         </w:rPr>
       </w:pPr>
+      <w:bookmarkStart w:id="142" w:name="_GoBack"/>
       <w:r>
         <w:rPr>
           <w:lang w:val="pt-PT"/>
@@ -6011,6 +6013,7 @@
         <w:t>Procurar um utilizador;</w:t>
       </w:r>
     </w:p>
+    <w:bookmarkEnd w:id="142"/>
     <w:p>
       <w:pPr>
         <w:pStyle w:val="ListParagraph"/>
@@ -6170,8 +6173,6 @@
         </w:rPr>
         <w:t xml:space="preserve">Partilhar </w:t>
       </w:r>
-      <w:bookmarkStart w:id="142" w:name="_GoBack"/>
-      <w:bookmarkEnd w:id="142"/>
       <w:r>
         <w:rPr>
           <w:lang w:val="pt-PT"/>
@@ -6319,9 +6320,16 @@
       </w:pPr>
       <w:r>
         <w:rPr>
-          <w:lang w:val="pt-PT"/>
-        </w:rPr>
-        <w:t xml:space="preserve">Portabilidade – Por se tratar de uma aplicação móvel este requisito é intrínseco à mesma. Pois, a mesma aplicação, terá que funcionar </w:t>
+          <w:u w:val="single"/>
+          <w:lang w:val="pt-PT"/>
+        </w:rPr>
+        <w:t>Portabilidade</w:t>
+      </w:r>
+      <w:r>
+        <w:rPr>
+          <w:lang w:val="pt-PT"/>
+        </w:rPr>
+        <w:t xml:space="preserve"> – Por se tratar de uma aplicação móvel este requisito é intrínseco à mesma. Pois, a mesma aplicação, terá que funcionar </w:t>
       </w:r>
       <w:r>
         <w:rPr>
@@ -6375,9 +6383,16 @@
       </w:pPr>
       <w:r>
         <w:rPr>
-          <w:lang w:val="pt-PT"/>
-        </w:rPr>
-        <w:t xml:space="preserve">Eficiência – </w:t>
+          <w:u w:val="single"/>
+          <w:lang w:val="pt-PT"/>
+        </w:rPr>
+        <w:t>Eficiência</w:t>
+      </w:r>
+      <w:r>
+        <w:rPr>
+          <w:lang w:val="pt-PT"/>
+        </w:rPr>
+        <w:t xml:space="preserve"> – </w:t>
       </w:r>
       <w:r>
         <w:rPr>
@@ -6419,9 +6434,16 @@
       </w:pPr>
       <w:r>
         <w:rPr>
-          <w:lang w:val="pt-PT"/>
-        </w:rPr>
-        <w:t>Confiabilidade – Este requisito tem como alvo principal o servidor de suporte à aplicaç</w:t>
+          <w:u w:val="single"/>
+          <w:lang w:val="pt-PT"/>
+        </w:rPr>
+        <w:t>Confiabilidade</w:t>
+      </w:r>
+      <w:r>
+        <w:rPr>
+          <w:lang w:val="pt-PT"/>
+        </w:rPr>
+        <w:t xml:space="preserve"> – Este requisito tem como alvo principal o servidor de suporte à aplicaç</w:t>
       </w:r>
       <w:r>
         <w:rPr>
@@ -6443,9 +6465,16 @@
       </w:pPr>
       <w:r>
         <w:rPr>
-          <w:lang w:val="pt-PT"/>
-        </w:rPr>
-        <w:t xml:space="preserve">Usabilidade – Este requisito refere-se com o facto de a aplicação ter que ser o mais </w:t>
+          <w:u w:val="single"/>
+          <w:lang w:val="pt-PT"/>
+        </w:rPr>
+        <w:t>Usabilidade</w:t>
+      </w:r>
+      <w:r>
+        <w:rPr>
+          <w:lang w:val="pt-PT"/>
+        </w:rPr>
+        <w:t xml:space="preserve"> – Este requisito refere-se com o facto de a aplicação ter que ser o mais </w:t>
       </w:r>
       <w:r>
         <w:rPr>
@@ -6474,9 +6503,16 @@
       </w:pPr>
       <w:r>
         <w:rPr>
-          <w:lang w:val="pt-PT"/>
-        </w:rPr>
-        <w:t>Implementação – A aplicação deverá ser implementada para que funcione na maioria dos sistemas operativos móveis. Nesta aplicação optou-se por dois sistemas operativos: iOS e Android.</w:t>
+          <w:u w:val="single"/>
+          <w:lang w:val="pt-PT"/>
+        </w:rPr>
+        <w:t>Implementação</w:t>
+      </w:r>
+      <w:r>
+        <w:rPr>
+          <w:lang w:val="pt-PT"/>
+        </w:rPr>
+        <w:t xml:space="preserve"> – A aplicação deverá ser implementada para que funcione na maioria dos sistemas operativos móveis. Nesta aplicação optou-se por dois sistemas operativos: iOS e Android.</w:t>
       </w:r>
     </w:p>
     <w:p>
@@ -6492,9 +6528,16 @@
       </w:pPr>
       <w:r>
         <w:rPr>
-          <w:lang w:val="pt-PT"/>
-        </w:rPr>
-        <w:t>Privacidade – A aplicação, apesar de os dados confidenciais serem diminutos, não deverá mostrar quaisquer dados confidenciais (por exemplo, a password de um utilizador).</w:t>
+          <w:u w:val="single"/>
+          <w:lang w:val="pt-PT"/>
+        </w:rPr>
+        <w:t>Privacidade</w:t>
+      </w:r>
+      <w:r>
+        <w:rPr>
+          <w:lang w:val="pt-PT"/>
+        </w:rPr>
+        <w:t xml:space="preserve"> – A aplicação, apesar de os dados confidenciais serem diminutos, não deverá mostrar quaisquer dados confidenciais (por exemplo, a password de um utilizador).</w:t>
       </w:r>
     </w:p>
     <w:p>
@@ -6506,12 +6549,6 @@
           <w:lang w:val="pt-PT"/>
         </w:rPr>
       </w:pPr>
-      <w:r>
-        <w:rPr>
-          <w:lang w:val="pt-PT"/>
-        </w:rPr>
-        <w:br w:type="page"/>
-      </w:r>
     </w:p>
     <w:p>
       <w:pPr>
@@ -6526,7 +6563,6 @@
         <w:rPr>
           <w:lang w:val="pt-PT"/>
         </w:rPr>
-        <w:lastRenderedPageBreak/>
         <w:t>Diagrama de casos de uso</w:t>
       </w:r>
       <w:bookmarkEnd w:id="145"/>
@@ -6543,8 +6579,415 @@
         <w:rPr>
           <w:lang w:val="pt-PT"/>
         </w:rPr>
-        <w:t>No ponto 2.7 foi mencionado que se iriam desenvolver mais detalhadamente as funcionalidades: Adicionar um combate, Ver estatísticas Globais, Ver Ranking, Filtrar os Dados. Nesta secção iremos apresentar os diagramas de casos de uso para cada funcionalidade.</w:t>
-      </w:r>
+        <w:t xml:space="preserve">Neste ponto irei </w:t>
+      </w:r>
+      <w:r>
+        <w:rPr>
+          <w:lang w:val="pt-PT"/>
+        </w:rPr>
+        <w:t>apresentar</w:t>
+      </w:r>
+      <w:r>
+        <w:rPr>
+          <w:lang w:val="pt-PT"/>
+        </w:rPr>
+        <w:t xml:space="preserve"> os diagramas de casos de uso da aplicação. Começarei por um diagrama geral onde podemos ver todas as funcionalidades descritas no ponto 2.7. </w:t>
+      </w:r>
+      <w:r>
+        <w:rPr>
+          <w:lang w:val="pt-PT"/>
+        </w:rPr>
+        <w:t xml:space="preserve">Decidi, para uma melhor percepção do diagrama geral compactar alguns casos de uso em casos mais gerais. Assim </w:t>
+      </w:r>
+      <w:r>
+        <w:rPr>
+          <w:lang w:val="pt-PT"/>
+        </w:rPr>
+        <w:t>depois de apresentar o diagrama geral</w:t>
+      </w:r>
+      <w:r>
+        <w:rPr>
+          <w:lang w:val="pt-PT"/>
+        </w:rPr>
+        <w:t xml:space="preserve"> irei </w:t>
+      </w:r>
+      <w:r>
+        <w:rPr>
+          <w:lang w:val="pt-PT"/>
+        </w:rPr>
+        <w:t>mostrar os</w:t>
+      </w:r>
+      <w:r>
+        <w:rPr>
+          <w:lang w:val="pt-PT"/>
+        </w:rPr>
+        <w:t xml:space="preserve"> diagramas dos casos de uso: </w:t>
+      </w:r>
+      <w:r>
+        <w:rPr>
+          <w:lang w:val="pt-PT"/>
+        </w:rPr>
+        <w:t xml:space="preserve">“Gerir Amigos”, </w:t>
+      </w:r>
+      <w:r>
+        <w:rPr>
+          <w:lang w:val="pt-PT"/>
+        </w:rPr>
+        <w:t>“Gerir Eventos”, “Gerir Perfil”, “Gerir Records”, “Gerir Combates” e “Gerir Desafios”</w:t>
+      </w:r>
+      <w:r>
+        <w:rPr>
+          <w:lang w:val="pt-PT"/>
+        </w:rPr>
+        <w:t xml:space="preserve"> que permitiram ver de uma forma mais específica cada um deles.</w:t>
+      </w:r>
+    </w:p>
+    <w:p>
+      <w:pPr>
+        <w:keepNext/>
+        <w:ind w:left="0" w:firstLine="698"/>
+        <w:jc w:val="left"/>
+      </w:pPr>
+      <w:r>
+        <w:rPr>
+          <w:noProof/>
+          <w:lang w:val="pt-PT"/>
+        </w:rPr>
+        <w:lastRenderedPageBreak/>
+        <w:drawing>
+          <wp:inline distT="0" distB="0" distL="0" distR="0">
+            <wp:extent cx="6479540" cy="5114925"/>
+            <wp:effectExtent l="0" t="0" r="0" b="9525"/>
+            <wp:docPr id="6" name="Picture 6"/>
+            <wp:cNvGraphicFramePr>
+              <a:graphicFrameLocks xmlns:a="http://schemas.openxmlformats.org/drawingml/2006/main" noChangeAspect="1"/>
+            </wp:cNvGraphicFramePr>
+            <a:graphic xmlns:a="http://schemas.openxmlformats.org/drawingml/2006/main">
+              <a:graphicData uri="http://schemas.openxmlformats.org/drawingml/2006/picture">
+                <pic:pic xmlns:pic="http://schemas.openxmlformats.org/drawingml/2006/picture">
+                  <pic:nvPicPr>
+                    <pic:cNvPr id="6" name="UseCases_general.png"/>
+                    <pic:cNvPicPr/>
+                  </pic:nvPicPr>
+                  <pic:blipFill>
+                    <a:blip r:embed="rId21">
+                      <a:extLst>
+                        <a:ext uri="{28A0092B-C50C-407E-A947-70E740481C1C}">
+                          <a14:useLocalDpi xmlns:a14="http://schemas.microsoft.com/office/drawing/2010/main" val="0"/>
+                        </a:ext>
+                      </a:extLst>
+                    </a:blip>
+                    <a:stretch>
+                      <a:fillRect/>
+                    </a:stretch>
+                  </pic:blipFill>
+                  <pic:spPr>
+                    <a:xfrm>
+                      <a:off x="0" y="0"/>
+                      <a:ext cx="6479540" cy="5114925"/>
+                    </a:xfrm>
+                    <a:prstGeom prst="rect">
+                      <a:avLst/>
+                    </a:prstGeom>
+                  </pic:spPr>
+                </pic:pic>
+              </a:graphicData>
+            </a:graphic>
+          </wp:inline>
+        </w:drawing>
+      </w:r>
+    </w:p>
+    <w:p>
+      <w:pPr>
+        <w:pStyle w:val="Caption"/>
+        <w:ind w:left="720"/>
+        <w:rPr>
+          <w:lang w:val="pt-PT"/>
+        </w:rPr>
+      </w:pPr>
+      <w:r>
+        <w:rPr>
+          <w:lang w:val="pt-PT"/>
+        </w:rPr>
+        <w:t xml:space="preserve">Figura </w:t>
+      </w:r>
+      <w:r>
+        <w:fldChar w:fldCharType="begin"/>
+      </w:r>
+      <w:r>
+        <w:rPr>
+          <w:lang w:val="pt-PT"/>
+        </w:rPr>
+        <w:instrText xml:space="preserve"> SEQ Figura \* ARABIC </w:instrText>
+      </w:r>
+      <w:r>
+        <w:fldChar w:fldCharType="separate"/>
+      </w:r>
+      <w:r>
+        <w:rPr>
+          <w:noProof/>
+          <w:lang w:val="pt-PT"/>
+        </w:rPr>
+        <w:t>1</w:t>
+      </w:r>
+      <w:r>
+        <w:fldChar w:fldCharType="end"/>
+      </w:r>
+      <w:r>
+        <w:rPr>
+          <w:lang w:val="pt-PT"/>
+        </w:rPr>
+        <w:t xml:space="preserve"> - </w:t>
+      </w:r>
+      <w:r>
+        <w:rPr>
+          <w:noProof/>
+          <w:lang w:val="pt-PT"/>
+        </w:rPr>
+        <w:t>Diagrama de Casos de uso geral para a aplicação</w:t>
+      </w:r>
+    </w:p>
+    <w:p>
+      <w:pPr>
+        <w:ind w:left="0"/>
+        <w:jc w:val="left"/>
+        <w:rPr>
+          <w:lang w:val="pt-PT"/>
+        </w:rPr>
+      </w:pPr>
+    </w:p>
+    <w:p>
+      <w:pPr>
+        <w:keepNext/>
+        <w:ind w:left="720"/>
+        <w:jc w:val="center"/>
+      </w:pPr>
+      <w:r>
+        <w:rPr>
+          <w:noProof/>
+          <w:lang w:val="pt-PT"/>
+        </w:rPr>
+        <w:drawing>
+          <wp:inline distT="0" distB="0" distL="0" distR="0" wp14:anchorId="09969583" wp14:editId="70F27D08">
+            <wp:extent cx="4237087" cy="1638442"/>
+            <wp:effectExtent l="0" t="0" r="0" b="0"/>
+            <wp:docPr id="12" name="Picture 12"/>
+            <wp:cNvGraphicFramePr>
+              <a:graphicFrameLocks xmlns:a="http://schemas.openxmlformats.org/drawingml/2006/main" noChangeAspect="1"/>
+            </wp:cNvGraphicFramePr>
+            <a:graphic xmlns:a="http://schemas.openxmlformats.org/drawingml/2006/main">
+              <a:graphicData uri="http://schemas.openxmlformats.org/drawingml/2006/picture">
+                <pic:pic xmlns:pic="http://schemas.openxmlformats.org/drawingml/2006/picture">
+                  <pic:nvPicPr>
+                    <pic:cNvPr id="12" name="UseCase_gerirEventos.png"/>
+                    <pic:cNvPicPr/>
+                  </pic:nvPicPr>
+                  <pic:blipFill>
+                    <a:blip r:embed="rId22">
+                      <a:extLst>
+                        <a:ext uri="{28A0092B-C50C-407E-A947-70E740481C1C}">
+                          <a14:useLocalDpi xmlns:a14="http://schemas.microsoft.com/office/drawing/2010/main" val="0"/>
+                        </a:ext>
+                      </a:extLst>
+                    </a:blip>
+                    <a:stretch>
+                      <a:fillRect/>
+                    </a:stretch>
+                  </pic:blipFill>
+                  <pic:spPr>
+                    <a:xfrm>
+                      <a:off x="0" y="0"/>
+                      <a:ext cx="4237087" cy="1638442"/>
+                    </a:xfrm>
+                    <a:prstGeom prst="rect">
+                      <a:avLst/>
+                    </a:prstGeom>
+                  </pic:spPr>
+                </pic:pic>
+              </a:graphicData>
+            </a:graphic>
+          </wp:inline>
+        </w:drawing>
+      </w:r>
+    </w:p>
+    <w:p>
+      <w:pPr>
+        <w:pStyle w:val="Caption"/>
+        <w:ind w:left="720"/>
+        <w:rPr>
+          <w:noProof/>
+          <w:lang w:val="pt-PT"/>
+        </w:rPr>
+      </w:pPr>
+      <w:r>
+        <w:rPr>
+          <w:lang w:val="pt-PT"/>
+        </w:rPr>
+        <w:t xml:space="preserve">Figura </w:t>
+      </w:r>
+      <w:r>
+        <w:fldChar w:fldCharType="begin"/>
+      </w:r>
+      <w:r>
+        <w:rPr>
+          <w:lang w:val="pt-PT"/>
+        </w:rPr>
+        <w:instrText xml:space="preserve"> SEQ Figura \* ARABIC </w:instrText>
+      </w:r>
+      <w:r>
+        <w:fldChar w:fldCharType="separate"/>
+      </w:r>
+      <w:r>
+        <w:rPr>
+          <w:noProof/>
+          <w:lang w:val="pt-PT"/>
+        </w:rPr>
+        <w:t>2</w:t>
+      </w:r>
+      <w:r>
+        <w:fldChar w:fldCharType="end"/>
+      </w:r>
+      <w:r>
+        <w:rPr>
+          <w:noProof/>
+          <w:lang w:val="pt-PT"/>
+        </w:rPr>
+        <w:t xml:space="preserve"> </w:t>
+      </w:r>
+      <w:r>
+        <w:rPr>
+          <w:noProof/>
+          <w:lang w:val="pt-PT"/>
+        </w:rPr>
+        <w:t xml:space="preserve">- </w:t>
+      </w:r>
+      <w:r>
+        <w:rPr>
+          <w:noProof/>
+          <w:lang w:val="pt-PT"/>
+        </w:rPr>
+        <w:t>Diagrama de Casos de Uso para “</w:t>
+      </w:r>
+      <w:r>
+        <w:rPr>
+          <w:noProof/>
+          <w:lang w:val="pt-PT"/>
+        </w:rPr>
+        <w:t>Gerir Eventos”</w:t>
+      </w:r>
+    </w:p>
+    <w:p>
+      <w:pPr>
+        <w:keepNext/>
+        <w:spacing w:before="0" w:line="240" w:lineRule="auto"/>
+        <w:ind w:left="0"/>
+        <w:jc w:val="center"/>
+      </w:pPr>
+      <w:r>
+        <w:rPr>
+          <w:noProof/>
+          <w:lang w:val="pt-PT"/>
+        </w:rPr>
+        <w:br w:type="page"/>
+      </w:r>
+      <w:r>
+        <w:rPr>
+          <w:noProof/>
+          <w:lang w:val="pt-PT"/>
+        </w:rPr>
+        <w:lastRenderedPageBreak/>
+        <w:drawing>
+          <wp:inline distT="0" distB="0" distL="0" distR="0" wp14:anchorId="46D1B7DD" wp14:editId="768785C7">
+            <wp:extent cx="6479540" cy="2072640"/>
+            <wp:effectExtent l="0" t="0" r="0" b="3810"/>
+            <wp:docPr id="13" name="Picture 13"/>
+            <wp:cNvGraphicFramePr>
+              <a:graphicFrameLocks xmlns:a="http://schemas.openxmlformats.org/drawingml/2006/main" noChangeAspect="1"/>
+            </wp:cNvGraphicFramePr>
+            <a:graphic xmlns:a="http://schemas.openxmlformats.org/drawingml/2006/main">
+              <a:graphicData uri="http://schemas.openxmlformats.org/drawingml/2006/picture">
+                <pic:pic xmlns:pic="http://schemas.openxmlformats.org/drawingml/2006/picture">
+                  <pic:nvPicPr>
+                    <pic:cNvPr id="13" name="UseCase_gerirCombates.png"/>
+                    <pic:cNvPicPr/>
+                  </pic:nvPicPr>
+                  <pic:blipFill>
+                    <a:blip r:embed="rId23">
+                      <a:extLst>
+                        <a:ext uri="{28A0092B-C50C-407E-A947-70E740481C1C}">
+                          <a14:useLocalDpi xmlns:a14="http://schemas.microsoft.com/office/drawing/2010/main" val="0"/>
+                        </a:ext>
+                      </a:extLst>
+                    </a:blip>
+                    <a:stretch>
+                      <a:fillRect/>
+                    </a:stretch>
+                  </pic:blipFill>
+                  <pic:spPr>
+                    <a:xfrm>
+                      <a:off x="0" y="0"/>
+                      <a:ext cx="6479540" cy="2072640"/>
+                    </a:xfrm>
+                    <a:prstGeom prst="rect">
+                      <a:avLst/>
+                    </a:prstGeom>
+                  </pic:spPr>
+                </pic:pic>
+              </a:graphicData>
+            </a:graphic>
+          </wp:inline>
+        </w:drawing>
+      </w:r>
+    </w:p>
+    <w:p>
+      <w:pPr>
+        <w:pStyle w:val="Caption"/>
+        <w:ind w:left="1440"/>
+        <w:rPr>
+          <w:lang w:val="pt-PT"/>
+        </w:rPr>
+      </w:pPr>
+      <w:r>
+        <w:rPr>
+          <w:lang w:val="pt-PT"/>
+        </w:rPr>
+        <w:t xml:space="preserve">Figura </w:t>
+      </w:r>
+      <w:r>
+        <w:fldChar w:fldCharType="begin"/>
+      </w:r>
+      <w:r>
+        <w:rPr>
+          <w:lang w:val="pt-PT"/>
+        </w:rPr>
+        <w:instrText xml:space="preserve"> SEQ Figura \* ARABIC </w:instrText>
+      </w:r>
+      <w:r>
+        <w:fldChar w:fldCharType="separate"/>
+      </w:r>
+      <w:r>
+        <w:rPr>
+          <w:noProof/>
+          <w:lang w:val="pt-PT"/>
+        </w:rPr>
+        <w:t>3</w:t>
+      </w:r>
+      <w:r>
+        <w:fldChar w:fldCharType="end"/>
+      </w:r>
+      <w:r>
+        <w:rPr>
+          <w:lang w:val="pt-PT"/>
+        </w:rPr>
+        <w:t xml:space="preserve"> - Diagrama de casos de uso para "Gerir Combates"</w:t>
+      </w:r>
+    </w:p>
+    <w:p>
+      <w:pPr>
+        <w:rPr>
+          <w:lang w:val="pt-PT"/>
+        </w:rPr>
+      </w:pPr>
     </w:p>
     <w:p>
       <w:pPr>
@@ -6597,6 +7040,19 @@
     <w:p>
       <w:pPr>
         <w:pStyle w:val="Heading3"/>
+        <w:sectPr>
+          <w:headerReference w:type="even" r:id="rId24"/>
+          <w:headerReference w:type="default" r:id="rId25"/>
+          <w:footerReference w:type="even" r:id="rId26"/>
+          <w:footerReference w:type="default" r:id="rId27"/>
+          <w:footerReference w:type="first" r:id="rId28"/>
+          <w:type w:val="oddPage"/>
+          <w:pgSz w:w="11906" w:h="16838" w:code="9"/>
+          <w:pgMar w:top="851" w:right="851" w:bottom="851" w:left="851" w:header="709" w:footer="709" w:gutter="0"/>
+          <w:cols w:space="0"/>
+          <w:titlePg/>
+          <w:docGrid w:linePitch="360"/>
+        </w:sectPr>
       </w:pPr>
       <w:bookmarkStart w:id="153" w:name="_Toc398052209"/>
       <w:bookmarkStart w:id="154" w:name="_Toc400374082"/>
@@ -6605,6 +7061,11 @@
       </w:r>
       <w:bookmarkEnd w:id="153"/>
       <w:bookmarkEnd w:id="154"/>
+    </w:p>
+    <w:p>
+      <w:pPr>
+        <w:pStyle w:val="Heading3"/>
+      </w:pPr>
     </w:p>
     <w:p>
       <w:pPr>
@@ -7122,12 +7583,7 @@
       <w:pPr>
         <w:pStyle w:val="Heading1"/>
         <w:sectPr>
-          <w:headerReference w:type="even" r:id="rId21"/>
-          <w:headerReference w:type="default" r:id="rId22"/>
-          <w:footerReference w:type="even" r:id="rId23"/>
-          <w:footerReference w:type="default" r:id="rId24"/>
-          <w:footerReference w:type="first" r:id="rId25"/>
-          <w:type w:val="oddPage"/>
+          <w:type w:val="continuous"/>
           <w:pgSz w:w="11906" w:h="16838" w:code="9"/>
           <w:pgMar w:top="851" w:right="851" w:bottom="851" w:left="851" w:header="709" w:footer="709" w:gutter="0"/>
           <w:cols w:space="0"/>
@@ -7187,8 +7643,8 @@
     <w:p>
       <w:pPr>
         <w:sectPr>
-          <w:headerReference w:type="even" r:id="rId26"/>
-          <w:headerReference w:type="default" r:id="rId27"/>
+          <w:headerReference w:type="even" r:id="rId29"/>
+          <w:headerReference w:type="default" r:id="rId30"/>
           <w:type w:val="oddPage"/>
           <w:pgSz w:w="11906" w:h="16838" w:code="9"/>
           <w:pgMar w:top="851" w:right="851" w:bottom="851" w:left="851" w:header="709" w:footer="709" w:gutter="0"/>
@@ -7766,7 +8222,7 @@
                           <pic:cNvPicPr/>
                         </pic:nvPicPr>
                         <pic:blipFill>
-                          <a:blip r:embed="rId28">
+                          <a:blip r:embed="rId31">
                             <a:extLst>
                               <a:ext uri="{28A0092B-C50C-407E-A947-70E740481C1C}">
                                 <a14:useLocalDpi xmlns:a14="http://schemas.microsoft.com/office/drawing/2010/main" val="0"/>
@@ -7838,7 +8294,7 @@
                           <pic:cNvPicPr/>
                         </pic:nvPicPr>
                         <pic:blipFill>
-                          <a:blip r:embed="rId29" cstate="print">
+                          <a:blip r:embed="rId32" cstate="print">
                             <a:extLst>
                               <a:ext uri="{28A0092B-C50C-407E-A947-70E740481C1C}">
                                 <a14:useLocalDpi xmlns:a14="http://schemas.microsoft.com/office/drawing/2010/main" val="0"/>
@@ -7910,7 +8366,7 @@
                           <pic:cNvPicPr/>
                         </pic:nvPicPr>
                         <pic:blipFill>
-                          <a:blip r:embed="rId30" cstate="print">
+                          <a:blip r:embed="rId33" cstate="print">
                             <a:extLst>
                               <a:ext uri="{28A0092B-C50C-407E-A947-70E740481C1C}">
                                 <a14:useLocalDpi xmlns:a14="http://schemas.microsoft.com/office/drawing/2010/main" val="0"/>
@@ -7960,7 +8416,7 @@
                 <w:szCs w:val="16"/>
               </w:rPr>
             </w:pPr>
-            <w:hyperlink r:id="rId31" w:history="1">
+            <w:hyperlink r:id="rId34" w:history="1">
               <w:r>
                 <w:rPr>
                   <w:rStyle w:val="Hyperlink"/>
@@ -7986,7 +8442,7 @@
                 <w:szCs w:val="16"/>
               </w:rPr>
             </w:pPr>
-            <w:hyperlink r:id="rId32" w:history="1">
+            <w:hyperlink r:id="rId35" w:history="1">
               <w:r>
                 <w:rPr>
                   <w:rStyle w:val="Hyperlink"/>
@@ -8012,7 +8468,7 @@
                 <w:szCs w:val="16"/>
               </w:rPr>
             </w:pPr>
-            <w:hyperlink r:id="rId33" w:history="1">
+            <w:hyperlink r:id="rId36" w:history="1">
               <w:r>
                 <w:rPr>
                   <w:rStyle w:val="Hyperlink"/>
@@ -8054,7 +8510,7 @@
                     <pic:cNvPicPr/>
                   </pic:nvPicPr>
                   <pic:blipFill>
-                    <a:blip r:embed="rId34" cstate="print">
+                    <a:blip r:embed="rId37" cstate="print">
                       <a:extLst>
                         <a:ext uri="{28A0092B-C50C-407E-A947-70E740481C1C}">
                           <a14:useLocalDpi xmlns:a14="http://schemas.microsoft.com/office/drawing/2010/main" val="0"/>
@@ -8095,7 +8551,7 @@
         </w:rPr>
         <w:t xml:space="preserve">Conta no </w:t>
       </w:r>
-      <w:hyperlink r:id="rId35" w:history="1">
+      <w:hyperlink r:id="rId38" w:history="1">
         <w:r>
           <w:rPr>
             <w:rStyle w:val="Hyperlink"/>
@@ -8168,7 +8624,7 @@
         </w:rPr>
         <w:t xml:space="preserve">git clone </w:t>
       </w:r>
-      <w:hyperlink r:id="rId36" w:history="1">
+      <w:hyperlink r:id="rId39" w:history="1">
         <w:r>
           <w:rPr>
             <w:rStyle w:val="SubtleEmphasis"/>
@@ -8209,7 +8665,7 @@
                     <pic:cNvPicPr/>
                   </pic:nvPicPr>
                   <pic:blipFill>
-                    <a:blip r:embed="rId37">
+                    <a:blip r:embed="rId40">
                       <a:extLst>
                         <a:ext uri="{28A0092B-C50C-407E-A947-70E740481C1C}">
                           <a14:useLocalDpi xmlns:a14="http://schemas.microsoft.com/office/drawing/2010/main" val="0"/>
@@ -8290,7 +8746,7 @@
                     <pic:cNvPicPr/>
                   </pic:nvPicPr>
                   <pic:blipFill>
-                    <a:blip r:embed="rId38">
+                    <a:blip r:embed="rId41">
                       <a:extLst>
                         <a:ext uri="{28A0092B-C50C-407E-A947-70E740481C1C}">
                           <a14:useLocalDpi xmlns:a14="http://schemas.microsoft.com/office/drawing/2010/main" val="0"/>
@@ -8365,7 +8821,7 @@
                     <pic:cNvPicPr/>
                   </pic:nvPicPr>
                   <pic:blipFill>
-                    <a:blip r:embed="rId39">
+                    <a:blip r:embed="rId42">
                       <a:extLst>
                         <a:ext uri="{28A0092B-C50C-407E-A947-70E740481C1C}">
                           <a14:useLocalDpi xmlns:a14="http://schemas.microsoft.com/office/drawing/2010/main" val="0"/>
@@ -8458,7 +8914,7 @@
                     <pic:cNvPicPr/>
                   </pic:nvPicPr>
                   <pic:blipFill>
-                    <a:blip r:embed="rId40">
+                    <a:blip r:embed="rId43">
                       <a:extLst>
                         <a:ext uri="{28A0092B-C50C-407E-A947-70E740481C1C}">
                           <a14:useLocalDpi xmlns:a14="http://schemas.microsoft.com/office/drawing/2010/main" val="0"/>
@@ -8514,451 +8970,6 @@
                 <pic:pic xmlns:pic="http://schemas.openxmlformats.org/drawingml/2006/picture">
                   <pic:nvPicPr>
                     <pic:cNvPr id="18" name="screen5.png"/>
-                    <pic:cNvPicPr/>
-                  </pic:nvPicPr>
-                  <pic:blipFill>
-                    <a:blip r:embed="rId41">
-                      <a:extLst>
-                        <a:ext uri="{28A0092B-C50C-407E-A947-70E740481C1C}">
-                          <a14:useLocalDpi xmlns:a14="http://schemas.microsoft.com/office/drawing/2010/main" val="0"/>
-                        </a:ext>
-                      </a:extLst>
-                    </a:blip>
-                    <a:stretch>
-                      <a:fillRect/>
-                    </a:stretch>
-                  </pic:blipFill>
-                  <pic:spPr>
-                    <a:xfrm>
-                      <a:off x="0" y="0"/>
-                      <a:ext cx="5400040" cy="582930"/>
-                    </a:xfrm>
-                    <a:prstGeom prst="rect">
-                      <a:avLst/>
-                    </a:prstGeom>
-                  </pic:spPr>
-                </pic:pic>
-              </a:graphicData>
-            </a:graphic>
-          </wp:inline>
-        </w:drawing>
-      </w:r>
-    </w:p>
-    <w:p>
-      <w:pPr>
-        <w:ind w:left="720"/>
-        <w:rPr>
-          <w:lang w:val="pt-PT"/>
-        </w:rPr>
-      </w:pPr>
-      <w:r>
-        <w:rPr>
-          <w:lang w:val="pt-PT"/>
-        </w:rPr>
-        <w:t>Agora que já importámos o repositório, na secção a seguir vamos instalar todos os módulos nece</w:t>
-      </w:r>
-      <w:r>
-        <w:rPr>
-          <w:lang w:val="pt-PT"/>
-        </w:rPr>
-        <w:t>ssários para a execução da API.</w:t>
-      </w:r>
-    </w:p>
-    <w:p>
-      <w:pPr>
-        <w:pStyle w:val="Heading3"/>
-        <w:ind w:left="1330"/>
-      </w:pPr>
-      <w:bookmarkStart w:id="343" w:name="_Toc400374094"/>
-      <w:r>
-        <w:t>Instalação dos módulos</w:t>
-      </w:r>
-      <w:bookmarkEnd w:id="343"/>
-    </w:p>
-    <w:p>
-      <w:pPr>
-        <w:ind w:left="632"/>
-      </w:pPr>
-      <w:r>
-        <w:rPr>
-          <w:lang w:val="pt-PT"/>
-        </w:rPr>
-        <w:t xml:space="preserve">Nesta secção iremos instalar todos os módulos essenciais à execução do servidor que sustenta a API. </w:t>
-      </w:r>
-      <w:r>
-        <w:t>Para tal necessitamos de correr o comando:</w:t>
-      </w:r>
-    </w:p>
-    <w:p>
-      <w:pPr>
-        <w:pStyle w:val="Quote"/>
-        <w:ind w:left="0"/>
-        <w:rPr>
-          <w:rStyle w:val="SubtleEmphasis"/>
-          <w:i/>
-          <w:iCs/>
-        </w:rPr>
-      </w:pPr>
-      <w:r>
-        <w:rPr>
-          <w:rStyle w:val="SubtleEmphasis"/>
-        </w:rPr>
-        <w:t>npm install</w:t>
-      </w:r>
-    </w:p>
-    <w:p>
-      <w:pPr>
-        <w:ind w:left="632"/>
-        <w:jc w:val="center"/>
-      </w:pPr>
-      <w:r>
-        <w:rPr>
-          <w:noProof/>
-          <w:lang w:val="pt-PT"/>
-        </w:rPr>
-        <w:drawing>
-          <wp:inline distT="0" distB="0" distL="0" distR="0" wp14:anchorId="72749654" wp14:editId="7DB81371">
-            <wp:extent cx="5400040" cy="582930"/>
-            <wp:effectExtent l="0" t="0" r="0" b="7620"/>
-            <wp:docPr id="19" name="Picture 19"/>
-            <wp:cNvGraphicFramePr>
-              <a:graphicFrameLocks xmlns:a="http://schemas.openxmlformats.org/drawingml/2006/main" noChangeAspect="1"/>
-            </wp:cNvGraphicFramePr>
-            <a:graphic xmlns:a="http://schemas.openxmlformats.org/drawingml/2006/main">
-              <a:graphicData uri="http://schemas.openxmlformats.org/drawingml/2006/picture">
-                <pic:pic xmlns:pic="http://schemas.openxmlformats.org/drawingml/2006/picture">
-                  <pic:nvPicPr>
-                    <pic:cNvPr id="19" name="screen6.png"/>
-                    <pic:cNvPicPr/>
-                  </pic:nvPicPr>
-                  <pic:blipFill>
-                    <a:blip r:embed="rId42">
-                      <a:extLst>
-                        <a:ext uri="{28A0092B-C50C-407E-A947-70E740481C1C}">
-                          <a14:useLocalDpi xmlns:a14="http://schemas.microsoft.com/office/drawing/2010/main" val="0"/>
-                        </a:ext>
-                      </a:extLst>
-                    </a:blip>
-                    <a:stretch>
-                      <a:fillRect/>
-                    </a:stretch>
-                  </pic:blipFill>
-                  <pic:spPr>
-                    <a:xfrm>
-                      <a:off x="0" y="0"/>
-                      <a:ext cx="5400040" cy="582930"/>
-                    </a:xfrm>
-                    <a:prstGeom prst="rect">
-                      <a:avLst/>
-                    </a:prstGeom>
-                  </pic:spPr>
-                </pic:pic>
-              </a:graphicData>
-            </a:graphic>
-          </wp:inline>
-        </w:drawing>
-      </w:r>
-    </w:p>
-    <w:p>
-      <w:pPr>
-        <w:ind w:left="632"/>
-        <w:rPr>
-          <w:lang w:val="pt-PT"/>
-        </w:rPr>
-      </w:pPr>
-      <w:r>
-        <w:rPr>
-          <w:lang w:val="pt-PT"/>
-        </w:rPr>
-        <w:t>Este comando irá</w:t>
-      </w:r>
-      <w:r>
-        <w:rPr>
-          <w:lang w:val="pt-PT"/>
-        </w:rPr>
-        <w:t xml:space="preserve"> buscar uma lista de módulos ao</w:t>
-      </w:r>
-      <w:r>
-        <w:rPr>
-          <w:lang w:val="pt-PT"/>
-        </w:rPr>
-        <w:t xml:space="preserve"> ficheiro </w:t>
-      </w:r>
-      <w:r>
-        <w:rPr>
-          <w:rStyle w:val="SubtleEmphasis"/>
-          <w:lang w:val="pt-PT"/>
-        </w:rPr>
-        <w:t xml:space="preserve">package.json </w:t>
-      </w:r>
-      <w:r>
-        <w:rPr>
-          <w:lang w:val="pt-PT"/>
-        </w:rPr>
-        <w:t>–</w:t>
-      </w:r>
-      <w:r>
-        <w:rPr>
-          <w:rStyle w:val="SubtleEmphasis"/>
-          <w:lang w:val="pt-PT"/>
-        </w:rPr>
-        <w:t xml:space="preserve"> </w:t>
-      </w:r>
-      <w:r>
-        <w:rPr>
-          <w:lang w:val="pt-PT"/>
-        </w:rPr>
-        <w:t xml:space="preserve">que se encontra na raiz da pasta </w:t>
-      </w:r>
-      <w:r>
-        <w:rPr>
-          <w:i/>
-          <w:lang w:val="pt-PT"/>
-        </w:rPr>
-        <w:t xml:space="preserve">udo-api </w:t>
-      </w:r>
-      <w:r>
-        <w:rPr>
-          <w:lang w:val="pt-PT"/>
-        </w:rPr>
-        <w:t xml:space="preserve">– e irá importar e instalar cada módulo localmente. Este processo poderá demorar alguns minutos dependendo da conexão que estiver a ser usada. </w:t>
-      </w:r>
-    </w:p>
-    <w:p>
-      <w:pPr>
-        <w:ind w:left="632"/>
-        <w:rPr>
-          <w:rStyle w:val="SubtleReference"/>
-          <w:lang w:val="pt-PT"/>
-        </w:rPr>
-      </w:pPr>
-      <w:r>
-        <w:rPr>
-          <w:rStyle w:val="SubtleReference"/>
-          <w:lang w:val="pt-PT"/>
-        </w:rPr>
-        <w:t>Nota: Poderá ser necessário privilégios de administrador para instalar alguns módulos, assim, certifique-se que tem esses mesmos privilégios antes de executar o comando.</w:t>
-      </w:r>
-    </w:p>
-    <w:p>
-      <w:pPr>
-        <w:ind w:left="632"/>
-        <w:rPr>
-          <w:lang w:val="pt-PT"/>
-        </w:rPr>
-      </w:pPr>
-      <w:r>
-        <w:rPr>
-          <w:lang w:val="pt-PT"/>
-        </w:rPr>
-        <w:lastRenderedPageBreak/>
-        <w:t xml:space="preserve">Um último módulo que terá que ser instalado especificamente é o módulo </w:t>
-      </w:r>
-      <w:r>
-        <w:rPr>
-          <w:rStyle w:val="SubtleEmphasis"/>
-          <w:lang w:val="pt-PT"/>
-        </w:rPr>
-        <w:t>grunt-cli</w:t>
-      </w:r>
-      <w:r>
-        <w:rPr>
-          <w:lang w:val="pt-PT"/>
-        </w:rPr>
-        <w:t>. Este módulo terá que ser instalado globalmente pois o mesmo dá acesso ao comando que nos permitirá executar o servidor.</w:t>
-      </w:r>
-    </w:p>
-    <w:p>
-      <w:pPr>
-        <w:ind w:left="632"/>
-        <w:rPr>
-          <w:lang w:val="pt-PT"/>
-        </w:rPr>
-      </w:pPr>
-      <w:r>
-        <w:rPr>
-          <w:lang w:val="pt-PT"/>
-        </w:rPr>
-        <w:t>Para tal, executa-se o comando:</w:t>
-      </w:r>
-    </w:p>
-    <w:p>
-      <w:pPr>
-        <w:pStyle w:val="Quote"/>
-        <w:ind w:left="785"/>
-        <w:rPr>
-          <w:rStyle w:val="SubtleEmphasis"/>
-          <w:color w:val="auto"/>
-        </w:rPr>
-      </w:pPr>
-      <w:r>
-        <w:t>npm install –g grunt-cli</w:t>
-      </w:r>
-    </w:p>
-    <w:p>
-      <w:pPr>
-        <w:ind w:left="632"/>
-        <w:rPr>
-          <w:lang w:val="pt-PT"/>
-        </w:rPr>
-      </w:pPr>
-      <w:r>
-        <w:rPr>
-          <w:lang w:val="pt-PT"/>
-        </w:rPr>
-        <w:t xml:space="preserve">(A opção </w:t>
-      </w:r>
-      <w:r>
-        <w:rPr>
-          <w:rStyle w:val="QuoteChar"/>
-          <w:lang w:val="pt-PT"/>
-        </w:rPr>
-        <w:t>–g</w:t>
-      </w:r>
-      <w:r>
-        <w:rPr>
-          <w:lang w:val="pt-PT"/>
-        </w:rPr>
-        <w:t xml:space="preserve"> no comando significa que queremos a instalar o módulo globalmente.)</w:t>
-      </w:r>
-    </w:p>
-    <w:p>
-      <w:pPr>
-        <w:ind w:left="632"/>
-        <w:jc w:val="center"/>
-      </w:pPr>
-      <w:r>
-        <w:rPr>
-          <w:noProof/>
-          <w:lang w:val="pt-PT"/>
-        </w:rPr>
-        <w:drawing>
-          <wp:inline distT="0" distB="0" distL="0" distR="0" wp14:anchorId="19CECADE" wp14:editId="2D496105">
-            <wp:extent cx="5400040" cy="582930"/>
-            <wp:effectExtent l="0" t="0" r="0" b="7620"/>
-            <wp:docPr id="20" name="Picture 20"/>
-            <wp:cNvGraphicFramePr>
-              <a:graphicFrameLocks xmlns:a="http://schemas.openxmlformats.org/drawingml/2006/main" noChangeAspect="1"/>
-            </wp:cNvGraphicFramePr>
-            <a:graphic xmlns:a="http://schemas.openxmlformats.org/drawingml/2006/main">
-              <a:graphicData uri="http://schemas.openxmlformats.org/drawingml/2006/picture">
-                <pic:pic xmlns:pic="http://schemas.openxmlformats.org/drawingml/2006/picture">
-                  <pic:nvPicPr>
-                    <pic:cNvPr id="20" name="screen7.png"/>
-                    <pic:cNvPicPr/>
-                  </pic:nvPicPr>
-                  <pic:blipFill>
-                    <a:blip r:embed="rId43">
-                      <a:extLst>
-                        <a:ext uri="{28A0092B-C50C-407E-A947-70E740481C1C}">
-                          <a14:useLocalDpi xmlns:a14="http://schemas.microsoft.com/office/drawing/2010/main" val="0"/>
-                        </a:ext>
-                      </a:extLst>
-                    </a:blip>
-                    <a:stretch>
-                      <a:fillRect/>
-                    </a:stretch>
-                  </pic:blipFill>
-                  <pic:spPr>
-                    <a:xfrm>
-                      <a:off x="0" y="0"/>
-                      <a:ext cx="5400040" cy="582930"/>
-                    </a:xfrm>
-                    <a:prstGeom prst="rect">
-                      <a:avLst/>
-                    </a:prstGeom>
-                  </pic:spPr>
-                </pic:pic>
-              </a:graphicData>
-            </a:graphic>
-          </wp:inline>
-        </w:drawing>
-      </w:r>
-    </w:p>
-    <w:p>
-      <w:pPr>
-        <w:ind w:left="632"/>
-        <w:rPr>
-          <w:lang w:val="pt-PT"/>
-        </w:rPr>
-      </w:pPr>
-      <w:r>
-        <w:rPr>
-          <w:lang w:val="pt-PT"/>
-        </w:rPr>
-        <w:t>Passemos então à execução da aplicação.</w:t>
-      </w:r>
-    </w:p>
-    <w:p>
-      <w:pPr>
-        <w:pStyle w:val="Heading3"/>
-        <w:ind w:left="1330"/>
-      </w:pPr>
-      <w:bookmarkStart w:id="344" w:name="_Toc400374095"/>
-      <w:r>
-        <w:t>Execução da API</w:t>
-      </w:r>
-      <w:bookmarkEnd w:id="344"/>
-    </w:p>
-    <w:p>
-      <w:pPr>
-        <w:ind w:left="632"/>
-        <w:rPr>
-          <w:lang w:val="pt-PT"/>
-        </w:rPr>
-      </w:pPr>
-      <w:r>
-        <w:rPr>
-          <w:lang w:val="pt-PT"/>
-        </w:rPr>
-        <w:t xml:space="preserve">Para executar a aplicação basta aceder à pasta </w:t>
-      </w:r>
-      <w:r>
-        <w:rPr>
-          <w:i/>
-          <w:lang w:val="pt-PT"/>
-        </w:rPr>
-        <w:t xml:space="preserve">udo-api </w:t>
-      </w:r>
-      <w:r>
-        <w:rPr>
-          <w:lang w:val="pt-PT"/>
-        </w:rPr>
-        <w:t>– caso não tenha acedido previamente – e correr o comando:</w:t>
-      </w:r>
-    </w:p>
-    <w:p>
-      <w:pPr>
-        <w:pStyle w:val="Quote"/>
-        <w:ind w:left="785"/>
-      </w:pPr>
-      <w:r>
-        <w:t>grunt</w:t>
-      </w:r>
-    </w:p>
-    <w:p>
-      <w:pPr>
-        <w:ind w:left="632"/>
-        <w:jc w:val="center"/>
-      </w:pPr>
-      <w:r>
-        <w:rPr>
-          <w:noProof/>
-          <w:lang w:val="pt-PT"/>
-        </w:rPr>
-        <w:drawing>
-          <wp:inline distT="0" distB="0" distL="0" distR="0" wp14:anchorId="731BC365" wp14:editId="0B23FDF2">
-            <wp:extent cx="5400040" cy="582930"/>
-            <wp:effectExtent l="0" t="0" r="0" b="7620"/>
-            <wp:docPr id="21" name="Picture 21"/>
-            <wp:cNvGraphicFramePr>
-              <a:graphicFrameLocks xmlns:a="http://schemas.openxmlformats.org/drawingml/2006/main" noChangeAspect="1"/>
-            </wp:cNvGraphicFramePr>
-            <a:graphic xmlns:a="http://schemas.openxmlformats.org/drawingml/2006/main">
-              <a:graphicData uri="http://schemas.openxmlformats.org/drawingml/2006/picture">
-                <pic:pic xmlns:pic="http://schemas.openxmlformats.org/drawingml/2006/picture">
-                  <pic:nvPicPr>
-                    <pic:cNvPr id="21" name="screen8.png"/>
                     <pic:cNvPicPr/>
                   </pic:nvPicPr>
                   <pic:blipFill>
@@ -8991,6 +9002,451 @@
     </w:p>
     <w:p>
       <w:pPr>
+        <w:ind w:left="720"/>
+        <w:rPr>
+          <w:lang w:val="pt-PT"/>
+        </w:rPr>
+      </w:pPr>
+      <w:r>
+        <w:rPr>
+          <w:lang w:val="pt-PT"/>
+        </w:rPr>
+        <w:t>Agora que já importámos o repositório, na secção a seguir vamos instalar todos os módulos nece</w:t>
+      </w:r>
+      <w:r>
+        <w:rPr>
+          <w:lang w:val="pt-PT"/>
+        </w:rPr>
+        <w:t>ssários para a execução da API.</w:t>
+      </w:r>
+    </w:p>
+    <w:p>
+      <w:pPr>
+        <w:pStyle w:val="Heading3"/>
+        <w:ind w:left="1330"/>
+      </w:pPr>
+      <w:bookmarkStart w:id="343" w:name="_Toc400374094"/>
+      <w:r>
+        <w:t>Instalação dos módulos</w:t>
+      </w:r>
+      <w:bookmarkEnd w:id="343"/>
+    </w:p>
+    <w:p>
+      <w:pPr>
+        <w:ind w:left="632"/>
+      </w:pPr>
+      <w:r>
+        <w:rPr>
+          <w:lang w:val="pt-PT"/>
+        </w:rPr>
+        <w:t xml:space="preserve">Nesta secção iremos instalar todos os módulos essenciais à execução do servidor que sustenta a API. </w:t>
+      </w:r>
+      <w:r>
+        <w:t>Para tal necessitamos de correr o comando:</w:t>
+      </w:r>
+    </w:p>
+    <w:p>
+      <w:pPr>
+        <w:pStyle w:val="Quote"/>
+        <w:ind w:left="0"/>
+        <w:rPr>
+          <w:rStyle w:val="SubtleEmphasis"/>
+          <w:i/>
+          <w:iCs/>
+        </w:rPr>
+      </w:pPr>
+      <w:r>
+        <w:rPr>
+          <w:rStyle w:val="SubtleEmphasis"/>
+        </w:rPr>
+        <w:t>npm install</w:t>
+      </w:r>
+    </w:p>
+    <w:p>
+      <w:pPr>
+        <w:ind w:left="632"/>
+        <w:jc w:val="center"/>
+      </w:pPr>
+      <w:r>
+        <w:rPr>
+          <w:noProof/>
+          <w:lang w:val="pt-PT"/>
+        </w:rPr>
+        <w:drawing>
+          <wp:inline distT="0" distB="0" distL="0" distR="0" wp14:anchorId="72749654" wp14:editId="7DB81371">
+            <wp:extent cx="5400040" cy="582930"/>
+            <wp:effectExtent l="0" t="0" r="0" b="7620"/>
+            <wp:docPr id="19" name="Picture 19"/>
+            <wp:cNvGraphicFramePr>
+              <a:graphicFrameLocks xmlns:a="http://schemas.openxmlformats.org/drawingml/2006/main" noChangeAspect="1"/>
+            </wp:cNvGraphicFramePr>
+            <a:graphic xmlns:a="http://schemas.openxmlformats.org/drawingml/2006/main">
+              <a:graphicData uri="http://schemas.openxmlformats.org/drawingml/2006/picture">
+                <pic:pic xmlns:pic="http://schemas.openxmlformats.org/drawingml/2006/picture">
+                  <pic:nvPicPr>
+                    <pic:cNvPr id="19" name="screen6.png"/>
+                    <pic:cNvPicPr/>
+                  </pic:nvPicPr>
+                  <pic:blipFill>
+                    <a:blip r:embed="rId45">
+                      <a:extLst>
+                        <a:ext uri="{28A0092B-C50C-407E-A947-70E740481C1C}">
+                          <a14:useLocalDpi xmlns:a14="http://schemas.microsoft.com/office/drawing/2010/main" val="0"/>
+                        </a:ext>
+                      </a:extLst>
+                    </a:blip>
+                    <a:stretch>
+                      <a:fillRect/>
+                    </a:stretch>
+                  </pic:blipFill>
+                  <pic:spPr>
+                    <a:xfrm>
+                      <a:off x="0" y="0"/>
+                      <a:ext cx="5400040" cy="582930"/>
+                    </a:xfrm>
+                    <a:prstGeom prst="rect">
+                      <a:avLst/>
+                    </a:prstGeom>
+                  </pic:spPr>
+                </pic:pic>
+              </a:graphicData>
+            </a:graphic>
+          </wp:inline>
+        </w:drawing>
+      </w:r>
+    </w:p>
+    <w:p>
+      <w:pPr>
+        <w:ind w:left="632"/>
+        <w:rPr>
+          <w:lang w:val="pt-PT"/>
+        </w:rPr>
+      </w:pPr>
+      <w:r>
+        <w:rPr>
+          <w:lang w:val="pt-PT"/>
+        </w:rPr>
+        <w:t>Este comando irá</w:t>
+      </w:r>
+      <w:r>
+        <w:rPr>
+          <w:lang w:val="pt-PT"/>
+        </w:rPr>
+        <w:t xml:space="preserve"> buscar uma lista de módulos ao</w:t>
+      </w:r>
+      <w:r>
+        <w:rPr>
+          <w:lang w:val="pt-PT"/>
+        </w:rPr>
+        <w:t xml:space="preserve"> ficheiro </w:t>
+      </w:r>
+      <w:r>
+        <w:rPr>
+          <w:rStyle w:val="SubtleEmphasis"/>
+          <w:lang w:val="pt-PT"/>
+        </w:rPr>
+        <w:t xml:space="preserve">package.json </w:t>
+      </w:r>
+      <w:r>
+        <w:rPr>
+          <w:lang w:val="pt-PT"/>
+        </w:rPr>
+        <w:t>–</w:t>
+      </w:r>
+      <w:r>
+        <w:rPr>
+          <w:rStyle w:val="SubtleEmphasis"/>
+          <w:lang w:val="pt-PT"/>
+        </w:rPr>
+        <w:t xml:space="preserve"> </w:t>
+      </w:r>
+      <w:r>
+        <w:rPr>
+          <w:lang w:val="pt-PT"/>
+        </w:rPr>
+        <w:t xml:space="preserve">que se encontra na raiz da pasta </w:t>
+      </w:r>
+      <w:r>
+        <w:rPr>
+          <w:i/>
+          <w:lang w:val="pt-PT"/>
+        </w:rPr>
+        <w:t xml:space="preserve">udo-api </w:t>
+      </w:r>
+      <w:r>
+        <w:rPr>
+          <w:lang w:val="pt-PT"/>
+        </w:rPr>
+        <w:t xml:space="preserve">– e irá importar e instalar cada módulo localmente. Este processo poderá demorar alguns minutos dependendo da conexão que estiver a ser usada. </w:t>
+      </w:r>
+    </w:p>
+    <w:p>
+      <w:pPr>
+        <w:ind w:left="632"/>
+        <w:rPr>
+          <w:rStyle w:val="SubtleReference"/>
+          <w:lang w:val="pt-PT"/>
+        </w:rPr>
+      </w:pPr>
+      <w:r>
+        <w:rPr>
+          <w:rStyle w:val="SubtleReference"/>
+          <w:lang w:val="pt-PT"/>
+        </w:rPr>
+        <w:t>Nota: Poderá ser necessário privilégios de administrador para instalar alguns módulos, assim, certifique-se que tem esses mesmos privilégios antes de executar o comando.</w:t>
+      </w:r>
+    </w:p>
+    <w:p>
+      <w:pPr>
+        <w:ind w:left="632"/>
+        <w:rPr>
+          <w:lang w:val="pt-PT"/>
+        </w:rPr>
+      </w:pPr>
+      <w:r>
+        <w:rPr>
+          <w:lang w:val="pt-PT"/>
+        </w:rPr>
+        <w:lastRenderedPageBreak/>
+        <w:t xml:space="preserve">Um último módulo que terá que ser instalado especificamente é o módulo </w:t>
+      </w:r>
+      <w:r>
+        <w:rPr>
+          <w:rStyle w:val="SubtleEmphasis"/>
+          <w:lang w:val="pt-PT"/>
+        </w:rPr>
+        <w:t>grunt-cli</w:t>
+      </w:r>
+      <w:r>
+        <w:rPr>
+          <w:lang w:val="pt-PT"/>
+        </w:rPr>
+        <w:t>. Este módulo terá que ser instalado globalmente pois o mesmo dá acesso ao comando que nos permitirá executar o servidor.</w:t>
+      </w:r>
+    </w:p>
+    <w:p>
+      <w:pPr>
+        <w:ind w:left="632"/>
+        <w:rPr>
+          <w:lang w:val="pt-PT"/>
+        </w:rPr>
+      </w:pPr>
+      <w:r>
+        <w:rPr>
+          <w:lang w:val="pt-PT"/>
+        </w:rPr>
+        <w:t>Para tal, executa-se o comando:</w:t>
+      </w:r>
+    </w:p>
+    <w:p>
+      <w:pPr>
+        <w:pStyle w:val="Quote"/>
+        <w:ind w:left="785"/>
+        <w:rPr>
+          <w:rStyle w:val="SubtleEmphasis"/>
+          <w:color w:val="auto"/>
+        </w:rPr>
+      </w:pPr>
+      <w:r>
+        <w:t>npm install –g grunt-cli</w:t>
+      </w:r>
+    </w:p>
+    <w:p>
+      <w:pPr>
+        <w:ind w:left="632"/>
+        <w:rPr>
+          <w:lang w:val="pt-PT"/>
+        </w:rPr>
+      </w:pPr>
+      <w:r>
+        <w:rPr>
+          <w:lang w:val="pt-PT"/>
+        </w:rPr>
+        <w:t xml:space="preserve">(A opção </w:t>
+      </w:r>
+      <w:r>
+        <w:rPr>
+          <w:rStyle w:val="QuoteChar"/>
+          <w:lang w:val="pt-PT"/>
+        </w:rPr>
+        <w:t>–g</w:t>
+      </w:r>
+      <w:r>
+        <w:rPr>
+          <w:lang w:val="pt-PT"/>
+        </w:rPr>
+        <w:t xml:space="preserve"> no comando significa que queremos a instalar o módulo globalmente.)</w:t>
+      </w:r>
+    </w:p>
+    <w:p>
+      <w:pPr>
+        <w:ind w:left="632"/>
+        <w:jc w:val="center"/>
+      </w:pPr>
+      <w:r>
+        <w:rPr>
+          <w:noProof/>
+          <w:lang w:val="pt-PT"/>
+        </w:rPr>
+        <w:drawing>
+          <wp:inline distT="0" distB="0" distL="0" distR="0" wp14:anchorId="19CECADE" wp14:editId="2D496105">
+            <wp:extent cx="5400040" cy="582930"/>
+            <wp:effectExtent l="0" t="0" r="0" b="7620"/>
+            <wp:docPr id="20" name="Picture 20"/>
+            <wp:cNvGraphicFramePr>
+              <a:graphicFrameLocks xmlns:a="http://schemas.openxmlformats.org/drawingml/2006/main" noChangeAspect="1"/>
+            </wp:cNvGraphicFramePr>
+            <a:graphic xmlns:a="http://schemas.openxmlformats.org/drawingml/2006/main">
+              <a:graphicData uri="http://schemas.openxmlformats.org/drawingml/2006/picture">
+                <pic:pic xmlns:pic="http://schemas.openxmlformats.org/drawingml/2006/picture">
+                  <pic:nvPicPr>
+                    <pic:cNvPr id="20" name="screen7.png"/>
+                    <pic:cNvPicPr/>
+                  </pic:nvPicPr>
+                  <pic:blipFill>
+                    <a:blip r:embed="rId46">
+                      <a:extLst>
+                        <a:ext uri="{28A0092B-C50C-407E-A947-70E740481C1C}">
+                          <a14:useLocalDpi xmlns:a14="http://schemas.microsoft.com/office/drawing/2010/main" val="0"/>
+                        </a:ext>
+                      </a:extLst>
+                    </a:blip>
+                    <a:stretch>
+                      <a:fillRect/>
+                    </a:stretch>
+                  </pic:blipFill>
+                  <pic:spPr>
+                    <a:xfrm>
+                      <a:off x="0" y="0"/>
+                      <a:ext cx="5400040" cy="582930"/>
+                    </a:xfrm>
+                    <a:prstGeom prst="rect">
+                      <a:avLst/>
+                    </a:prstGeom>
+                  </pic:spPr>
+                </pic:pic>
+              </a:graphicData>
+            </a:graphic>
+          </wp:inline>
+        </w:drawing>
+      </w:r>
+    </w:p>
+    <w:p>
+      <w:pPr>
+        <w:ind w:left="632"/>
+        <w:rPr>
+          <w:lang w:val="pt-PT"/>
+        </w:rPr>
+      </w:pPr>
+      <w:r>
+        <w:rPr>
+          <w:lang w:val="pt-PT"/>
+        </w:rPr>
+        <w:t>Passemos então à execução da aplicação.</w:t>
+      </w:r>
+    </w:p>
+    <w:p>
+      <w:pPr>
+        <w:pStyle w:val="Heading3"/>
+        <w:ind w:left="1330"/>
+      </w:pPr>
+      <w:bookmarkStart w:id="344" w:name="_Toc400374095"/>
+      <w:r>
+        <w:t>Execução da API</w:t>
+      </w:r>
+      <w:bookmarkEnd w:id="344"/>
+    </w:p>
+    <w:p>
+      <w:pPr>
+        <w:ind w:left="632"/>
+        <w:rPr>
+          <w:lang w:val="pt-PT"/>
+        </w:rPr>
+      </w:pPr>
+      <w:r>
+        <w:rPr>
+          <w:lang w:val="pt-PT"/>
+        </w:rPr>
+        <w:t xml:space="preserve">Para executar a aplicação basta aceder à pasta </w:t>
+      </w:r>
+      <w:r>
+        <w:rPr>
+          <w:i/>
+          <w:lang w:val="pt-PT"/>
+        </w:rPr>
+        <w:t xml:space="preserve">udo-api </w:t>
+      </w:r>
+      <w:r>
+        <w:rPr>
+          <w:lang w:val="pt-PT"/>
+        </w:rPr>
+        <w:t>– caso não tenha acedido previamente – e correr o comando:</w:t>
+      </w:r>
+    </w:p>
+    <w:p>
+      <w:pPr>
+        <w:pStyle w:val="Quote"/>
+        <w:ind w:left="785"/>
+      </w:pPr>
+      <w:r>
+        <w:t>grunt</w:t>
+      </w:r>
+    </w:p>
+    <w:p>
+      <w:pPr>
+        <w:ind w:left="632"/>
+        <w:jc w:val="center"/>
+      </w:pPr>
+      <w:r>
+        <w:rPr>
+          <w:noProof/>
+          <w:lang w:val="pt-PT"/>
+        </w:rPr>
+        <w:drawing>
+          <wp:inline distT="0" distB="0" distL="0" distR="0" wp14:anchorId="731BC365" wp14:editId="0B23FDF2">
+            <wp:extent cx="5400040" cy="582930"/>
+            <wp:effectExtent l="0" t="0" r="0" b="7620"/>
+            <wp:docPr id="21" name="Picture 21"/>
+            <wp:cNvGraphicFramePr>
+              <a:graphicFrameLocks xmlns:a="http://schemas.openxmlformats.org/drawingml/2006/main" noChangeAspect="1"/>
+            </wp:cNvGraphicFramePr>
+            <a:graphic xmlns:a="http://schemas.openxmlformats.org/drawingml/2006/main">
+              <a:graphicData uri="http://schemas.openxmlformats.org/drawingml/2006/picture">
+                <pic:pic xmlns:pic="http://schemas.openxmlformats.org/drawingml/2006/picture">
+                  <pic:nvPicPr>
+                    <pic:cNvPr id="21" name="screen8.png"/>
+                    <pic:cNvPicPr/>
+                  </pic:nvPicPr>
+                  <pic:blipFill>
+                    <a:blip r:embed="rId47">
+                      <a:extLst>
+                        <a:ext uri="{28A0092B-C50C-407E-A947-70E740481C1C}">
+                          <a14:useLocalDpi xmlns:a14="http://schemas.microsoft.com/office/drawing/2010/main" val="0"/>
+                        </a:ext>
+                      </a:extLst>
+                    </a:blip>
+                    <a:stretch>
+                      <a:fillRect/>
+                    </a:stretch>
+                  </pic:blipFill>
+                  <pic:spPr>
+                    <a:xfrm>
+                      <a:off x="0" y="0"/>
+                      <a:ext cx="5400040" cy="582930"/>
+                    </a:xfrm>
+                    <a:prstGeom prst="rect">
+                      <a:avLst/>
+                    </a:prstGeom>
+                  </pic:spPr>
+                </pic:pic>
+              </a:graphicData>
+            </a:graphic>
+          </wp:inline>
+        </w:drawing>
+      </w:r>
+    </w:p>
+    <w:p>
+      <w:pPr>
         <w:ind w:left="632"/>
       </w:pPr>
     </w:p>
@@ -9086,7 +9542,7 @@
                     <pic:cNvPicPr/>
                   </pic:nvPicPr>
                   <pic:blipFill>
-                    <a:blip r:embed="rId45">
+                    <a:blip r:embed="rId48">
                       <a:extLst>
                         <a:ext uri="{28A0092B-C50C-407E-A947-70E740481C1C}">
                           <a14:useLocalDpi xmlns:a14="http://schemas.microsoft.com/office/drawing/2010/main" val="0"/>
@@ -9161,7 +9617,7 @@
                     <pic:cNvPicPr/>
                   </pic:nvPicPr>
                   <pic:blipFill>
-                    <a:blip r:embed="rId46">
+                    <a:blip r:embed="rId49">
                       <a:extLst>
                         <a:ext uri="{28A0092B-C50C-407E-A947-70E740481C1C}">
                           <a14:useLocalDpi xmlns:a14="http://schemas.microsoft.com/office/drawing/2010/main" val="0"/>
@@ -9309,7 +9765,7 @@
                     <pic:cNvPicPr/>
                   </pic:nvPicPr>
                   <pic:blipFill>
-                    <a:blip r:embed="rId47">
+                    <a:blip r:embed="rId50">
                       <a:extLst>
                         <a:ext uri="{28A0092B-C50C-407E-A947-70E740481C1C}">
                           <a14:useLocalDpi xmlns:a14="http://schemas.microsoft.com/office/drawing/2010/main" val="0"/>
@@ -9412,7 +9868,7 @@
                     <pic:cNvPicPr/>
                   </pic:nvPicPr>
                   <pic:blipFill>
-                    <a:blip r:embed="rId48">
+                    <a:blip r:embed="rId51">
                       <a:extLst>
                         <a:ext uri="{28A0092B-C50C-407E-A947-70E740481C1C}">
                           <a14:useLocalDpi xmlns:a14="http://schemas.microsoft.com/office/drawing/2010/main" val="0"/>
@@ -9506,7 +9962,7 @@
                     <pic:cNvPicPr/>
                   </pic:nvPicPr>
                   <pic:blipFill>
-                    <a:blip r:embed="rId49">
+                    <a:blip r:embed="rId52">
                       <a:extLst>
                         <a:ext uri="{28A0092B-C50C-407E-A947-70E740481C1C}">
                           <a14:useLocalDpi xmlns:a14="http://schemas.microsoft.com/office/drawing/2010/main" val="0"/>
@@ -41708,7 +42164,7 @@
       </w:pPr>
     </w:p>
     <w:sectPr>
-      <w:headerReference w:type="even" r:id="rId50"/>
+      <w:headerReference w:type="even" r:id="rId53"/>
       <w:type w:val="oddPage"/>
       <w:pgSz w:w="11906" w:h="16838" w:code="9"/>
       <w:pgMar w:top="851" w:right="851" w:bottom="851" w:left="851" w:header="709" w:footer="709" w:gutter="0"/>
@@ -42204,7 +42660,7 @@
         <w:noProof/>
         <w:lang w:val="pt-PT"/>
       </w:rPr>
-      <w:t>Descrição do Projecto</w:t>
+      <w:t>Anexos</w:t>
     </w:r>
     <w:r>
       <w:fldChar w:fldCharType="end"/>
@@ -46304,7 +46760,7 @@
 </file>
 
 <file path=customXml/itemProps1.xml><?xml version="1.0" encoding="utf-8"?>
-<ds:datastoreItem xmlns:ds="http://schemas.openxmlformats.org/officeDocument/2006/customXml" ds:itemID="{667472F0-10C3-4883-9FEA-D1615E8E90B5}">
+<ds:datastoreItem xmlns:ds="http://schemas.openxmlformats.org/officeDocument/2006/customXml" ds:itemID="{B1FC3FEA-2DDC-4A9E-BDEE-2F08A9B3A39B}">
   <ds:schemaRefs>
     <ds:schemaRef ds:uri="http://schemas.openxmlformats.org/officeDocument/2006/bibliography"/>
   </ds:schemaRefs>

</xml_diff>

<commit_message>
Began describing use cases and fixed the general use case diagram
</commit_message>
<xml_diff>
--- a/RelatorioEstagio.docx
+++ b/RelatorioEstagio.docx
@@ -3743,7 +3743,6 @@
       <w:r>
         <w:t>Estrutura do documento</w:t>
       </w:r>
-      <w:bookmarkStart w:id="119" w:name="_GoBack"/>
       <w:bookmarkEnd w:id="77"/>
       <w:bookmarkEnd w:id="105"/>
       <w:bookmarkEnd w:id="106"/>
@@ -3759,7 +3758,6 @@
       <w:bookmarkEnd w:id="116"/>
       <w:bookmarkEnd w:id="117"/>
       <w:bookmarkEnd w:id="118"/>
-      <w:bookmarkEnd w:id="119"/>
     </w:p>
     <w:p>
       <w:pPr>
@@ -3772,16 +3770,16 @@
           <w:szCs w:val="24"/>
         </w:rPr>
       </w:pPr>
-      <w:bookmarkStart w:id="120" w:name="_Toc488818827"/>
-      <w:bookmarkStart w:id="121" w:name="_Toc398052192"/>
-      <w:bookmarkStart w:id="122" w:name="_Toc400374066"/>
+      <w:bookmarkStart w:id="119" w:name="_Toc488818827"/>
+      <w:bookmarkStart w:id="120" w:name="_Toc398052192"/>
+      <w:bookmarkStart w:id="121" w:name="_Toc400374066"/>
       <w:r>
         <w:lastRenderedPageBreak/>
         <w:t>Actividades Desenvolvidas</w:t>
       </w:r>
+      <w:bookmarkEnd w:id="119"/>
       <w:bookmarkEnd w:id="120"/>
       <w:bookmarkEnd w:id="121"/>
-      <w:bookmarkEnd w:id="122"/>
       <w:r>
         <w:rPr>
           <w:sz w:val="24"/>
@@ -4135,7 +4133,7 @@
         </w:rPr>
         <w:br w:type="page"/>
       </w:r>
-      <w:bookmarkStart w:id="123" w:name="CAP2"/>
+      <w:bookmarkStart w:id="122" w:name="CAP2"/>
     </w:p>
     <w:p>
       <w:pPr>
@@ -4144,8 +4142,8 @@
           <w:lang w:val="pt-PT"/>
         </w:rPr>
       </w:pPr>
-      <w:bookmarkStart w:id="124" w:name="_Toc398052193"/>
-      <w:bookmarkStart w:id="125" w:name="_Toc400374067"/>
+      <w:bookmarkStart w:id="123" w:name="_Toc398052193"/>
+      <w:bookmarkStart w:id="124" w:name="_Toc400374067"/>
       <w:r>
         <w:rPr>
           <w:lang w:val="pt-PT"/>
@@ -4153,8 +4151,8 @@
         <w:lastRenderedPageBreak/>
         <w:t>Integração na empresa</w:t>
       </w:r>
+      <w:bookmarkEnd w:id="123"/>
       <w:bookmarkEnd w:id="124"/>
-      <w:bookmarkEnd w:id="125"/>
     </w:p>
     <w:p>
       <w:pPr>
@@ -4187,13 +4185,13 @@
       <w:pPr>
         <w:pStyle w:val="Heading2"/>
       </w:pPr>
-      <w:bookmarkStart w:id="126" w:name="_Toc398052194"/>
-      <w:bookmarkStart w:id="127" w:name="_Toc400374068"/>
+      <w:bookmarkStart w:id="125" w:name="_Toc398052194"/>
+      <w:bookmarkStart w:id="126" w:name="_Toc400374068"/>
       <w:r>
         <w:t>Integração no projecto</w:t>
       </w:r>
+      <w:bookmarkEnd w:id="125"/>
       <w:bookmarkEnd w:id="126"/>
-      <w:bookmarkEnd w:id="127"/>
     </w:p>
     <w:p>
       <w:pPr>
@@ -4266,16 +4264,16 @@
           <w:lang w:val="pt-PT"/>
         </w:rPr>
       </w:pPr>
-      <w:bookmarkStart w:id="128" w:name="_Toc398052195"/>
-      <w:bookmarkStart w:id="129" w:name="_Toc400374069"/>
+      <w:bookmarkStart w:id="127" w:name="_Toc398052195"/>
+      <w:bookmarkStart w:id="128" w:name="_Toc400374069"/>
       <w:r>
         <w:rPr>
           <w:lang w:val="pt-PT"/>
         </w:rPr>
         <w:t>Reunião com o orientador e com o coordenador</w:t>
       </w:r>
+      <w:bookmarkEnd w:id="127"/>
       <w:bookmarkEnd w:id="128"/>
-      <w:bookmarkEnd w:id="129"/>
     </w:p>
     <w:p>
       <w:pPr>
@@ -4316,8 +4314,8 @@
           <w:lang w:val="pt-PT"/>
         </w:rPr>
       </w:pPr>
-      <w:bookmarkStart w:id="130" w:name="_Toc398052196"/>
-      <w:bookmarkStart w:id="131" w:name="_Toc400374070"/>
+      <w:bookmarkStart w:id="129" w:name="_Toc398052196"/>
+      <w:bookmarkStart w:id="130" w:name="_Toc400374070"/>
       <w:r>
         <w:rPr>
           <w:lang w:val="pt-PT"/>
@@ -4330,8 +4328,8 @@
         </w:rPr>
         <w:t xml:space="preserve"> e formação do problema</w:t>
       </w:r>
+      <w:bookmarkEnd w:id="129"/>
       <w:bookmarkEnd w:id="130"/>
-      <w:bookmarkEnd w:id="131"/>
     </w:p>
     <w:p>
       <w:pPr>
@@ -4666,8 +4664,8 @@
       <w:pPr>
         <w:pStyle w:val="Heading2"/>
       </w:pPr>
-      <w:bookmarkStart w:id="132" w:name="_Toc398052197"/>
-      <w:bookmarkStart w:id="133" w:name="_Toc400374071"/>
+      <w:bookmarkStart w:id="131" w:name="_Toc398052197"/>
+      <w:bookmarkStart w:id="132" w:name="_Toc400374071"/>
       <w:r>
         <w:t xml:space="preserve">Pesquisa e </w:t>
       </w:r>
@@ -4677,7 +4675,537 @@
       <w:r>
         <w:t xml:space="preserve"> autodidacta</w:t>
       </w:r>
+      <w:bookmarkEnd w:id="131"/>
       <w:bookmarkEnd w:id="132"/>
+    </w:p>
+    <w:p>
+      <w:pPr>
+        <w:ind w:left="720" w:firstLine="698"/>
+        <w:rPr>
+          <w:lang w:val="pt-PT"/>
+        </w:rPr>
+      </w:pPr>
+      <w:r>
+        <w:rPr>
+          <w:lang w:val="pt-PT"/>
+        </w:rPr>
+        <w:t>Devido ao meu contacto com a criaç</w:t>
+      </w:r>
+      <w:r>
+        <w:rPr>
+          <w:lang w:val="pt-PT"/>
+        </w:rPr>
+        <w:t xml:space="preserve">ão de aplicações </w:t>
+      </w:r>
+      <w:r>
+        <w:rPr>
+          <w:i/>
+          <w:lang w:val="pt-PT"/>
+        </w:rPr>
+        <w:t>Web</w:t>
+      </w:r>
+      <w:r>
+        <w:rPr>
+          <w:lang w:val="pt-PT"/>
+        </w:rPr>
+        <w:t xml:space="preserve"> ter existido apenas na cade</w:t>
+      </w:r>
+      <w:r>
+        <w:rPr>
+          <w:lang w:val="pt-PT"/>
+        </w:rPr>
+        <w:t>i</w:t>
+      </w:r>
+      <w:r>
+        <w:rPr>
+          <w:lang w:val="pt-PT"/>
+        </w:rPr>
+        <w:t xml:space="preserve">ra de </w:t>
+      </w:r>
+      <w:r>
+        <w:rPr>
+          <w:i/>
+          <w:lang w:val="pt-PT"/>
+        </w:rPr>
+        <w:t>Desenvolvimento de Aplicações para a Web</w:t>
+      </w:r>
+      <w:r>
+        <w:rPr>
+          <w:lang w:val="pt-PT"/>
+        </w:rPr>
+        <w:t xml:space="preserve"> </w:t>
+      </w:r>
+      <w:r>
+        <w:rPr>
+          <w:lang w:val="pt-PT"/>
+        </w:rPr>
+        <w:t>(</w:t>
+      </w:r>
+      <w:r>
+        <w:rPr>
+          <w:i/>
+          <w:lang w:val="pt-PT"/>
+        </w:rPr>
+        <w:t>DaWeb</w:t>
+      </w:r>
+      <w:r>
+        <w:rPr>
+          <w:lang w:val="pt-PT"/>
+        </w:rPr>
+        <w:t>)</w:t>
+      </w:r>
+      <w:r>
+        <w:rPr>
+          <w:lang w:val="pt-PT"/>
+        </w:rPr>
+        <w:t xml:space="preserve"> e também </w:t>
+      </w:r>
+      <w:r>
+        <w:rPr>
+          <w:lang w:val="pt-PT"/>
+        </w:rPr>
+        <w:t xml:space="preserve">ao facto de não ter </w:t>
+      </w:r>
+      <w:r>
+        <w:rPr>
+          <w:lang w:val="pt-PT"/>
+        </w:rPr>
+        <w:t xml:space="preserve">nenhuma experiência </w:t>
+      </w:r>
+      <w:r>
+        <w:rPr>
+          <w:lang w:val="pt-PT"/>
+        </w:rPr>
+        <w:t xml:space="preserve">com o desenvolvimento de aplicações móveis tive que ter alguma formação nas duas áreas. Formação essa que ocorreu de forma </w:t>
+      </w:r>
+      <w:r>
+        <w:rPr>
+          <w:lang w:val="pt-PT"/>
+        </w:rPr>
+        <w:t>“</w:t>
+      </w:r>
+      <w:r>
+        <w:rPr>
+          <w:lang w:val="pt-PT"/>
+        </w:rPr>
+        <w:t>semi</w:t>
+      </w:r>
+      <w:r>
+        <w:rPr>
+          <w:lang w:val="pt-PT"/>
+        </w:rPr>
+        <w:t>-</w:t>
+      </w:r>
+      <w:r>
+        <w:rPr>
+          <w:lang w:val="pt-PT"/>
+        </w:rPr>
+        <w:t>autodidacta</w:t>
+      </w:r>
+      <w:r>
+        <w:rPr>
+          <w:lang w:val="pt-PT"/>
+        </w:rPr>
+        <w:t>”</w:t>
+      </w:r>
+      <w:r>
+        <w:rPr>
+          <w:lang w:val="pt-PT"/>
+        </w:rPr>
+        <w:t xml:space="preserve">. </w:t>
+      </w:r>
+    </w:p>
+    <w:p>
+      <w:pPr>
+        <w:ind w:left="720" w:firstLine="698"/>
+        <w:rPr>
+          <w:lang w:val="pt-PT"/>
+        </w:rPr>
+      </w:pPr>
+      <w:r>
+        <w:rPr>
+          <w:lang w:val="pt-PT"/>
+        </w:rPr>
+        <w:t>C</w:t>
+      </w:r>
+      <w:r>
+        <w:rPr>
+          <w:lang w:val="pt-PT"/>
+        </w:rPr>
+        <w:t xml:space="preserve">omecei pelo desenvolvimento de aplicações </w:t>
+      </w:r>
+      <w:r>
+        <w:rPr>
+          <w:i/>
+          <w:lang w:val="pt-PT"/>
+        </w:rPr>
+        <w:t>web</w:t>
+      </w:r>
+      <w:r>
+        <w:rPr>
+          <w:lang w:val="pt-PT"/>
+        </w:rPr>
+        <w:t xml:space="preserve"> com </w:t>
+      </w:r>
+      <w:r>
+        <w:rPr>
+          <w:i/>
+          <w:lang w:val="pt-PT"/>
+        </w:rPr>
+        <w:t>Node.js</w:t>
+      </w:r>
+      <w:r>
+        <w:rPr>
+          <w:lang w:val="pt-PT"/>
+        </w:rPr>
+        <w:t xml:space="preserve"> –</w:t>
+      </w:r>
+      <w:r>
+        <w:rPr>
+          <w:lang w:val="pt-PT"/>
+        </w:rPr>
+        <w:t xml:space="preserve"> </w:t>
+      </w:r>
+      <w:r>
+        <w:rPr>
+          <w:lang w:val="pt-PT"/>
+        </w:rPr>
+        <w:t>suge</w:t>
+      </w:r>
+      <w:r>
+        <w:rPr>
+          <w:lang w:val="pt-PT"/>
+        </w:rPr>
+        <w:t>stão de</w:t>
+      </w:r>
+      <w:r>
+        <w:rPr>
+          <w:lang w:val="pt-PT"/>
+        </w:rPr>
+        <w:t xml:space="preserve"> Nuno Bragado</w:t>
+      </w:r>
+      <w:r>
+        <w:rPr>
+          <w:lang w:val="pt-PT"/>
+        </w:rPr>
+        <w:t xml:space="preserve"> visto ser uma tecnologia em voga e ser uma mais-valia para mim</w:t>
+      </w:r>
+      <w:r>
+        <w:rPr>
+          <w:lang w:val="pt-PT"/>
+        </w:rPr>
+        <w:t>. Comecei por</w:t>
+      </w:r>
+      <w:r>
+        <w:rPr>
+          <w:lang w:val="pt-PT"/>
+        </w:rPr>
+        <w:t xml:space="preserve"> ver</w:t>
+      </w:r>
+      <w:r>
+        <w:rPr>
+          <w:lang w:val="pt-PT"/>
+        </w:rPr>
+        <w:t xml:space="preserve"> uns</w:t>
+      </w:r>
+      <w:r>
+        <w:rPr>
+          <w:lang w:val="pt-PT"/>
+        </w:rPr>
+        <w:t xml:space="preserve"> tutoriais e a estudar </w:t>
+      </w:r>
+      <w:r>
+        <w:rPr>
+          <w:lang w:val="pt-PT"/>
+        </w:rPr>
+        <w:t>alguns livros sobre</w:t>
+      </w:r>
+      <w:r>
+        <w:rPr>
+          <w:lang w:val="pt-PT"/>
+        </w:rPr>
+        <w:t xml:space="preserve"> Node.js e o gosto por esta tecnologia começou a crescer. </w:t>
+      </w:r>
+    </w:p>
+    <w:p>
+      <w:pPr>
+        <w:ind w:left="720" w:firstLine="698"/>
+        <w:rPr>
+          <w:lang w:val="pt-PT"/>
+        </w:rPr>
+      </w:pPr>
+      <w:r>
+        <w:rPr>
+          <w:lang w:val="pt-PT"/>
+        </w:rPr>
+        <w:t xml:space="preserve">Durante a minha pesquisa </w:t>
+      </w:r>
+      <w:r>
+        <w:rPr>
+          <w:lang w:val="pt-PT"/>
+        </w:rPr>
+        <w:t>sobre</w:t>
+      </w:r>
+      <w:r>
+        <w:rPr>
+          <w:lang w:val="pt-PT"/>
+        </w:rPr>
+        <w:t xml:space="preserve"> Node.js encontrei uma </w:t>
+      </w:r>
+      <w:r>
+        <w:rPr>
+          <w:i/>
+          <w:lang w:val="pt-PT"/>
+        </w:rPr>
+        <w:t>framework</w:t>
+      </w:r>
+      <w:r>
+        <w:rPr>
+          <w:lang w:val="pt-PT"/>
+        </w:rPr>
+        <w:t xml:space="preserve"> denominada de MEAN (MongoDB, Express.js, AngularJS and Node.js) </w:t>
+      </w:r>
+      <w:r>
+        <w:rPr>
+          <w:lang w:val="pt-PT"/>
+        </w:rPr>
+        <w:t xml:space="preserve">- da qual apenas utilizei o MongoDB, o Node.js e o Express.js (que é um pacote para o Node.js) - </w:t>
+      </w:r>
+      <w:r>
+        <w:rPr>
+          <w:lang w:val="pt-PT"/>
+        </w:rPr>
+        <w:t>que me apresentou o MongoDB,</w:t>
+      </w:r>
+      <w:r>
+        <w:rPr>
+          <w:lang w:val="pt-PT"/>
+        </w:rPr>
+        <w:t xml:space="preserve"> uma</w:t>
+      </w:r>
+      <w:r>
+        <w:rPr>
+          <w:lang w:val="pt-PT"/>
+        </w:rPr>
+        <w:t xml:space="preserve"> tecnologia</w:t>
+      </w:r>
+      <w:r>
+        <w:rPr>
+          <w:lang w:val="pt-PT"/>
+        </w:rPr>
+        <w:t xml:space="preserve"> com que</w:t>
+      </w:r>
+      <w:r>
+        <w:rPr>
+          <w:lang w:val="pt-PT"/>
+        </w:rPr>
+        <w:t xml:space="preserve"> nunca me tinha deparado ou sabia que existia algo como</w:t>
+      </w:r>
+      <w:r>
+        <w:rPr>
+          <w:lang w:val="pt-PT"/>
+        </w:rPr>
+        <w:t>, por exemplo,</w:t>
+      </w:r>
+      <w:r>
+        <w:rPr>
+          <w:lang w:val="pt-PT"/>
+        </w:rPr>
+        <w:t xml:space="preserve"> </w:t>
+      </w:r>
+      <w:r>
+        <w:rPr>
+          <w:i/>
+          <w:lang w:val="pt-PT"/>
+        </w:rPr>
+        <w:t xml:space="preserve">NoSQL </w:t>
+      </w:r>
+      <w:r>
+        <w:rPr>
+          <w:i/>
+          <w:lang w:val="pt-PT"/>
+        </w:rPr>
+        <w:t>Databases</w:t>
+      </w:r>
+      <w:r>
+        <w:rPr>
+          <w:lang w:val="pt-PT"/>
+        </w:rPr>
+        <w:t xml:space="preserve">. Nesta fase adquiri formação necessária para começar a desenvolver um </w:t>
+      </w:r>
+      <w:r>
+        <w:rPr>
+          <w:i/>
+          <w:lang w:val="pt-PT"/>
+        </w:rPr>
+        <w:t>backend</w:t>
+      </w:r>
+      <w:r>
+        <w:rPr>
+          <w:lang w:val="pt-PT"/>
+        </w:rPr>
+        <w:t xml:space="preserve"> </w:t>
+      </w:r>
+      <w:r>
+        <w:rPr>
+          <w:lang w:val="pt-PT"/>
+        </w:rPr>
+        <w:t>consistente</w:t>
+      </w:r>
+      <w:r>
+        <w:rPr>
+          <w:lang w:val="pt-PT"/>
+        </w:rPr>
+        <w:t>.</w:t>
+      </w:r>
+    </w:p>
+    <w:p>
+      <w:pPr>
+        <w:ind w:left="720" w:firstLine="698"/>
+        <w:rPr>
+          <w:lang w:val="pt-PT"/>
+        </w:rPr>
+      </w:pPr>
+      <w:r>
+        <w:rPr>
+          <w:lang w:val="pt-PT"/>
+        </w:rPr>
+        <w:t>Mas</w:t>
+      </w:r>
+      <w:r>
+        <w:rPr>
+          <w:lang w:val="pt-PT"/>
+        </w:rPr>
+        <w:t>,</w:t>
+      </w:r>
+      <w:r>
+        <w:rPr>
+          <w:lang w:val="pt-PT"/>
+        </w:rPr>
+        <w:t xml:space="preserve"> ainda existia a necessidade de criar um</w:t>
+      </w:r>
+      <w:r>
+        <w:rPr>
+          <w:lang w:val="pt-PT"/>
+        </w:rPr>
+        <w:t>a aplicação móvel que comunica-</w:t>
+      </w:r>
+      <w:r>
+        <w:rPr>
+          <w:lang w:val="pt-PT"/>
+        </w:rPr>
+        <w:t xml:space="preserve">se com o </w:t>
+      </w:r>
+      <w:r>
+        <w:rPr>
+          <w:i/>
+          <w:lang w:val="pt-PT"/>
+        </w:rPr>
+        <w:t>backend</w:t>
+      </w:r>
+      <w:r>
+        <w:rPr>
+          <w:lang w:val="pt-PT"/>
+        </w:rPr>
+        <w:t xml:space="preserve">. Assim, pesquisei sobre formas de criar aplicações </w:t>
+      </w:r>
+      <w:r>
+        <w:rPr>
+          <w:i/>
+          <w:lang w:val="pt-PT"/>
+        </w:rPr>
+        <w:t>Web-B</w:t>
+      </w:r>
+      <w:r>
+        <w:rPr>
+          <w:i/>
+          <w:lang w:val="pt-PT"/>
+        </w:rPr>
+        <w:t>ased</w:t>
+      </w:r>
+      <w:r>
+        <w:rPr>
+          <w:lang w:val="pt-PT"/>
+        </w:rPr>
+        <w:t xml:space="preserve"> para dispositivos móveis e deparei-me com uma tecnologia denominada de </w:t>
+      </w:r>
+      <w:r>
+        <w:rPr>
+          <w:i/>
+          <w:lang w:val="pt-PT"/>
+        </w:rPr>
+        <w:t>Phonegap</w:t>
+      </w:r>
+      <w:r>
+        <w:rPr>
+          <w:lang w:val="pt-PT"/>
+        </w:rPr>
+        <w:t xml:space="preserve"> que me permitia utilizar linguagens </w:t>
+      </w:r>
+      <w:r>
+        <w:rPr>
+          <w:i/>
+          <w:lang w:val="pt-PT"/>
+        </w:rPr>
+        <w:t>web</w:t>
+      </w:r>
+      <w:r>
+        <w:rPr>
+          <w:lang w:val="pt-PT"/>
+        </w:rPr>
+        <w:t xml:space="preserve">, entre elas </w:t>
+      </w:r>
+      <w:r>
+        <w:rPr>
+          <w:i/>
+          <w:lang w:val="pt-PT"/>
+        </w:rPr>
+        <w:t xml:space="preserve">javascript </w:t>
+      </w:r>
+      <w:r>
+        <w:rPr>
+          <w:lang w:val="pt-PT"/>
+        </w:rPr>
+        <w:t xml:space="preserve">(que também utilizava em Node.js) para criar uma aplicação nativa para dispositivos móveis. </w:t>
+      </w:r>
+      <w:r>
+        <w:rPr>
+          <w:lang w:val="pt-PT"/>
+        </w:rPr>
+        <w:t>Para esta tecnologia a ambientação deu-se através de tutoriais que foram aparecendo na minha pesquisa.</w:t>
+      </w:r>
+    </w:p>
+    <w:p>
+      <w:pPr>
+        <w:spacing w:before="0" w:line="240" w:lineRule="auto"/>
+        <w:ind w:left="0"/>
+        <w:jc w:val="left"/>
+        <w:rPr>
+          <w:lang w:val="pt-PT"/>
+        </w:rPr>
+      </w:pPr>
+      <w:r>
+        <w:rPr>
+          <w:lang w:val="pt-PT"/>
+        </w:rPr>
+        <w:br w:type="page"/>
+      </w:r>
+    </w:p>
+    <w:p>
+      <w:pPr>
+        <w:pStyle w:val="Heading2"/>
+        <w:rPr>
+          <w:lang w:val="pt-PT"/>
+        </w:rPr>
+      </w:pPr>
+      <w:bookmarkStart w:id="133" w:name="_Toc400374072"/>
+      <w:r>
+        <w:rPr>
+          <w:lang w:val="pt-PT"/>
+        </w:rPr>
+        <w:lastRenderedPageBreak/>
+        <w:t>Tecnologias utilizadas</w:t>
+      </w:r>
       <w:bookmarkEnd w:id="133"/>
     </w:p>
     <w:p>
@@ -4691,243 +5219,20 @@
         <w:rPr>
           <w:lang w:val="pt-PT"/>
         </w:rPr>
-        <w:t>Devido ao meu contacto com a criaç</w:t>
-      </w:r>
-      <w:r>
-        <w:rPr>
-          <w:lang w:val="pt-PT"/>
-        </w:rPr>
-        <w:t xml:space="preserve">ão de aplicações </w:t>
-      </w:r>
-      <w:r>
-        <w:rPr>
-          <w:i/>
-          <w:lang w:val="pt-PT"/>
-        </w:rPr>
-        <w:t>Web</w:t>
-      </w:r>
-      <w:r>
-        <w:rPr>
-          <w:lang w:val="pt-PT"/>
-        </w:rPr>
-        <w:t xml:space="preserve"> ter existido apenas na cade</w:t>
-      </w:r>
-      <w:r>
-        <w:rPr>
-          <w:lang w:val="pt-PT"/>
-        </w:rPr>
-        <w:t>i</w:t>
-      </w:r>
-      <w:r>
-        <w:rPr>
-          <w:lang w:val="pt-PT"/>
-        </w:rPr>
-        <w:t xml:space="preserve">ra de </w:t>
-      </w:r>
-      <w:r>
-        <w:rPr>
-          <w:i/>
-          <w:lang w:val="pt-PT"/>
-        </w:rPr>
-        <w:t>Desenvolvimento de Aplicações para a Web</w:t>
-      </w:r>
-      <w:r>
-        <w:rPr>
-          <w:lang w:val="pt-PT"/>
-        </w:rPr>
-        <w:t xml:space="preserve"> </w:t>
-      </w:r>
-      <w:r>
-        <w:rPr>
-          <w:lang w:val="pt-PT"/>
-        </w:rPr>
-        <w:t>(</w:t>
-      </w:r>
-      <w:r>
-        <w:rPr>
-          <w:i/>
-          <w:lang w:val="pt-PT"/>
-        </w:rPr>
-        <w:t>DaWeb</w:t>
-      </w:r>
-      <w:r>
-        <w:rPr>
-          <w:lang w:val="pt-PT"/>
-        </w:rPr>
-        <w:t>)</w:t>
-      </w:r>
-      <w:r>
-        <w:rPr>
-          <w:lang w:val="pt-PT"/>
-        </w:rPr>
-        <w:t xml:space="preserve"> e também </w:t>
-      </w:r>
-      <w:r>
-        <w:rPr>
-          <w:lang w:val="pt-PT"/>
-        </w:rPr>
-        <w:t xml:space="preserve">ao facto de não ter </w:t>
-      </w:r>
-      <w:r>
-        <w:rPr>
-          <w:lang w:val="pt-PT"/>
-        </w:rPr>
-        <w:t xml:space="preserve">nenhuma experiência </w:t>
-      </w:r>
-      <w:r>
-        <w:rPr>
-          <w:lang w:val="pt-PT"/>
-        </w:rPr>
-        <w:t xml:space="preserve">com o desenvolvimento de aplicações móveis tive que ter alguma formação nas duas áreas. Formação essa que ocorreu de forma </w:t>
-      </w:r>
-      <w:r>
-        <w:rPr>
-          <w:lang w:val="pt-PT"/>
-        </w:rPr>
-        <w:t>“</w:t>
-      </w:r>
-      <w:r>
-        <w:rPr>
-          <w:lang w:val="pt-PT"/>
-        </w:rPr>
-        <w:t>semi</w:t>
-      </w:r>
-      <w:r>
-        <w:rPr>
-          <w:lang w:val="pt-PT"/>
-        </w:rPr>
-        <w:t>-</w:t>
-      </w:r>
-      <w:r>
-        <w:rPr>
-          <w:lang w:val="pt-PT"/>
-        </w:rPr>
-        <w:t>autodidacta</w:t>
-      </w:r>
-      <w:r>
-        <w:rPr>
-          <w:lang w:val="pt-PT"/>
-        </w:rPr>
-        <w:t>”</w:t>
-      </w:r>
-      <w:r>
-        <w:rPr>
-          <w:lang w:val="pt-PT"/>
-        </w:rPr>
-        <w:t xml:space="preserve">. </w:t>
+        <w:t>Do ponto anterior retém-se que serão utilizadas três tecnologias: Node.js, MongoDB e Phonegap. Nesta secção irá constar uma breve explicação do que cada tecnologia se trata.</w:t>
       </w:r>
     </w:p>
     <w:p>
       <w:pPr>
-        <w:ind w:left="720" w:firstLine="698"/>
-        <w:rPr>
-          <w:lang w:val="pt-PT"/>
-        </w:rPr>
-      </w:pPr>
-      <w:r>
-        <w:rPr>
-          <w:lang w:val="pt-PT"/>
-        </w:rPr>
-        <w:t>C</w:t>
-      </w:r>
-      <w:r>
-        <w:rPr>
-          <w:lang w:val="pt-PT"/>
-        </w:rPr>
-        <w:t xml:space="preserve">omecei pelo desenvolvimento de aplicações </w:t>
-      </w:r>
-      <w:r>
-        <w:rPr>
-          <w:i/>
-          <w:lang w:val="pt-PT"/>
-        </w:rPr>
-        <w:t>web</w:t>
-      </w:r>
-      <w:r>
-        <w:rPr>
-          <w:lang w:val="pt-PT"/>
-        </w:rPr>
-        <w:t xml:space="preserve"> com </w:t>
-      </w:r>
-      <w:r>
-        <w:rPr>
-          <w:i/>
-          <w:lang w:val="pt-PT"/>
-        </w:rPr>
+        <w:pStyle w:val="Heading3"/>
+      </w:pPr>
+      <w:bookmarkStart w:id="134" w:name="_Toc398052199"/>
+      <w:bookmarkStart w:id="135" w:name="_Toc400374073"/>
+      <w:r>
         <w:t>Node.js</w:t>
       </w:r>
-      <w:r>
-        <w:rPr>
-          <w:lang w:val="pt-PT"/>
-        </w:rPr>
-        <w:t xml:space="preserve"> –</w:t>
-      </w:r>
-      <w:r>
-        <w:rPr>
-          <w:lang w:val="pt-PT"/>
-        </w:rPr>
-        <w:t xml:space="preserve"> </w:t>
-      </w:r>
-      <w:r>
-        <w:rPr>
-          <w:lang w:val="pt-PT"/>
-        </w:rPr>
-        <w:t>suge</w:t>
-      </w:r>
-      <w:r>
-        <w:rPr>
-          <w:lang w:val="pt-PT"/>
-        </w:rPr>
-        <w:t>stão de</w:t>
-      </w:r>
-      <w:r>
-        <w:rPr>
-          <w:lang w:val="pt-PT"/>
-        </w:rPr>
-        <w:t xml:space="preserve"> Nuno Bragado</w:t>
-      </w:r>
-      <w:r>
-        <w:rPr>
-          <w:lang w:val="pt-PT"/>
-        </w:rPr>
-        <w:t xml:space="preserve"> visto ser uma tecnologia em voga e ser uma mais-valia para mim</w:t>
-      </w:r>
-      <w:r>
-        <w:rPr>
-          <w:lang w:val="pt-PT"/>
-        </w:rPr>
-        <w:t>. Comecei por</w:t>
-      </w:r>
-      <w:r>
-        <w:rPr>
-          <w:lang w:val="pt-PT"/>
-        </w:rPr>
-        <w:t xml:space="preserve"> ver</w:t>
-      </w:r>
-      <w:r>
-        <w:rPr>
-          <w:lang w:val="pt-PT"/>
-        </w:rPr>
-        <w:t xml:space="preserve"> uns</w:t>
-      </w:r>
-      <w:r>
-        <w:rPr>
-          <w:lang w:val="pt-PT"/>
-        </w:rPr>
-        <w:t xml:space="preserve"> tutoriais e a estudar </w:t>
-      </w:r>
-      <w:r>
-        <w:rPr>
-          <w:lang w:val="pt-PT"/>
-        </w:rPr>
-        <w:t>alguns livros sobre</w:t>
-      </w:r>
-      <w:r>
-        <w:rPr>
-          <w:lang w:val="pt-PT"/>
-        </w:rPr>
-        <w:t xml:space="preserve"> Node.js e o gosto por esta tecnologia começou a crescer. </w:t>
-      </w:r>
+      <w:bookmarkEnd w:id="134"/>
+      <w:bookmarkEnd w:id="135"/>
     </w:p>
     <w:p>
       <w:pPr>
@@ -4940,301 +5245,219 @@
         <w:rPr>
           <w:lang w:val="pt-PT"/>
         </w:rPr>
-        <w:t xml:space="preserve">Durante a minha pesquisa </w:t>
-      </w:r>
-      <w:r>
-        <w:rPr>
-          <w:lang w:val="pt-PT"/>
-        </w:rPr>
-        <w:t>sobre</w:t>
-      </w:r>
-      <w:r>
-        <w:rPr>
-          <w:lang w:val="pt-PT"/>
-        </w:rPr>
-        <w:t xml:space="preserve"> Node.js encontrei uma </w:t>
+        <w:t xml:space="preserve">O Node.js é uma plataforma que funciona sobre o </w:t>
       </w:r>
       <w:r>
         <w:rPr>
           <w:i/>
           <w:lang w:val="pt-PT"/>
         </w:rPr>
-        <w:t>framework</w:t>
-      </w:r>
-      <w:r>
-        <w:rPr>
-          <w:lang w:val="pt-PT"/>
-        </w:rPr>
-        <w:t xml:space="preserve"> denominada de MEAN (MongoDB, Express.js, AngularJS and Node.js) </w:t>
-      </w:r>
-      <w:r>
-        <w:rPr>
-          <w:lang w:val="pt-PT"/>
-        </w:rPr>
-        <w:t xml:space="preserve">- da qual apenas utilizei o MongoDB, o Node.js e o Express.js (que é um pacote para o Node.js) - </w:t>
-      </w:r>
-      <w:r>
-        <w:rPr>
-          <w:lang w:val="pt-PT"/>
-        </w:rPr>
-        <w:t>que me apresentou o MongoDB,</w:t>
-      </w:r>
-      <w:r>
-        <w:rPr>
-          <w:lang w:val="pt-PT"/>
-        </w:rPr>
-        <w:t xml:space="preserve"> uma</w:t>
-      </w:r>
-      <w:r>
-        <w:rPr>
-          <w:lang w:val="pt-PT"/>
-        </w:rPr>
-        <w:t xml:space="preserve"> tecnologia</w:t>
-      </w:r>
-      <w:r>
-        <w:rPr>
-          <w:lang w:val="pt-PT"/>
-        </w:rPr>
-        <w:t xml:space="preserve"> com que</w:t>
-      </w:r>
-      <w:r>
-        <w:rPr>
-          <w:lang w:val="pt-PT"/>
-        </w:rPr>
-        <w:t xml:space="preserve"> nunca me tinha deparado ou sabia que existia algo como</w:t>
-      </w:r>
-      <w:r>
-        <w:rPr>
-          <w:lang w:val="pt-PT"/>
-        </w:rPr>
-        <w:t>, por exemplo,</w:t>
-      </w:r>
-      <w:r>
-        <w:rPr>
-          <w:lang w:val="pt-PT"/>
-        </w:rPr>
-        <w:t xml:space="preserve"> </w:t>
+        <w:t>runtime</w:t>
+      </w:r>
+      <w:r>
+        <w:rPr>
+          <w:lang w:val="pt-PT"/>
+        </w:rPr>
+        <w:t xml:space="preserve"> de </w:t>
       </w:r>
       <w:r>
         <w:rPr>
           <w:i/>
           <w:lang w:val="pt-PT"/>
         </w:rPr>
-        <w:t xml:space="preserve">NoSQL </w:t>
+        <w:t>Javascript</w:t>
+      </w:r>
+      <w:r>
+        <w:rPr>
+          <w:lang w:val="pt-PT"/>
+        </w:rPr>
+        <w:t xml:space="preserve"> do </w:t>
       </w:r>
       <w:r>
         <w:rPr>
           <w:i/>
           <w:lang w:val="pt-PT"/>
         </w:rPr>
-        <w:t>Databases</w:t>
-      </w:r>
-      <w:r>
-        <w:rPr>
-          <w:lang w:val="pt-PT"/>
-        </w:rPr>
-        <w:t xml:space="preserve">. Nesta fase adquiri formação necessária para começar a desenvolver um </w:t>
+        <w:t>Chrome</w:t>
+      </w:r>
+      <w:r>
+        <w:rPr>
+          <w:lang w:val="pt-PT"/>
+        </w:rPr>
+        <w:t xml:space="preserve"> e permite que sejam construídas </w:t>
       </w:r>
       <w:r>
         <w:rPr>
           <w:i/>
           <w:lang w:val="pt-PT"/>
         </w:rPr>
-        <w:t>backend</w:t>
-      </w:r>
-      <w:r>
-        <w:rPr>
-          <w:lang w:val="pt-PT"/>
-        </w:rPr>
-        <w:t xml:space="preserve"> </w:t>
-      </w:r>
-      <w:r>
-        <w:rPr>
-          <w:lang w:val="pt-PT"/>
-        </w:rPr>
-        <w:t>consistente</w:t>
-      </w:r>
-      <w:r>
-        <w:rPr>
-          <w:lang w:val="pt-PT"/>
-        </w:rPr>
-        <w:t>.</w:t>
+        <w:t>network applications</w:t>
+      </w:r>
+      <w:r>
+        <w:rPr>
+          <w:lang w:val="pt-PT"/>
+        </w:rPr>
+        <w:t xml:space="preserve"> de forma rápida e escalável.</w:t>
       </w:r>
     </w:p>
     <w:p>
       <w:pPr>
-        <w:ind w:left="720" w:firstLine="698"/>
-        <w:rPr>
-          <w:lang w:val="pt-PT"/>
-        </w:rPr>
-      </w:pPr>
-      <w:r>
-        <w:rPr>
-          <w:lang w:val="pt-PT"/>
-        </w:rPr>
-        <w:t>Mas</w:t>
-      </w:r>
-      <w:r>
-        <w:rPr>
-          <w:lang w:val="pt-PT"/>
-        </w:rPr>
-        <w:t>,</w:t>
-      </w:r>
-      <w:r>
-        <w:rPr>
-          <w:lang w:val="pt-PT"/>
-        </w:rPr>
-        <w:t xml:space="preserve"> ainda existia a necessidade de criar um</w:t>
-      </w:r>
-      <w:r>
-        <w:rPr>
-          <w:lang w:val="pt-PT"/>
-        </w:rPr>
-        <w:t>a aplicação móvel que comunica-</w:t>
-      </w:r>
-      <w:r>
-        <w:rPr>
-          <w:lang w:val="pt-PT"/>
-        </w:rPr>
-        <w:t xml:space="preserve">se com o </w:t>
+        <w:ind w:left="720" w:firstLine="720"/>
+        <w:rPr>
+          <w:lang w:val="pt-PT"/>
+        </w:rPr>
+      </w:pPr>
+      <w:r>
+        <w:rPr>
+          <w:lang w:val="pt-PT"/>
+        </w:rPr>
+        <w:t xml:space="preserve">O Node utiliza um modelo de programação orientada a eventos e um modelo de </w:t>
       </w:r>
       <w:r>
         <w:rPr>
           <w:i/>
           <w:lang w:val="pt-PT"/>
         </w:rPr>
-        <w:t>backend</w:t>
-      </w:r>
-      <w:r>
-        <w:rPr>
-          <w:lang w:val="pt-PT"/>
-        </w:rPr>
-        <w:t xml:space="preserve">. Assim, pesquisei sobre formas de criar aplicações </w:t>
-      </w:r>
-      <w:r>
-        <w:rPr>
-          <w:i/>
-          <w:lang w:val="pt-PT"/>
-        </w:rPr>
-        <w:t>Web-B</w:t>
-      </w:r>
-      <w:r>
-        <w:rPr>
-          <w:i/>
-          <w:lang w:val="pt-PT"/>
-        </w:rPr>
-        <w:t>ased</w:t>
-      </w:r>
-      <w:r>
-        <w:rPr>
-          <w:lang w:val="pt-PT"/>
-        </w:rPr>
-        <w:t xml:space="preserve"> para dispositivos móveis e deparei-me com uma tecnologia denominada de </w:t>
-      </w:r>
-      <w:r>
-        <w:rPr>
-          <w:i/>
-          <w:lang w:val="pt-PT"/>
-        </w:rPr>
-        <w:t>Phonegap</w:t>
-      </w:r>
-      <w:r>
-        <w:rPr>
-          <w:lang w:val="pt-PT"/>
-        </w:rPr>
-        <w:t xml:space="preserve"> que me permitia utilizar linguagens </w:t>
-      </w:r>
-      <w:r>
-        <w:rPr>
-          <w:i/>
-          <w:lang w:val="pt-PT"/>
-        </w:rPr>
-        <w:t>web</w:t>
-      </w:r>
-      <w:r>
-        <w:rPr>
-          <w:lang w:val="pt-PT"/>
-        </w:rPr>
-        <w:t xml:space="preserve">, entre elas </w:t>
-      </w:r>
-      <w:r>
-        <w:rPr>
-          <w:i/>
-          <w:lang w:val="pt-PT"/>
-        </w:rPr>
-        <w:t xml:space="preserve">javascript </w:t>
-      </w:r>
-      <w:r>
-        <w:rPr>
-          <w:lang w:val="pt-PT"/>
-        </w:rPr>
-        <w:t xml:space="preserve">(que também utilizava em Node.js) para criar uma aplicação nativa para dispositivos móveis. </w:t>
-      </w:r>
-      <w:r>
-        <w:rPr>
-          <w:lang w:val="pt-PT"/>
-        </w:rPr>
-        <w:t>Para esta tecnologia a ambientação deu-se através de tutoriais que foram aparecendo na minha pesquisa.</w:t>
+        <w:t>non-blocking I/O</w:t>
+      </w:r>
+      <w:r>
+        <w:rPr>
+          <w:lang w:val="pt-PT"/>
+        </w:rPr>
+        <w:t xml:space="preserve"> que torna esta plataforma leve, eficiente e perfeita para aplicações em tempo-real que executem através de serviços distribuídos.</w:t>
       </w:r>
     </w:p>
     <w:p>
       <w:pPr>
-        <w:spacing w:before="0" w:line="240" w:lineRule="auto"/>
-        <w:ind w:left="0"/>
-        <w:jc w:val="left"/>
-        <w:rPr>
-          <w:lang w:val="pt-PT"/>
-        </w:rPr>
-      </w:pPr>
-      <w:r>
-        <w:rPr>
-          <w:lang w:val="pt-PT"/>
-        </w:rPr>
-        <w:br w:type="page"/>
+        <w:ind w:left="720" w:firstLine="720"/>
+        <w:rPr>
+          <w:lang w:val="pt-PT"/>
+        </w:rPr>
+      </w:pPr>
+      <w:r>
+        <w:rPr>
+          <w:lang w:val="pt-PT"/>
+        </w:rPr>
+        <w:t xml:space="preserve">Um dos aspectos que torna esta tecnologia tão eficiente é o </w:t>
+      </w:r>
+      <w:r>
+        <w:rPr>
+          <w:i/>
+          <w:lang w:val="pt-PT"/>
+        </w:rPr>
+        <w:t>non-blocking I/O</w:t>
+      </w:r>
+      <w:r>
+        <w:rPr>
+          <w:i/>
+          <w:lang w:val="pt-PT"/>
+        </w:rPr>
+        <w:t xml:space="preserve"> </w:t>
+      </w:r>
+      <w:r>
+        <w:rPr>
+          <w:lang w:val="pt-PT"/>
+        </w:rPr>
+        <w:t xml:space="preserve">que permite que uma aplicação continue a sua execução mesmo que uma chamada de </w:t>
+      </w:r>
+      <w:r>
+        <w:rPr>
+          <w:i/>
+          <w:lang w:val="pt-PT"/>
+        </w:rPr>
+        <w:t>I/O</w:t>
+      </w:r>
+      <w:r>
+        <w:rPr>
+          <w:lang w:val="pt-PT"/>
+        </w:rPr>
+        <w:t xml:space="preserve"> seja efectuada. O Node funciona através de funções de </w:t>
+      </w:r>
+      <w:r>
+        <w:rPr>
+          <w:i/>
+          <w:lang w:val="pt-PT"/>
+        </w:rPr>
+        <w:t>callback</w:t>
+      </w:r>
+      <w:r>
+        <w:rPr>
+          <w:lang w:val="pt-PT"/>
+        </w:rPr>
+        <w:t>, ou seja, caso uma chamada ao sistema (por exemplo, ler a informação dentro de um ficheiro)</w:t>
+      </w:r>
+      <w:r>
+        <w:rPr>
+          <w:lang w:val="pt-PT"/>
+        </w:rPr>
+        <w:t xml:space="preserve"> seja efectuada o programa prossegue a sua execução (isto é, pode inclusivé receber e executar novos pedidos) sem parar. E assim que a chamada ao sistema terminar o programa “salta” para a função de </w:t>
+      </w:r>
+      <w:r>
+        <w:rPr>
+          <w:i/>
+          <w:lang w:val="pt-PT"/>
+        </w:rPr>
+        <w:t>callback,</w:t>
+      </w:r>
+      <w:r>
+        <w:rPr>
+          <w:lang w:val="pt-PT"/>
+        </w:rPr>
+        <w:t xml:space="preserve"> executando-a.</w:t>
       </w:r>
     </w:p>
     <w:p>
       <w:pPr>
-        <w:pStyle w:val="Heading2"/>
-        <w:rPr>
-          <w:lang w:val="pt-PT"/>
-        </w:rPr>
-      </w:pPr>
-      <w:bookmarkStart w:id="134" w:name="_Toc400374072"/>
-      <w:r>
-        <w:rPr>
-          <w:lang w:val="pt-PT"/>
-        </w:rPr>
-        <w:lastRenderedPageBreak/>
-        <w:t>Tecnologias utilizadas</w:t>
-      </w:r>
-      <w:bookmarkEnd w:id="134"/>
+        <w:ind w:left="720" w:firstLine="720"/>
+        <w:rPr>
+          <w:lang w:val="pt-PT"/>
+        </w:rPr>
+      </w:pPr>
+      <w:r>
+        <w:rPr>
+          <w:lang w:val="pt-PT"/>
+        </w:rPr>
+        <w:t>Outro aspecto que torna esta tecnologia tão interessante é o facto de estarmos a utilizar uma linguagem que maioritariamente aparece na parte do cliente, o JavaScript, e estarmos a usá-la no lado do servidor. O Node está a ganhar cada vez mais notoriedade sendo que cada vez mais “gigantes” das tecnologias estão a utilizar esta tecnologia. “Gigantes” como: Paypal, eBay, Yahoo, LinkedIn e até a Microsoft.</w:t>
+      </w:r>
     </w:p>
     <w:p>
       <w:pPr>
-        <w:ind w:left="720" w:firstLine="698"/>
-        <w:rPr>
-          <w:lang w:val="pt-PT"/>
-        </w:rPr>
-      </w:pPr>
-      <w:r>
-        <w:rPr>
-          <w:lang w:val="pt-PT"/>
-        </w:rPr>
-        <w:t>Do ponto anterior retém-se que serão utilizadas três tecnologias: Node.js, MongoDB e Phonegap. Nesta secção irá constar uma breve explicação do que cada tecnologia se trata.</w:t>
+        <w:ind w:left="720" w:firstLine="720"/>
+        <w:rPr>
+          <w:lang w:val="pt-PT"/>
+        </w:rPr>
+      </w:pPr>
+      <w:r>
+        <w:rPr>
+          <w:lang w:val="pt-PT"/>
+        </w:rPr>
+        <w:t xml:space="preserve">Foi esta a tecnologia escolhida para a implementação do </w:t>
+      </w:r>
+      <w:r>
+        <w:rPr>
+          <w:i/>
+          <w:lang w:val="pt-PT"/>
+        </w:rPr>
+        <w:t>backend</w:t>
+      </w:r>
+      <w:r>
+        <w:rPr>
+          <w:lang w:val="pt-PT"/>
+        </w:rPr>
+        <w:t xml:space="preserve"> da aplicação pois para além de todos os aspectos mencionados acima mostrou também ser um desafio interessante e que trará mais-valias no futuro.</w:t>
       </w:r>
     </w:p>
     <w:p>
       <w:pPr>
         <w:pStyle w:val="Heading3"/>
       </w:pPr>
-      <w:bookmarkStart w:id="135" w:name="_Toc398052199"/>
-      <w:bookmarkStart w:id="136" w:name="_Toc400374073"/>
-      <w:r>
-        <w:t>Node.js</w:t>
-      </w:r>
-      <w:bookmarkEnd w:id="135"/>
+      <w:bookmarkStart w:id="136" w:name="_Toc398052200"/>
+      <w:bookmarkStart w:id="137" w:name="_Toc400374074"/>
+      <w:r>
+        <w:t>MongoDB</w:t>
+      </w:r>
       <w:bookmarkEnd w:id="136"/>
+      <w:bookmarkEnd w:id="137"/>
     </w:p>
     <w:p>
       <w:pPr>
@@ -5247,219 +5470,210 @@
         <w:rPr>
           <w:lang w:val="pt-PT"/>
         </w:rPr>
-        <w:t xml:space="preserve">O Node.js é uma plataforma que funciona sobre o </w:t>
+        <w:t xml:space="preserve">O MongoDB é um tipo de base de dados não relacional que se encaixa na categoria de </w:t>
       </w:r>
       <w:r>
         <w:rPr>
           <w:i/>
           <w:lang w:val="pt-PT"/>
         </w:rPr>
-        <w:t>runtime</w:t>
-      </w:r>
-      <w:r>
-        <w:rPr>
-          <w:lang w:val="pt-PT"/>
-        </w:rPr>
-        <w:t xml:space="preserve"> de </w:t>
-      </w:r>
-      <w:r>
-        <w:rPr>
-          <w:i/>
-          <w:lang w:val="pt-PT"/>
-        </w:rPr>
-        <w:t>Javascript</w:t>
-      </w:r>
-      <w:r>
-        <w:rPr>
-          <w:lang w:val="pt-PT"/>
-        </w:rPr>
-        <w:t xml:space="preserve"> do </w:t>
-      </w:r>
-      <w:r>
-        <w:rPr>
-          <w:i/>
-          <w:lang w:val="pt-PT"/>
-        </w:rPr>
-        <w:t>Chrome</w:t>
-      </w:r>
-      <w:r>
-        <w:rPr>
-          <w:lang w:val="pt-PT"/>
-        </w:rPr>
-        <w:t xml:space="preserve"> e permite que sejam construídas </w:t>
-      </w:r>
-      <w:r>
-        <w:rPr>
-          <w:i/>
-          <w:lang w:val="pt-PT"/>
-        </w:rPr>
-        <w:t>network applications</w:t>
-      </w:r>
-      <w:r>
-        <w:rPr>
-          <w:lang w:val="pt-PT"/>
-        </w:rPr>
-        <w:t xml:space="preserve"> de forma rápida e escalável.</w:t>
+        <w:t>NoSQL Databases</w:t>
+      </w:r>
+      <w:r>
+        <w:rPr>
+          <w:lang w:val="pt-PT"/>
+        </w:rPr>
+        <w:t>. O Mongo baseia-se em documentos para guardar a informação, esses documentos tomam um formato semelhante ao formato JSON (ao qual o Mongo chama de BSON – Binary JSON). Este modelo de funcionamento permite que em certas aplicações a integração dos dados seja mais simples e mais rápida.</w:t>
       </w:r>
     </w:p>
     <w:p>
       <w:pPr>
-        <w:ind w:left="720" w:firstLine="720"/>
-        <w:rPr>
-          <w:lang w:val="pt-PT"/>
-        </w:rPr>
-      </w:pPr>
-      <w:r>
-        <w:rPr>
-          <w:lang w:val="pt-PT"/>
-        </w:rPr>
-        <w:t xml:space="preserve">O Node utiliza um modelo de programação orientada a eventos e um modelo de </w:t>
-      </w:r>
-      <w:r>
-        <w:rPr>
-          <w:i/>
-          <w:lang w:val="pt-PT"/>
-        </w:rPr>
-        <w:t>non-blocking I/O</w:t>
-      </w:r>
-      <w:r>
-        <w:rPr>
-          <w:lang w:val="pt-PT"/>
-        </w:rPr>
-        <w:t xml:space="preserve"> que torna esta plataforma leve, eficiente e perfeita para aplicações em tempo-real que executem através de serviços distribuídos.</w:t>
+        <w:ind w:left="720" w:firstLine="698"/>
+        <w:rPr>
+          <w:lang w:val="pt-PT"/>
+        </w:rPr>
+      </w:pPr>
+      <w:r>
+        <w:rPr>
+          <w:lang w:val="pt-PT"/>
+        </w:rPr>
+        <w:t>A</w:t>
+      </w:r>
+      <w:r>
+        <w:rPr>
+          <w:lang w:val="pt-PT"/>
+        </w:rPr>
+        <w:t xml:space="preserve">s principais vantagens do MongoDB são: a alta performance, </w:t>
+      </w:r>
+      <w:r>
+        <w:rPr>
+          <w:lang w:val="pt-PT"/>
+        </w:rPr>
+        <w:t>a alta taxa de disponibilidade e a escalabilidade automática.</w:t>
       </w:r>
     </w:p>
     <w:p>
       <w:pPr>
-        <w:ind w:left="720" w:firstLine="720"/>
-        <w:rPr>
-          <w:lang w:val="pt-PT"/>
-        </w:rPr>
-      </w:pPr>
-      <w:r>
-        <w:rPr>
-          <w:lang w:val="pt-PT"/>
-        </w:rPr>
-        <w:t xml:space="preserve">Um dos aspectos que torna esta tecnologia tão eficiente é o </w:t>
-      </w:r>
-      <w:r>
-        <w:rPr>
-          <w:i/>
-          <w:lang w:val="pt-PT"/>
-        </w:rPr>
-        <w:t>non-blocking I/O</w:t>
-      </w:r>
-      <w:r>
-        <w:rPr>
-          <w:i/>
-          <w:lang w:val="pt-PT"/>
-        </w:rPr>
-        <w:t xml:space="preserve"> </w:t>
-      </w:r>
-      <w:r>
-        <w:rPr>
-          <w:lang w:val="pt-PT"/>
-        </w:rPr>
-        <w:t xml:space="preserve">que permite que uma aplicação continue a sua execução mesmo que uma chamada de </w:t>
-      </w:r>
-      <w:r>
-        <w:rPr>
-          <w:i/>
-          <w:lang w:val="pt-PT"/>
-        </w:rPr>
-        <w:t>I/O</w:t>
-      </w:r>
-      <w:r>
-        <w:rPr>
-          <w:lang w:val="pt-PT"/>
-        </w:rPr>
-        <w:t xml:space="preserve"> seja efectuada. O Node funciona através de funções de </w:t>
-      </w:r>
-      <w:r>
-        <w:rPr>
-          <w:i/>
-          <w:lang w:val="pt-PT"/>
-        </w:rPr>
-        <w:t>callback</w:t>
-      </w:r>
-      <w:r>
-        <w:rPr>
-          <w:lang w:val="pt-PT"/>
-        </w:rPr>
-        <w:t>, ou seja, caso uma chamada ao sistema (por exemplo, ler a informação dentro de um ficheiro)</w:t>
-      </w:r>
-      <w:r>
-        <w:rPr>
-          <w:lang w:val="pt-PT"/>
-        </w:rPr>
-        <w:t xml:space="preserve"> seja efectuada o programa prossegue a sua execução (isto é, pode inclusivé receber e executar novos pedidos) sem parar. E assim que a chamada ao sistema terminar o programa “salta” para a função de </w:t>
-      </w:r>
-      <w:r>
-        <w:rPr>
-          <w:i/>
-          <w:lang w:val="pt-PT"/>
-        </w:rPr>
-        <w:t>callback,</w:t>
-      </w:r>
-      <w:r>
-        <w:rPr>
-          <w:lang w:val="pt-PT"/>
-        </w:rPr>
-        <w:t xml:space="preserve"> executando-a.</w:t>
+        <w:ind w:left="720" w:firstLine="698"/>
+        <w:rPr>
+          <w:lang w:val="pt-PT"/>
+        </w:rPr>
+      </w:pPr>
+      <w:r>
+        <w:rPr>
+          <w:lang w:val="pt-PT"/>
+        </w:rPr>
+        <w:lastRenderedPageBreak/>
+        <w:t>Esta tecnologia também tem ganho grande conotação por parte de “gigantes” da tecnologia. Empresas como LinkedIn, Electronic Arts, eBay, entre outras usam o MongoDB nos seus serviços.</w:t>
       </w:r>
     </w:p>
     <w:p>
       <w:pPr>
-        <w:ind w:left="720" w:firstLine="720"/>
-        <w:rPr>
-          <w:lang w:val="pt-PT"/>
-        </w:rPr>
-      </w:pPr>
-      <w:r>
-        <w:rPr>
-          <w:lang w:val="pt-PT"/>
-        </w:rPr>
-        <w:t>Outro aspecto que torna esta tecnologia tão interessante é o facto de estarmos a utilizar uma linguagem que maioritariamente aparece na parte do cliente, o JavaScript, e estarmos a usá-la no lado do servidor. O Node está a ganhar cada vez mais notoriedade sendo que cada vez mais “gigantes” das tecnologias estão a utilizar esta tecnologia. “Gigantes” como: Paypal, eBay, Yahoo, LinkedIn e até a Microsoft.</w:t>
+        <w:ind w:left="720" w:firstLine="698"/>
+        <w:rPr>
+          <w:lang w:val="pt-PT"/>
+        </w:rPr>
+      </w:pPr>
+      <w:r>
+        <w:rPr>
+          <w:lang w:val="pt-PT"/>
+        </w:rPr>
+        <w:t>A escolha desta</w:t>
+      </w:r>
+      <w:r>
+        <w:rPr>
+          <w:lang w:val="pt-PT"/>
+        </w:rPr>
+        <w:t xml:space="preserve"> tecnologia veio pelo facto de s</w:t>
+      </w:r>
+      <w:r>
+        <w:rPr>
+          <w:lang w:val="pt-PT"/>
+        </w:rPr>
+        <w:t>er</w:t>
+      </w:r>
+      <w:r>
+        <w:rPr>
+          <w:lang w:val="pt-PT"/>
+        </w:rPr>
+        <w:t xml:space="preserve"> </w:t>
+      </w:r>
+      <w:r>
+        <w:rPr>
+          <w:lang w:val="pt-PT"/>
+        </w:rPr>
+        <w:t>um novo desafio e um paradigma diferente daquele que é incutido durante a licenciatura. Pensar em bases de dados onde o conceito de relação e de tabela é inexistente a princípio pode gerar alguma confusão mas por fim já se torna natural o facto desses dois conceitos não existirem no universo do MongoDB.</w:t>
       </w:r>
     </w:p>
     <w:p>
       <w:pPr>
-        <w:ind w:left="720" w:firstLine="720"/>
-        <w:rPr>
-          <w:lang w:val="pt-PT"/>
-        </w:rPr>
-      </w:pPr>
-      <w:r>
-        <w:rPr>
-          <w:lang w:val="pt-PT"/>
-        </w:rPr>
-        <w:t xml:space="preserve">Foi esta a tecnologia escolhida para a implementação do </w:t>
-      </w:r>
-      <w:r>
-        <w:rPr>
-          <w:i/>
-          <w:lang w:val="pt-PT"/>
-        </w:rPr>
-        <w:t>backend</w:t>
-      </w:r>
-      <w:r>
-        <w:rPr>
-          <w:lang w:val="pt-PT"/>
-        </w:rPr>
-        <w:t xml:space="preserve"> da aplicação pois para além de todos os aspectos mencionados acima mostrou também ser um desafio interessante e que trará mais-valias no futuro.</w:t>
-      </w:r>
+        <w:pStyle w:val="Heading3"/>
+      </w:pPr>
+      <w:bookmarkStart w:id="138" w:name="_Toc398052201"/>
+      <w:bookmarkStart w:id="139" w:name="_Toc400374075"/>
+      <w:r>
+        <w:t>Phonegap</w:t>
+      </w:r>
+      <w:bookmarkEnd w:id="138"/>
+      <w:bookmarkEnd w:id="139"/>
     </w:p>
     <w:p>
       <w:pPr>
-        <w:pStyle w:val="Heading3"/>
-      </w:pPr>
-      <w:bookmarkStart w:id="137" w:name="_Toc398052200"/>
-      <w:bookmarkStart w:id="138" w:name="_Toc400374074"/>
-      <w:r>
-        <w:t>MongoDB</w:t>
-      </w:r>
-      <w:bookmarkEnd w:id="137"/>
-      <w:bookmarkEnd w:id="138"/>
+        <w:ind w:left="720" w:firstLine="698"/>
+        <w:rPr>
+          <w:lang w:val="pt-PT"/>
+        </w:rPr>
+      </w:pPr>
+      <w:r>
+        <w:rPr>
+          <w:lang w:val="pt-PT"/>
+        </w:rPr>
+        <w:t xml:space="preserve">O Phonegap é uma </w:t>
+      </w:r>
+      <w:r>
+        <w:rPr>
+          <w:i/>
+          <w:lang w:val="pt-PT"/>
+        </w:rPr>
+        <w:t>framework</w:t>
+      </w:r>
+      <w:r>
+        <w:rPr>
+          <w:lang w:val="pt-PT"/>
+        </w:rPr>
+        <w:t xml:space="preserve"> de desenvolvimento para dispositivos móv</w:t>
+      </w:r>
+      <w:r>
+        <w:rPr>
+          <w:lang w:val="pt-PT"/>
+        </w:rPr>
+        <w:t xml:space="preserve">eis que permite a utilização de tecnologias </w:t>
+      </w:r>
+      <w:r>
+        <w:rPr>
+          <w:i/>
+          <w:lang w:val="pt-PT"/>
+        </w:rPr>
+        <w:t>standard</w:t>
+      </w:r>
+      <w:r>
+        <w:rPr>
+          <w:lang w:val="pt-PT"/>
+        </w:rPr>
+        <w:t xml:space="preserve"> para a </w:t>
+      </w:r>
+      <w:r>
+        <w:rPr>
+          <w:i/>
+          <w:lang w:val="pt-PT"/>
+        </w:rPr>
+        <w:t>web</w:t>
+      </w:r>
+      <w:r>
+        <w:rPr>
+          <w:lang w:val="pt-PT"/>
+        </w:rPr>
+        <w:t xml:space="preserve"> tais como </w:t>
+      </w:r>
+      <w:r>
+        <w:rPr>
+          <w:i/>
+          <w:lang w:val="pt-PT"/>
+        </w:rPr>
+        <w:t>HTML</w:t>
+      </w:r>
+      <w:r>
+        <w:rPr>
+          <w:lang w:val="pt-PT"/>
+        </w:rPr>
+        <w:t xml:space="preserve">, </w:t>
+      </w:r>
+      <w:r>
+        <w:rPr>
+          <w:i/>
+          <w:lang w:val="pt-PT"/>
+        </w:rPr>
+        <w:t>CSS</w:t>
+      </w:r>
+      <w:r>
+        <w:rPr>
+          <w:lang w:val="pt-PT"/>
+        </w:rPr>
+        <w:t xml:space="preserve"> e </w:t>
+      </w:r>
+      <w:r>
+        <w:rPr>
+          <w:i/>
+          <w:lang w:val="pt-PT"/>
+        </w:rPr>
+        <w:t>JavaScript</w:t>
+      </w:r>
+      <w:r>
+        <w:rPr>
+          <w:lang w:val="pt-PT"/>
+        </w:rPr>
+        <w:t>.</w:t>
+      </w:r>
     </w:p>
     <w:p>
       <w:pPr>
@@ -5472,20 +5686,51 @@
         <w:rPr>
           <w:lang w:val="pt-PT"/>
         </w:rPr>
-        <w:t xml:space="preserve">O MongoDB é um tipo de base de dados não relacional que se encaixa na categoria de </w:t>
+        <w:t>As aplicaç</w:t>
+      </w:r>
+      <w:r>
+        <w:rPr>
+          <w:lang w:val="pt-PT"/>
+        </w:rPr>
+        <w:t>ões criadas com o P</w:t>
+      </w:r>
+      <w:r>
+        <w:rPr>
+          <w:lang w:val="pt-PT"/>
+        </w:rPr>
+        <w:t xml:space="preserve">honegap são multiplataforma, isto é, funcionam para Android, iOS, Windows Phone, entre outros sistemas operativos para dispositivos móveis. As aplicações são também consideradas de aplicações híbridas pois não são totalmente aplicações móveis nativas </w:t>
+      </w:r>
+      <w:r>
+        <w:rPr>
+          <w:lang w:val="pt-PT"/>
+        </w:rPr>
+        <w:t>nem</w:t>
+      </w:r>
+      <w:r>
+        <w:rPr>
+          <w:lang w:val="pt-PT"/>
+        </w:rPr>
+        <w:t xml:space="preserve"> aplicações para a </w:t>
       </w:r>
       <w:r>
         <w:rPr>
           <w:i/>
           <w:lang w:val="pt-PT"/>
         </w:rPr>
-        <w:t>NoSQL Databases</w:t>
-      </w:r>
-      <w:r>
-        <w:rPr>
-          <w:lang w:val="pt-PT"/>
-        </w:rPr>
-        <w:t>. O Mongo baseia-se em documentos para guardar a informação, esses documentos tomam um formato semelhante ao formato JSON (ao qual o Mongo chama de BSON – Binary JSON). Este modelo de funcionamento permite que em certas aplicações a integração dos dados seja mais simples e mais rápida.</w:t>
+        <w:t>web</w:t>
+      </w:r>
+      <w:r>
+        <w:rPr>
+          <w:i/>
+          <w:lang w:val="pt-PT"/>
+        </w:rPr>
+        <w:t>-based</w:t>
+      </w:r>
+      <w:r>
+        <w:rPr>
+          <w:lang w:val="pt-PT"/>
+        </w:rPr>
+        <w:t>.</w:t>
       </w:r>
     </w:p>
     <w:p>
@@ -5499,340 +5744,93 @@
         <w:rPr>
           <w:lang w:val="pt-PT"/>
         </w:rPr>
-        <w:t>A</w:t>
-      </w:r>
-      <w:r>
-        <w:rPr>
-          <w:lang w:val="pt-PT"/>
-        </w:rPr>
-        <w:t xml:space="preserve">s principais vantagens do MongoDB são: a alta performance, </w:t>
-      </w:r>
-      <w:r>
-        <w:rPr>
-          <w:lang w:val="pt-PT"/>
-        </w:rPr>
-        <w:t>a alta taxa de disponibilidade e a escalabilidade automática.</w:t>
+        <w:t>Esta tecnologia mostrou ser a indicada para a aplicação que queríamos implementar pois</w:t>
+      </w:r>
+      <w:r>
+        <w:rPr>
+          <w:lang w:val="pt-PT"/>
+        </w:rPr>
+        <w:t xml:space="preserve"> </w:t>
+      </w:r>
+      <w:r>
+        <w:rPr>
+          <w:lang w:val="pt-PT"/>
+        </w:rPr>
+        <w:t>possibilita a utilização do JavaScript</w:t>
+      </w:r>
+      <w:r>
+        <w:rPr>
+          <w:lang w:val="pt-PT"/>
+        </w:rPr>
+        <w:t>.</w:t>
+      </w:r>
+      <w:r>
+        <w:rPr>
+          <w:lang w:val="pt-PT"/>
+        </w:rPr>
+        <w:t xml:space="preserve"> </w:t>
+      </w:r>
+      <w:r>
+        <w:rPr>
+          <w:lang w:val="pt-PT"/>
+        </w:rPr>
+        <w:t>O acesso ao  JavaScript</w:t>
+      </w:r>
+      <w:r>
+        <w:rPr>
+          <w:lang w:val="pt-PT"/>
+        </w:rPr>
+        <w:t xml:space="preserve"> permite utilizar a biblioteca jQuery que </w:t>
+      </w:r>
+      <w:r>
+        <w:rPr>
+          <w:lang w:val="pt-PT"/>
+        </w:rPr>
+        <w:t>dispõe de um conjunto de métodos que permitem efectuar pedidos de AJAX (Asyncrhonous JavaScript and XML)</w:t>
+      </w:r>
+      <w:r>
+        <w:rPr>
+          <w:lang w:val="pt-PT"/>
+        </w:rPr>
+        <w:t xml:space="preserve">. </w:t>
+      </w:r>
+      <w:r>
+        <w:rPr>
+          <w:lang w:val="pt-PT"/>
+        </w:rPr>
+        <w:t>Para além disso evitou que tivesse que obter mais formação em relação ao desenvolvimento de aplicações móveis nativas pois já tinha tido contacto com as tecnologias de HTML, CSS e JavaScript na faculdade e este último também na aprendizagem de Node.js</w:t>
+      </w:r>
+      <w:r>
+        <w:rPr>
+          <w:lang w:val="pt-PT"/>
+        </w:rPr>
+        <w:t>.</w:t>
+      </w:r>
+      <w:r>
+        <w:rPr>
+          <w:lang w:val="pt-PT"/>
+        </w:rPr>
+        <w:t xml:space="preserve"> </w:t>
       </w:r>
     </w:p>
     <w:p>
       <w:pPr>
-        <w:ind w:left="720" w:firstLine="698"/>
-        <w:rPr>
-          <w:lang w:val="pt-PT"/>
-        </w:rPr>
-      </w:pPr>
-      <w:r>
-        <w:rPr>
-          <w:lang w:val="pt-PT"/>
-        </w:rPr>
-        <w:lastRenderedPageBreak/>
-        <w:t>Esta tecnologia também tem ganho grande conotação por parte de “gigantes” da tecnologia. Empresas como LinkedIn, Electronic Arts, eBay, entre outras usam o MongoDB nos seus serviços.</w:t>
-      </w:r>
+        <w:rPr>
+          <w:lang w:val="pt-PT"/>
+        </w:rPr>
+      </w:pPr>
     </w:p>
     <w:p>
       <w:pPr>
-        <w:ind w:left="720" w:firstLine="698"/>
-        <w:rPr>
-          <w:lang w:val="pt-PT"/>
-        </w:rPr>
-      </w:pPr>
-      <w:r>
-        <w:rPr>
-          <w:lang w:val="pt-PT"/>
-        </w:rPr>
-        <w:t>A escolha desta</w:t>
-      </w:r>
-      <w:r>
-        <w:rPr>
-          <w:lang w:val="pt-PT"/>
-        </w:rPr>
-        <w:t xml:space="preserve"> tecnologia veio pelo facto de s</w:t>
-      </w:r>
-      <w:r>
-        <w:rPr>
-          <w:lang w:val="pt-PT"/>
-        </w:rPr>
-        <w:t>er</w:t>
-      </w:r>
-      <w:r>
-        <w:rPr>
-          <w:lang w:val="pt-PT"/>
-        </w:rPr>
-        <w:t xml:space="preserve"> </w:t>
-      </w:r>
-      <w:r>
-        <w:rPr>
-          <w:lang w:val="pt-PT"/>
-        </w:rPr>
-        <w:t>um novo desafio e um paradigma diferente daquele que é incutido durante a licenciatura. Pensar em bases de dados onde o conceito de relação e de tabela é inexistente a princípio pode gerar alguma confusão mas por fim já se torna natural o facto desses dois conceitos não existirem no universo do MongoDB.</w:t>
-      </w:r>
-    </w:p>
-    <w:p>
-      <w:pPr>
-        <w:pStyle w:val="Heading3"/>
-      </w:pPr>
-      <w:bookmarkStart w:id="139" w:name="_Toc398052201"/>
-      <w:bookmarkStart w:id="140" w:name="_Toc400374075"/>
-      <w:r>
-        <w:t>Phonegap</w:t>
-      </w:r>
-      <w:bookmarkEnd w:id="139"/>
+        <w:pStyle w:val="Heading2"/>
+      </w:pPr>
+      <w:bookmarkStart w:id="140" w:name="_Toc398052202"/>
+      <w:bookmarkStart w:id="141" w:name="_Toc400374076"/>
+      <w:r>
+        <w:t>Análise Funcional</w:t>
+      </w:r>
       <w:bookmarkEnd w:id="140"/>
-    </w:p>
-    <w:p>
-      <w:pPr>
-        <w:ind w:left="720" w:firstLine="698"/>
-        <w:rPr>
-          <w:lang w:val="pt-PT"/>
-        </w:rPr>
-      </w:pPr>
-      <w:r>
-        <w:rPr>
-          <w:lang w:val="pt-PT"/>
-        </w:rPr>
-        <w:t xml:space="preserve">O Phonegap é uma </w:t>
-      </w:r>
-      <w:r>
-        <w:rPr>
-          <w:i/>
-          <w:lang w:val="pt-PT"/>
-        </w:rPr>
-        <w:t>framework</w:t>
-      </w:r>
-      <w:r>
-        <w:rPr>
-          <w:lang w:val="pt-PT"/>
-        </w:rPr>
-        <w:t xml:space="preserve"> de desenvolvimento para dispositivos móv</w:t>
-      </w:r>
-      <w:r>
-        <w:rPr>
-          <w:lang w:val="pt-PT"/>
-        </w:rPr>
-        <w:t xml:space="preserve">eis que permite a utilização de tecnologias </w:t>
-      </w:r>
-      <w:r>
-        <w:rPr>
-          <w:i/>
-          <w:lang w:val="pt-PT"/>
-        </w:rPr>
-        <w:t>standard</w:t>
-      </w:r>
-      <w:r>
-        <w:rPr>
-          <w:lang w:val="pt-PT"/>
-        </w:rPr>
-        <w:t xml:space="preserve"> para a </w:t>
-      </w:r>
-      <w:r>
-        <w:rPr>
-          <w:i/>
-          <w:lang w:val="pt-PT"/>
-        </w:rPr>
-        <w:t>web</w:t>
-      </w:r>
-      <w:r>
-        <w:rPr>
-          <w:lang w:val="pt-PT"/>
-        </w:rPr>
-        <w:t xml:space="preserve"> tais como </w:t>
-      </w:r>
-      <w:r>
-        <w:rPr>
-          <w:i/>
-          <w:lang w:val="pt-PT"/>
-        </w:rPr>
-        <w:t>HTML</w:t>
-      </w:r>
-      <w:r>
-        <w:rPr>
-          <w:lang w:val="pt-PT"/>
-        </w:rPr>
-        <w:t xml:space="preserve">, </w:t>
-      </w:r>
-      <w:r>
-        <w:rPr>
-          <w:i/>
-          <w:lang w:val="pt-PT"/>
-        </w:rPr>
-        <w:t>CSS</w:t>
-      </w:r>
-      <w:r>
-        <w:rPr>
-          <w:lang w:val="pt-PT"/>
-        </w:rPr>
-        <w:t xml:space="preserve"> e </w:t>
-      </w:r>
-      <w:r>
-        <w:rPr>
-          <w:i/>
-          <w:lang w:val="pt-PT"/>
-        </w:rPr>
-        <w:t>JavaScript</w:t>
-      </w:r>
-      <w:r>
-        <w:rPr>
-          <w:lang w:val="pt-PT"/>
-        </w:rPr>
-        <w:t>.</w:t>
-      </w:r>
-    </w:p>
-    <w:p>
-      <w:pPr>
-        <w:ind w:left="720" w:firstLine="698"/>
-        <w:rPr>
-          <w:lang w:val="pt-PT"/>
-        </w:rPr>
-      </w:pPr>
-      <w:r>
-        <w:rPr>
-          <w:lang w:val="pt-PT"/>
-        </w:rPr>
-        <w:t>As aplicaç</w:t>
-      </w:r>
-      <w:r>
-        <w:rPr>
-          <w:lang w:val="pt-PT"/>
-        </w:rPr>
-        <w:t>ões criadas com o P</w:t>
-      </w:r>
-      <w:r>
-        <w:rPr>
-          <w:lang w:val="pt-PT"/>
-        </w:rPr>
-        <w:t xml:space="preserve">honegap são multiplataforma, isto é, funcionam para Android, iOS, Windows Phone, entre outros sistemas operativos para dispositivos móveis. As aplicações são também consideradas de aplicações híbridas pois não são totalmente aplicações móveis nativas </w:t>
-      </w:r>
-      <w:r>
-        <w:rPr>
-          <w:lang w:val="pt-PT"/>
-        </w:rPr>
-        <w:t>nem</w:t>
-      </w:r>
-      <w:r>
-        <w:rPr>
-          <w:lang w:val="pt-PT"/>
-        </w:rPr>
-        <w:t xml:space="preserve"> aplicações para a </w:t>
-      </w:r>
-      <w:r>
-        <w:rPr>
-          <w:i/>
-          <w:lang w:val="pt-PT"/>
-        </w:rPr>
-        <w:t>web</w:t>
-      </w:r>
-      <w:r>
-        <w:rPr>
-          <w:i/>
-          <w:lang w:val="pt-PT"/>
-        </w:rPr>
-        <w:t>-based</w:t>
-      </w:r>
-      <w:r>
-        <w:rPr>
-          <w:lang w:val="pt-PT"/>
-        </w:rPr>
-        <w:t>.</w:t>
-      </w:r>
-    </w:p>
-    <w:p>
-      <w:pPr>
-        <w:ind w:left="720" w:firstLine="698"/>
-        <w:rPr>
-          <w:lang w:val="pt-PT"/>
-        </w:rPr>
-      </w:pPr>
-      <w:r>
-        <w:rPr>
-          <w:lang w:val="pt-PT"/>
-        </w:rPr>
-        <w:t>Esta tecnologia mostrou ser a indicada para a aplicação que queríamos implementar pois</w:t>
-      </w:r>
-      <w:r>
-        <w:rPr>
-          <w:lang w:val="pt-PT"/>
-        </w:rPr>
-        <w:t xml:space="preserve"> </w:t>
-      </w:r>
-      <w:r>
-        <w:rPr>
-          <w:lang w:val="pt-PT"/>
-        </w:rPr>
-        <w:t>possibilita a utilização do JavaScript</w:t>
-      </w:r>
-      <w:r>
-        <w:rPr>
-          <w:lang w:val="pt-PT"/>
-        </w:rPr>
-        <w:t>.</w:t>
-      </w:r>
-      <w:r>
-        <w:rPr>
-          <w:lang w:val="pt-PT"/>
-        </w:rPr>
-        <w:t xml:space="preserve"> </w:t>
-      </w:r>
-      <w:r>
-        <w:rPr>
-          <w:lang w:val="pt-PT"/>
-        </w:rPr>
-        <w:t>O acesso ao  JavaScript</w:t>
-      </w:r>
-      <w:r>
-        <w:rPr>
-          <w:lang w:val="pt-PT"/>
-        </w:rPr>
-        <w:t xml:space="preserve"> permite utilizar a biblioteca jQuery que </w:t>
-      </w:r>
-      <w:r>
-        <w:rPr>
-          <w:lang w:val="pt-PT"/>
-        </w:rPr>
-        <w:t>dispõe de um conjunto de métodos que permitem efectuar pedidos de AJAX (Asyncrhonous JavaScript and XML)</w:t>
-      </w:r>
-      <w:r>
-        <w:rPr>
-          <w:lang w:val="pt-PT"/>
-        </w:rPr>
-        <w:t xml:space="preserve">. </w:t>
-      </w:r>
-      <w:r>
-        <w:rPr>
-          <w:lang w:val="pt-PT"/>
-        </w:rPr>
-        <w:t>Para além disso evitou que tivesse que obter mais formação em relação ao desenvolvimento de aplicações móveis nativas pois já tinha tido contacto com as tecnologias de HTML, CSS e JavaScript na faculdade e este último também na aprendizagem de Node.js</w:t>
-      </w:r>
-      <w:r>
-        <w:rPr>
-          <w:lang w:val="pt-PT"/>
-        </w:rPr>
-        <w:t>.</w:t>
-      </w:r>
-      <w:r>
-        <w:rPr>
-          <w:lang w:val="pt-PT"/>
-        </w:rPr>
-        <w:t xml:space="preserve"> </w:t>
-      </w:r>
-    </w:p>
-    <w:p>
-      <w:pPr>
-        <w:rPr>
-          <w:lang w:val="pt-PT"/>
-        </w:rPr>
-      </w:pPr>
-    </w:p>
-    <w:p>
-      <w:pPr>
-        <w:pStyle w:val="Heading2"/>
-      </w:pPr>
-      <w:bookmarkStart w:id="141" w:name="_Toc398052202"/>
-      <w:bookmarkStart w:id="142" w:name="_Toc400374076"/>
-      <w:r>
-        <w:t>Análise Funcional</w:t>
-      </w:r>
       <w:bookmarkEnd w:id="141"/>
-      <w:bookmarkEnd w:id="142"/>
     </w:p>
     <w:p>
       <w:pPr>
@@ -6610,13 +6608,13 @@
       <w:pPr>
         <w:pStyle w:val="Heading2"/>
       </w:pPr>
-      <w:bookmarkStart w:id="143" w:name="_Toc398052203"/>
-      <w:bookmarkStart w:id="144" w:name="_Toc400374077"/>
+      <w:bookmarkStart w:id="142" w:name="_Toc398052203"/>
+      <w:bookmarkStart w:id="143" w:name="_Toc400374077"/>
       <w:r>
         <w:t>Análise não funcional</w:t>
       </w:r>
+      <w:bookmarkEnd w:id="142"/>
       <w:bookmarkEnd w:id="143"/>
-      <w:bookmarkEnd w:id="144"/>
     </w:p>
     <w:p>
       <w:pPr>
@@ -6895,16 +6893,16 @@
           <w:lang w:val="pt-PT"/>
         </w:rPr>
       </w:pPr>
-      <w:bookmarkStart w:id="145" w:name="_Toc398052204"/>
-      <w:bookmarkStart w:id="146" w:name="_Toc400374078"/>
+      <w:bookmarkStart w:id="144" w:name="_Toc398052204"/>
+      <w:bookmarkStart w:id="145" w:name="_Toc400374078"/>
       <w:r>
         <w:rPr>
           <w:lang w:val="pt-PT"/>
         </w:rPr>
         <w:t>Diagrama de casos de uso</w:t>
       </w:r>
+      <w:bookmarkEnd w:id="144"/>
       <w:bookmarkEnd w:id="145"/>
-      <w:bookmarkEnd w:id="146"/>
     </w:p>
     <w:p>
       <w:pPr>
@@ -6929,13 +6927,37 @@
         <w:rPr>
           <w:lang w:val="pt-PT"/>
         </w:rPr>
-        <w:t xml:space="preserve"> os diagramas de casos de uso da aplicação. Começarei por um diagrama geral onde podemos ver todas as funcionalidades descritas no ponto 2.7. </w:t>
-      </w:r>
-      <w:r>
-        <w:rPr>
-          <w:lang w:val="pt-PT"/>
-        </w:rPr>
-        <w:t xml:space="preserve">Decidi, para uma melhor percepção do diagrama geral compactar alguns casos de uso em casos mais gerais. Assim </w:t>
+        <w:t xml:space="preserve"> os diagramas de casos de uso da aplicação</w:t>
+      </w:r>
+      <w:r>
+        <w:rPr>
+          <w:lang w:val="pt-PT"/>
+        </w:rPr>
+        <w:t>, estes diagramas foram realizados mutuamente pelos dois membros da equipa de desenvolvimento</w:t>
+      </w:r>
+      <w:r>
+        <w:rPr>
+          <w:lang w:val="pt-PT"/>
+        </w:rPr>
+        <w:t xml:space="preserve">. Começarei por um diagrama geral onde podemos ver todas as funcionalidades descritas no ponto 2.7. </w:t>
+      </w:r>
+      <w:r>
+        <w:rPr>
+          <w:lang w:val="pt-PT"/>
+        </w:rPr>
+        <w:t>Decidi</w:t>
+      </w:r>
+      <w:r>
+        <w:rPr>
+          <w:lang w:val="pt-PT"/>
+        </w:rPr>
+        <w:t>mos</w:t>
+      </w:r>
+      <w:r>
+        <w:rPr>
+          <w:lang w:val="pt-PT"/>
+        </w:rPr>
+        <w:t xml:space="preserve">, para uma melhor percepção do diagrama geral compactar alguns casos de uso em casos mais gerais. Assim </w:t>
       </w:r>
       <w:r>
         <w:rPr>
@@ -6984,7 +7006,7 @@
       <w:pPr>
         <w:keepNext/>
         <w:ind w:left="0" w:firstLine="698"/>
-        <w:jc w:val="left"/>
+        <w:jc w:val="center"/>
       </w:pPr>
       <w:r>
         <w:rPr>
@@ -6994,9 +7016,9 @@
         <w:lastRenderedPageBreak/>
         <w:drawing>
           <wp:inline distT="0" distB="0" distL="0" distR="0">
-            <wp:extent cx="6479540" cy="5114925"/>
-            <wp:effectExtent l="0" t="0" r="0" b="9525"/>
-            <wp:docPr id="6" name="Picture 6"/>
+            <wp:extent cx="6479540" cy="5200015"/>
+            <wp:effectExtent l="0" t="0" r="0" b="635"/>
+            <wp:docPr id="2" name="Picture 2"/>
             <wp:cNvGraphicFramePr>
               <a:graphicFrameLocks xmlns:a="http://schemas.openxmlformats.org/drawingml/2006/main" noChangeAspect="1"/>
             </wp:cNvGraphicFramePr>
@@ -7004,7 +7026,7 @@
               <a:graphicData uri="http://schemas.openxmlformats.org/drawingml/2006/picture">
                 <pic:pic xmlns:pic="http://schemas.openxmlformats.org/drawingml/2006/picture">
                   <pic:nvPicPr>
-                    <pic:cNvPr id="6" name="UseCases_general.png"/>
+                    <pic:cNvPr id="2" name="UseCases_general.png"/>
                     <pic:cNvPicPr/>
                   </pic:nvPicPr>
                   <pic:blipFill>
@@ -7022,7 +7044,7 @@
                   <pic:spPr>
                     <a:xfrm>
                       <a:off x="0" y="0"/>
-                      <a:ext cx="6479540" cy="5114925"/>
+                      <a:ext cx="6479540" cy="5200015"/>
                     </a:xfrm>
                     <a:prstGeom prst="rect">
                       <a:avLst/>
@@ -7034,6 +7056,8 @@
           </wp:inline>
         </w:drawing>
       </w:r>
+      <w:bookmarkStart w:id="146" w:name="_GoBack"/>
+      <w:bookmarkEnd w:id="146"/>
     </w:p>
     <w:p>
       <w:pPr>
@@ -7108,7 +7132,7 @@
           <w:lang w:val="pt-PT"/>
         </w:rPr>
         <w:drawing>
-          <wp:inline distT="0" distB="0" distL="0" distR="0" wp14:anchorId="09969583" wp14:editId="70F27D08">
+          <wp:inline distT="0" distB="0" distL="0" distR="0" wp14:anchorId="78ED2E1B" wp14:editId="3E0EC30F">
             <wp:extent cx="4237087" cy="1638442"/>
             <wp:effectExtent l="0" t="0" r="0" b="0"/>
             <wp:docPr id="12" name="Picture 12"/>
@@ -7239,7 +7263,7 @@
         </w:rPr>
         <w:lastRenderedPageBreak/>
         <w:drawing>
-          <wp:inline distT="0" distB="0" distL="0" distR="0" wp14:anchorId="46D1B7DD" wp14:editId="768785C7">
+          <wp:inline distT="0" distB="0" distL="0" distR="0" wp14:anchorId="575DFD06" wp14:editId="4BC0C292">
             <wp:extent cx="6479540" cy="2072640"/>
             <wp:effectExtent l="0" t="0" r="0" b="3810"/>
             <wp:docPr id="13" name="Picture 13"/>
@@ -7337,7 +7361,7 @@
           <w:lang w:val="pt-PT"/>
         </w:rPr>
         <w:drawing>
-          <wp:inline distT="0" distB="0" distL="0" distR="0">
+          <wp:inline distT="0" distB="0" distL="0" distR="0" wp14:anchorId="3CF52A63" wp14:editId="2467FF85">
             <wp:extent cx="6479540" cy="1867535"/>
             <wp:effectExtent l="0" t="0" r="0" b="0"/>
             <wp:docPr id="3" name="Picture 3"/>
@@ -7435,7 +7459,7 @@
           <w:lang w:val="pt-PT"/>
         </w:rPr>
         <w:drawing>
-          <wp:inline distT="0" distB="0" distL="0" distR="0" wp14:anchorId="6BA5BC8F" wp14:editId="503FA133">
+          <wp:inline distT="0" distB="0" distL="0" distR="0" wp14:anchorId="44C245D7" wp14:editId="6BFE2F9B">
             <wp:extent cx="6479540" cy="1828800"/>
             <wp:effectExtent l="0" t="0" r="0" b="0"/>
             <wp:docPr id="4" name="Picture 4"/>
@@ -7542,7 +7566,7 @@
         </w:rPr>
         <w:lastRenderedPageBreak/>
         <w:drawing>
-          <wp:inline distT="0" distB="0" distL="0" distR="0" wp14:anchorId="4628FF0A" wp14:editId="2DCCFDE6">
+          <wp:inline distT="0" distB="0" distL="0" distR="0" wp14:anchorId="117539BC" wp14:editId="59348E7A">
             <wp:extent cx="6479540" cy="1799590"/>
             <wp:effectExtent l="0" t="0" r="0" b="0"/>
             <wp:docPr id="11" name="Picture 11"/>
@@ -7640,7 +7664,7 @@
           <w:lang w:val="pt-PT"/>
         </w:rPr>
         <w:drawing>
-          <wp:inline distT="0" distB="0" distL="0" distR="0" wp14:anchorId="73E2EF13" wp14:editId="63FAABE1">
+          <wp:inline distT="0" distB="0" distL="0" distR="0" wp14:anchorId="504ACC77" wp14:editId="6092CB84">
             <wp:extent cx="6479540" cy="1839595"/>
             <wp:effectExtent l="0" t="0" r="0" b="8255"/>
             <wp:docPr id="5" name="Picture 5"/>
@@ -7760,6 +7784,1238 @@
     </w:p>
     <w:p>
       <w:pPr>
+        <w:ind w:left="720" w:firstLine="698"/>
+        <w:rPr>
+          <w:lang w:val="pt-PT"/>
+        </w:rPr>
+      </w:pPr>
+      <w:r>
+        <w:rPr>
+          <w:lang w:val="pt-PT"/>
+        </w:rPr>
+        <w:t>Neste ponto serão descritos alguns dos casos de uso apresentados anteriormente. Apenas se apresentam quatro casos de uso (dois por cada elemento da equipa) por razões de extensibilidade</w:t>
+      </w:r>
+      <w:r>
+        <w:rPr>
+          <w:lang w:val="pt-PT"/>
+        </w:rPr>
+        <w:t xml:space="preserve"> do relatório. Os casos de uso apresentados são: “Adicionar Combate”, “Pedir Amizade”, “Desafiar Amigo” e “Comparar Estatísticas”. A escolha destes casos advém de a equipa de desenvolvimento os considerar de maior relevância. De notar que alguns destes casos de uso fazem parte de casos de uso mais gerais tal como foi descrito no ponto anterior.</w:t>
+      </w:r>
+    </w:p>
+    <w:p>
+      <w:pPr>
+        <w:pStyle w:val="Heading3"/>
+      </w:pPr>
+      <w:r>
+        <w:t>“Adicionar Combate”</w:t>
+      </w:r>
+    </w:p>
+    <w:p>
+      <w:pPr>
+        <w:rPr>
+          <w:lang w:val="pt-PT"/>
+        </w:rPr>
+      </w:pPr>
+      <w:r>
+        <w:rPr>
+          <w:b/>
+          <w:lang w:val="pt-PT"/>
+        </w:rPr>
+        <w:t>Descrição:</w:t>
+      </w:r>
+      <w:r>
+        <w:rPr>
+          <w:b/>
+          <w:lang w:val="pt-PT"/>
+        </w:rPr>
+        <w:t xml:space="preserve"> </w:t>
+      </w:r>
+      <w:r>
+        <w:rPr>
+          <w:lang w:val="pt-PT"/>
+        </w:rPr>
+        <w:t xml:space="preserve">O utilizador através do </w:t>
+      </w:r>
+      <w:r>
+        <w:rPr>
+          <w:lang w:val="pt-PT"/>
+        </w:rPr>
+        <w:t>menu</w:t>
+      </w:r>
+      <w:r>
+        <w:rPr>
+          <w:lang w:val="pt-PT"/>
+        </w:rPr>
+        <w:t xml:space="preserve"> </w:t>
+      </w:r>
+      <w:r>
+        <w:rPr>
+          <w:lang w:val="pt-PT"/>
+        </w:rPr>
+        <w:t>“+” na página principal</w:t>
+      </w:r>
+      <w:r>
+        <w:rPr>
+          <w:lang w:val="pt-PT"/>
+        </w:rPr>
+        <w:t xml:space="preserve"> c</w:t>
+      </w:r>
+      <w:r>
+        <w:rPr>
+          <w:lang w:val="pt-PT"/>
+        </w:rPr>
+        <w:t>on</w:t>
+      </w:r>
+      <w:r>
+        <w:rPr>
+          <w:lang w:val="pt-PT"/>
+        </w:rPr>
+        <w:t xml:space="preserve">segue aceder a uma página que contém um formulário que lhe permite adicionar </w:t>
+      </w:r>
+      <w:r>
+        <w:rPr>
+          <w:lang w:val="pt-PT"/>
+        </w:rPr>
+        <w:t>um combate. Nessa mesma página também existe a possibilidade de adicionar um novo evento.</w:t>
+      </w:r>
+    </w:p>
+    <w:p>
+      <w:pPr>
+        <w:rPr>
+          <w:b/>
+          <w:lang w:val="pt-PT"/>
+        </w:rPr>
+      </w:pPr>
+      <w:r>
+        <w:rPr>
+          <w:b/>
+          <w:lang w:val="pt-PT"/>
+        </w:rPr>
+        <w:t>Pré-condição:</w:t>
+      </w:r>
+    </w:p>
+    <w:p>
+      <w:pPr>
+        <w:pStyle w:val="ListParagraph"/>
+        <w:numPr>
+          <w:ilvl w:val="0"/>
+          <w:numId w:val="21"/>
+        </w:numPr>
+        <w:rPr>
+          <w:b/>
+          <w:lang w:val="pt-PT"/>
+        </w:rPr>
+      </w:pPr>
+      <w:r>
+        <w:rPr>
+          <w:lang w:val="pt-PT"/>
+        </w:rPr>
+        <w:t>Existir uma conexão à internet;</w:t>
+      </w:r>
+    </w:p>
+    <w:p>
+      <w:pPr>
+        <w:pStyle w:val="ListParagraph"/>
+        <w:numPr>
+          <w:ilvl w:val="0"/>
+          <w:numId w:val="21"/>
+        </w:numPr>
+        <w:rPr>
+          <w:b/>
+          <w:lang w:val="pt-PT"/>
+        </w:rPr>
+      </w:pPr>
+      <w:r>
+        <w:rPr>
+          <w:lang w:val="pt-PT"/>
+        </w:rPr>
+        <w:t>Existir um evento adicionado pelo utilizador.</w:t>
+      </w:r>
+    </w:p>
+    <w:p>
+      <w:pPr>
+        <w:rPr>
+          <w:lang w:val="pt-PT"/>
+        </w:rPr>
+      </w:pPr>
+      <w:r>
+        <w:rPr>
+          <w:b/>
+          <w:lang w:val="pt-PT"/>
+        </w:rPr>
+        <w:lastRenderedPageBreak/>
+        <w:t>Pós-condição:</w:t>
+      </w:r>
+    </w:p>
+    <w:p>
+      <w:pPr>
+        <w:pStyle w:val="ListParagraph"/>
+        <w:numPr>
+          <w:ilvl w:val="0"/>
+          <w:numId w:val="23"/>
+        </w:numPr>
+        <w:rPr>
+          <w:lang w:val="pt-PT"/>
+        </w:rPr>
+      </w:pPr>
+      <w:r>
+        <w:rPr>
+          <w:lang w:val="pt-PT"/>
+        </w:rPr>
+        <w:t>O utilizador é reencaminhado para a página principal onde visualiza as suas estatísticas actualizadas com os dados do novo combate que adicionou.</w:t>
+      </w:r>
+    </w:p>
+    <w:p>
+      <w:pPr>
+        <w:rPr>
+          <w:lang w:val="pt-PT"/>
+        </w:rPr>
+      </w:pPr>
+      <w:r>
+        <w:rPr>
+          <w:b/>
+          <w:lang w:val="pt-PT"/>
+        </w:rPr>
+        <w:t>Actores:</w:t>
+      </w:r>
+      <w:r>
+        <w:rPr>
+          <w:b/>
+          <w:lang w:val="pt-PT"/>
+        </w:rPr>
+        <w:t xml:space="preserve"> </w:t>
+      </w:r>
+      <w:r>
+        <w:rPr>
+          <w:lang w:val="pt-PT"/>
+        </w:rPr>
+        <w:t>Utilizador (Autenticado) e Sistema de Informação</w:t>
+      </w:r>
+    </w:p>
+    <w:p>
+      <w:pPr>
+        <w:rPr>
+          <w:b/>
+          <w:lang w:val="pt-PT"/>
+        </w:rPr>
+      </w:pPr>
+      <w:r>
+        <w:rPr>
+          <w:b/>
+          <w:lang w:val="pt-PT"/>
+        </w:rPr>
+        <w:t>Cenário Principal:</w:t>
+      </w:r>
+    </w:p>
+    <w:p>
+      <w:pPr>
+        <w:pStyle w:val="ListParagraph"/>
+        <w:numPr>
+          <w:ilvl w:val="0"/>
+          <w:numId w:val="25"/>
+        </w:numPr>
+        <w:rPr>
+          <w:lang w:val="pt-PT"/>
+        </w:rPr>
+      </w:pPr>
+      <w:r>
+        <w:rPr>
+          <w:lang w:val="pt-PT"/>
+        </w:rPr>
+        <w:t>O caso de uso começa quando o utilizador acede ao menú principal na p</w:t>
+      </w:r>
+      <w:r>
+        <w:rPr>
+          <w:lang w:val="pt-PT"/>
+        </w:rPr>
+        <w:t>ágina principal;</w:t>
+      </w:r>
+    </w:p>
+    <w:p>
+      <w:pPr>
+        <w:pStyle w:val="ListParagraph"/>
+        <w:numPr>
+          <w:ilvl w:val="0"/>
+          <w:numId w:val="25"/>
+        </w:numPr>
+        <w:rPr>
+          <w:lang w:val="pt-PT"/>
+        </w:rPr>
+      </w:pPr>
+      <w:r>
+        <w:rPr>
+          <w:lang w:val="pt-PT"/>
+        </w:rPr>
+        <w:t>A aplicação redirecciona o utilizador para a página do formulário de adição de combates.</w:t>
+      </w:r>
+    </w:p>
+    <w:p>
+      <w:pPr>
+        <w:pStyle w:val="ListParagraph"/>
+        <w:numPr>
+          <w:ilvl w:val="0"/>
+          <w:numId w:val="25"/>
+        </w:numPr>
+        <w:rPr>
+          <w:lang w:val="pt-PT"/>
+        </w:rPr>
+      </w:pPr>
+      <w:r>
+        <w:rPr>
+          <w:lang w:val="pt-PT"/>
+        </w:rPr>
+        <w:t>A aplicação requere ao Sistema de Informação todos os eventos daquele utilizador;</w:t>
+      </w:r>
+    </w:p>
+    <w:p>
+      <w:pPr>
+        <w:pStyle w:val="ListParagraph"/>
+        <w:numPr>
+          <w:ilvl w:val="0"/>
+          <w:numId w:val="25"/>
+        </w:numPr>
+        <w:rPr>
+          <w:lang w:val="pt-PT"/>
+        </w:rPr>
+      </w:pPr>
+      <w:r>
+        <w:rPr>
+          <w:lang w:val="pt-PT"/>
+        </w:rPr>
+        <w:t>A aplicação mostra o formulário de adição de um combate;</w:t>
+      </w:r>
+    </w:p>
+    <w:p>
+      <w:pPr>
+        <w:pStyle w:val="ListParagraph"/>
+        <w:numPr>
+          <w:ilvl w:val="0"/>
+          <w:numId w:val="25"/>
+        </w:numPr>
+        <w:rPr>
+          <w:lang w:val="pt-PT"/>
+        </w:rPr>
+      </w:pPr>
+      <w:r>
+        <w:rPr>
+          <w:lang w:val="pt-PT"/>
+        </w:rPr>
+        <w:t>O utilizador insere todas as informações do combate;</w:t>
+      </w:r>
+    </w:p>
+    <w:p>
+      <w:pPr>
+        <w:pStyle w:val="ListParagraph"/>
+        <w:numPr>
+          <w:ilvl w:val="0"/>
+          <w:numId w:val="25"/>
+        </w:numPr>
+        <w:rPr>
+          <w:lang w:val="pt-PT"/>
+        </w:rPr>
+      </w:pPr>
+      <w:r>
+        <w:rPr>
+          <w:lang w:val="pt-PT"/>
+        </w:rPr>
+        <w:t>A aplicação valida toda a informação inserida pelo utilizador;</w:t>
+      </w:r>
+    </w:p>
+    <w:p>
+      <w:pPr>
+        <w:pStyle w:val="ListParagraph"/>
+        <w:numPr>
+          <w:ilvl w:val="0"/>
+          <w:numId w:val="25"/>
+        </w:numPr>
+        <w:rPr>
+          <w:lang w:val="pt-PT"/>
+        </w:rPr>
+      </w:pPr>
+      <w:r>
+        <w:rPr>
+          <w:lang w:val="pt-PT"/>
+        </w:rPr>
+        <w:t>A aplicação envia a informação ao Sistema de Informação;</w:t>
+      </w:r>
+    </w:p>
+    <w:p>
+      <w:pPr>
+        <w:pStyle w:val="ListParagraph"/>
+        <w:numPr>
+          <w:ilvl w:val="0"/>
+          <w:numId w:val="25"/>
+        </w:numPr>
+        <w:rPr>
+          <w:lang w:val="pt-PT"/>
+        </w:rPr>
+      </w:pPr>
+      <w:r>
+        <w:rPr>
+          <w:lang w:val="pt-PT"/>
+        </w:rPr>
+        <w:t>O Sistema de Informação envia mensagem de sucesso;</w:t>
+      </w:r>
+    </w:p>
+    <w:p>
+      <w:pPr>
+        <w:pStyle w:val="ListParagraph"/>
+        <w:numPr>
+          <w:ilvl w:val="0"/>
+          <w:numId w:val="25"/>
+        </w:numPr>
+        <w:rPr>
+          <w:lang w:val="pt-PT"/>
+        </w:rPr>
+      </w:pPr>
+      <w:r>
+        <w:rPr>
+          <w:lang w:val="pt-PT"/>
+        </w:rPr>
+        <w:t>A aplicação redirecciona o utilizador para a página principal;</w:t>
+      </w:r>
+    </w:p>
+    <w:p>
+      <w:pPr>
+        <w:pStyle w:val="ListParagraph"/>
+        <w:numPr>
+          <w:ilvl w:val="0"/>
+          <w:numId w:val="25"/>
+        </w:numPr>
+        <w:rPr>
+          <w:lang w:val="pt-PT"/>
+        </w:rPr>
+      </w:pPr>
+      <w:r>
+        <w:rPr>
+          <w:lang w:val="pt-PT"/>
+        </w:rPr>
+        <w:t>A aplicação pede ao Sistema de Informação para calcular e enviar as estatísticas mais recentes;</w:t>
+      </w:r>
+    </w:p>
+    <w:p>
+      <w:pPr>
+        <w:pStyle w:val="ListParagraph"/>
+        <w:numPr>
+          <w:ilvl w:val="0"/>
+          <w:numId w:val="25"/>
+        </w:numPr>
+        <w:rPr>
+          <w:lang w:val="pt-PT"/>
+        </w:rPr>
+      </w:pPr>
+      <w:r>
+        <w:rPr>
+          <w:lang w:val="pt-PT"/>
+        </w:rPr>
+        <w:t>A aplicação recebe as estatísticas e apresenta-as ao utilizador;</w:t>
+      </w:r>
+    </w:p>
+    <w:p>
+      <w:pPr>
+        <w:pStyle w:val="ListParagraph"/>
+        <w:numPr>
+          <w:ilvl w:val="0"/>
+          <w:numId w:val="25"/>
+        </w:numPr>
+        <w:rPr>
+          <w:lang w:val="pt-PT"/>
+        </w:rPr>
+      </w:pPr>
+      <w:r>
+        <w:rPr>
+          <w:lang w:val="pt-PT"/>
+        </w:rPr>
+        <w:t>O caso de uso termina;</w:t>
+      </w:r>
+    </w:p>
+    <w:p>
+      <w:pPr>
+        <w:rPr>
+          <w:b/>
+          <w:lang w:val="pt-PT"/>
+        </w:rPr>
+      </w:pPr>
+      <w:r>
+        <w:rPr>
+          <w:b/>
+          <w:lang w:val="pt-PT"/>
+        </w:rPr>
+        <w:t>Cenário Secundário:</w:t>
+      </w:r>
+    </w:p>
+    <w:p>
+      <w:pPr>
+        <w:ind w:left="720" w:firstLine="698"/>
+        <w:rPr>
+          <w:u w:val="single"/>
+          <w:lang w:val="pt-PT"/>
+        </w:rPr>
+      </w:pPr>
+      <w:r>
+        <w:rPr>
+          <w:lang w:val="pt-PT"/>
+        </w:rPr>
+        <w:tab/>
+      </w:r>
+      <w:r>
+        <w:rPr>
+          <w:lang w:val="pt-PT"/>
+        </w:rPr>
+        <w:tab/>
+      </w:r>
+      <w:r>
+        <w:rPr>
+          <w:u w:val="single"/>
+          <w:lang w:val="pt-PT"/>
+        </w:rPr>
+        <w:t>Falha na comunicação com o Sistema de Informação</w:t>
+      </w:r>
+    </w:p>
+    <w:p>
+      <w:pPr>
+        <w:pStyle w:val="ListParagraph"/>
+        <w:numPr>
+          <w:ilvl w:val="0"/>
+          <w:numId w:val="27"/>
+        </w:numPr>
+        <w:rPr>
+          <w:lang w:val="pt-PT"/>
+        </w:rPr>
+      </w:pPr>
+      <w:r>
+        <w:rPr>
+          <w:lang w:val="pt-PT"/>
+        </w:rPr>
+        <w:t>A aplicação tenta com</w:t>
+      </w:r>
+      <w:r>
+        <w:rPr>
+          <w:lang w:val="pt-PT"/>
+        </w:rPr>
+        <w:t xml:space="preserve">unicar com o servidor para enviar os dados do combate ou a pedir as estatísticas mais recentes </w:t>
+      </w:r>
+      <w:r>
+        <w:rPr>
+          <w:lang w:val="pt-PT"/>
+        </w:rPr>
+        <w:t>e verifica que não foi possível</w:t>
+      </w:r>
+      <w:r>
+        <w:rPr>
+          <w:lang w:val="pt-PT"/>
+        </w:rPr>
+        <w:t>;</w:t>
+      </w:r>
+    </w:p>
+    <w:p>
+      <w:pPr>
+        <w:pStyle w:val="ListParagraph"/>
+        <w:numPr>
+          <w:ilvl w:val="0"/>
+          <w:numId w:val="27"/>
+        </w:numPr>
+        <w:rPr>
+          <w:lang w:val="pt-PT"/>
+        </w:rPr>
+      </w:pPr>
+      <w:r>
+        <w:rPr>
+          <w:lang w:val="pt-PT"/>
+        </w:rPr>
+        <w:t>A aplicação mostra uma mensagem de erro;</w:t>
+      </w:r>
+    </w:p>
+    <w:p>
+      <w:pPr>
+        <w:pStyle w:val="ListParagraph"/>
+        <w:numPr>
+          <w:ilvl w:val="0"/>
+          <w:numId w:val="27"/>
+        </w:numPr>
+        <w:rPr>
+          <w:lang w:val="pt-PT"/>
+        </w:rPr>
+      </w:pPr>
+      <w:r>
+        <w:rPr>
+          <w:lang w:val="pt-PT"/>
+        </w:rPr>
+        <w:t>Continua no passo 12.</w:t>
+      </w:r>
+    </w:p>
+    <w:p>
+      <w:pPr>
+        <w:spacing w:before="0" w:line="240" w:lineRule="auto"/>
+        <w:ind w:left="0"/>
+        <w:jc w:val="left"/>
+        <w:rPr>
+          <w:u w:val="single"/>
+          <w:lang w:val="pt-PT"/>
+        </w:rPr>
+      </w:pPr>
+      <w:r>
+        <w:rPr>
+          <w:u w:val="single"/>
+          <w:lang w:val="pt-PT"/>
+        </w:rPr>
+        <w:br w:type="page"/>
+      </w:r>
+    </w:p>
+    <w:p>
+      <w:pPr>
+        <w:ind w:firstLine="175"/>
+        <w:rPr>
+          <w:u w:val="single"/>
+          <w:lang w:val="pt-PT"/>
+        </w:rPr>
+      </w:pPr>
+      <w:r>
+        <w:rPr>
+          <w:u w:val="single"/>
+          <w:lang w:val="pt-PT"/>
+        </w:rPr>
+        <w:lastRenderedPageBreak/>
+        <w:t>Falha na validação da informação introduzida pelo utilizador</w:t>
+      </w:r>
+    </w:p>
+    <w:p>
+      <w:pPr>
+        <w:pStyle w:val="ListParagraph"/>
+        <w:numPr>
+          <w:ilvl w:val="0"/>
+          <w:numId w:val="28"/>
+        </w:numPr>
+        <w:rPr>
+          <w:u w:val="single"/>
+          <w:lang w:val="pt-PT"/>
+        </w:rPr>
+      </w:pPr>
+      <w:r>
+        <w:rPr>
+          <w:lang w:val="pt-PT"/>
+        </w:rPr>
+        <w:t>A aplicação valida a informação introduzida pelo utilizador e verifica que alguma dessa informação não está de acordo com os parâmetros que a aplicação requer.</w:t>
+      </w:r>
+    </w:p>
+    <w:p>
+      <w:pPr>
+        <w:pStyle w:val="ListParagraph"/>
+        <w:numPr>
+          <w:ilvl w:val="0"/>
+          <w:numId w:val="28"/>
+        </w:numPr>
+        <w:rPr>
+          <w:u w:val="single"/>
+          <w:lang w:val="pt-PT"/>
+        </w:rPr>
+      </w:pPr>
+      <w:r>
+        <w:rPr>
+          <w:lang w:val="pt-PT"/>
+        </w:rPr>
+        <w:t>A aplicação mostra a mensagem de erro correspondente à informação que está incorrecta;</w:t>
+      </w:r>
+    </w:p>
+    <w:p>
+      <w:pPr>
+        <w:pStyle w:val="ListParagraph"/>
+        <w:numPr>
+          <w:ilvl w:val="0"/>
+          <w:numId w:val="28"/>
+        </w:numPr>
+        <w:rPr>
+          <w:u w:val="single"/>
+          <w:lang w:val="pt-PT"/>
+        </w:rPr>
+      </w:pPr>
+      <w:r>
+        <w:rPr>
+          <w:lang w:val="pt-PT"/>
+        </w:rPr>
+        <w:t>Continua no passo 5;</w:t>
+      </w:r>
+    </w:p>
+    <w:p>
+      <w:pPr>
+        <w:pStyle w:val="Heading3"/>
+      </w:pPr>
+      <w:r>
+        <w:t>“Pedir Amizade”</w:t>
+      </w:r>
+    </w:p>
+    <w:p>
+      <w:pPr>
+        <w:rPr>
+          <w:lang w:val="pt-PT"/>
+        </w:rPr>
+      </w:pPr>
+      <w:r>
+        <w:rPr>
+          <w:b/>
+          <w:lang w:val="pt-PT"/>
+        </w:rPr>
+        <w:t xml:space="preserve">Descrição: </w:t>
+      </w:r>
+      <w:r>
+        <w:rPr>
+          <w:lang w:val="pt-PT"/>
+        </w:rPr>
+        <w:t xml:space="preserve">O utilizador vai ao </w:t>
+      </w:r>
+      <w:r>
+        <w:rPr>
+          <w:lang w:val="pt-PT"/>
+        </w:rPr>
+        <w:t>menu</w:t>
+      </w:r>
+      <w:r>
+        <w:rPr>
+          <w:lang w:val="pt-PT"/>
+        </w:rPr>
+        <w:t xml:space="preserve"> </w:t>
+      </w:r>
+      <w:r>
+        <w:rPr>
+          <w:lang w:val="pt-PT"/>
+        </w:rPr>
+        <w:t>principal consegue aceder à sua lista de amigos onde também lhe é apresentada a opção de adicionar outro amigo. Ao clicar nessa opção o utilizador é redirecionado para uma página onde pode procurar um utilizador pelo seu nome ou pelo seu endereço de email e pedir-lhe amizade se assim o pretender.</w:t>
+      </w:r>
+    </w:p>
+    <w:p>
+      <w:pPr>
+        <w:rPr>
+          <w:b/>
+          <w:lang w:val="pt-PT"/>
+        </w:rPr>
+      </w:pPr>
+      <w:r>
+        <w:rPr>
+          <w:b/>
+          <w:lang w:val="pt-PT"/>
+        </w:rPr>
+        <w:t>Pré-condição:</w:t>
+      </w:r>
+    </w:p>
+    <w:p>
+      <w:pPr>
+        <w:pStyle w:val="ListParagraph"/>
+        <w:numPr>
+          <w:ilvl w:val="0"/>
+          <w:numId w:val="23"/>
+        </w:numPr>
+        <w:rPr>
+          <w:lang w:val="pt-PT"/>
+        </w:rPr>
+      </w:pPr>
+      <w:r>
+        <w:rPr>
+          <w:lang w:val="pt-PT"/>
+        </w:rPr>
+        <w:t>Conexão à internet;</w:t>
+      </w:r>
+    </w:p>
+    <w:p>
+      <w:pPr>
+        <w:rPr>
+          <w:b/>
+          <w:lang w:val="pt-PT"/>
+        </w:rPr>
+      </w:pPr>
+      <w:r>
+        <w:rPr>
+          <w:b/>
+          <w:lang w:val="pt-PT"/>
+        </w:rPr>
+        <w:t>Pós-condição:</w:t>
+      </w:r>
+      <w:r>
+        <w:rPr>
+          <w:b/>
+          <w:lang w:val="pt-PT"/>
+        </w:rPr>
+        <w:t xml:space="preserve"> </w:t>
+      </w:r>
+      <w:r>
+        <w:rPr>
+          <w:lang w:val="pt-PT"/>
+        </w:rPr>
+        <w:t>N/A</w:t>
+      </w:r>
+    </w:p>
+    <w:p>
+      <w:pPr>
+        <w:rPr>
+          <w:lang w:val="pt-PT"/>
+        </w:rPr>
+      </w:pPr>
+      <w:r>
+        <w:rPr>
+          <w:b/>
+          <w:lang w:val="pt-PT"/>
+        </w:rPr>
+        <w:t>Actores:</w:t>
+      </w:r>
+      <w:r>
+        <w:rPr>
+          <w:b/>
+          <w:lang w:val="pt-PT"/>
+        </w:rPr>
+        <w:t xml:space="preserve"> </w:t>
+      </w:r>
+      <w:r>
+        <w:rPr>
+          <w:lang w:val="pt-PT"/>
+        </w:rPr>
+        <w:t>Utilizador (Autenticado) e Sistema de Informação;</w:t>
+      </w:r>
+    </w:p>
+    <w:p>
+      <w:pPr>
+        <w:rPr>
+          <w:b/>
+          <w:lang w:val="pt-PT"/>
+        </w:rPr>
+      </w:pPr>
+      <w:r>
+        <w:rPr>
+          <w:b/>
+          <w:lang w:val="pt-PT"/>
+        </w:rPr>
+        <w:t>Cenário Principal:</w:t>
+      </w:r>
+    </w:p>
+    <w:p>
+      <w:pPr>
+        <w:pStyle w:val="ListParagraph"/>
+        <w:numPr>
+          <w:ilvl w:val="0"/>
+          <w:numId w:val="29"/>
+        </w:numPr>
+        <w:rPr>
+          <w:lang w:val="pt-PT"/>
+        </w:rPr>
+      </w:pPr>
+      <w:r>
+        <w:rPr>
+          <w:lang w:val="pt-PT"/>
+        </w:rPr>
+        <w:t>O cenário começa quando o utilizador abre o menu principal e seleciona a opção de “Friends”;</w:t>
+      </w:r>
+    </w:p>
+    <w:p>
+      <w:pPr>
+        <w:pStyle w:val="ListParagraph"/>
+        <w:numPr>
+          <w:ilvl w:val="0"/>
+          <w:numId w:val="29"/>
+        </w:numPr>
+        <w:rPr>
+          <w:lang w:val="pt-PT"/>
+        </w:rPr>
+      </w:pPr>
+      <w:r>
+        <w:rPr>
+          <w:lang w:val="pt-PT"/>
+        </w:rPr>
+        <w:t>A aplicação redirecciona o utilizador para uma página onde está a sua lista de amigos;</w:t>
+      </w:r>
+    </w:p>
+    <w:p>
+      <w:pPr>
+        <w:pStyle w:val="ListParagraph"/>
+        <w:numPr>
+          <w:ilvl w:val="0"/>
+          <w:numId w:val="29"/>
+        </w:numPr>
+        <w:rPr>
+          <w:lang w:val="pt-PT"/>
+        </w:rPr>
+      </w:pPr>
+      <w:r>
+        <w:rPr>
+          <w:lang w:val="pt-PT"/>
+        </w:rPr>
+        <w:t>O utilizador carrega no botão onde diz “Add Friends”;</w:t>
+      </w:r>
+    </w:p>
+    <w:p>
+      <w:pPr>
+        <w:pStyle w:val="ListParagraph"/>
+        <w:numPr>
+          <w:ilvl w:val="0"/>
+          <w:numId w:val="29"/>
+        </w:numPr>
+        <w:rPr>
+          <w:lang w:val="pt-PT"/>
+        </w:rPr>
+      </w:pPr>
+      <w:r>
+        <w:rPr>
+          <w:lang w:val="pt-PT"/>
+        </w:rPr>
+        <w:t>A aplicação redirecciona o utilizador para uma página onde ele pode pesquisar por utilizadores;</w:t>
+      </w:r>
+    </w:p>
+    <w:p>
+      <w:pPr>
+        <w:pStyle w:val="ListParagraph"/>
+        <w:numPr>
+          <w:ilvl w:val="0"/>
+          <w:numId w:val="29"/>
+        </w:numPr>
+        <w:rPr>
+          <w:lang w:val="pt-PT"/>
+        </w:rPr>
+      </w:pPr>
+      <w:r>
+        <w:rPr>
+          <w:lang w:val="pt-PT"/>
+        </w:rPr>
+        <w:t>O utilizador insere informação necessária para a pesquisa;</w:t>
+      </w:r>
+    </w:p>
+    <w:p>
+      <w:pPr>
+        <w:pStyle w:val="ListParagraph"/>
+        <w:numPr>
+          <w:ilvl w:val="0"/>
+          <w:numId w:val="29"/>
+        </w:numPr>
+        <w:rPr>
+          <w:lang w:val="pt-PT"/>
+        </w:rPr>
+      </w:pPr>
+      <w:r>
+        <w:rPr>
+          <w:lang w:val="pt-PT"/>
+        </w:rPr>
+        <w:t>A aplicação valida a informação que o utilizador insere;</w:t>
+      </w:r>
+    </w:p>
+    <w:p>
+      <w:pPr>
+        <w:pStyle w:val="ListParagraph"/>
+        <w:numPr>
+          <w:ilvl w:val="0"/>
+          <w:numId w:val="29"/>
+        </w:numPr>
+        <w:rPr>
+          <w:lang w:val="pt-PT"/>
+        </w:rPr>
+      </w:pPr>
+      <w:r>
+        <w:rPr>
+          <w:lang w:val="pt-PT"/>
+        </w:rPr>
+        <w:t>A aplicação envia o parâmetro de pesquisa para o Sistema de Informação;</w:t>
+      </w:r>
+    </w:p>
+    <w:p>
+      <w:pPr>
+        <w:pStyle w:val="ListParagraph"/>
+        <w:numPr>
+          <w:ilvl w:val="0"/>
+          <w:numId w:val="29"/>
+        </w:numPr>
+        <w:rPr>
+          <w:lang w:val="pt-PT"/>
+        </w:rPr>
+      </w:pPr>
+      <w:r>
+        <w:rPr>
+          <w:lang w:val="pt-PT"/>
+        </w:rPr>
+        <w:t>O Sistema de Informação envia os dados para a aplicação;</w:t>
+      </w:r>
+    </w:p>
+    <w:p>
+      <w:pPr>
+        <w:pStyle w:val="ListParagraph"/>
+        <w:numPr>
+          <w:ilvl w:val="0"/>
+          <w:numId w:val="29"/>
+        </w:numPr>
+        <w:rPr>
+          <w:lang w:val="pt-PT"/>
+        </w:rPr>
+      </w:pPr>
+      <w:r>
+        <w:rPr>
+          <w:lang w:val="pt-PT"/>
+        </w:rPr>
+        <w:t>A aplicação mostra a listagem de utilizadores que resultaram da pesquisa;</w:t>
+      </w:r>
+    </w:p>
+    <w:p>
+      <w:pPr>
+        <w:pStyle w:val="ListParagraph"/>
+        <w:numPr>
+          <w:ilvl w:val="0"/>
+          <w:numId w:val="29"/>
+        </w:numPr>
+        <w:rPr>
+          <w:lang w:val="pt-PT"/>
+        </w:rPr>
+      </w:pPr>
+      <w:r>
+        <w:rPr>
+          <w:lang w:val="pt-PT"/>
+        </w:rPr>
+        <w:t>O utilizador carrega no botão “Add Friend” no utilizador que lhe interessar;</w:t>
+      </w:r>
+    </w:p>
+    <w:p>
+      <w:pPr>
+        <w:pStyle w:val="ListParagraph"/>
+        <w:numPr>
+          <w:ilvl w:val="0"/>
+          <w:numId w:val="29"/>
+        </w:numPr>
+        <w:rPr>
+          <w:lang w:val="pt-PT"/>
+        </w:rPr>
+      </w:pPr>
+      <w:r>
+        <w:rPr>
+          <w:lang w:val="pt-PT"/>
+        </w:rPr>
+        <w:lastRenderedPageBreak/>
+        <w:t>A aplicação envia uma notificação ao Sistema de Informação para enviar um pedido de amizade ao utilizador escolhido.</w:t>
+      </w:r>
+    </w:p>
+    <w:p>
+      <w:pPr>
+        <w:pStyle w:val="ListParagraph"/>
+        <w:numPr>
+          <w:ilvl w:val="0"/>
+          <w:numId w:val="29"/>
+        </w:numPr>
+        <w:rPr>
+          <w:lang w:val="pt-PT"/>
+        </w:rPr>
+      </w:pPr>
+      <w:r>
+        <w:rPr>
+          <w:lang w:val="pt-PT"/>
+        </w:rPr>
+        <w:t>O Sistema de Informação responde com a mensagem de sucesso;</w:t>
+      </w:r>
+    </w:p>
+    <w:p>
+      <w:pPr>
+        <w:pStyle w:val="ListParagraph"/>
+        <w:numPr>
+          <w:ilvl w:val="0"/>
+          <w:numId w:val="29"/>
+        </w:numPr>
+        <w:rPr>
+          <w:lang w:val="pt-PT"/>
+        </w:rPr>
+      </w:pPr>
+      <w:r>
+        <w:rPr>
+          <w:lang w:val="pt-PT"/>
+        </w:rPr>
+        <w:t>A aplicação mostra uma mensagem de sucesso;</w:t>
+      </w:r>
+    </w:p>
+    <w:p>
+      <w:pPr>
+        <w:pStyle w:val="ListParagraph"/>
+        <w:numPr>
+          <w:ilvl w:val="0"/>
+          <w:numId w:val="29"/>
+        </w:numPr>
+        <w:rPr>
+          <w:lang w:val="pt-PT"/>
+        </w:rPr>
+      </w:pPr>
+      <w:r>
+        <w:rPr>
+          <w:lang w:val="pt-PT"/>
+        </w:rPr>
+        <w:t>O caso de uso termina;</w:t>
+      </w:r>
+    </w:p>
+    <w:p>
+      <w:pPr>
+        <w:rPr>
+          <w:b/>
+          <w:lang w:val="pt-PT"/>
+        </w:rPr>
+      </w:pPr>
+      <w:r>
+        <w:rPr>
+          <w:b/>
+          <w:lang w:val="pt-PT"/>
+        </w:rPr>
+        <w:t>Cenário Secundário:</w:t>
+      </w:r>
+    </w:p>
+    <w:p>
+      <w:pPr>
+        <w:ind w:left="1265" w:firstLine="720"/>
+        <w:rPr>
+          <w:u w:val="single"/>
+          <w:lang w:val="pt-PT"/>
+        </w:rPr>
+      </w:pPr>
+      <w:r>
+        <w:rPr>
+          <w:u w:val="single"/>
+          <w:lang w:val="pt-PT"/>
+        </w:rPr>
+        <w:t>Falha na comunicação com o Sistema de Informação</w:t>
+      </w:r>
+    </w:p>
+    <w:p>
+      <w:pPr>
+        <w:pStyle w:val="ListParagraph"/>
+        <w:numPr>
+          <w:ilvl w:val="0"/>
+          <w:numId w:val="30"/>
+        </w:numPr>
+        <w:rPr>
+          <w:lang w:val="pt-PT"/>
+        </w:rPr>
+      </w:pPr>
+      <w:r>
+        <w:rPr>
+          <w:lang w:val="pt-PT"/>
+        </w:rPr>
+        <w:t xml:space="preserve">A aplicação tenta comunicar com o servidor para enviar os </w:t>
+      </w:r>
+      <w:r>
+        <w:rPr>
+          <w:lang w:val="pt-PT"/>
+        </w:rPr>
+        <w:t xml:space="preserve">parâmetros de pesquisa </w:t>
+      </w:r>
+      <w:r>
+        <w:rPr>
+          <w:lang w:val="pt-PT"/>
+        </w:rPr>
+        <w:t>e verifica que não foi possível;</w:t>
+      </w:r>
+    </w:p>
+    <w:p>
+      <w:pPr>
+        <w:pStyle w:val="ListParagraph"/>
+        <w:numPr>
+          <w:ilvl w:val="0"/>
+          <w:numId w:val="30"/>
+        </w:numPr>
+        <w:rPr>
+          <w:lang w:val="pt-PT"/>
+        </w:rPr>
+      </w:pPr>
+      <w:r>
+        <w:rPr>
+          <w:lang w:val="pt-PT"/>
+        </w:rPr>
+        <w:t>A aplicação mostra uma mensagem de erro;</w:t>
+      </w:r>
+    </w:p>
+    <w:p>
+      <w:pPr>
+        <w:pStyle w:val="ListParagraph"/>
+        <w:numPr>
+          <w:ilvl w:val="0"/>
+          <w:numId w:val="30"/>
+        </w:numPr>
+        <w:rPr>
+          <w:lang w:val="pt-PT"/>
+        </w:rPr>
+      </w:pPr>
+      <w:r>
+        <w:rPr>
+          <w:lang w:val="pt-PT"/>
+        </w:rPr>
+        <w:t>Continua no passo 14</w:t>
+      </w:r>
+      <w:r>
+        <w:rPr>
+          <w:lang w:val="pt-PT"/>
+        </w:rPr>
+        <w:t>.</w:t>
+      </w:r>
+    </w:p>
+    <w:p>
+      <w:pPr>
+        <w:ind w:firstLine="175"/>
+        <w:rPr>
+          <w:u w:val="single"/>
+          <w:lang w:val="pt-PT"/>
+        </w:rPr>
+      </w:pPr>
+      <w:r>
+        <w:rPr>
+          <w:u w:val="single"/>
+          <w:lang w:val="pt-PT"/>
+        </w:rPr>
+        <w:t>Falha na validação da informação introduzida pelo utilizador</w:t>
+      </w:r>
+    </w:p>
+    <w:p>
+      <w:pPr>
+        <w:pStyle w:val="ListParagraph"/>
+        <w:numPr>
+          <w:ilvl w:val="0"/>
+          <w:numId w:val="31"/>
+        </w:numPr>
+        <w:rPr>
+          <w:u w:val="single"/>
+          <w:lang w:val="pt-PT"/>
+        </w:rPr>
+      </w:pPr>
+      <w:r>
+        <w:rPr>
+          <w:lang w:val="pt-PT"/>
+        </w:rPr>
+        <w:t>A aplicação valida a informação introduzida pelo utilizador e verifica que alguma dessa informação não está de acordo com os parâmetros que a aplicação requer.</w:t>
+      </w:r>
+    </w:p>
+    <w:p>
+      <w:pPr>
+        <w:pStyle w:val="ListParagraph"/>
+        <w:numPr>
+          <w:ilvl w:val="0"/>
+          <w:numId w:val="31"/>
+        </w:numPr>
+        <w:rPr>
+          <w:u w:val="single"/>
+          <w:lang w:val="pt-PT"/>
+        </w:rPr>
+      </w:pPr>
+      <w:r>
+        <w:rPr>
+          <w:lang w:val="pt-PT"/>
+        </w:rPr>
+        <w:t>A aplicação mostra a mensagem de erro correspondente à informação que está incorrecta;</w:t>
+      </w:r>
+    </w:p>
+    <w:p>
+      <w:pPr>
+        <w:pStyle w:val="ListParagraph"/>
+        <w:numPr>
+          <w:ilvl w:val="0"/>
+          <w:numId w:val="31"/>
+        </w:numPr>
+        <w:rPr>
+          <w:u w:val="single"/>
+          <w:lang w:val="pt-PT"/>
+        </w:rPr>
+      </w:pPr>
+      <w:r>
+        <w:rPr>
+          <w:lang w:val="pt-PT"/>
+        </w:rPr>
+        <w:t>Continua no passo 5;</w:t>
+      </w:r>
+    </w:p>
+    <w:p>
+      <w:pPr>
         <w:pStyle w:val="Heading2"/>
       </w:pPr>
       <w:bookmarkStart w:id="156" w:name="_Toc398052207"/>
@@ -7771,7 +9027,13 @@
         <w:t>Implementação do proje</w:t>
       </w:r>
       <w:r>
-        <w:t>cto</w:t>
+        <w:rPr>
+          <w:lang w:val="pt-PT"/>
+        </w:rPr>
+        <w:t>ct</w:t>
+      </w:r>
+      <w:r>
+        <w:t>o</w:t>
       </w:r>
       <w:bookmarkEnd w:id="156"/>
       <w:bookmarkEnd w:id="157"/>
@@ -7883,7 +9145,7 @@
       <w:bookmarkStart w:id="200" w:name="_Toc78080658"/>
       <w:bookmarkStart w:id="201" w:name="_Toc78080797"/>
       <w:bookmarkStart w:id="202" w:name="_Toc488818835"/>
-      <w:bookmarkEnd w:id="123"/>
+      <w:bookmarkEnd w:id="122"/>
       <w:r>
         <w:br w:type="page"/>
       </w:r>
@@ -9781,7 +11043,6 @@
     <w:p>
       <w:pPr>
         <w:pStyle w:val="Heading3"/>
-        <w:ind w:left="1330"/>
       </w:pPr>
       <w:bookmarkStart w:id="350" w:name="_Toc400374094"/>
       <w:r>
@@ -10106,7 +11367,6 @@
     <w:p>
       <w:pPr>
         <w:pStyle w:val="Heading3"/>
-        <w:ind w:left="1330"/>
       </w:pPr>
       <w:bookmarkStart w:id="351" w:name="_Toc400374095"/>
       <w:r>
@@ -10413,7 +11673,6 @@
     <w:p>
       <w:pPr>
         <w:pStyle w:val="Heading3"/>
-        <w:ind w:left="1418"/>
         <w:rPr>
           <w:rStyle w:val="SubtleReference"/>
           <w:smallCaps/>
@@ -43222,7 +44481,7 @@
       <w:rPr>
         <w:noProof/>
       </w:rPr>
-      <w:t>50</w:t>
+      <w:t>10</w:t>
     </w:r>
     <w:r>
       <w:fldChar w:fldCharType="end"/>
@@ -43875,6 +45134,264 @@
     </w:lvl>
   </w:abstractNum>
   <w:abstractNum w:abstractNumId="10">
+    <w:nsid w:val="13DA55A8"/>
+    <w:multiLevelType w:val="hybridMultilevel"/>
+    <w:tmpl w:val="8D509B02"/>
+    <w:lvl w:ilvl="0" w:tplc="08160015">
+      <w:start w:val="1"/>
+      <w:numFmt w:val="upperLetter"/>
+      <w:lvlText w:val="%1."/>
+      <w:lvlJc w:val="left"/>
+      <w:pPr>
+        <w:ind w:left="3240" w:hanging="360"/>
+      </w:pPr>
+    </w:lvl>
+    <w:lvl w:ilvl="1" w:tplc="08160019" w:tentative="1">
+      <w:start w:val="1"/>
+      <w:numFmt w:val="lowerLetter"/>
+      <w:lvlText w:val="%2."/>
+      <w:lvlJc w:val="left"/>
+      <w:pPr>
+        <w:ind w:left="3960" w:hanging="360"/>
+      </w:pPr>
+    </w:lvl>
+    <w:lvl w:ilvl="2" w:tplc="0816001B" w:tentative="1">
+      <w:start w:val="1"/>
+      <w:numFmt w:val="lowerRoman"/>
+      <w:lvlText w:val="%3."/>
+      <w:lvlJc w:val="right"/>
+      <w:pPr>
+        <w:ind w:left="4680" w:hanging="180"/>
+      </w:pPr>
+    </w:lvl>
+    <w:lvl w:ilvl="3" w:tplc="0816000F" w:tentative="1">
+      <w:start w:val="1"/>
+      <w:numFmt w:val="decimal"/>
+      <w:lvlText w:val="%4."/>
+      <w:lvlJc w:val="left"/>
+      <w:pPr>
+        <w:ind w:left="5400" w:hanging="360"/>
+      </w:pPr>
+    </w:lvl>
+    <w:lvl w:ilvl="4" w:tplc="08160019" w:tentative="1">
+      <w:start w:val="1"/>
+      <w:numFmt w:val="lowerLetter"/>
+      <w:lvlText w:val="%5."/>
+      <w:lvlJc w:val="left"/>
+      <w:pPr>
+        <w:ind w:left="6120" w:hanging="360"/>
+      </w:pPr>
+    </w:lvl>
+    <w:lvl w:ilvl="5" w:tplc="0816001B" w:tentative="1">
+      <w:start w:val="1"/>
+      <w:numFmt w:val="lowerRoman"/>
+      <w:lvlText w:val="%6."/>
+      <w:lvlJc w:val="right"/>
+      <w:pPr>
+        <w:ind w:left="6840" w:hanging="180"/>
+      </w:pPr>
+    </w:lvl>
+    <w:lvl w:ilvl="6" w:tplc="0816000F" w:tentative="1">
+      <w:start w:val="1"/>
+      <w:numFmt w:val="decimal"/>
+      <w:lvlText w:val="%7."/>
+      <w:lvlJc w:val="left"/>
+      <w:pPr>
+        <w:ind w:left="7560" w:hanging="360"/>
+      </w:pPr>
+    </w:lvl>
+    <w:lvl w:ilvl="7" w:tplc="08160019" w:tentative="1">
+      <w:start w:val="1"/>
+      <w:numFmt w:val="lowerLetter"/>
+      <w:lvlText w:val="%8."/>
+      <w:lvlJc w:val="left"/>
+      <w:pPr>
+        <w:ind w:left="8280" w:hanging="360"/>
+      </w:pPr>
+    </w:lvl>
+    <w:lvl w:ilvl="8" w:tplc="0816001B" w:tentative="1">
+      <w:start w:val="1"/>
+      <w:numFmt w:val="lowerRoman"/>
+      <w:lvlText w:val="%9."/>
+      <w:lvlJc w:val="right"/>
+      <w:pPr>
+        <w:ind w:left="9000" w:hanging="180"/>
+      </w:pPr>
+    </w:lvl>
+  </w:abstractNum>
+  <w:abstractNum w:abstractNumId="11">
+    <w:nsid w:val="1BCC183F"/>
+    <w:multiLevelType w:val="hybridMultilevel"/>
+    <w:tmpl w:val="9D3A44A6"/>
+    <w:lvl w:ilvl="0" w:tplc="0816000F">
+      <w:start w:val="1"/>
+      <w:numFmt w:val="decimal"/>
+      <w:lvlText w:val="%1."/>
+      <w:lvlJc w:val="left"/>
+      <w:pPr>
+        <w:ind w:left="2705" w:hanging="360"/>
+      </w:pPr>
+    </w:lvl>
+    <w:lvl w:ilvl="1" w:tplc="08160019" w:tentative="1">
+      <w:start w:val="1"/>
+      <w:numFmt w:val="lowerLetter"/>
+      <w:lvlText w:val="%2."/>
+      <w:lvlJc w:val="left"/>
+      <w:pPr>
+        <w:ind w:left="3425" w:hanging="360"/>
+      </w:pPr>
+    </w:lvl>
+    <w:lvl w:ilvl="2" w:tplc="0816001B" w:tentative="1">
+      <w:start w:val="1"/>
+      <w:numFmt w:val="lowerRoman"/>
+      <w:lvlText w:val="%3."/>
+      <w:lvlJc w:val="right"/>
+      <w:pPr>
+        <w:ind w:left="4145" w:hanging="180"/>
+      </w:pPr>
+    </w:lvl>
+    <w:lvl w:ilvl="3" w:tplc="0816000F" w:tentative="1">
+      <w:start w:val="1"/>
+      <w:numFmt w:val="decimal"/>
+      <w:lvlText w:val="%4."/>
+      <w:lvlJc w:val="left"/>
+      <w:pPr>
+        <w:ind w:left="4865" w:hanging="360"/>
+      </w:pPr>
+    </w:lvl>
+    <w:lvl w:ilvl="4" w:tplc="08160019" w:tentative="1">
+      <w:start w:val="1"/>
+      <w:numFmt w:val="lowerLetter"/>
+      <w:lvlText w:val="%5."/>
+      <w:lvlJc w:val="left"/>
+      <w:pPr>
+        <w:ind w:left="5585" w:hanging="360"/>
+      </w:pPr>
+    </w:lvl>
+    <w:lvl w:ilvl="5" w:tplc="0816001B" w:tentative="1">
+      <w:start w:val="1"/>
+      <w:numFmt w:val="lowerRoman"/>
+      <w:lvlText w:val="%6."/>
+      <w:lvlJc w:val="right"/>
+      <w:pPr>
+        <w:ind w:left="6305" w:hanging="180"/>
+      </w:pPr>
+    </w:lvl>
+    <w:lvl w:ilvl="6" w:tplc="0816000F" w:tentative="1">
+      <w:start w:val="1"/>
+      <w:numFmt w:val="decimal"/>
+      <w:lvlText w:val="%7."/>
+      <w:lvlJc w:val="left"/>
+      <w:pPr>
+        <w:ind w:left="7025" w:hanging="360"/>
+      </w:pPr>
+    </w:lvl>
+    <w:lvl w:ilvl="7" w:tplc="08160019" w:tentative="1">
+      <w:start w:val="1"/>
+      <w:numFmt w:val="lowerLetter"/>
+      <w:lvlText w:val="%8."/>
+      <w:lvlJc w:val="left"/>
+      <w:pPr>
+        <w:ind w:left="7745" w:hanging="360"/>
+      </w:pPr>
+    </w:lvl>
+    <w:lvl w:ilvl="8" w:tplc="0816001B" w:tentative="1">
+      <w:start w:val="1"/>
+      <w:numFmt w:val="lowerRoman"/>
+      <w:lvlText w:val="%9."/>
+      <w:lvlJc w:val="right"/>
+      <w:pPr>
+        <w:ind w:left="8465" w:hanging="180"/>
+      </w:pPr>
+    </w:lvl>
+  </w:abstractNum>
+  <w:abstractNum w:abstractNumId="12">
+    <w:nsid w:val="1F176319"/>
+    <w:multiLevelType w:val="hybridMultilevel"/>
+    <w:tmpl w:val="F19EDEFA"/>
+    <w:lvl w:ilvl="0" w:tplc="0816000F">
+      <w:start w:val="1"/>
+      <w:numFmt w:val="decimal"/>
+      <w:lvlText w:val="%1."/>
+      <w:lvlJc w:val="left"/>
+      <w:pPr>
+        <w:ind w:left="2705" w:hanging="360"/>
+      </w:pPr>
+    </w:lvl>
+    <w:lvl w:ilvl="1" w:tplc="08160019" w:tentative="1">
+      <w:start w:val="1"/>
+      <w:numFmt w:val="lowerLetter"/>
+      <w:lvlText w:val="%2."/>
+      <w:lvlJc w:val="left"/>
+      <w:pPr>
+        <w:ind w:left="3425" w:hanging="360"/>
+      </w:pPr>
+    </w:lvl>
+    <w:lvl w:ilvl="2" w:tplc="0816001B" w:tentative="1">
+      <w:start w:val="1"/>
+      <w:numFmt w:val="lowerRoman"/>
+      <w:lvlText w:val="%3."/>
+      <w:lvlJc w:val="right"/>
+      <w:pPr>
+        <w:ind w:left="4145" w:hanging="180"/>
+      </w:pPr>
+    </w:lvl>
+    <w:lvl w:ilvl="3" w:tplc="0816000F" w:tentative="1">
+      <w:start w:val="1"/>
+      <w:numFmt w:val="decimal"/>
+      <w:lvlText w:val="%4."/>
+      <w:lvlJc w:val="left"/>
+      <w:pPr>
+        <w:ind w:left="4865" w:hanging="360"/>
+      </w:pPr>
+    </w:lvl>
+    <w:lvl w:ilvl="4" w:tplc="08160019" w:tentative="1">
+      <w:start w:val="1"/>
+      <w:numFmt w:val="lowerLetter"/>
+      <w:lvlText w:val="%5."/>
+      <w:lvlJc w:val="left"/>
+      <w:pPr>
+        <w:ind w:left="5585" w:hanging="360"/>
+      </w:pPr>
+    </w:lvl>
+    <w:lvl w:ilvl="5" w:tplc="0816001B" w:tentative="1">
+      <w:start w:val="1"/>
+      <w:numFmt w:val="lowerRoman"/>
+      <w:lvlText w:val="%6."/>
+      <w:lvlJc w:val="right"/>
+      <w:pPr>
+        <w:ind w:left="6305" w:hanging="180"/>
+      </w:pPr>
+    </w:lvl>
+    <w:lvl w:ilvl="6" w:tplc="0816000F" w:tentative="1">
+      <w:start w:val="1"/>
+      <w:numFmt w:val="decimal"/>
+      <w:lvlText w:val="%7."/>
+      <w:lvlJc w:val="left"/>
+      <w:pPr>
+        <w:ind w:left="7025" w:hanging="360"/>
+      </w:pPr>
+    </w:lvl>
+    <w:lvl w:ilvl="7" w:tplc="08160019" w:tentative="1">
+      <w:start w:val="1"/>
+      <w:numFmt w:val="lowerLetter"/>
+      <w:lvlText w:val="%8."/>
+      <w:lvlJc w:val="left"/>
+      <w:pPr>
+        <w:ind w:left="7745" w:hanging="360"/>
+      </w:pPr>
+    </w:lvl>
+    <w:lvl w:ilvl="8" w:tplc="0816001B" w:tentative="1">
+      <w:start w:val="1"/>
+      <w:numFmt w:val="lowerRoman"/>
+      <w:lvlText w:val="%9."/>
+      <w:lvlJc w:val="right"/>
+      <w:pPr>
+        <w:ind w:left="8465" w:hanging="180"/>
+      </w:pPr>
+    </w:lvl>
+  </w:abstractNum>
+  <w:abstractNum w:abstractNumId="13">
     <w:nsid w:val="24BF68EB"/>
     <w:multiLevelType w:val="multilevel"/>
     <w:tmpl w:val="F1480C88"/>
@@ -44006,7 +45523,7 @@
       </w:rPr>
     </w:lvl>
   </w:abstractNum>
-  <w:abstractNum w:abstractNumId="11">
+  <w:abstractNum w:abstractNumId="14">
     <w:nsid w:val="2A442E0D"/>
     <w:multiLevelType w:val="hybridMultilevel"/>
     <w:tmpl w:val="AA02A50C"/>
@@ -44146,10 +45663,354 @@
       </w:rPr>
     </w:lvl>
   </w:abstractNum>
-  <w:abstractNum w:abstractNumId="12">
+  <w:abstractNum w:abstractNumId="15">
+    <w:nsid w:val="35A4011E"/>
+    <w:multiLevelType w:val="hybridMultilevel"/>
+    <w:tmpl w:val="C3702814"/>
+    <w:lvl w:ilvl="0" w:tplc="0816000F">
+      <w:start w:val="1"/>
+      <w:numFmt w:val="decimal"/>
+      <w:lvlText w:val="%1."/>
+      <w:lvlJc w:val="left"/>
+      <w:pPr>
+        <w:ind w:left="2705" w:hanging="360"/>
+      </w:pPr>
+    </w:lvl>
+    <w:lvl w:ilvl="1" w:tplc="08160019" w:tentative="1">
+      <w:start w:val="1"/>
+      <w:numFmt w:val="lowerLetter"/>
+      <w:lvlText w:val="%2."/>
+      <w:lvlJc w:val="left"/>
+      <w:pPr>
+        <w:ind w:left="3425" w:hanging="360"/>
+      </w:pPr>
+    </w:lvl>
+    <w:lvl w:ilvl="2" w:tplc="0816001B" w:tentative="1">
+      <w:start w:val="1"/>
+      <w:numFmt w:val="lowerRoman"/>
+      <w:lvlText w:val="%3."/>
+      <w:lvlJc w:val="right"/>
+      <w:pPr>
+        <w:ind w:left="4145" w:hanging="180"/>
+      </w:pPr>
+    </w:lvl>
+    <w:lvl w:ilvl="3" w:tplc="0816000F" w:tentative="1">
+      <w:start w:val="1"/>
+      <w:numFmt w:val="decimal"/>
+      <w:lvlText w:val="%4."/>
+      <w:lvlJc w:val="left"/>
+      <w:pPr>
+        <w:ind w:left="4865" w:hanging="360"/>
+      </w:pPr>
+    </w:lvl>
+    <w:lvl w:ilvl="4" w:tplc="08160019" w:tentative="1">
+      <w:start w:val="1"/>
+      <w:numFmt w:val="lowerLetter"/>
+      <w:lvlText w:val="%5."/>
+      <w:lvlJc w:val="left"/>
+      <w:pPr>
+        <w:ind w:left="5585" w:hanging="360"/>
+      </w:pPr>
+    </w:lvl>
+    <w:lvl w:ilvl="5" w:tplc="0816001B" w:tentative="1">
+      <w:start w:val="1"/>
+      <w:numFmt w:val="lowerRoman"/>
+      <w:lvlText w:val="%6."/>
+      <w:lvlJc w:val="right"/>
+      <w:pPr>
+        <w:ind w:left="6305" w:hanging="180"/>
+      </w:pPr>
+    </w:lvl>
+    <w:lvl w:ilvl="6" w:tplc="0816000F" w:tentative="1">
+      <w:start w:val="1"/>
+      <w:numFmt w:val="decimal"/>
+      <w:lvlText w:val="%7."/>
+      <w:lvlJc w:val="left"/>
+      <w:pPr>
+        <w:ind w:left="7025" w:hanging="360"/>
+      </w:pPr>
+    </w:lvl>
+    <w:lvl w:ilvl="7" w:tplc="08160019" w:tentative="1">
+      <w:start w:val="1"/>
+      <w:numFmt w:val="lowerLetter"/>
+      <w:lvlText w:val="%8."/>
+      <w:lvlJc w:val="left"/>
+      <w:pPr>
+        <w:ind w:left="7745" w:hanging="360"/>
+      </w:pPr>
+    </w:lvl>
+    <w:lvl w:ilvl="8" w:tplc="0816001B" w:tentative="1">
+      <w:start w:val="1"/>
+      <w:numFmt w:val="lowerRoman"/>
+      <w:lvlText w:val="%9."/>
+      <w:lvlJc w:val="right"/>
+      <w:pPr>
+        <w:ind w:left="8465" w:hanging="180"/>
+      </w:pPr>
+    </w:lvl>
+  </w:abstractNum>
+  <w:abstractNum w:abstractNumId="16">
+    <w:nsid w:val="384F63F8"/>
+    <w:multiLevelType w:val="hybridMultilevel"/>
+    <w:tmpl w:val="8D509B02"/>
+    <w:lvl w:ilvl="0" w:tplc="08160015">
+      <w:start w:val="1"/>
+      <w:numFmt w:val="upperLetter"/>
+      <w:lvlText w:val="%1."/>
+      <w:lvlJc w:val="left"/>
+      <w:pPr>
+        <w:ind w:left="3240" w:hanging="360"/>
+      </w:pPr>
+    </w:lvl>
+    <w:lvl w:ilvl="1" w:tplc="08160019" w:tentative="1">
+      <w:start w:val="1"/>
+      <w:numFmt w:val="lowerLetter"/>
+      <w:lvlText w:val="%2."/>
+      <w:lvlJc w:val="left"/>
+      <w:pPr>
+        <w:ind w:left="3960" w:hanging="360"/>
+      </w:pPr>
+    </w:lvl>
+    <w:lvl w:ilvl="2" w:tplc="0816001B" w:tentative="1">
+      <w:start w:val="1"/>
+      <w:numFmt w:val="lowerRoman"/>
+      <w:lvlText w:val="%3."/>
+      <w:lvlJc w:val="right"/>
+      <w:pPr>
+        <w:ind w:left="4680" w:hanging="180"/>
+      </w:pPr>
+    </w:lvl>
+    <w:lvl w:ilvl="3" w:tplc="0816000F" w:tentative="1">
+      <w:start w:val="1"/>
+      <w:numFmt w:val="decimal"/>
+      <w:lvlText w:val="%4."/>
+      <w:lvlJc w:val="left"/>
+      <w:pPr>
+        <w:ind w:left="5400" w:hanging="360"/>
+      </w:pPr>
+    </w:lvl>
+    <w:lvl w:ilvl="4" w:tplc="08160019" w:tentative="1">
+      <w:start w:val="1"/>
+      <w:numFmt w:val="lowerLetter"/>
+      <w:lvlText w:val="%5."/>
+      <w:lvlJc w:val="left"/>
+      <w:pPr>
+        <w:ind w:left="6120" w:hanging="360"/>
+      </w:pPr>
+    </w:lvl>
+    <w:lvl w:ilvl="5" w:tplc="0816001B" w:tentative="1">
+      <w:start w:val="1"/>
+      <w:numFmt w:val="lowerRoman"/>
+      <w:lvlText w:val="%6."/>
+      <w:lvlJc w:val="right"/>
+      <w:pPr>
+        <w:ind w:left="6840" w:hanging="180"/>
+      </w:pPr>
+    </w:lvl>
+    <w:lvl w:ilvl="6" w:tplc="0816000F" w:tentative="1">
+      <w:start w:val="1"/>
+      <w:numFmt w:val="decimal"/>
+      <w:lvlText w:val="%7."/>
+      <w:lvlJc w:val="left"/>
+      <w:pPr>
+        <w:ind w:left="7560" w:hanging="360"/>
+      </w:pPr>
+    </w:lvl>
+    <w:lvl w:ilvl="7" w:tplc="08160019" w:tentative="1">
+      <w:start w:val="1"/>
+      <w:numFmt w:val="lowerLetter"/>
+      <w:lvlText w:val="%8."/>
+      <w:lvlJc w:val="left"/>
+      <w:pPr>
+        <w:ind w:left="8280" w:hanging="360"/>
+      </w:pPr>
+    </w:lvl>
+    <w:lvl w:ilvl="8" w:tplc="0816001B" w:tentative="1">
+      <w:start w:val="1"/>
+      <w:numFmt w:val="lowerRoman"/>
+      <w:lvlText w:val="%9."/>
+      <w:lvlJc w:val="right"/>
+      <w:pPr>
+        <w:ind w:left="9000" w:hanging="180"/>
+      </w:pPr>
+    </w:lvl>
+  </w:abstractNum>
+  <w:abstractNum w:abstractNumId="17">
+    <w:nsid w:val="38E73912"/>
+    <w:multiLevelType w:val="hybridMultilevel"/>
+    <w:tmpl w:val="6E6495FC"/>
+    <w:lvl w:ilvl="0" w:tplc="08160015">
+      <w:start w:val="1"/>
+      <w:numFmt w:val="upperLetter"/>
+      <w:lvlText w:val="%1."/>
+      <w:lvlJc w:val="left"/>
+      <w:pPr>
+        <w:ind w:left="3240" w:hanging="360"/>
+      </w:pPr>
+    </w:lvl>
+    <w:lvl w:ilvl="1" w:tplc="08160019" w:tentative="1">
+      <w:start w:val="1"/>
+      <w:numFmt w:val="lowerLetter"/>
+      <w:lvlText w:val="%2."/>
+      <w:lvlJc w:val="left"/>
+      <w:pPr>
+        <w:ind w:left="3960" w:hanging="360"/>
+      </w:pPr>
+    </w:lvl>
+    <w:lvl w:ilvl="2" w:tplc="0816001B" w:tentative="1">
+      <w:start w:val="1"/>
+      <w:numFmt w:val="lowerRoman"/>
+      <w:lvlText w:val="%3."/>
+      <w:lvlJc w:val="right"/>
+      <w:pPr>
+        <w:ind w:left="4680" w:hanging="180"/>
+      </w:pPr>
+    </w:lvl>
+    <w:lvl w:ilvl="3" w:tplc="0816000F" w:tentative="1">
+      <w:start w:val="1"/>
+      <w:numFmt w:val="decimal"/>
+      <w:lvlText w:val="%4."/>
+      <w:lvlJc w:val="left"/>
+      <w:pPr>
+        <w:ind w:left="5400" w:hanging="360"/>
+      </w:pPr>
+    </w:lvl>
+    <w:lvl w:ilvl="4" w:tplc="08160019" w:tentative="1">
+      <w:start w:val="1"/>
+      <w:numFmt w:val="lowerLetter"/>
+      <w:lvlText w:val="%5."/>
+      <w:lvlJc w:val="left"/>
+      <w:pPr>
+        <w:ind w:left="6120" w:hanging="360"/>
+      </w:pPr>
+    </w:lvl>
+    <w:lvl w:ilvl="5" w:tplc="0816001B" w:tentative="1">
+      <w:start w:val="1"/>
+      <w:numFmt w:val="lowerRoman"/>
+      <w:lvlText w:val="%6."/>
+      <w:lvlJc w:val="right"/>
+      <w:pPr>
+        <w:ind w:left="6840" w:hanging="180"/>
+      </w:pPr>
+    </w:lvl>
+    <w:lvl w:ilvl="6" w:tplc="0816000F" w:tentative="1">
+      <w:start w:val="1"/>
+      <w:numFmt w:val="decimal"/>
+      <w:lvlText w:val="%7."/>
+      <w:lvlJc w:val="left"/>
+      <w:pPr>
+        <w:ind w:left="7560" w:hanging="360"/>
+      </w:pPr>
+    </w:lvl>
+    <w:lvl w:ilvl="7" w:tplc="08160019" w:tentative="1">
+      <w:start w:val="1"/>
+      <w:numFmt w:val="lowerLetter"/>
+      <w:lvlText w:val="%8."/>
+      <w:lvlJc w:val="left"/>
+      <w:pPr>
+        <w:ind w:left="8280" w:hanging="360"/>
+      </w:pPr>
+    </w:lvl>
+    <w:lvl w:ilvl="8" w:tplc="0816001B" w:tentative="1">
+      <w:start w:val="1"/>
+      <w:numFmt w:val="lowerRoman"/>
+      <w:lvlText w:val="%9."/>
+      <w:lvlJc w:val="right"/>
+      <w:pPr>
+        <w:ind w:left="9000" w:hanging="180"/>
+      </w:pPr>
+    </w:lvl>
+  </w:abstractNum>
+  <w:abstractNum w:abstractNumId="18">
+    <w:nsid w:val="3DDD7EFE"/>
+    <w:multiLevelType w:val="hybridMultilevel"/>
+    <w:tmpl w:val="35CAFCFC"/>
+    <w:lvl w:ilvl="0" w:tplc="08160015">
+      <w:start w:val="1"/>
+      <w:numFmt w:val="upperLetter"/>
+      <w:lvlText w:val="%1."/>
+      <w:lvlJc w:val="left"/>
+      <w:pPr>
+        <w:ind w:left="3240" w:hanging="360"/>
+      </w:pPr>
+    </w:lvl>
+    <w:lvl w:ilvl="1" w:tplc="08160019" w:tentative="1">
+      <w:start w:val="1"/>
+      <w:numFmt w:val="lowerLetter"/>
+      <w:lvlText w:val="%2."/>
+      <w:lvlJc w:val="left"/>
+      <w:pPr>
+        <w:ind w:left="3960" w:hanging="360"/>
+      </w:pPr>
+    </w:lvl>
+    <w:lvl w:ilvl="2" w:tplc="0816001B" w:tentative="1">
+      <w:start w:val="1"/>
+      <w:numFmt w:val="lowerRoman"/>
+      <w:lvlText w:val="%3."/>
+      <w:lvlJc w:val="right"/>
+      <w:pPr>
+        <w:ind w:left="4680" w:hanging="180"/>
+      </w:pPr>
+    </w:lvl>
+    <w:lvl w:ilvl="3" w:tplc="0816000F" w:tentative="1">
+      <w:start w:val="1"/>
+      <w:numFmt w:val="decimal"/>
+      <w:lvlText w:val="%4."/>
+      <w:lvlJc w:val="left"/>
+      <w:pPr>
+        <w:ind w:left="5400" w:hanging="360"/>
+      </w:pPr>
+    </w:lvl>
+    <w:lvl w:ilvl="4" w:tplc="08160019" w:tentative="1">
+      <w:start w:val="1"/>
+      <w:numFmt w:val="lowerLetter"/>
+      <w:lvlText w:val="%5."/>
+      <w:lvlJc w:val="left"/>
+      <w:pPr>
+        <w:ind w:left="6120" w:hanging="360"/>
+      </w:pPr>
+    </w:lvl>
+    <w:lvl w:ilvl="5" w:tplc="0816001B" w:tentative="1">
+      <w:start w:val="1"/>
+      <w:numFmt w:val="lowerRoman"/>
+      <w:lvlText w:val="%6."/>
+      <w:lvlJc w:val="right"/>
+      <w:pPr>
+        <w:ind w:left="6840" w:hanging="180"/>
+      </w:pPr>
+    </w:lvl>
+    <w:lvl w:ilvl="6" w:tplc="0816000F" w:tentative="1">
+      <w:start w:val="1"/>
+      <w:numFmt w:val="decimal"/>
+      <w:lvlText w:val="%7."/>
+      <w:lvlJc w:val="left"/>
+      <w:pPr>
+        <w:ind w:left="7560" w:hanging="360"/>
+      </w:pPr>
+    </w:lvl>
+    <w:lvl w:ilvl="7" w:tplc="08160019" w:tentative="1">
+      <w:start w:val="1"/>
+      <w:numFmt w:val="lowerLetter"/>
+      <w:lvlText w:val="%8."/>
+      <w:lvlJc w:val="left"/>
+      <w:pPr>
+        <w:ind w:left="8280" w:hanging="360"/>
+      </w:pPr>
+    </w:lvl>
+    <w:lvl w:ilvl="8" w:tplc="0816001B" w:tentative="1">
+      <w:start w:val="1"/>
+      <w:numFmt w:val="lowerRoman"/>
+      <w:lvlText w:val="%9."/>
+      <w:lvlJc w:val="right"/>
+      <w:pPr>
+        <w:ind w:left="9000" w:hanging="180"/>
+      </w:pPr>
+    </w:lvl>
+  </w:abstractNum>
+  <w:abstractNum w:abstractNumId="19">
     <w:nsid w:val="45BF6E72"/>
     <w:multiLevelType w:val="hybridMultilevel"/>
-    <w:tmpl w:val="A3EE53D6"/>
+    <w:tmpl w:val="1F66F380"/>
     <w:lvl w:ilvl="0" w:tplc="08160001">
       <w:start w:val="1"/>
       <w:numFmt w:val="bullet"/>
@@ -44259,7 +46120,7 @@
       </w:rPr>
     </w:lvl>
   </w:abstractNum>
-  <w:abstractNum w:abstractNumId="13">
+  <w:abstractNum w:abstractNumId="20">
     <w:nsid w:val="483D21E3"/>
     <w:multiLevelType w:val="hybridMultilevel"/>
     <w:tmpl w:val="80747E4E"/>
@@ -44372,7 +46233,7 @@
       </w:rPr>
     </w:lvl>
   </w:abstractNum>
-  <w:abstractNum w:abstractNumId="14">
+  <w:abstractNum w:abstractNumId="21">
     <w:nsid w:val="4BF24291"/>
     <w:multiLevelType w:val="hybridMultilevel"/>
     <w:tmpl w:val="0AF6D1B8"/>
@@ -44514,7 +46375,7 @@
       </w:rPr>
     </w:lvl>
   </w:abstractNum>
-  <w:abstractNum w:abstractNumId="15">
+  <w:abstractNum w:abstractNumId="22">
     <w:nsid w:val="55CA7815"/>
     <w:multiLevelType w:val="hybridMultilevel"/>
     <w:tmpl w:val="2AFC7C10"/>
@@ -44655,10 +46516,10 @@
       </w:rPr>
     </w:lvl>
   </w:abstractNum>
-  <w:abstractNum w:abstractNumId="16">
+  <w:abstractNum w:abstractNumId="23">
     <w:nsid w:val="57256619"/>
     <w:multiLevelType w:val="multilevel"/>
-    <w:tmpl w:val="5C409832"/>
+    <w:tmpl w:val="F4AC11B6"/>
     <w:lvl w:ilvl="0">
       <w:start w:val="1"/>
       <w:numFmt w:val="decimal"/>
@@ -44800,7 +46661,7 @@
       </w:rPr>
     </w:lvl>
   </w:abstractNum>
-  <w:abstractNum w:abstractNumId="17">
+  <w:abstractNum w:abstractNumId="24">
     <w:nsid w:val="58CB207B"/>
     <w:multiLevelType w:val="hybridMultilevel"/>
     <w:tmpl w:val="1B8082A8"/>
@@ -44940,7 +46801,93 @@
       </w:rPr>
     </w:lvl>
   </w:abstractNum>
-  <w:abstractNum w:abstractNumId="18">
+  <w:abstractNum w:abstractNumId="25">
+    <w:nsid w:val="5E193F0E"/>
+    <w:multiLevelType w:val="hybridMultilevel"/>
+    <w:tmpl w:val="6E6495FC"/>
+    <w:lvl w:ilvl="0" w:tplc="08160015">
+      <w:start w:val="1"/>
+      <w:numFmt w:val="upperLetter"/>
+      <w:lvlText w:val="%1."/>
+      <w:lvlJc w:val="left"/>
+      <w:pPr>
+        <w:ind w:left="3240" w:hanging="360"/>
+      </w:pPr>
+    </w:lvl>
+    <w:lvl w:ilvl="1" w:tplc="08160019" w:tentative="1">
+      <w:start w:val="1"/>
+      <w:numFmt w:val="lowerLetter"/>
+      <w:lvlText w:val="%2."/>
+      <w:lvlJc w:val="left"/>
+      <w:pPr>
+        <w:ind w:left="3960" w:hanging="360"/>
+      </w:pPr>
+    </w:lvl>
+    <w:lvl w:ilvl="2" w:tplc="0816001B" w:tentative="1">
+      <w:start w:val="1"/>
+      <w:numFmt w:val="lowerRoman"/>
+      <w:lvlText w:val="%3."/>
+      <w:lvlJc w:val="right"/>
+      <w:pPr>
+        <w:ind w:left="4680" w:hanging="180"/>
+      </w:pPr>
+    </w:lvl>
+    <w:lvl w:ilvl="3" w:tplc="0816000F" w:tentative="1">
+      <w:start w:val="1"/>
+      <w:numFmt w:val="decimal"/>
+      <w:lvlText w:val="%4."/>
+      <w:lvlJc w:val="left"/>
+      <w:pPr>
+        <w:ind w:left="5400" w:hanging="360"/>
+      </w:pPr>
+    </w:lvl>
+    <w:lvl w:ilvl="4" w:tplc="08160019" w:tentative="1">
+      <w:start w:val="1"/>
+      <w:numFmt w:val="lowerLetter"/>
+      <w:lvlText w:val="%5."/>
+      <w:lvlJc w:val="left"/>
+      <w:pPr>
+        <w:ind w:left="6120" w:hanging="360"/>
+      </w:pPr>
+    </w:lvl>
+    <w:lvl w:ilvl="5" w:tplc="0816001B" w:tentative="1">
+      <w:start w:val="1"/>
+      <w:numFmt w:val="lowerRoman"/>
+      <w:lvlText w:val="%6."/>
+      <w:lvlJc w:val="right"/>
+      <w:pPr>
+        <w:ind w:left="6840" w:hanging="180"/>
+      </w:pPr>
+    </w:lvl>
+    <w:lvl w:ilvl="6" w:tplc="0816000F" w:tentative="1">
+      <w:start w:val="1"/>
+      <w:numFmt w:val="decimal"/>
+      <w:lvlText w:val="%7."/>
+      <w:lvlJc w:val="left"/>
+      <w:pPr>
+        <w:ind w:left="7560" w:hanging="360"/>
+      </w:pPr>
+    </w:lvl>
+    <w:lvl w:ilvl="7" w:tplc="08160019" w:tentative="1">
+      <w:start w:val="1"/>
+      <w:numFmt w:val="lowerLetter"/>
+      <w:lvlText w:val="%8."/>
+      <w:lvlJc w:val="left"/>
+      <w:pPr>
+        <w:ind w:left="8280" w:hanging="360"/>
+      </w:pPr>
+    </w:lvl>
+    <w:lvl w:ilvl="8" w:tplc="0816001B" w:tentative="1">
+      <w:start w:val="1"/>
+      <w:numFmt w:val="lowerRoman"/>
+      <w:lvlText w:val="%9."/>
+      <w:lvlJc w:val="right"/>
+      <w:pPr>
+        <w:ind w:left="9000" w:hanging="180"/>
+      </w:pPr>
+    </w:lvl>
+  </w:abstractNum>
+  <w:abstractNum w:abstractNumId="26">
     <w:nsid w:val="675448F5"/>
     <w:multiLevelType w:val="hybridMultilevel"/>
     <w:tmpl w:val="6AC69C3C"/>
@@ -45053,7 +47000,7 @@
       </w:rPr>
     </w:lvl>
   </w:abstractNum>
-  <w:abstractNum w:abstractNumId="19">
+  <w:abstractNum w:abstractNumId="27">
     <w:nsid w:val="725215A5"/>
     <w:multiLevelType w:val="hybridMultilevel"/>
     <w:tmpl w:val="13E21418"/>
@@ -45166,7 +47113,7 @@
       </w:rPr>
     </w:lvl>
   </w:abstractNum>
-  <w:abstractNum w:abstractNumId="20">
+  <w:abstractNum w:abstractNumId="28">
     <w:nsid w:val="78A1184B"/>
     <w:multiLevelType w:val="multilevel"/>
     <w:tmpl w:val="31DAFC28"/>
@@ -45296,14 +47243,127 @@
       </w:rPr>
     </w:lvl>
   </w:abstractNum>
+  <w:abstractNum w:abstractNumId="29">
+    <w:nsid w:val="7A932827"/>
+    <w:multiLevelType w:val="hybridMultilevel"/>
+    <w:tmpl w:val="36F24AD4"/>
+    <w:lvl w:ilvl="0" w:tplc="08160001">
+      <w:start w:val="1"/>
+      <w:numFmt w:val="bullet"/>
+      <w:lvlText w:val=""/>
+      <w:lvlJc w:val="left"/>
+      <w:pPr>
+        <w:ind w:left="2705" w:hanging="360"/>
+      </w:pPr>
+      <w:rPr>
+        <w:rFonts w:ascii="Symbol" w:hAnsi="Symbol" w:hint="default"/>
+      </w:rPr>
+    </w:lvl>
+    <w:lvl w:ilvl="1" w:tplc="08160003" w:tentative="1">
+      <w:start w:val="1"/>
+      <w:numFmt w:val="bullet"/>
+      <w:lvlText w:val="o"/>
+      <w:lvlJc w:val="left"/>
+      <w:pPr>
+        <w:ind w:left="3425" w:hanging="360"/>
+      </w:pPr>
+      <w:rPr>
+        <w:rFonts w:ascii="Courier New" w:hAnsi="Courier New" w:cs="Courier New" w:hint="default"/>
+      </w:rPr>
+    </w:lvl>
+    <w:lvl w:ilvl="2" w:tplc="08160005" w:tentative="1">
+      <w:start w:val="1"/>
+      <w:numFmt w:val="bullet"/>
+      <w:lvlText w:val=""/>
+      <w:lvlJc w:val="left"/>
+      <w:pPr>
+        <w:ind w:left="4145" w:hanging="360"/>
+      </w:pPr>
+      <w:rPr>
+        <w:rFonts w:ascii="Wingdings" w:hAnsi="Wingdings" w:hint="default"/>
+      </w:rPr>
+    </w:lvl>
+    <w:lvl w:ilvl="3" w:tplc="08160001" w:tentative="1">
+      <w:start w:val="1"/>
+      <w:numFmt w:val="bullet"/>
+      <w:lvlText w:val=""/>
+      <w:lvlJc w:val="left"/>
+      <w:pPr>
+        <w:ind w:left="4865" w:hanging="360"/>
+      </w:pPr>
+      <w:rPr>
+        <w:rFonts w:ascii="Symbol" w:hAnsi="Symbol" w:hint="default"/>
+      </w:rPr>
+    </w:lvl>
+    <w:lvl w:ilvl="4" w:tplc="08160003" w:tentative="1">
+      <w:start w:val="1"/>
+      <w:numFmt w:val="bullet"/>
+      <w:lvlText w:val="o"/>
+      <w:lvlJc w:val="left"/>
+      <w:pPr>
+        <w:ind w:left="5585" w:hanging="360"/>
+      </w:pPr>
+      <w:rPr>
+        <w:rFonts w:ascii="Courier New" w:hAnsi="Courier New" w:cs="Courier New" w:hint="default"/>
+      </w:rPr>
+    </w:lvl>
+    <w:lvl w:ilvl="5" w:tplc="08160005" w:tentative="1">
+      <w:start w:val="1"/>
+      <w:numFmt w:val="bullet"/>
+      <w:lvlText w:val=""/>
+      <w:lvlJc w:val="left"/>
+      <w:pPr>
+        <w:ind w:left="6305" w:hanging="360"/>
+      </w:pPr>
+      <w:rPr>
+        <w:rFonts w:ascii="Wingdings" w:hAnsi="Wingdings" w:hint="default"/>
+      </w:rPr>
+    </w:lvl>
+    <w:lvl w:ilvl="6" w:tplc="08160001" w:tentative="1">
+      <w:start w:val="1"/>
+      <w:numFmt w:val="bullet"/>
+      <w:lvlText w:val=""/>
+      <w:lvlJc w:val="left"/>
+      <w:pPr>
+        <w:ind w:left="7025" w:hanging="360"/>
+      </w:pPr>
+      <w:rPr>
+        <w:rFonts w:ascii="Symbol" w:hAnsi="Symbol" w:hint="default"/>
+      </w:rPr>
+    </w:lvl>
+    <w:lvl w:ilvl="7" w:tplc="08160003" w:tentative="1">
+      <w:start w:val="1"/>
+      <w:numFmt w:val="bullet"/>
+      <w:lvlText w:val="o"/>
+      <w:lvlJc w:val="left"/>
+      <w:pPr>
+        <w:ind w:left="7745" w:hanging="360"/>
+      </w:pPr>
+      <w:rPr>
+        <w:rFonts w:ascii="Courier New" w:hAnsi="Courier New" w:cs="Courier New" w:hint="default"/>
+      </w:rPr>
+    </w:lvl>
+    <w:lvl w:ilvl="8" w:tplc="08160005" w:tentative="1">
+      <w:start w:val="1"/>
+      <w:numFmt w:val="bullet"/>
+      <w:lvlText w:val=""/>
+      <w:lvlJc w:val="left"/>
+      <w:pPr>
+        <w:ind w:left="8465" w:hanging="360"/>
+      </w:pPr>
+      <w:rPr>
+        <w:rFonts w:ascii="Wingdings" w:hAnsi="Wingdings" w:hint="default"/>
+      </w:rPr>
+    </w:lvl>
+  </w:abstractNum>
   <w:num w:numId="1">
-    <w:abstractNumId w:val="10"/>
+    <w:abstractNumId w:val="13"/>
   </w:num>
   <w:num w:numId="2">
     <w:abstractNumId w:val="1"/>
   </w:num>
   <w:num w:numId="3">
-    <w:abstractNumId w:val="20"/>
+    <w:abstractNumId w:val="28"/>
   </w:num>
   <w:num w:numId="4">
     <w:abstractNumId w:val="0"/>
@@ -45324,22 +47384,22 @@
     <w:abstractNumId w:val="2"/>
   </w:num>
   <w:num w:numId="10">
-    <w:abstractNumId w:val="15"/>
+    <w:abstractNumId w:val="22"/>
   </w:num>
   <w:num w:numId="11">
-    <w:abstractNumId w:val="17"/>
+    <w:abstractNumId w:val="24"/>
   </w:num>
   <w:num w:numId="12">
-    <w:abstractNumId w:val="14"/>
+    <w:abstractNumId w:val="21"/>
   </w:num>
   <w:num w:numId="13">
     <w:abstractNumId w:val="8"/>
   </w:num>
   <w:num w:numId="14">
-    <w:abstractNumId w:val="16"/>
+    <w:abstractNumId w:val="23"/>
   </w:num>
   <w:num w:numId="15">
-    <w:abstractNumId w:val="11"/>
+    <w:abstractNumId w:val="14"/>
   </w:num>
   <w:num w:numId="16">
     <w:abstractNumId w:val="7"/>
@@ -45360,10 +47420,10 @@
     </w:lvlOverride>
   </w:num>
   <w:num w:numId="17">
-    <w:abstractNumId w:val="18"/>
+    <w:abstractNumId w:val="26"/>
   </w:num>
   <w:num w:numId="18">
-    <w:abstractNumId w:val="16"/>
+    <w:abstractNumId w:val="23"/>
     <w:lvlOverride w:ilvl="0">
       <w:startOverride w:val="1"/>
     </w:lvlOverride>
@@ -45396,13 +47456,40 @@
     <w:abstractNumId w:val="9"/>
   </w:num>
   <w:num w:numId="20">
+    <w:abstractNumId w:val="27"/>
+  </w:num>
+  <w:num w:numId="21">
     <w:abstractNumId w:val="19"/>
   </w:num>
-  <w:num w:numId="21">
+  <w:num w:numId="22">
+    <w:abstractNumId w:val="20"/>
+  </w:num>
+  <w:num w:numId="23">
+    <w:abstractNumId w:val="29"/>
+  </w:num>
+  <w:num w:numId="24">
     <w:abstractNumId w:val="12"/>
   </w:num>
-  <w:num w:numId="22">
-    <w:abstractNumId w:val="13"/>
+  <w:num w:numId="25">
+    <w:abstractNumId w:val="11"/>
+  </w:num>
+  <w:num w:numId="26">
+    <w:abstractNumId w:val="18"/>
+  </w:num>
+  <w:num w:numId="27">
+    <w:abstractNumId w:val="17"/>
+  </w:num>
+  <w:num w:numId="28">
+    <w:abstractNumId w:val="10"/>
+  </w:num>
+  <w:num w:numId="29">
+    <w:abstractNumId w:val="15"/>
+  </w:num>
+  <w:num w:numId="30">
+    <w:abstractNumId w:val="25"/>
+  </w:num>
+  <w:num w:numId="31">
+    <w:abstractNumId w:val="16"/>
   </w:num>
 </w:numbering>
 </file>
@@ -45872,7 +47959,7 @@
     <w:next w:val="Normal"/>
     <w:autoRedefine/>
     <w:qFormat/>
-    <w:rsid w:val="001F4DC5"/>
+    <w:rsid w:val="003857DD"/>
     <w:pPr>
       <w:keepNext/>
       <w:numPr>
@@ -47528,7 +49615,7 @@
 </file>
 
 <file path=customXml/itemProps1.xml><?xml version="1.0" encoding="utf-8"?>
-<ds:datastoreItem xmlns:ds="http://schemas.openxmlformats.org/officeDocument/2006/customXml" ds:itemID="{06A459A1-39DC-473A-86AA-CB309634E291}">
+<ds:datastoreItem xmlns:ds="http://schemas.openxmlformats.org/officeDocument/2006/customXml" ds:itemID="{90C58392-92F3-4FC7-9DC9-0B7E41017495}">
   <ds:schemaRefs>
     <ds:schemaRef ds:uri="http://schemas.openxmlformats.org/officeDocument/2006/bibliography"/>
   </ds:schemaRefs>

</xml_diff>